<commit_message>
Changed mouse pressed design
</commit_message>
<xml_diff>
--- a/Design.docx
+++ b/Design.docx
@@ -694,8 +694,6 @@
         </w:rPr>
         <w:t>my_width</w:t>
       </w:r>
-      <w:bookmarkStart w:id="0" w:name="_GoBack"/>
-      <w:bookmarkEnd w:id="0"/>
       <w:proofErr w:type="spellEnd"/>
     </w:p>
     <w:p>
@@ -1420,10 +1418,7 @@
                             </w:pPr>
                             <w:proofErr w:type="spellStart"/>
                             <w:r>
-                              <w:t>setup</w:t>
-                            </w:r>
-                            <w:r>
-                              <w:t>GUI</w:t>
+                              <w:t>setupGUI</w:t>
                             </w:r>
                             <w:proofErr w:type="spellEnd"/>
                           </w:p>
@@ -1443,7 +1438,7 @@
           </mc:Choice>
           <mc:Fallback>
             <w:pict>
-              <v:rect w14:anchorId="392E3F45" id="Rectangle 4" o:spid="_x0000_s1027" style="position:absolute;margin-left:345.25pt;margin-top:4.8pt;width:111.6pt;height:42.3pt;z-index:251665408;visibility:visible;mso-wrap-style:square;mso-wrap-distance-left:9pt;mso-wrap-distance-top:0;mso-wrap-distance-right:9pt;mso-wrap-distance-bottom:0;mso-position-horizontal:absolute;mso-position-horizontal-relative:text;mso-position-vertical:absolute;mso-position-vertical-relative:text;v-text-anchor:middle" o:gfxdata="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" fillcolor="white [3201]" strokecolor="black [3200]" strokeweight="1pt">
+              <v:rect w14:anchorId="392E3F45" id="Rectangle 4" o:spid="_x0000_s1027" style="position:absolute;margin-left:345.25pt;margin-top:4.8pt;width:111.6pt;height:42.3pt;z-index:251665408;visibility:visible;mso-wrap-style:square;mso-wrap-distance-left:9pt;mso-wrap-distance-top:0;mso-wrap-distance-right:9pt;mso-wrap-distance-bottom:0;mso-position-horizontal:absolute;mso-position-horizontal-relative:text;mso-position-vertical:absolute;mso-position-vertical-relative:text;v-text-anchor:middle" o:gfxdata="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" fillcolor="white [3201]" strokecolor="black [3200]" strokeweight="1pt">
                 <v:textbox>
                   <w:txbxContent>
                     <w:p>
@@ -1452,10 +1447,7 @@
                       </w:pPr>
                       <w:proofErr w:type="spellStart"/>
                       <w:r>
-                        <w:t>setup</w:t>
-                      </w:r>
-                      <w:r>
-                        <w:t>GUI</w:t>
+                        <w:t>setupGUI</w:t>
                       </w:r>
                       <w:proofErr w:type="spellEnd"/>
                     </w:p>
@@ -1523,10 +1515,7 @@
                             </w:pPr>
                             <w:proofErr w:type="spellStart"/>
                             <w:r>
-                              <w:t>setup</w:t>
-                            </w:r>
-                            <w:r>
-                              <w:t>Menu</w:t>
+                              <w:t>setupMenu</w:t>
                             </w:r>
                             <w:proofErr w:type="spellEnd"/>
                           </w:p>
@@ -1555,10 +1544,7 @@
                       </w:pPr>
                       <w:proofErr w:type="spellStart"/>
                       <w:r>
-                        <w:t>setup</w:t>
-                      </w:r>
-                      <w:r>
-                        <w:t>Menu</w:t>
+                        <w:t>setupMenu</w:t>
                       </w:r>
                       <w:proofErr w:type="spellEnd"/>
                     </w:p>
@@ -1646,7 +1632,7 @@
           </mc:Choice>
           <mc:Fallback>
             <w:pict>
-              <v:rect w14:anchorId="73B925C7" id="Rectangle 2" o:spid="_x0000_s1029" style="position:absolute;margin-left:3.75pt;margin-top:9.55pt;width:111.6pt;height:42.3pt;z-index:251661312;visibility:visible;mso-wrap-style:square;mso-wrap-distance-left:9pt;mso-wrap-distance-top:0;mso-wrap-distance-right:9pt;mso-wrap-distance-bottom:0;mso-position-horizontal:absolute;mso-position-horizontal-relative:text;mso-position-vertical:absolute;mso-position-vertical-relative:text;v-text-anchor:middle" o:gfxdata="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" fillcolor="white [3201]" strokecolor="black [3200]" strokeweight="1pt">
+              <v:rect w14:anchorId="73B925C7" id="Rectangle 2" o:spid="_x0000_s1029" style="position:absolute;margin-left:3.75pt;margin-top:9.55pt;width:111.6pt;height:42.3pt;z-index:251661312;visibility:visible;mso-wrap-style:square;mso-wrap-distance-left:9pt;mso-wrap-distance-top:0;mso-wrap-distance-right:9pt;mso-wrap-distance-bottom:0;mso-position-horizontal:absolute;mso-position-horizontal-relative:text;mso-position-vertical:absolute;mso-position-vertical-relative:text;v-text-anchor:middle" o:gfxdata="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" fillcolor="white [3201]" strokecolor="black [3200]" strokeweight="1pt">
                 <v:textbox>
                   <w:txbxContent>
                     <w:p>
@@ -1710,6 +1696,103 @@
           <w:color w:val="24292E"/>
         </w:rPr>
       </w:pPr>
+      <w:r>
+        <w:rPr>
+          <w:rFonts w:ascii="Segoe UI" w:hAnsi="Segoe UI" w:cs="Segoe UI"/>
+          <w:noProof/>
+          <w:color w:val="24292E"/>
+        </w:rPr>
+        <mc:AlternateContent>
+          <mc:Choice Requires="wps">
+            <w:drawing>
+              <wp:anchor distT="0" distB="0" distL="114300" distR="114300" simplePos="0" relativeHeight="251762688" behindDoc="0" locked="0" layoutInCell="1" allowOverlap="1" wp14:anchorId="02BA2B69" wp14:editId="0BB3149D">
+                <wp:simplePos x="0" y="0"/>
+                <wp:positionH relativeFrom="column">
+                  <wp:posOffset>-91007</wp:posOffset>
+                </wp:positionH>
+                <wp:positionV relativeFrom="paragraph">
+                  <wp:posOffset>227255</wp:posOffset>
+                </wp:positionV>
+                <wp:extent cx="1417103" cy="537372"/>
+                <wp:effectExtent l="0" t="0" r="12065" b="15240"/>
+                <wp:wrapNone/>
+                <wp:docPr id="9" name="Rectangle 9"/>
+                <wp:cNvGraphicFramePr/>
+                <a:graphic xmlns:a="http://schemas.openxmlformats.org/drawingml/2006/main">
+                  <a:graphicData uri="http://schemas.microsoft.com/office/word/2010/wordprocessingShape">
+                    <wps:wsp>
+                      <wps:cNvSpPr/>
+                      <wps:spPr>
+                        <a:xfrm>
+                          <a:off x="0" y="0"/>
+                          <a:ext cx="1417103" cy="537372"/>
+                        </a:xfrm>
+                        <a:prstGeom prst="rect">
+                          <a:avLst/>
+                        </a:prstGeom>
+                      </wps:spPr>
+                      <wps:style>
+                        <a:lnRef idx="2">
+                          <a:schemeClr val="dk1"/>
+                        </a:lnRef>
+                        <a:fillRef idx="1">
+                          <a:schemeClr val="lt1"/>
+                        </a:fillRef>
+                        <a:effectRef idx="0">
+                          <a:schemeClr val="dk1"/>
+                        </a:effectRef>
+                        <a:fontRef idx="minor">
+                          <a:schemeClr val="dk1"/>
+                        </a:fontRef>
+                      </wps:style>
+                      <wps:txbx>
+                        <w:txbxContent>
+                          <w:p>
+                            <w:pPr>
+                              <w:jc w:val="center"/>
+                            </w:pPr>
+                            <w:proofErr w:type="spellStart"/>
+                            <w:r>
+                              <w:t>checkMousePressed</w:t>
+                            </w:r>
+                            <w:proofErr w:type="spellEnd"/>
+                          </w:p>
+                        </w:txbxContent>
+                      </wps:txbx>
+                      <wps:bodyPr rot="0" spcFirstLastPara="0" vertOverflow="overflow" horzOverflow="overflow" vert="horz" wrap="square" lIns="91440" tIns="45720" rIns="91440" bIns="45720" numCol="1" spcCol="0" rtlCol="0" fromWordArt="0" anchor="ctr" anchorCtr="0" forceAA="0" compatLnSpc="1">
+                        <a:prstTxWarp prst="textNoShape">
+                          <a:avLst/>
+                        </a:prstTxWarp>
+                        <a:noAutofit/>
+                      </wps:bodyPr>
+                    </wps:wsp>
+                  </a:graphicData>
+                </a:graphic>
+              </wp:anchor>
+            </w:drawing>
+          </mc:Choice>
+          <mc:Fallback>
+            <w:pict>
+              <v:rect w14:anchorId="02BA2B69" id="Rectangle 9" o:spid="_x0000_s1030" style="position:absolute;margin-left:-7.15pt;margin-top:17.9pt;width:111.6pt;height:42.3pt;z-index:251762688;visibility:visible;mso-wrap-style:square;mso-wrap-distance-left:9pt;mso-wrap-distance-top:0;mso-wrap-distance-right:9pt;mso-wrap-distance-bottom:0;mso-position-horizontal:absolute;mso-position-horizontal-relative:text;mso-position-vertical:absolute;mso-position-vertical-relative:text;v-text-anchor:middle" o:gfxdata="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" fillcolor="white [3201]" strokecolor="black [3200]" strokeweight="1pt">
+                <v:textbox>
+                  <w:txbxContent>
+                    <w:p>
+                      <w:pPr>
+                        <w:jc w:val="center"/>
+                      </w:pPr>
+                      <w:proofErr w:type="spellStart"/>
+                      <w:r>
+                        <w:t>checkMousePressed</w:t>
+                      </w:r>
+                      <w:proofErr w:type="spellEnd"/>
+                    </w:p>
+                  </w:txbxContent>
+                </v:textbox>
+              </v:rect>
+            </w:pict>
+          </mc:Fallback>
+        </mc:AlternateContent>
+      </w:r>
       <w:r>
         <w:rPr>
           <w:rFonts w:ascii="Segoe UI" w:hAnsi="Segoe UI" w:cs="Segoe UI"/>
@@ -1785,7 +1868,7 @@
           </mc:Choice>
           <mc:Fallback>
             <w:pict>
-              <v:rect w14:anchorId="3966067E" id="Rectangle 5" o:spid="_x0000_s1030" style="position:absolute;margin-left:174.05pt;margin-top:27.4pt;width:111.6pt;height:42.3pt;z-index:251667456;visibility:visible;mso-wrap-style:square;mso-wrap-distance-left:9pt;mso-wrap-distance-top:0;mso-wrap-distance-right:9pt;mso-wrap-distance-bottom:0;mso-position-horizontal:absolute;mso-position-horizontal-relative:text;mso-position-vertical:absolute;mso-position-vertical-relative:text;v-text-anchor:middle" o:gfxdata="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" fillcolor="white [3201]" strokecolor="black [3200]" strokeweight="1pt">
+              <v:rect w14:anchorId="3966067E" id="Rectangle 5" o:spid="_x0000_s1031" style="position:absolute;margin-left:174.05pt;margin-top:27.4pt;width:111.6pt;height:42.3pt;z-index:251667456;visibility:visible;mso-wrap-style:square;mso-wrap-distance-left:9pt;mso-wrap-distance-top:0;mso-wrap-distance-right:9pt;mso-wrap-distance-bottom:0;mso-position-horizontal:absolute;mso-position-horizontal-relative:text;mso-position-vertical:absolute;mso-position-vertical-relative:text;v-text-anchor:middle" o:gfxdata="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" fillcolor="white [3201]" strokecolor="black [3200]" strokeweight="1pt">
                 <v:textbox>
                   <w:txbxContent>
                     <w:p>
@@ -1814,6 +1897,80 @@
           <w:color w:val="24292E"/>
         </w:rPr>
       </w:pPr>
+      <w:bookmarkStart w:id="0" w:name="_GoBack"/>
+      <w:r>
+        <w:rPr>
+          <w:rFonts w:ascii="Segoe UI" w:hAnsi="Segoe UI" w:cs="Segoe UI"/>
+          <w:noProof/>
+          <w:color w:val="24292E"/>
+        </w:rPr>
+        <mc:AlternateContent>
+          <mc:Choice Requires="wps">
+            <w:drawing>
+              <wp:anchor distT="0" distB="0" distL="114300" distR="114300" simplePos="0" relativeHeight="251763712" behindDoc="0" locked="0" layoutInCell="1" allowOverlap="1" wp14:anchorId="533C2B3C" wp14:editId="631B37EB">
+                <wp:simplePos x="0" y="0"/>
+                <wp:positionH relativeFrom="column">
+                  <wp:posOffset>1325678</wp:posOffset>
+                </wp:positionH>
+                <wp:positionV relativeFrom="paragraph">
+                  <wp:posOffset>24235</wp:posOffset>
+                </wp:positionV>
+                <wp:extent cx="884483" cy="82340"/>
+                <wp:effectExtent l="0" t="57150" r="11430" b="32385"/>
+                <wp:wrapNone/>
+                <wp:docPr id="21" name="Straight Arrow Connector 21"/>
+                <wp:cNvGraphicFramePr/>
+                <a:graphic xmlns:a="http://schemas.openxmlformats.org/drawingml/2006/main">
+                  <a:graphicData uri="http://schemas.microsoft.com/office/word/2010/wordprocessingShape">
+                    <wps:wsp>
+                      <wps:cNvCnPr/>
+                      <wps:spPr>
+                        <a:xfrm flipH="1" flipV="1">
+                          <a:off x="0" y="0"/>
+                          <a:ext cx="884483" cy="82340"/>
+                        </a:xfrm>
+                        <a:prstGeom prst="straightConnector1">
+                          <a:avLst/>
+                        </a:prstGeom>
+                        <a:ln>
+                          <a:tailEnd type="triangle"/>
+                        </a:ln>
+                      </wps:spPr>
+                      <wps:style>
+                        <a:lnRef idx="1">
+                          <a:schemeClr val="dk1"/>
+                        </a:lnRef>
+                        <a:fillRef idx="0">
+                          <a:schemeClr val="dk1"/>
+                        </a:fillRef>
+                        <a:effectRef idx="0">
+                          <a:schemeClr val="dk1"/>
+                        </a:effectRef>
+                        <a:fontRef idx="minor">
+                          <a:schemeClr val="tx1"/>
+                        </a:fontRef>
+                      </wps:style>
+                      <wps:bodyPr/>
+                    </wps:wsp>
+                  </a:graphicData>
+                </a:graphic>
+              </wp:anchor>
+            </w:drawing>
+          </mc:Choice>
+          <mc:Fallback>
+            <w:pict>
+              <v:shapetype w14:anchorId="353FAFD9" id="_x0000_t32" coordsize="21600,21600" o:spt="32" o:oned="t" path="m,l21600,21600e" filled="f">
+                <v:path arrowok="t" fillok="f" o:connecttype="none"/>
+                <o:lock v:ext="edit" shapetype="t"/>
+              </v:shapetype>
+              <v:shape id="Straight Arrow Connector 21" o:spid="_x0000_s1026" type="#_x0000_t32" style="position:absolute;margin-left:104.4pt;margin-top:1.9pt;width:69.65pt;height:6.5pt;flip:x y;z-index:251763712;visibility:visible;mso-wrap-style:square;mso-wrap-distance-left:9pt;mso-wrap-distance-top:0;mso-wrap-distance-right:9pt;mso-wrap-distance-bottom:0;mso-position-horizontal:absolute;mso-position-horizontal-relative:text;mso-position-vertical:absolute;mso-position-vertical-relative:text" o:gfxdata="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" strokecolor="black [3200]" strokeweight=".5pt">
+                <v:stroke endarrow="block" joinstyle="miter"/>
+              </v:shape>
+            </w:pict>
+          </mc:Fallback>
+        </mc:AlternateContent>
+      </w:r>
+      <w:bookmarkEnd w:id="0"/>
       <w:r>
         <w:rPr>
           <w:rFonts w:ascii="Segoe UI" w:hAnsi="Segoe UI" w:cs="Segoe UI"/>
@@ -2067,13 +2224,106 @@
         <mc:AlternateContent>
           <mc:Choice Requires="wps">
             <w:drawing>
-              <wp:anchor distT="0" distB="0" distL="114300" distR="114300" simplePos="0" relativeHeight="251673600" behindDoc="0" locked="0" layoutInCell="1" allowOverlap="1" wp14:anchorId="09EF5586" wp14:editId="79DFDDE3">
+              <wp:anchor distT="0" distB="0" distL="114300" distR="114300" simplePos="0" relativeHeight="251671552" behindDoc="0" locked="0" layoutInCell="1" allowOverlap="1" wp14:anchorId="50B2573A" wp14:editId="3616B2A5">
                 <wp:simplePos x="0" y="0"/>
                 <wp:positionH relativeFrom="column">
-                  <wp:posOffset>4572000</wp:posOffset>
+                  <wp:posOffset>2215295</wp:posOffset>
                 </wp:positionH>
                 <wp:positionV relativeFrom="paragraph">
-                  <wp:posOffset>183515</wp:posOffset>
+                  <wp:posOffset>230333</wp:posOffset>
+                </wp:positionV>
+                <wp:extent cx="1417103" cy="537372"/>
+                <wp:effectExtent l="0" t="0" r="12065" b="15240"/>
+                <wp:wrapNone/>
+                <wp:docPr id="7" name="Rectangle 7"/>
+                <wp:cNvGraphicFramePr/>
+                <a:graphic xmlns:a="http://schemas.openxmlformats.org/drawingml/2006/main">
+                  <a:graphicData uri="http://schemas.microsoft.com/office/word/2010/wordprocessingShape">
+                    <wps:wsp>
+                      <wps:cNvSpPr/>
+                      <wps:spPr>
+                        <a:xfrm>
+                          <a:off x="0" y="0"/>
+                          <a:ext cx="1417103" cy="537372"/>
+                        </a:xfrm>
+                        <a:prstGeom prst="rect">
+                          <a:avLst/>
+                        </a:prstGeom>
+                      </wps:spPr>
+                      <wps:style>
+                        <a:lnRef idx="2">
+                          <a:schemeClr val="dk1"/>
+                        </a:lnRef>
+                        <a:fillRef idx="1">
+                          <a:schemeClr val="lt1"/>
+                        </a:fillRef>
+                        <a:effectRef idx="0">
+                          <a:schemeClr val="dk1"/>
+                        </a:effectRef>
+                        <a:fontRef idx="minor">
+                          <a:schemeClr val="dk1"/>
+                        </a:fontRef>
+                      </wps:style>
+                      <wps:txbx>
+                        <w:txbxContent>
+                          <w:p>
+                            <w:pPr>
+                              <w:jc w:val="center"/>
+                            </w:pPr>
+                            <w:r>
+                              <w:t>render</w:t>
+                            </w:r>
+                          </w:p>
+                        </w:txbxContent>
+                      </wps:txbx>
+                      <wps:bodyPr rot="0" spcFirstLastPara="0" vertOverflow="overflow" horzOverflow="overflow" vert="horz" wrap="square" lIns="91440" tIns="45720" rIns="91440" bIns="45720" numCol="1" spcCol="0" rtlCol="0" fromWordArt="0" anchor="ctr" anchorCtr="0" forceAA="0" compatLnSpc="1">
+                        <a:prstTxWarp prst="textNoShape">
+                          <a:avLst/>
+                        </a:prstTxWarp>
+                        <a:noAutofit/>
+                      </wps:bodyPr>
+                    </wps:wsp>
+                  </a:graphicData>
+                </a:graphic>
+              </wp:anchor>
+            </w:drawing>
+          </mc:Choice>
+          <mc:Fallback>
+            <w:pict>
+              <v:rect w14:anchorId="50B2573A" id="Rectangle 7" o:spid="_x0000_s1032" style="position:absolute;margin-left:174.45pt;margin-top:18.15pt;width:111.6pt;height:42.3pt;z-index:251671552;visibility:visible;mso-wrap-style:square;mso-wrap-distance-left:9pt;mso-wrap-distance-top:0;mso-wrap-distance-right:9pt;mso-wrap-distance-bottom:0;mso-position-horizontal:absolute;mso-position-horizontal-relative:text;mso-position-vertical:absolute;mso-position-vertical-relative:text;v-text-anchor:middle" o:gfxdata="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" fillcolor="white [3201]" strokecolor="black [3200]" strokeweight="1pt">
+                <v:textbox>
+                  <w:txbxContent>
+                    <w:p>
+                      <w:pPr>
+                        <w:jc w:val="center"/>
+                      </w:pPr>
+                      <w:r>
+                        <w:t>render</w:t>
+                      </w:r>
+                    </w:p>
+                  </w:txbxContent>
+                </v:textbox>
+              </v:rect>
+            </w:pict>
+          </mc:Fallback>
+        </mc:AlternateContent>
+      </w:r>
+      <w:r>
+        <w:rPr>
+          <w:rFonts w:ascii="Segoe UI" w:hAnsi="Segoe UI" w:cs="Segoe UI"/>
+          <w:noProof/>
+          <w:color w:val="24292E"/>
+        </w:rPr>
+        <mc:AlternateContent>
+          <mc:Choice Requires="wps">
+            <w:drawing>
+              <wp:anchor distT="0" distB="0" distL="114300" distR="114300" simplePos="0" relativeHeight="251673600" behindDoc="0" locked="0" layoutInCell="1" allowOverlap="1" wp14:anchorId="09EF5586" wp14:editId="422010D9">
+                <wp:simplePos x="0" y="0"/>
+                <wp:positionH relativeFrom="column">
+                  <wp:posOffset>5009699</wp:posOffset>
+                </wp:positionH>
+                <wp:positionV relativeFrom="paragraph">
+                  <wp:posOffset>183006</wp:posOffset>
                 </wp:positionV>
                 <wp:extent cx="1417103" cy="537372"/>
                 <wp:effectExtent l="0" t="0" r="12065" b="15240"/>
@@ -2133,7 +2383,7 @@
           </mc:Choice>
           <mc:Fallback>
             <w:pict>
-              <v:rect w14:anchorId="09EF5586" id="Rectangle 8" o:spid="_x0000_s1031" style="position:absolute;margin-left:5in;margin-top:14.45pt;width:111.6pt;height:42.3pt;z-index:251673600;visibility:visible;mso-wrap-style:square;mso-wrap-distance-left:9pt;mso-wrap-distance-top:0;mso-wrap-distance-right:9pt;mso-wrap-distance-bottom:0;mso-position-horizontal:absolute;mso-position-horizontal-relative:text;mso-position-vertical:absolute;mso-position-vertical-relative:text;v-text-anchor:middle" o:gfxdata="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" fillcolor="white [3201]" strokecolor="black [3200]" strokeweight="1pt">
+              <v:rect w14:anchorId="09EF5586" id="Rectangle 8" o:spid="_x0000_s1033" style="position:absolute;margin-left:394.45pt;margin-top:14.4pt;width:111.6pt;height:42.3pt;z-index:251673600;visibility:visible;mso-wrap-style:square;mso-wrap-distance-left:9pt;mso-wrap-distance-top:0;mso-wrap-distance-right:9pt;mso-wrap-distance-bottom:0;mso-position-horizontal:absolute;mso-position-horizontal-relative:text;mso-position-vertical:absolute;mso-position-vertical-relative:text;v-text-anchor:middle" o:gfxdata="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" fillcolor="white [3201]" strokecolor="black [3200]" strokeweight="1pt">
                 <v:textbox>
                   <w:txbxContent>
                     <w:p>
@@ -2160,7 +2410,7 @@
         <mc:AlternateContent>
           <mc:Choice Requires="wps">
             <w:drawing>
-              <wp:anchor distT="0" distB="0" distL="114300" distR="114300" simplePos="0" relativeHeight="251669504" behindDoc="0" locked="0" layoutInCell="1" allowOverlap="1" wp14:anchorId="281F12D0" wp14:editId="70E074C1">
+              <wp:anchor distT="0" distB="0" distL="114300" distR="114300" simplePos="0" relativeHeight="251669504" behindDoc="0" locked="0" layoutInCell="1" allowOverlap="1" wp14:anchorId="281F12D0" wp14:editId="4050CFC3">
                 <wp:simplePos x="0" y="0"/>
                 <wp:positionH relativeFrom="column">
                   <wp:posOffset>-125095</wp:posOffset>
@@ -2228,7 +2478,7 @@
           </mc:Choice>
           <mc:Fallback>
             <w:pict>
-              <v:rect w14:anchorId="281F12D0" id="Rectangle 6" o:spid="_x0000_s1032" style="position:absolute;margin-left:-9.85pt;margin-top:20.15pt;width:111.6pt;height:42.3pt;z-index:251669504;visibility:visible;mso-wrap-style:square;mso-wrap-distance-left:9pt;mso-wrap-distance-top:0;mso-wrap-distance-right:9pt;mso-wrap-distance-bottom:0;mso-position-horizontal:absolute;mso-position-horizontal-relative:text;mso-position-vertical:absolute;mso-position-vertical-relative:text;v-text-anchor:middle" o:gfxdata="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" fillcolor="white [3201]" strokecolor="black [3200]" strokeweight="1pt">
+              <v:rect w14:anchorId="281F12D0" id="Rectangle 6" o:spid="_x0000_s1034" style="position:absolute;margin-left:-9.85pt;margin-top:20.15pt;width:111.6pt;height:42.3pt;z-index:251669504;visibility:visible;mso-wrap-style:square;mso-wrap-distance-left:9pt;mso-wrap-distance-top:0;mso-wrap-distance-right:9pt;mso-wrap-distance-bottom:0;mso-position-horizontal:absolute;mso-position-horizontal-relative:text;mso-position-vertical:absolute;mso-position-vertical-relative:text;v-text-anchor:middle" o:gfxdata="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" fillcolor="white [3201]" strokecolor="black [3200]" strokeweight="1pt">
                 <v:textbox>
                   <w:txbxContent>
                     <w:p>
@@ -2240,99 +2490,6 @@
                         <w:t>checkKeys</w:t>
                       </w:r>
                       <w:proofErr w:type="spellEnd"/>
-                    </w:p>
-                  </w:txbxContent>
-                </v:textbox>
-              </v:rect>
-            </w:pict>
-          </mc:Fallback>
-        </mc:AlternateContent>
-      </w:r>
-      <w:r>
-        <w:rPr>
-          <w:rFonts w:ascii="Segoe UI" w:hAnsi="Segoe UI" w:cs="Segoe UI"/>
-          <w:noProof/>
-          <w:color w:val="24292E"/>
-        </w:rPr>
-        <mc:AlternateContent>
-          <mc:Choice Requires="wps">
-            <w:drawing>
-              <wp:anchor distT="0" distB="0" distL="114300" distR="114300" simplePos="0" relativeHeight="251671552" behindDoc="0" locked="0" layoutInCell="1" allowOverlap="1" wp14:anchorId="50B2573A" wp14:editId="161882EF">
-                <wp:simplePos x="0" y="0"/>
-                <wp:positionH relativeFrom="column">
-                  <wp:posOffset>2249832</wp:posOffset>
-                </wp:positionH>
-                <wp:positionV relativeFrom="paragraph">
-                  <wp:posOffset>231730</wp:posOffset>
-                </wp:positionV>
-                <wp:extent cx="1417103" cy="537372"/>
-                <wp:effectExtent l="0" t="0" r="12065" b="15240"/>
-                <wp:wrapNone/>
-                <wp:docPr id="7" name="Rectangle 7"/>
-                <wp:cNvGraphicFramePr/>
-                <a:graphic xmlns:a="http://schemas.openxmlformats.org/drawingml/2006/main">
-                  <a:graphicData uri="http://schemas.microsoft.com/office/word/2010/wordprocessingShape">
-                    <wps:wsp>
-                      <wps:cNvSpPr/>
-                      <wps:spPr>
-                        <a:xfrm>
-                          <a:off x="0" y="0"/>
-                          <a:ext cx="1417103" cy="537372"/>
-                        </a:xfrm>
-                        <a:prstGeom prst="rect">
-                          <a:avLst/>
-                        </a:prstGeom>
-                      </wps:spPr>
-                      <wps:style>
-                        <a:lnRef idx="2">
-                          <a:schemeClr val="dk1"/>
-                        </a:lnRef>
-                        <a:fillRef idx="1">
-                          <a:schemeClr val="lt1"/>
-                        </a:fillRef>
-                        <a:effectRef idx="0">
-                          <a:schemeClr val="dk1"/>
-                        </a:effectRef>
-                        <a:fontRef idx="minor">
-                          <a:schemeClr val="dk1"/>
-                        </a:fontRef>
-                      </wps:style>
-                      <wps:txbx>
-                        <w:txbxContent>
-                          <w:p>
-                            <w:pPr>
-                              <w:jc w:val="center"/>
-                            </w:pPr>
-                            <w:r>
-                              <w:t>render</w:t>
-                            </w:r>
-                          </w:p>
-                        </w:txbxContent>
-                      </wps:txbx>
-                      <wps:bodyPr rot="0" spcFirstLastPara="0" vertOverflow="overflow" horzOverflow="overflow" vert="horz" wrap="square" lIns="91440" tIns="45720" rIns="91440" bIns="45720" numCol="1" spcCol="0" rtlCol="0" fromWordArt="0" anchor="ctr" anchorCtr="0" forceAA="0" compatLnSpc="1">
-                        <a:prstTxWarp prst="textNoShape">
-                          <a:avLst/>
-                        </a:prstTxWarp>
-                        <a:noAutofit/>
-                      </wps:bodyPr>
-                    </wps:wsp>
-                  </a:graphicData>
-                </a:graphic>
-              </wp:anchor>
-            </w:drawing>
-          </mc:Choice>
-          <mc:Fallback>
-            <w:pict>
-              <v:rect w14:anchorId="50B2573A" id="Rectangle 7" o:spid="_x0000_s1033" style="position:absolute;margin-left:177.15pt;margin-top:18.25pt;width:111.6pt;height:42.3pt;z-index:251671552;visibility:visible;mso-wrap-style:square;mso-wrap-distance-left:9pt;mso-wrap-distance-top:0;mso-wrap-distance-right:9pt;mso-wrap-distance-bottom:0;mso-position-horizontal:absolute;mso-position-horizontal-relative:text;mso-position-vertical:absolute;mso-position-vertical-relative:text;v-text-anchor:middle" o:gfxdata="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" fillcolor="white [3201]" strokecolor="black [3200]" strokeweight="1pt">
-                <v:textbox>
-                  <w:txbxContent>
-                    <w:p>
-                      <w:pPr>
-                        <w:jc w:val="center"/>
-                      </w:pPr>
-                      <w:r>
-                        <w:t>render</w:t>
-                      </w:r>
                     </w:p>
                   </w:txbxContent>
                 </v:textbox>
@@ -2887,10 +3044,7 @@
                             </w:pPr>
                             <w:proofErr w:type="spellStart"/>
                             <w:r>
-                              <w:t>render</w:t>
-                            </w:r>
-                            <w:r>
-                              <w:t>GUI</w:t>
+                              <w:t>renderGUI</w:t>
                             </w:r>
                             <w:proofErr w:type="spellEnd"/>
                           </w:p>
@@ -2910,7 +3064,7 @@
           </mc:Choice>
           <mc:Fallback>
             <w:pict>
-              <v:rect w14:anchorId="16AA1950" id="Rectangle 12" o:spid="_x0000_s1034" style="position:absolute;margin-left:300pt;margin-top:25.65pt;width:111.6pt;height:42.3pt;z-index:251679744;visibility:visible;mso-wrap-style:square;mso-wrap-distance-left:9pt;mso-wrap-distance-top:0;mso-wrap-distance-right:9pt;mso-wrap-distance-bottom:0;mso-position-horizontal:absolute;mso-position-horizontal-relative:text;mso-position-vertical:absolute;mso-position-vertical-relative:text;v-text-anchor:middle" o:gfxdata="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" fillcolor="white [3201]" strokecolor="black [3200]" strokeweight="1pt">
+              <v:rect w14:anchorId="16AA1950" id="Rectangle 12" o:spid="_x0000_s1035" style="position:absolute;margin-left:300pt;margin-top:25.65pt;width:111.6pt;height:42.3pt;z-index:251679744;visibility:visible;mso-wrap-style:square;mso-wrap-distance-left:9pt;mso-wrap-distance-top:0;mso-wrap-distance-right:9pt;mso-wrap-distance-bottom:0;mso-position-horizontal:absolute;mso-position-horizontal-relative:text;mso-position-vertical:absolute;mso-position-vertical-relative:text;v-text-anchor:middle" o:gfxdata="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" fillcolor="white [3201]" strokecolor="black [3200]" strokeweight="1pt">
                 <v:textbox>
                   <w:txbxContent>
                     <w:p>
@@ -2919,10 +3073,7 @@
                       </w:pPr>
                       <w:proofErr w:type="spellStart"/>
                       <w:r>
-                        <w:t>render</w:t>
-                      </w:r>
-                      <w:r>
-                        <w:t>GUI</w:t>
+                        <w:t>renderGUI</w:t>
                       </w:r>
                       <w:proofErr w:type="spellEnd"/>
                     </w:p>
@@ -2990,10 +3141,7 @@
                             </w:pPr>
                             <w:proofErr w:type="spellStart"/>
                             <w:r>
-                              <w:t>render</w:t>
-                            </w:r>
-                            <w:r>
-                              <w:t>Menu</w:t>
+                              <w:t>renderMenu</w:t>
                             </w:r>
                             <w:proofErr w:type="spellEnd"/>
                           </w:p>
@@ -3013,7 +3161,7 @@
           </mc:Choice>
           <mc:Fallback>
             <w:pict>
-              <v:rect w14:anchorId="6622B2BE" id="Rectangle 11" o:spid="_x0000_s1035" style="position:absolute;margin-left:144.1pt;margin-top:25.7pt;width:111.6pt;height:42.3pt;z-index:251677696;visibility:visible;mso-wrap-style:square;mso-wrap-distance-left:9pt;mso-wrap-distance-top:0;mso-wrap-distance-right:9pt;mso-wrap-distance-bottom:0;mso-position-horizontal:absolute;mso-position-horizontal-relative:text;mso-position-vertical:absolute;mso-position-vertical-relative:text;v-text-anchor:middle" o:gfxdata="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" fillcolor="white [3201]" strokecolor="black [3200]" strokeweight="1pt">
+              <v:rect w14:anchorId="6622B2BE" id="Rectangle 11" o:spid="_x0000_s1036" style="position:absolute;margin-left:144.1pt;margin-top:25.7pt;width:111.6pt;height:42.3pt;z-index:251677696;visibility:visible;mso-wrap-style:square;mso-wrap-distance-left:9pt;mso-wrap-distance-top:0;mso-wrap-distance-right:9pt;mso-wrap-distance-bottom:0;mso-position-horizontal:absolute;mso-position-horizontal-relative:text;mso-position-vertical:absolute;mso-position-vertical-relative:text;v-text-anchor:middle" o:gfxdata="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" fillcolor="white [3201]" strokecolor="black [3200]" strokeweight="1pt">
                 <v:textbox>
                   <w:txbxContent>
                     <w:p>
@@ -3022,10 +3170,7 @@
                       </w:pPr>
                       <w:proofErr w:type="spellStart"/>
                       <w:r>
-                        <w:t>render</w:t>
-                      </w:r>
-                      <w:r>
-                        <w:t>Menu</w:t>
+                        <w:t>renderMenu</w:t>
                       </w:r>
                       <w:proofErr w:type="spellEnd"/>
                     </w:p>
@@ -3093,10 +3238,7 @@
                             </w:pPr>
                             <w:proofErr w:type="spellStart"/>
                             <w:r>
-                              <w:t>render</w:t>
-                            </w:r>
-                            <w:r>
-                              <w:t>Board</w:t>
+                              <w:t>renderBoard</w:t>
                             </w:r>
                             <w:proofErr w:type="spellEnd"/>
                           </w:p>
@@ -3116,7 +3258,7 @@
           </mc:Choice>
           <mc:Fallback>
             <w:pict>
-              <v:rect w14:anchorId="0698C0EC" id="Rectangle 10" o:spid="_x0000_s1036" style="position:absolute;margin-left:-16.7pt;margin-top:27pt;width:111.6pt;height:42.3pt;z-index:251675648;visibility:visible;mso-wrap-style:square;mso-wrap-distance-left:9pt;mso-wrap-distance-top:0;mso-wrap-distance-right:9pt;mso-wrap-distance-bottom:0;mso-position-horizontal:absolute;mso-position-horizontal-relative:text;mso-position-vertical:absolute;mso-position-vertical-relative:text;v-text-anchor:middle" o:gfxdata="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" fillcolor="white [3201]" strokecolor="black [3200]" strokeweight="1pt">
+              <v:rect w14:anchorId="0698C0EC" id="Rectangle 10" o:spid="_x0000_s1037" style="position:absolute;margin-left:-16.7pt;margin-top:27pt;width:111.6pt;height:42.3pt;z-index:251675648;visibility:visible;mso-wrap-style:square;mso-wrap-distance-left:9pt;mso-wrap-distance-top:0;mso-wrap-distance-right:9pt;mso-wrap-distance-bottom:0;mso-position-horizontal:absolute;mso-position-horizontal-relative:text;mso-position-vertical:absolute;mso-position-vertical-relative:text;v-text-anchor:middle" o:gfxdata="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" fillcolor="white [3201]" strokecolor="black [3200]" strokeweight="1pt">
                 <v:textbox>
                   <w:txbxContent>
                     <w:p>
@@ -3125,10 +3267,7 @@
                       </w:pPr>
                       <w:proofErr w:type="spellStart"/>
                       <w:r>
-                        <w:t>render</w:t>
-                      </w:r>
-                      <w:r>
-                        <w:t>Board</w:t>
+                        <w:t>renderBoard</w:t>
                       </w:r>
                       <w:proofErr w:type="spellEnd"/>
                     </w:p>
@@ -3852,7 +3991,7 @@
           </mc:Choice>
           <mc:Fallback>
             <w:pict>
-              <v:rect w14:anchorId="533B0761" id="Rectangle 13" o:spid="_x0000_s1037" style="position:absolute;margin-left:243.55pt;margin-top:5.9pt;width:111.6pt;height:42.3pt;z-index:251681792;visibility:visible;mso-wrap-style:square;mso-wrap-distance-left:9pt;mso-wrap-distance-top:0;mso-wrap-distance-right:9pt;mso-wrap-distance-bottom:0;mso-position-horizontal:absolute;mso-position-horizontal-relative:text;mso-position-vertical:absolute;mso-position-vertical-relative:text;v-text-anchor:middle" o:gfxdata="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" fillcolor="white [3201]" strokecolor="black [3200]" strokeweight="1pt">
+              <v:rect w14:anchorId="533B0761" id="Rectangle 13" o:spid="_x0000_s1038" style="position:absolute;margin-left:243.55pt;margin-top:5.9pt;width:111.6pt;height:42.3pt;z-index:251681792;visibility:visible;mso-wrap-style:square;mso-wrap-distance-left:9pt;mso-wrap-distance-top:0;mso-wrap-distance-right:9pt;mso-wrap-distance-bottom:0;mso-position-horizontal:absolute;mso-position-horizontal-relative:text;mso-position-vertical:absolute;mso-position-vertical-relative:text;v-text-anchor:middle" o:gfxdata="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" fillcolor="white [3201]" strokecolor="black [3200]" strokeweight="1pt">
                 <v:textbox>
                   <w:txbxContent>
                     <w:p>
@@ -3949,7 +4088,7 @@
           </mc:Choice>
           <mc:Fallback>
             <w:pict>
-              <v:rect w14:anchorId="40AE8DD6" id="Rectangle 14" o:spid="_x0000_s1038" style="position:absolute;margin-left:371.55pt;margin-top:5.1pt;width:111.6pt;height:42.3pt;z-index:251683840;visibility:visible;mso-wrap-style:square;mso-wrap-distance-left:9pt;mso-wrap-distance-top:0;mso-wrap-distance-right:9pt;mso-wrap-distance-bottom:0;mso-position-horizontal:absolute;mso-position-horizontal-relative:text;mso-position-vertical:absolute;mso-position-vertical-relative:text;v-text-anchor:middle" o:gfxdata="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" fillcolor="white [3201]" strokecolor="black [3200]" strokeweight="1pt">
+              <v:rect w14:anchorId="40AE8DD6" id="Rectangle 14" o:spid="_x0000_s1039" style="position:absolute;margin-left:371.55pt;margin-top:5.1pt;width:111.6pt;height:42.3pt;z-index:251683840;visibility:visible;mso-wrap-style:square;mso-wrap-distance-left:9pt;mso-wrap-distance-top:0;mso-wrap-distance-right:9pt;mso-wrap-distance-bottom:0;mso-position-horizontal:absolute;mso-position-horizontal-relative:text;mso-position-vertical:absolute;mso-position-vertical-relative:text;v-text-anchor:middle" o:gfxdata="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" fillcolor="white [3201]" strokecolor="black [3200]" strokeweight="1pt">
                 <v:textbox>
                   <w:txbxContent>
                     <w:p>
@@ -4082,7 +4221,7 @@
           </mc:Choice>
           <mc:Fallback>
             <w:pict>
-              <v:rect w14:anchorId="687BBECB" id="Rectangle 19" o:spid="_x0000_s1039" style="position:absolute;margin-left:371.55pt;margin-top:13.2pt;width:83.9pt;height:42.3pt;z-index:251694080;visibility:visible;mso-wrap-style:square;mso-width-percent:0;mso-wrap-distance-left:9pt;mso-wrap-distance-top:0;mso-wrap-distance-right:9pt;mso-wrap-distance-bottom:0;mso-position-horizontal:absolute;mso-position-horizontal-relative:text;mso-position-vertical:absolute;mso-position-vertical-relative:text;mso-width-percent:0;mso-width-relative:margin;v-text-anchor:middle" o:gfxdata="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" fillcolor="white [3201]" strokecolor="black [3200]" strokeweight="1pt">
+              <v:rect w14:anchorId="687BBECB" id="Rectangle 19" o:spid="_x0000_s1040" style="position:absolute;margin-left:371.55pt;margin-top:13.2pt;width:83.9pt;height:42.3pt;z-index:251694080;visibility:visible;mso-wrap-style:square;mso-width-percent:0;mso-wrap-distance-left:9pt;mso-wrap-distance-top:0;mso-wrap-distance-right:9pt;mso-wrap-distance-bottom:0;mso-position-horizontal:absolute;mso-position-horizontal-relative:text;mso-position-vertical:absolute;mso-position-vertical-relative:text;mso-width-percent:0;mso-width-relative:margin;v-text-anchor:middle" o:gfxdata="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" fillcolor="white [3201]" strokecolor="black [3200]" strokeweight="1pt">
                 <v:textbox>
                   <w:txbxContent>
                     <w:p>
@@ -4159,10 +4298,7 @@
                             </w:pPr>
                             <w:proofErr w:type="spellStart"/>
                             <w:r>
-                              <w:t>Structure.</w:t>
-                            </w:r>
-                            <w:r>
-                              <w:t>getX</w:t>
+                              <w:t>Structure.getX</w:t>
                             </w:r>
                             <w:proofErr w:type="spellEnd"/>
                           </w:p>
@@ -4185,7 +4321,7 @@
           </mc:Choice>
           <mc:Fallback>
             <w:pict>
-              <v:rect w14:anchorId="45DC709C" id="Rectangle 15" o:spid="_x0000_s1040" style="position:absolute;margin-left:-35.45pt;margin-top:16.9pt;width:82.6pt;height:42.3pt;z-index:251685888;visibility:visible;mso-wrap-style:square;mso-width-percent:0;mso-wrap-distance-left:9pt;mso-wrap-distance-top:0;mso-wrap-distance-right:9pt;mso-wrap-distance-bottom:0;mso-position-horizontal:absolute;mso-position-horizontal-relative:text;mso-position-vertical:absolute;mso-position-vertical-relative:text;mso-width-percent:0;mso-width-relative:margin;v-text-anchor:middle" o:gfxdata="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" fillcolor="white [3201]" strokecolor="black [3200]" strokeweight="1pt">
+              <v:rect w14:anchorId="45DC709C" id="Rectangle 15" o:spid="_x0000_s1041" style="position:absolute;margin-left:-35.45pt;margin-top:16.9pt;width:82.6pt;height:42.3pt;z-index:251685888;visibility:visible;mso-wrap-style:square;mso-width-percent:0;mso-wrap-distance-left:9pt;mso-wrap-distance-top:0;mso-wrap-distance-right:9pt;mso-wrap-distance-bottom:0;mso-position-horizontal:absolute;mso-position-horizontal-relative:text;mso-position-vertical:absolute;mso-position-vertical-relative:text;mso-width-percent:0;mso-width-relative:margin;v-text-anchor:middle" o:gfxdata="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" fillcolor="white [3201]" strokecolor="black [3200]" strokeweight="1pt">
                 <v:textbox>
                   <w:txbxContent>
                     <w:p>
@@ -4194,10 +4330,7 @@
                       </w:pPr>
                       <w:proofErr w:type="spellStart"/>
                       <w:r>
-                        <w:t>Structure.</w:t>
-                      </w:r>
-                      <w:r>
-                        <w:t>getX</w:t>
+                        <w:t>Structure.getX</w:t>
                       </w:r>
                       <w:proofErr w:type="spellEnd"/>
                     </w:p>
@@ -4265,10 +4398,7 @@
                             </w:pPr>
                             <w:proofErr w:type="spellStart"/>
                             <w:r>
-                              <w:t>Structure.get</w:t>
-                            </w:r>
-                            <w:r>
-                              <w:t>Width</w:t>
+                              <w:t>Structure.getWidth</w:t>
                             </w:r>
                             <w:proofErr w:type="spellEnd"/>
                           </w:p>
@@ -4291,7 +4421,7 @@
           </mc:Choice>
           <mc:Fallback>
             <w:pict>
-              <v:rect w14:anchorId="7F516DFA" id="Rectangle 17" o:spid="_x0000_s1041" style="position:absolute;margin-left:51.45pt;margin-top:17.6pt;width:103.75pt;height:42.3pt;z-index:251689984;visibility:visible;mso-wrap-style:square;mso-width-percent:0;mso-wrap-distance-left:9pt;mso-wrap-distance-top:0;mso-wrap-distance-right:9pt;mso-wrap-distance-bottom:0;mso-position-horizontal:absolute;mso-position-horizontal-relative:text;mso-position-vertical:absolute;mso-position-vertical-relative:text;mso-width-percent:0;mso-width-relative:margin;v-text-anchor:middle" o:gfxdata="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" fillcolor="white [3201]" strokecolor="black [3200]" strokeweight="1pt">
+              <v:rect w14:anchorId="7F516DFA" id="Rectangle 17" o:spid="_x0000_s1042" style="position:absolute;margin-left:51.45pt;margin-top:17.6pt;width:103.75pt;height:42.3pt;z-index:251689984;visibility:visible;mso-wrap-style:square;mso-width-percent:0;mso-wrap-distance-left:9pt;mso-wrap-distance-top:0;mso-wrap-distance-right:9pt;mso-wrap-distance-bottom:0;mso-position-horizontal:absolute;mso-position-horizontal-relative:text;mso-position-vertical:absolute;mso-position-vertical-relative:text;mso-width-percent:0;mso-width-relative:margin;v-text-anchor:middle" o:gfxdata="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" fillcolor="white [3201]" strokecolor="black [3200]" strokeweight="1pt">
                 <v:textbox>
                   <w:txbxContent>
                     <w:p>
@@ -4300,10 +4430,7 @@
                       </w:pPr>
                       <w:proofErr w:type="spellStart"/>
                       <w:r>
-                        <w:t>Structure.get</w:t>
-                      </w:r>
-                      <w:r>
-                        <w:t>Width</w:t>
+                        <w:t>Structure.getWidth</w:t>
                       </w:r>
                       <w:proofErr w:type="spellEnd"/>
                     </w:p>
@@ -4371,10 +4498,7 @@
                             </w:pPr>
                             <w:proofErr w:type="spellStart"/>
                             <w:r>
-                              <w:t>Structure.get</w:t>
-                            </w:r>
-                            <w:r>
-                              <w:t>Y</w:t>
+                              <w:t>Structure.getY</w:t>
                             </w:r>
                             <w:proofErr w:type="spellEnd"/>
                           </w:p>
@@ -4397,7 +4521,7 @@
           </mc:Choice>
           <mc:Fallback>
             <w:pict>
-              <v:rect w14:anchorId="75824E7B" id="Rectangle 16" o:spid="_x0000_s1042" style="position:absolute;margin-left:163.1pt;margin-top:15.9pt;width:80.55pt;height:42.3pt;z-index:251687936;visibility:visible;mso-wrap-style:square;mso-width-percent:0;mso-wrap-distance-left:9pt;mso-wrap-distance-top:0;mso-wrap-distance-right:9pt;mso-wrap-distance-bottom:0;mso-position-horizontal:absolute;mso-position-horizontal-relative:text;mso-position-vertical:absolute;mso-position-vertical-relative:text;mso-width-percent:0;mso-width-relative:margin;v-text-anchor:middle" o:gfxdata="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" fillcolor="white [3201]" strokecolor="black [3200]" strokeweight="1pt">
+              <v:rect w14:anchorId="75824E7B" id="Rectangle 16" o:spid="_x0000_s1043" style="position:absolute;margin-left:163.1pt;margin-top:15.9pt;width:80.55pt;height:42.3pt;z-index:251687936;visibility:visible;mso-wrap-style:square;mso-width-percent:0;mso-wrap-distance-left:9pt;mso-wrap-distance-top:0;mso-wrap-distance-right:9pt;mso-wrap-distance-bottom:0;mso-position-horizontal:absolute;mso-position-horizontal-relative:text;mso-position-vertical:absolute;mso-position-vertical-relative:text;mso-width-percent:0;mso-width-relative:margin;v-text-anchor:middle" o:gfxdata="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" fillcolor="white [3201]" strokecolor="black [3200]" strokeweight="1pt">
                 <v:textbox>
                   <w:txbxContent>
                     <w:p>
@@ -4406,10 +4530,7 @@
                       </w:pPr>
                       <w:proofErr w:type="spellStart"/>
                       <w:r>
-                        <w:t>Structure.get</w:t>
-                      </w:r>
-                      <w:r>
-                        <w:t>Y</w:t>
+                        <w:t>Structure.getY</w:t>
                       </w:r>
                       <w:proofErr w:type="spellEnd"/>
                     </w:p>
@@ -4477,10 +4598,7 @@
                             </w:pPr>
                             <w:proofErr w:type="spellStart"/>
                             <w:r>
-                              <w:t>Structure.get</w:t>
-                            </w:r>
-                            <w:r>
-                              <w:t>Height</w:t>
+                              <w:t>Structure.getHeight</w:t>
                             </w:r>
                             <w:proofErr w:type="spellEnd"/>
                           </w:p>
@@ -4503,7 +4621,7 @@
           </mc:Choice>
           <mc:Fallback>
             <w:pict>
-              <v:rect w14:anchorId="0B515F67" id="Rectangle 18" o:spid="_x0000_s1043" style="position:absolute;margin-left:255.5pt;margin-top:12.55pt;width:106.45pt;height:42.3pt;z-index:251692032;visibility:visible;mso-wrap-style:square;mso-width-percent:0;mso-wrap-distance-left:9pt;mso-wrap-distance-top:0;mso-wrap-distance-right:9pt;mso-wrap-distance-bottom:0;mso-position-horizontal:absolute;mso-position-horizontal-relative:text;mso-position-vertical:absolute;mso-position-vertical-relative:text;mso-width-percent:0;mso-width-relative:margin;v-text-anchor:middle" o:gfxdata="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" fillcolor="white [3201]" strokecolor="black [3200]" strokeweight="1pt">
+              <v:rect w14:anchorId="0B515F67" id="Rectangle 18" o:spid="_x0000_s1044" style="position:absolute;margin-left:255.5pt;margin-top:12.55pt;width:106.45pt;height:42.3pt;z-index:251692032;visibility:visible;mso-wrap-style:square;mso-width-percent:0;mso-wrap-distance-left:9pt;mso-wrap-distance-top:0;mso-wrap-distance-right:9pt;mso-wrap-distance-bottom:0;mso-position-horizontal:absolute;mso-position-horizontal-relative:text;mso-position-vertical:absolute;mso-position-vertical-relative:text;mso-width-percent:0;mso-width-relative:margin;v-text-anchor:middle" o:gfxdata="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" fillcolor="white [3201]" strokecolor="black [3200]" strokeweight="1pt">
                 <v:textbox>
                   <w:txbxContent>
                     <w:p>
@@ -4512,10 +4630,7 @@
                       </w:pPr>
                       <w:proofErr w:type="spellStart"/>
                       <w:r>
-                        <w:t>Structure.get</w:t>
-                      </w:r>
-                      <w:r>
-                        <w:t>Height</w:t>
+                        <w:t>Structure.getHeight</w:t>
                       </w:r>
                       <w:proofErr w:type="spellEnd"/>
                     </w:p>
@@ -4616,7 +4731,10 @@
                             </w:pPr>
                             <w:proofErr w:type="spellStart"/>
                             <w:r>
-                              <w:t>mousePressed</w:t>
+                              <w:t>checkM</w:t>
+                            </w:r>
+                            <w:r>
+                              <w:t>ousePressed</w:t>
                             </w:r>
                             <w:proofErr w:type="spellEnd"/>
                           </w:p>
@@ -4636,7 +4754,7 @@
           </mc:Choice>
           <mc:Fallback>
             <w:pict>
-              <v:rect w14:anchorId="233C25CA" id="Rectangle 41" o:spid="_x0000_s1044" style="position:absolute;margin-left:146.4pt;margin-top:13.8pt;width:111.6pt;height:42.3pt;z-index:251736064;visibility:visible;mso-wrap-style:square;mso-wrap-distance-left:9pt;mso-wrap-distance-top:0;mso-wrap-distance-right:9pt;mso-wrap-distance-bottom:0;mso-position-horizontal:absolute;mso-position-horizontal-relative:text;mso-position-vertical:absolute;mso-position-vertical-relative:text;v-text-anchor:middle" o:gfxdata="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" fillcolor="white [3201]" strokecolor="black [3200]" strokeweight="1pt">
+              <v:rect w14:anchorId="233C25CA" id="Rectangle 41" o:spid="_x0000_s1045" style="position:absolute;margin-left:146.4pt;margin-top:13.8pt;width:111.6pt;height:42.3pt;z-index:251736064;visibility:visible;mso-wrap-style:square;mso-wrap-distance-left:9pt;mso-wrap-distance-top:0;mso-wrap-distance-right:9pt;mso-wrap-distance-bottom:0;mso-position-horizontal:absolute;mso-position-horizontal-relative:text;mso-position-vertical:absolute;mso-position-vertical-relative:text;v-text-anchor:middle" o:gfxdata="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" fillcolor="white [3201]" strokecolor="black [3200]" strokeweight="1pt">
                 <v:textbox>
                   <w:txbxContent>
                     <w:p>
@@ -4645,7 +4763,10 @@
                       </w:pPr>
                       <w:proofErr w:type="spellStart"/>
                       <w:r>
-                        <w:t>mousePressed</w:t>
+                        <w:t>checkM</w:t>
+                      </w:r>
+                      <w:r>
+                        <w:t>ousePressed</w:t>
                       </w:r>
                       <w:proofErr w:type="spellEnd"/>
                     </w:p>
@@ -5179,10 +5300,7 @@
                             </w:pPr>
                             <w:proofErr w:type="spellStart"/>
                             <w:r>
-                              <w:t>Button.</w:t>
-                            </w:r>
-                            <w:r>
-                              <w:t>isMouseOver</w:t>
+                              <w:t>Button.isMouseOver</w:t>
                             </w:r>
                             <w:proofErr w:type="spellEnd"/>
                           </w:p>
@@ -5205,7 +5323,7 @@
           </mc:Choice>
           <mc:Fallback>
             <w:pict>
-              <v:rect w14:anchorId="04E114B1" id="Rectangle 42" o:spid="_x0000_s1045" style="position:absolute;margin-left:-67.15pt;margin-top:33.1pt;width:108.15pt;height:42.3pt;z-index:251738112;visibility:visible;mso-wrap-style:square;mso-width-percent:0;mso-wrap-distance-left:9pt;mso-wrap-distance-top:0;mso-wrap-distance-right:9pt;mso-wrap-distance-bottom:0;mso-position-horizontal:absolute;mso-position-horizontal-relative:text;mso-position-vertical:absolute;mso-position-vertical-relative:text;mso-width-percent:0;mso-width-relative:margin;v-text-anchor:middle" o:gfxdata="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" fillcolor="white [3201]" strokecolor="black [3200]" strokeweight="1pt">
+              <v:rect w14:anchorId="04E114B1" id="Rectangle 42" o:spid="_x0000_s1046" style="position:absolute;margin-left:-67.15pt;margin-top:33.1pt;width:108.15pt;height:42.3pt;z-index:251738112;visibility:visible;mso-wrap-style:square;mso-width-percent:0;mso-wrap-distance-left:9pt;mso-wrap-distance-top:0;mso-wrap-distance-right:9pt;mso-wrap-distance-bottom:0;mso-position-horizontal:absolute;mso-position-horizontal-relative:text;mso-position-vertical:absolute;mso-position-vertical-relative:text;mso-width-percent:0;mso-width-relative:margin;v-text-anchor:middle" o:gfxdata="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" fillcolor="white [3201]" strokecolor="black [3200]" strokeweight="1pt">
                 <v:textbox>
                   <w:txbxContent>
                     <w:p>
@@ -5214,10 +5332,7 @@
                       </w:pPr>
                       <w:proofErr w:type="spellStart"/>
                       <w:r>
-                        <w:t>Button.</w:t>
-                      </w:r>
-                      <w:r>
-                        <w:t>isMouseOver</w:t>
+                        <w:t>Button.isMouseOver</w:t>
                       </w:r>
                       <w:proofErr w:type="spellEnd"/>
                     </w:p>
@@ -5296,10 +5411,7 @@
                             </w:pPr>
                             <w:proofErr w:type="spellStart"/>
                             <w:r>
-                              <w:t>startGame_</w:t>
-                            </w:r>
-                            <w:r>
-                              <w:t>file</w:t>
+                              <w:t>startGame_file</w:t>
                             </w:r>
                             <w:proofErr w:type="spellEnd"/>
                           </w:p>
@@ -5322,7 +5434,7 @@
           </mc:Choice>
           <mc:Fallback>
             <w:pict>
-              <v:rect w14:anchorId="0A28AFC7" id="Rectangle 46" o:spid="_x0000_s1046" style="position:absolute;margin-left:430.75pt;margin-top:5.1pt;width:82.9pt;height:42.3pt;z-index:251746304;visibility:visible;mso-wrap-style:square;mso-width-percent:0;mso-wrap-distance-left:9pt;mso-wrap-distance-top:0;mso-wrap-distance-right:9pt;mso-wrap-distance-bottom:0;mso-position-horizontal:absolute;mso-position-horizontal-relative:text;mso-position-vertical:absolute;mso-position-vertical-relative:text;mso-width-percent:0;mso-width-relative:margin;v-text-anchor:middle" o:gfxdata="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" fillcolor="white [3201]" strokecolor="black [3200]" strokeweight="1pt">
+              <v:rect w14:anchorId="0A28AFC7" id="Rectangle 46" o:spid="_x0000_s1047" style="position:absolute;margin-left:430.75pt;margin-top:5.1pt;width:82.9pt;height:42.3pt;z-index:251746304;visibility:visible;mso-wrap-style:square;mso-width-percent:0;mso-wrap-distance-left:9pt;mso-wrap-distance-top:0;mso-wrap-distance-right:9pt;mso-wrap-distance-bottom:0;mso-position-horizontal:absolute;mso-position-horizontal-relative:text;mso-position-vertical:absolute;mso-position-vertical-relative:text;mso-width-percent:0;mso-width-relative:margin;v-text-anchor:middle" o:gfxdata="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" fillcolor="white [3201]" strokecolor="black [3200]" strokeweight="1pt">
                 <v:textbox>
                   <w:txbxContent>
                     <w:p>
@@ -5331,10 +5443,7 @@
                       </w:pPr>
                       <w:proofErr w:type="spellStart"/>
                       <w:r>
-                        <w:t>startGame_</w:t>
-                      </w:r>
-                      <w:r>
-                        <w:t>file</w:t>
+                        <w:t>startGame_file</w:t>
                       </w:r>
                       <w:proofErr w:type="spellEnd"/>
                     </w:p>
@@ -5428,7 +5537,7 @@
           </mc:Choice>
           <mc:Fallback>
             <w:pict>
-              <v:rect w14:anchorId="6BDBA640" id="Rectangle 47" o:spid="_x0000_s1047" style="position:absolute;margin-left:333.7pt;margin-top:5.1pt;width:93.8pt;height:42.3pt;z-index:251748352;visibility:visible;mso-wrap-style:square;mso-width-percent:0;mso-wrap-distance-left:9pt;mso-wrap-distance-top:0;mso-wrap-distance-right:9pt;mso-wrap-distance-bottom:0;mso-position-horizontal:absolute;mso-position-horizontal-relative:text;mso-position-vertical:absolute;mso-position-vertical-relative:text;mso-width-percent:0;mso-width-relative:margin;v-text-anchor:middle" o:gfxdata="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" fillcolor="white [3201]" strokecolor="black [3200]" strokeweight="1pt">
+              <v:rect w14:anchorId="6BDBA640" id="Rectangle 47" o:spid="_x0000_s1048" style="position:absolute;margin-left:333.7pt;margin-top:5.1pt;width:93.8pt;height:42.3pt;z-index:251748352;visibility:visible;mso-wrap-style:square;mso-width-percent:0;mso-wrap-distance-left:9pt;mso-wrap-distance-top:0;mso-wrap-distance-right:9pt;mso-wrap-distance-bottom:0;mso-position-horizontal:absolute;mso-position-horizontal-relative:text;mso-position-vertical:absolute;mso-position-vertical-relative:text;mso-width-percent:0;mso-width-relative:margin;v-text-anchor:middle" o:gfxdata="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" fillcolor="white [3201]" strokecolor="black [3200]" strokeweight="1pt">
                 <v:textbox>
                   <w:txbxContent>
                     <w:p>
@@ -5508,10 +5617,7 @@
                             </w:pPr>
                             <w:proofErr w:type="spellStart"/>
                             <w:r>
-                              <w:t>startGame_</w:t>
-                            </w:r>
-                            <w:r>
-                              <w:t>glider</w:t>
+                              <w:t>startGame_glider</w:t>
                             </w:r>
                             <w:proofErr w:type="spellEnd"/>
                           </w:p>
@@ -5534,7 +5640,7 @@
           </mc:Choice>
           <mc:Fallback>
             <w:pict>
-              <v:rect w14:anchorId="06F6B865" id="Rectangle 45" o:spid="_x0000_s1048" style="position:absolute;margin-left:237.65pt;margin-top:5.15pt;width:93.5pt;height:42.3pt;z-index:251744256;visibility:visible;mso-wrap-style:square;mso-width-percent:0;mso-wrap-distance-left:9pt;mso-wrap-distance-top:0;mso-wrap-distance-right:9pt;mso-wrap-distance-bottom:0;mso-position-horizontal:absolute;mso-position-horizontal-relative:text;mso-position-vertical:absolute;mso-position-vertical-relative:text;mso-width-percent:0;mso-width-relative:margin;v-text-anchor:middle" o:gfxdata="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" fillcolor="white [3201]" strokecolor="black [3200]" strokeweight="1pt">
+              <v:rect w14:anchorId="06F6B865" id="Rectangle 45" o:spid="_x0000_s1049" style="position:absolute;margin-left:237.65pt;margin-top:5.15pt;width:93.5pt;height:42.3pt;z-index:251744256;visibility:visible;mso-wrap-style:square;mso-width-percent:0;mso-wrap-distance-left:9pt;mso-wrap-distance-top:0;mso-wrap-distance-right:9pt;mso-wrap-distance-bottom:0;mso-position-horizontal:absolute;mso-position-horizontal-relative:text;mso-position-vertical:absolute;mso-position-vertical-relative:text;mso-width-percent:0;mso-width-relative:margin;v-text-anchor:middle" o:gfxdata="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" fillcolor="white [3201]" strokecolor="black [3200]" strokeweight="1pt">
                 <v:textbox>
                   <w:txbxContent>
                     <w:p>
@@ -5543,10 +5649,7 @@
                       </w:pPr>
                       <w:proofErr w:type="spellStart"/>
                       <w:r>
-                        <w:t>startGame_</w:t>
-                      </w:r>
-                      <w:r>
-                        <w:t>glider</w:t>
+                        <w:t>startGame_glider</w:t>
                       </w:r>
                       <w:proofErr w:type="spellEnd"/>
                     </w:p>
@@ -5614,10 +5717,7 @@
                             </w:pPr>
                             <w:proofErr w:type="spellStart"/>
                             <w:r>
-                              <w:t>startGame_</w:t>
-                            </w:r>
-                            <w:r>
-                              <w:t>gun</w:t>
+                              <w:t>startGame_gun</w:t>
                             </w:r>
                             <w:proofErr w:type="spellEnd"/>
                           </w:p>
@@ -5640,7 +5740,7 @@
           </mc:Choice>
           <mc:Fallback>
             <w:pict>
-              <v:rect w14:anchorId="4C326451" id="Rectangle 44" o:spid="_x0000_s1049" style="position:absolute;margin-left:148.65pt;margin-top:4.8pt;width:86.65pt;height:42.3pt;z-index:251742208;visibility:visible;mso-wrap-style:square;mso-width-percent:0;mso-wrap-distance-left:9pt;mso-wrap-distance-top:0;mso-wrap-distance-right:9pt;mso-wrap-distance-bottom:0;mso-position-horizontal:absolute;mso-position-horizontal-relative:text;mso-position-vertical:absolute;mso-position-vertical-relative:text;mso-width-percent:0;mso-width-relative:margin;v-text-anchor:middle" o:gfxdata="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" fillcolor="white [3201]" strokecolor="black [3200]" strokeweight="1pt">
+              <v:rect w14:anchorId="4C326451" id="Rectangle 44" o:spid="_x0000_s1050" style="position:absolute;margin-left:148.65pt;margin-top:4.8pt;width:86.65pt;height:42.3pt;z-index:251742208;visibility:visible;mso-wrap-style:square;mso-width-percent:0;mso-wrap-distance-left:9pt;mso-wrap-distance-top:0;mso-wrap-distance-right:9pt;mso-wrap-distance-bottom:0;mso-position-horizontal:absolute;mso-position-horizontal-relative:text;mso-position-vertical:absolute;mso-position-vertical-relative:text;mso-width-percent:0;mso-width-relative:margin;v-text-anchor:middle" o:gfxdata="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" fillcolor="white [3201]" strokecolor="black [3200]" strokeweight="1pt">
                 <v:textbox>
                   <w:txbxContent>
                     <w:p>
@@ -5649,10 +5749,7 @@
                       </w:pPr>
                       <w:proofErr w:type="spellStart"/>
                       <w:r>
-                        <w:t>startGame_</w:t>
-                      </w:r>
-                      <w:r>
-                        <w:t>gun</w:t>
+                        <w:t>startGame_gun</w:t>
                       </w:r>
                       <w:proofErr w:type="spellEnd"/>
                     </w:p>
@@ -5743,7 +5840,7 @@
           </mc:Choice>
           <mc:Fallback>
             <w:pict>
-              <v:rect w14:anchorId="10860016" id="Rectangle 43" o:spid="_x0000_s1050" style="position:absolute;margin-left:42.3pt;margin-top:4.8pt;width:104.05pt;height:42.3pt;z-index:251740160;visibility:visible;mso-wrap-style:square;mso-width-percent:0;mso-wrap-distance-left:9pt;mso-wrap-distance-top:0;mso-wrap-distance-right:9pt;mso-wrap-distance-bottom:0;mso-position-horizontal:absolute;mso-position-horizontal-relative:text;mso-position-vertical:absolute;mso-position-vertical-relative:text;mso-width-percent:0;mso-width-relative:margin;v-text-anchor:middle" o:gfxdata="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" fillcolor="white [3201]" strokecolor="black [3200]" strokeweight="1pt">
+              <v:rect w14:anchorId="10860016" id="Rectangle 43" o:spid="_x0000_s1051" style="position:absolute;margin-left:42.3pt;margin-top:4.8pt;width:104.05pt;height:42.3pt;z-index:251740160;visibility:visible;mso-wrap-style:square;mso-width-percent:0;mso-wrap-distance-left:9pt;mso-wrap-distance-top:0;mso-wrap-distance-right:9pt;mso-wrap-distance-bottom:0;mso-position-horizontal:absolute;mso-position-horizontal-relative:text;mso-position-vertical:absolute;mso-position-vertical-relative:text;mso-width-percent:0;mso-width-relative:margin;v-text-anchor:middle" o:gfxdata="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" fillcolor="white [3201]" strokecolor="black [3200]" strokeweight="1pt">
                 <v:textbox>
                   <w:txbxContent>
                     <w:p>
@@ -7586,14 +7683,7 @@
                 <w:rFonts w:ascii="Segoe UI" w:hAnsi="Segoe UI" w:cs="Segoe UI"/>
                 <w:color w:val="24292E"/>
               </w:rPr>
-              <w:t>Structure.</w:t>
-            </w:r>
-            <w:r>
-              <w:rPr>
-                <w:rFonts w:ascii="Segoe UI" w:hAnsi="Segoe UI" w:cs="Segoe UI"/>
-                <w:color w:val="24292E"/>
-              </w:rPr>
-              <w:t>place</w:t>
+              <w:t>Structure.place</w:t>
             </w:r>
             <w:proofErr w:type="spellEnd"/>
           </w:p>
@@ -7663,14 +7753,7 @@
                 <w:rFonts w:ascii="Segoe UI" w:hAnsi="Segoe UI" w:cs="Segoe UI"/>
                 <w:color w:val="24292E"/>
               </w:rPr>
-              <w:t>Structure.</w:t>
-            </w:r>
-            <w:r>
-              <w:rPr>
-                <w:rFonts w:ascii="Segoe UI" w:hAnsi="Segoe UI" w:cs="Segoe UI"/>
-                <w:color w:val="24292E"/>
-              </w:rPr>
-              <w:t>getWidth</w:t>
+              <w:t>Structure.getWidth</w:t>
             </w:r>
             <w:proofErr w:type="spellEnd"/>
           </w:p>
@@ -7740,14 +7823,7 @@
                 <w:rFonts w:ascii="Segoe UI" w:hAnsi="Segoe UI" w:cs="Segoe UI"/>
                 <w:color w:val="24292E"/>
               </w:rPr>
-              <w:t>Structure.</w:t>
-            </w:r>
-            <w:r>
-              <w:rPr>
-                <w:rFonts w:ascii="Segoe UI" w:hAnsi="Segoe UI" w:cs="Segoe UI"/>
-                <w:color w:val="24292E"/>
-              </w:rPr>
-              <w:t>getHeight</w:t>
+              <w:t>Structure.getHeight</w:t>
             </w:r>
             <w:proofErr w:type="spellEnd"/>
           </w:p>
@@ -7817,14 +7893,7 @@
                 <w:rFonts w:ascii="Segoe UI" w:hAnsi="Segoe UI" w:cs="Segoe UI"/>
                 <w:color w:val="24292E"/>
               </w:rPr>
-              <w:t>Structure.</w:t>
-            </w:r>
-            <w:r>
-              <w:rPr>
-                <w:rFonts w:ascii="Segoe UI" w:hAnsi="Segoe UI" w:cs="Segoe UI"/>
-                <w:color w:val="24292E"/>
-              </w:rPr>
-              <w:t>getX</w:t>
+              <w:t>Structure.getX</w:t>
             </w:r>
             <w:proofErr w:type="spellEnd"/>
           </w:p>
@@ -7903,14 +7972,7 @@
                 <w:rFonts w:ascii="Segoe UI" w:hAnsi="Segoe UI" w:cs="Segoe UI"/>
                 <w:color w:val="24292E"/>
               </w:rPr>
-              <w:t>Structure.</w:t>
-            </w:r>
-            <w:r>
-              <w:rPr>
-                <w:rFonts w:ascii="Segoe UI" w:hAnsi="Segoe UI" w:cs="Segoe UI"/>
-                <w:color w:val="24292E"/>
-              </w:rPr>
-              <w:t>getY</w:t>
+              <w:t>Structure.getY</w:t>
             </w:r>
             <w:proofErr w:type="spellEnd"/>
           </w:p>
@@ -7989,14 +8051,7 @@
                 <w:rFonts w:ascii="Segoe UI" w:hAnsi="Segoe UI" w:cs="Segoe UI"/>
                 <w:color w:val="24292E"/>
               </w:rPr>
-              <w:t>Structure.</w:t>
-            </w:r>
-            <w:r>
-              <w:rPr>
-                <w:rFonts w:ascii="Segoe UI" w:hAnsi="Segoe UI" w:cs="Segoe UI"/>
-                <w:color w:val="24292E"/>
-              </w:rPr>
-              <w:t>get</w:t>
+              <w:t>Structure.get</w:t>
             </w:r>
             <w:proofErr w:type="spellEnd"/>
           </w:p>

</xml_diff>

<commit_message>
Added longer strings to textboxes - many bugs
</commit_message>
<xml_diff>
--- a/Design.docx
+++ b/Design.docx
@@ -1263,6 +1263,34 @@
           <w:color w:val="24292E"/>
         </w:rPr>
         <w:tab/>
+        <w:t>-changeTextStartPos(changeBy</w:t>
+      </w:r>
+      <w:bookmarkStart w:id="0" w:name="_GoBack"/>
+      <w:bookmarkEnd w:id="0"/>
+      <w:r>
+        <w:rPr>
+          <w:rFonts w:ascii="Segoe UI" w:hAnsi="Segoe UI" w:cs="Segoe UI"/>
+          <w:color w:val="24292E"/>
+        </w:rPr>
+        <w:t>)</w:t>
+      </w:r>
+    </w:p>
+    <w:p>
+      <w:pPr>
+        <w:pStyle w:val="NormalWeb"/>
+        <w:shd w:val="clear" w:color="auto" w:fill="FFFFFF"/>
+        <w:spacing w:before="0" w:beforeAutospacing="0" w:after="240" w:afterAutospacing="0"/>
+        <w:rPr>
+          <w:rFonts w:ascii="Segoe UI" w:hAnsi="Segoe UI" w:cs="Segoe UI"/>
+          <w:color w:val="24292E"/>
+        </w:rPr>
+      </w:pPr>
+      <w:r>
+        <w:rPr>
+          <w:rFonts w:ascii="Segoe UI" w:hAnsi="Segoe UI" w:cs="Segoe UI"/>
+          <w:color w:val="24292E"/>
+        </w:rPr>
+        <w:tab/>
         <w:t>+update()</w:t>
       </w:r>
     </w:p>
@@ -1439,6 +1467,7 @@
           <w:rFonts w:ascii="Segoe UI" w:hAnsi="Segoe UI" w:cs="Segoe UI"/>
           <w:color w:val="24292E"/>
         </w:rPr>
+        <w:lastRenderedPageBreak/>
         <w:tab/>
         <w:t>-structureID</w:t>
       </w:r>
@@ -1458,9 +1487,445 @@
           <w:rFonts w:ascii="Segoe UI" w:hAnsi="Segoe UI" w:cs="Segoe UI"/>
           <w:color w:val="24292E"/>
         </w:rPr>
+        <w:tab/>
+        <w:t>-my_cellSize</w:t>
+      </w:r>
+    </w:p>
+    <w:p>
+      <w:pPr>
+        <w:pStyle w:val="NormalWeb"/>
+        <w:shd w:val="clear" w:color="auto" w:fill="FFFFFF"/>
+        <w:spacing w:before="0" w:beforeAutospacing="0" w:after="240" w:afterAutospacing="0"/>
+        <w:rPr>
+          <w:rFonts w:ascii="Segoe UI" w:hAnsi="Segoe UI" w:cs="Segoe UI"/>
+          <w:color w:val="24292E"/>
+        </w:rPr>
+      </w:pPr>
+      <w:r>
+        <w:rPr>
+          <w:rFonts w:ascii="Segoe UI" w:hAnsi="Segoe UI" w:cs="Segoe UI"/>
+          <w:color w:val="24292E"/>
+        </w:rPr>
+        <w:tab/>
+        <w:t>-textX</w:t>
+      </w:r>
+    </w:p>
+    <w:p>
+      <w:pPr>
+        <w:pStyle w:val="NormalWeb"/>
+        <w:shd w:val="clear" w:color="auto" w:fill="FFFFFF"/>
+        <w:spacing w:before="0" w:beforeAutospacing="0" w:after="240" w:afterAutospacing="0"/>
+        <w:rPr>
+          <w:rFonts w:ascii="Segoe UI" w:hAnsi="Segoe UI" w:cs="Segoe UI"/>
+          <w:color w:val="24292E"/>
+        </w:rPr>
+      </w:pPr>
+      <w:r>
+        <w:rPr>
+          <w:rFonts w:ascii="Segoe UI" w:hAnsi="Segoe UI" w:cs="Segoe UI"/>
+          <w:color w:val="24292E"/>
+        </w:rPr>
+        <w:tab/>
+        <w:t>-textY</w:t>
+      </w:r>
+    </w:p>
+    <w:p>
+      <w:pPr>
+        <w:pStyle w:val="NormalWeb"/>
+        <w:shd w:val="clear" w:color="auto" w:fill="FFFFFF"/>
+        <w:spacing w:before="0" w:beforeAutospacing="0" w:after="240" w:afterAutospacing="0"/>
+        <w:rPr>
+          <w:rFonts w:ascii="Segoe UI" w:hAnsi="Segoe UI" w:cs="Segoe UI"/>
+          <w:color w:val="24292E"/>
+        </w:rPr>
+      </w:pPr>
+    </w:p>
+    <w:p>
+      <w:pPr>
+        <w:pStyle w:val="NormalWeb"/>
+        <w:shd w:val="clear" w:color="auto" w:fill="FFFFFF"/>
+        <w:spacing w:before="0" w:beforeAutospacing="0" w:after="240" w:afterAutospacing="0"/>
+        <w:rPr>
+          <w:rFonts w:ascii="Segoe UI" w:hAnsi="Segoe UI" w:cs="Segoe UI"/>
+          <w:b/>
+          <w:bCs/>
+          <w:color w:val="24292E"/>
+        </w:rPr>
+      </w:pPr>
+      <w:r>
+        <w:rPr>
+          <w:rFonts w:ascii="Segoe UI" w:hAnsi="Segoe UI" w:cs="Segoe UI"/>
+          <w:b/>
+          <w:bCs/>
+          <w:color w:val="24292E"/>
+        </w:rPr>
+        <w:t>Class GraphicImage extends GraphicalObject</w:t>
+      </w:r>
+    </w:p>
+    <w:p>
+      <w:pPr>
+        <w:pStyle w:val="NormalWeb"/>
+        <w:shd w:val="clear" w:color="auto" w:fill="FFFFFF"/>
+        <w:spacing w:before="0" w:beforeAutospacing="0" w:after="240" w:afterAutospacing="0"/>
+        <w:rPr>
+          <w:rFonts w:ascii="Segoe UI" w:hAnsi="Segoe UI" w:cs="Segoe UI"/>
+          <w:color w:val="24292E"/>
+        </w:rPr>
+      </w:pPr>
+      <w:r>
+        <w:rPr>
+          <w:rFonts w:ascii="Segoe UI" w:hAnsi="Segoe UI" w:cs="Segoe UI"/>
+          <w:color w:val="24292E"/>
+        </w:rPr>
+        <w:tab/>
+        <w:t>-img</w:t>
+      </w:r>
+    </w:p>
+    <w:p>
+      <w:pPr>
+        <w:pStyle w:val="NormalWeb"/>
+        <w:shd w:val="clear" w:color="auto" w:fill="FFFFFF"/>
+        <w:spacing w:before="0" w:beforeAutospacing="0" w:after="240" w:afterAutospacing="0"/>
+        <w:rPr>
+          <w:rFonts w:ascii="Segoe UI" w:hAnsi="Segoe UI" w:cs="Segoe UI"/>
+          <w:color w:val="24292E"/>
+        </w:rPr>
+      </w:pPr>
+    </w:p>
+    <w:p>
+      <w:pPr>
+        <w:pStyle w:val="NormalWeb"/>
+        <w:shd w:val="clear" w:color="auto" w:fill="FFFFFF"/>
+        <w:spacing w:before="0" w:beforeAutospacing="0" w:after="240" w:afterAutospacing="0"/>
+        <w:rPr>
+          <w:rFonts w:ascii="Segoe UI" w:hAnsi="Segoe UI" w:cs="Segoe UI"/>
+          <w:color w:val="24292E"/>
+        </w:rPr>
+      </w:pPr>
+      <w:r>
+        <w:rPr>
+          <w:rFonts w:ascii="Segoe UI" w:hAnsi="Segoe UI" w:cs="Segoe UI"/>
+          <w:b/>
+          <w:bCs/>
+          <w:color w:val="24292E"/>
+        </w:rPr>
+        <w:t>Structure</w:t>
+      </w:r>
+    </w:p>
+    <w:p>
+      <w:pPr>
+        <w:pStyle w:val="NormalWeb"/>
+        <w:shd w:val="clear" w:color="auto" w:fill="FFFFFF"/>
+        <w:spacing w:before="0" w:beforeAutospacing="0" w:after="240" w:afterAutospacing="0"/>
+        <w:rPr>
+          <w:rFonts w:ascii="Segoe UI" w:hAnsi="Segoe UI" w:cs="Segoe UI"/>
+          <w:color w:val="24292E"/>
+        </w:rPr>
+      </w:pPr>
+      <w:r>
+        <w:rPr>
+          <w:rFonts w:ascii="Segoe UI" w:hAnsi="Segoe UI" w:cs="Segoe UI"/>
+          <w:color w:val="24292E"/>
+        </w:rPr>
+        <w:tab/>
+        <w:t>-structure</w:t>
+      </w:r>
+    </w:p>
+    <w:p>
+      <w:pPr>
+        <w:pStyle w:val="NormalWeb"/>
+        <w:shd w:val="clear" w:color="auto" w:fill="FFFFFF"/>
+        <w:spacing w:before="0" w:beforeAutospacing="0" w:after="240" w:afterAutospacing="0"/>
+        <w:rPr>
+          <w:rFonts w:ascii="Segoe UI" w:hAnsi="Segoe UI" w:cs="Segoe UI"/>
+          <w:color w:val="24292E"/>
+        </w:rPr>
+      </w:pPr>
+      <w:r>
+        <w:rPr>
+          <w:rFonts w:ascii="Segoe UI" w:hAnsi="Segoe UI" w:cs="Segoe UI"/>
+          <w:color w:val="24292E"/>
+        </w:rPr>
+        <w:tab/>
+        <w:t>-rotatedStructure</w:t>
+      </w:r>
+    </w:p>
+    <w:p>
+      <w:pPr>
+        <w:pStyle w:val="NormalWeb"/>
+        <w:shd w:val="clear" w:color="auto" w:fill="FFFFFF"/>
+        <w:spacing w:before="0" w:beforeAutospacing="0" w:after="240" w:afterAutospacing="0"/>
+        <w:rPr>
+          <w:rFonts w:ascii="Segoe UI" w:hAnsi="Segoe UI" w:cs="Segoe UI"/>
+          <w:color w:val="24292E"/>
+        </w:rPr>
+      </w:pPr>
+      <w:r>
+        <w:rPr>
+          <w:rFonts w:ascii="Segoe UI" w:hAnsi="Segoe UI" w:cs="Segoe UI"/>
+          <w:color w:val="24292E"/>
+        </w:rPr>
+        <w:tab/>
+        <w:t>-gridX</w:t>
+      </w:r>
+    </w:p>
+    <w:p>
+      <w:pPr>
+        <w:pStyle w:val="NormalWeb"/>
+        <w:shd w:val="clear" w:color="auto" w:fill="FFFFFF"/>
+        <w:spacing w:before="0" w:beforeAutospacing="0" w:after="240" w:afterAutospacing="0"/>
+        <w:rPr>
+          <w:rFonts w:ascii="Segoe UI" w:hAnsi="Segoe UI" w:cs="Segoe UI"/>
+          <w:color w:val="24292E"/>
+        </w:rPr>
+      </w:pPr>
+      <w:r>
+        <w:rPr>
+          <w:rFonts w:ascii="Segoe UI" w:hAnsi="Segoe UI" w:cs="Segoe UI"/>
+          <w:color w:val="24292E"/>
+        </w:rPr>
+        <w:tab/>
+        <w:t>-gridY</w:t>
+      </w:r>
+    </w:p>
+    <w:p>
+      <w:pPr>
+        <w:pStyle w:val="NormalWeb"/>
+        <w:shd w:val="clear" w:color="auto" w:fill="FFFFFF"/>
+        <w:spacing w:before="0" w:beforeAutospacing="0" w:after="240" w:afterAutospacing="0"/>
+        <w:rPr>
+          <w:rFonts w:ascii="Segoe UI" w:hAnsi="Segoe UI" w:cs="Segoe UI"/>
+          <w:color w:val="24292E"/>
+        </w:rPr>
+      </w:pPr>
+      <w:r>
+        <w:rPr>
+          <w:rFonts w:ascii="Segoe UI" w:hAnsi="Segoe UI" w:cs="Segoe UI"/>
+          <w:color w:val="24292E"/>
+        </w:rPr>
+        <w:tab/>
+        <w:t>-my_width</w:t>
+      </w:r>
+    </w:p>
+    <w:p>
+      <w:pPr>
+        <w:pStyle w:val="NormalWeb"/>
+        <w:shd w:val="clear" w:color="auto" w:fill="FFFFFF"/>
+        <w:spacing w:before="0" w:beforeAutospacing="0" w:after="240" w:afterAutospacing="0"/>
+        <w:rPr>
+          <w:rFonts w:ascii="Segoe UI" w:hAnsi="Segoe UI" w:cs="Segoe UI"/>
+          <w:color w:val="24292E"/>
+        </w:rPr>
+      </w:pPr>
+      <w:r>
+        <w:rPr>
+          <w:rFonts w:ascii="Segoe UI" w:hAnsi="Segoe UI" w:cs="Segoe UI"/>
+          <w:color w:val="24292E"/>
+        </w:rPr>
+        <w:tab/>
+        <w:t>-my_height</w:t>
+      </w:r>
+    </w:p>
+    <w:p>
+      <w:pPr>
+        <w:pStyle w:val="NormalWeb"/>
+        <w:shd w:val="clear" w:color="auto" w:fill="FFFFFF"/>
+        <w:spacing w:before="0" w:beforeAutospacing="0" w:after="240" w:afterAutospacing="0"/>
+        <w:rPr>
+          <w:rFonts w:ascii="Segoe UI" w:hAnsi="Segoe UI" w:cs="Segoe UI"/>
+          <w:color w:val="24292E"/>
+        </w:rPr>
+      </w:pPr>
+      <w:r>
+        <w:rPr>
+          <w:rFonts w:ascii="Segoe UI" w:hAnsi="Segoe UI" w:cs="Segoe UI"/>
+          <w:color w:val="24292E"/>
+        </w:rPr>
+        <w:tab/>
+        <w:t>-my_RWidth</w:t>
+      </w:r>
+    </w:p>
+    <w:p>
+      <w:pPr>
+        <w:pStyle w:val="NormalWeb"/>
+        <w:shd w:val="clear" w:color="auto" w:fill="FFFFFF"/>
+        <w:spacing w:before="0" w:beforeAutospacing="0" w:after="240" w:afterAutospacing="0"/>
+        <w:rPr>
+          <w:rFonts w:ascii="Segoe UI" w:hAnsi="Segoe UI" w:cs="Segoe UI"/>
+          <w:color w:val="24292E"/>
+        </w:rPr>
+      </w:pPr>
+      <w:r>
+        <w:rPr>
+          <w:rFonts w:ascii="Segoe UI" w:hAnsi="Segoe UI" w:cs="Segoe UI"/>
+          <w:color w:val="24292E"/>
+        </w:rPr>
+        <w:tab/>
+        <w:t>-my_RHeight</w:t>
+      </w:r>
+    </w:p>
+    <w:p>
+      <w:pPr>
+        <w:pStyle w:val="NormalWeb"/>
+        <w:shd w:val="clear" w:color="auto" w:fill="FFFFFF"/>
+        <w:spacing w:before="0" w:beforeAutospacing="0" w:after="240" w:afterAutospacing="0"/>
+        <w:rPr>
+          <w:rFonts w:ascii="Segoe UI" w:hAnsi="Segoe UI" w:cs="Segoe UI"/>
+          <w:color w:val="24292E"/>
+        </w:rPr>
+      </w:pPr>
+      <w:r>
+        <w:rPr>
+          <w:rFonts w:ascii="Segoe UI" w:hAnsi="Segoe UI" w:cs="Segoe UI"/>
+          <w:color w:val="24292E"/>
+        </w:rPr>
+        <w:tab/>
+        <w:t>-name</w:t>
+      </w:r>
+    </w:p>
+    <w:p>
+      <w:pPr>
+        <w:pStyle w:val="NormalWeb"/>
+        <w:shd w:val="clear" w:color="auto" w:fill="FFFFFF"/>
+        <w:spacing w:before="0" w:beforeAutospacing="0" w:after="240" w:afterAutospacing="0"/>
+        <w:rPr>
+          <w:rFonts w:ascii="Segoe UI" w:hAnsi="Segoe UI" w:cs="Segoe UI"/>
+          <w:color w:val="24292E"/>
+        </w:rPr>
+      </w:pPr>
+    </w:p>
+    <w:p>
+      <w:pPr>
+        <w:pStyle w:val="NormalWeb"/>
+        <w:shd w:val="clear" w:color="auto" w:fill="FFFFFF"/>
+        <w:spacing w:before="0" w:beforeAutospacing="0" w:after="240" w:afterAutospacing="0"/>
+        <w:rPr>
+          <w:rFonts w:ascii="Segoe UI" w:hAnsi="Segoe UI" w:cs="Segoe UI"/>
+          <w:color w:val="24292E"/>
+        </w:rPr>
+      </w:pPr>
+      <w:r>
+        <w:rPr>
+          <w:rFonts w:ascii="Segoe UI" w:hAnsi="Segoe UI" w:cs="Segoe UI"/>
+          <w:color w:val="24292E"/>
+        </w:rPr>
+        <w:tab/>
+        <w:t>+update()</w:t>
+      </w:r>
+    </w:p>
+    <w:p>
+      <w:pPr>
+        <w:pStyle w:val="NormalWeb"/>
+        <w:shd w:val="clear" w:color="auto" w:fill="FFFFFF"/>
+        <w:spacing w:before="0" w:beforeAutospacing="0" w:after="240" w:afterAutospacing="0"/>
+        <w:rPr>
+          <w:rFonts w:ascii="Segoe UI" w:hAnsi="Segoe UI" w:cs="Segoe UI"/>
+          <w:color w:val="24292E"/>
+        </w:rPr>
+      </w:pPr>
+      <w:r>
+        <w:rPr>
+          <w:rFonts w:ascii="Segoe UI" w:hAnsi="Segoe UI" w:cs="Segoe UI"/>
+          <w:color w:val="24292E"/>
+        </w:rPr>
+        <w:tab/>
+        <w:t>+place()</w:t>
+      </w:r>
+    </w:p>
+    <w:p>
+      <w:pPr>
+        <w:pStyle w:val="NormalWeb"/>
+        <w:shd w:val="clear" w:color="auto" w:fill="FFFFFF"/>
+        <w:spacing w:before="0" w:beforeAutospacing="0" w:after="240" w:afterAutospacing="0"/>
+        <w:rPr>
+          <w:rFonts w:ascii="Segoe UI" w:hAnsi="Segoe UI" w:cs="Segoe UI"/>
+          <w:color w:val="24292E"/>
+        </w:rPr>
+      </w:pPr>
+      <w:r>
+        <w:rPr>
+          <w:rFonts w:ascii="Segoe UI" w:hAnsi="Segoe UI" w:cs="Segoe UI"/>
+          <w:color w:val="24292E"/>
+        </w:rPr>
+        <w:tab/>
+        <w:t>+placeInLocation(x,y)</w:t>
+      </w:r>
+    </w:p>
+    <w:p>
+      <w:pPr>
+        <w:pStyle w:val="NormalWeb"/>
+        <w:shd w:val="clear" w:color="auto" w:fill="FFFFFF"/>
+        <w:spacing w:before="0" w:beforeAutospacing="0" w:after="240" w:afterAutospacing="0"/>
+        <w:rPr>
+          <w:rFonts w:ascii="Segoe UI" w:hAnsi="Segoe UI" w:cs="Segoe UI"/>
+          <w:color w:val="24292E"/>
+        </w:rPr>
+      </w:pPr>
+      <w:r>
+        <w:rPr>
+          <w:rFonts w:ascii="Segoe UI" w:hAnsi="Segoe UI" w:cs="Segoe UI"/>
+          <w:color w:val="24292E"/>
+        </w:rPr>
+        <w:tab/>
+        <w:t>+getWidth()</w:t>
+      </w:r>
+    </w:p>
+    <w:p>
+      <w:pPr>
+        <w:pStyle w:val="NormalWeb"/>
+        <w:shd w:val="clear" w:color="auto" w:fill="FFFFFF"/>
+        <w:spacing w:before="0" w:beforeAutospacing="0" w:after="240" w:afterAutospacing="0"/>
+        <w:rPr>
+          <w:rFonts w:ascii="Segoe UI" w:hAnsi="Segoe UI" w:cs="Segoe UI"/>
+          <w:color w:val="24292E"/>
+        </w:rPr>
+      </w:pPr>
+      <w:r>
+        <w:rPr>
+          <w:rFonts w:ascii="Segoe UI" w:hAnsi="Segoe UI" w:cs="Segoe UI"/>
+          <w:color w:val="24292E"/>
+        </w:rPr>
+        <w:tab/>
+        <w:t>+getHeight()</w:t>
+      </w:r>
+    </w:p>
+    <w:p>
+      <w:pPr>
+        <w:pStyle w:val="NormalWeb"/>
+        <w:shd w:val="clear" w:color="auto" w:fill="FFFFFF"/>
+        <w:spacing w:before="0" w:beforeAutospacing="0" w:after="240" w:afterAutospacing="0"/>
+        <w:rPr>
+          <w:rFonts w:ascii="Segoe UI" w:hAnsi="Segoe UI" w:cs="Segoe UI"/>
+          <w:color w:val="24292E"/>
+        </w:rPr>
+      </w:pPr>
+      <w:r>
+        <w:rPr>
+          <w:rFonts w:ascii="Segoe UI" w:hAnsi="Segoe UI" w:cs="Segoe UI"/>
+          <w:color w:val="24292E"/>
+        </w:rPr>
+        <w:tab/>
+        <w:t>+getX()</w:t>
+      </w:r>
+    </w:p>
+    <w:p>
+      <w:pPr>
+        <w:pStyle w:val="NormalWeb"/>
+        <w:shd w:val="clear" w:color="auto" w:fill="FFFFFF"/>
+        <w:spacing w:before="0" w:beforeAutospacing="0" w:after="240" w:afterAutospacing="0"/>
+        <w:rPr>
+          <w:rFonts w:ascii="Segoe UI" w:hAnsi="Segoe UI" w:cs="Segoe UI"/>
+          <w:color w:val="24292E"/>
+        </w:rPr>
+      </w:pPr>
+      <w:r>
+        <w:rPr>
+          <w:rFonts w:ascii="Segoe UI" w:hAnsi="Segoe UI" w:cs="Segoe UI"/>
+          <w:color w:val="24292E"/>
+        </w:rPr>
         <w:lastRenderedPageBreak/>
         <w:tab/>
-        <w:t>-my_cellSize</w:t>
+        <w:t>+getY()</w:t>
       </w:r>
     </w:p>
     <w:p>
@@ -1479,449 +1944,6 @@
           <w:color w:val="24292E"/>
         </w:rPr>
         <w:tab/>
-        <w:t>-textX</w:t>
-      </w:r>
-    </w:p>
-    <w:p>
-      <w:pPr>
-        <w:pStyle w:val="NormalWeb"/>
-        <w:shd w:val="clear" w:color="auto" w:fill="FFFFFF"/>
-        <w:spacing w:before="0" w:beforeAutospacing="0" w:after="240" w:afterAutospacing="0"/>
-        <w:rPr>
-          <w:rFonts w:ascii="Segoe UI" w:hAnsi="Segoe UI" w:cs="Segoe UI"/>
-          <w:color w:val="24292E"/>
-        </w:rPr>
-      </w:pPr>
-      <w:r>
-        <w:rPr>
-          <w:rFonts w:ascii="Segoe UI" w:hAnsi="Segoe UI" w:cs="Segoe UI"/>
-          <w:color w:val="24292E"/>
-        </w:rPr>
-        <w:tab/>
-        <w:t>-textY</w:t>
-      </w:r>
-    </w:p>
-    <w:p>
-      <w:pPr>
-        <w:pStyle w:val="NormalWeb"/>
-        <w:shd w:val="clear" w:color="auto" w:fill="FFFFFF"/>
-        <w:spacing w:before="0" w:beforeAutospacing="0" w:after="240" w:afterAutospacing="0"/>
-        <w:rPr>
-          <w:rFonts w:ascii="Segoe UI" w:hAnsi="Segoe UI" w:cs="Segoe UI"/>
-          <w:color w:val="24292E"/>
-        </w:rPr>
-      </w:pPr>
-    </w:p>
-    <w:p>
-      <w:pPr>
-        <w:pStyle w:val="NormalWeb"/>
-        <w:shd w:val="clear" w:color="auto" w:fill="FFFFFF"/>
-        <w:spacing w:before="0" w:beforeAutospacing="0" w:after="240" w:afterAutospacing="0"/>
-        <w:rPr>
-          <w:rFonts w:ascii="Segoe UI" w:hAnsi="Segoe UI" w:cs="Segoe UI"/>
-          <w:b/>
-          <w:bCs/>
-          <w:color w:val="24292E"/>
-        </w:rPr>
-      </w:pPr>
-      <w:r>
-        <w:rPr>
-          <w:rFonts w:ascii="Segoe UI" w:hAnsi="Segoe UI" w:cs="Segoe UI"/>
-          <w:b/>
-          <w:bCs/>
-          <w:color w:val="24292E"/>
-        </w:rPr>
-        <w:t>Class GraphicImage extends GraphicalObject</w:t>
-      </w:r>
-    </w:p>
-    <w:p>
-      <w:pPr>
-        <w:pStyle w:val="NormalWeb"/>
-        <w:shd w:val="clear" w:color="auto" w:fill="FFFFFF"/>
-        <w:spacing w:before="0" w:beforeAutospacing="0" w:after="240" w:afterAutospacing="0"/>
-        <w:rPr>
-          <w:rFonts w:ascii="Segoe UI" w:hAnsi="Segoe UI" w:cs="Segoe UI"/>
-          <w:color w:val="24292E"/>
-        </w:rPr>
-      </w:pPr>
-      <w:r>
-        <w:rPr>
-          <w:rFonts w:ascii="Segoe UI" w:hAnsi="Segoe UI" w:cs="Segoe UI"/>
-          <w:color w:val="24292E"/>
-        </w:rPr>
-        <w:tab/>
-        <w:t>-img</w:t>
-      </w:r>
-    </w:p>
-    <w:p>
-      <w:pPr>
-        <w:pStyle w:val="NormalWeb"/>
-        <w:shd w:val="clear" w:color="auto" w:fill="FFFFFF"/>
-        <w:spacing w:before="0" w:beforeAutospacing="0" w:after="240" w:afterAutospacing="0"/>
-        <w:rPr>
-          <w:rFonts w:ascii="Segoe UI" w:hAnsi="Segoe UI" w:cs="Segoe UI"/>
-          <w:color w:val="24292E"/>
-        </w:rPr>
-      </w:pPr>
-    </w:p>
-    <w:p>
-      <w:pPr>
-        <w:pStyle w:val="NormalWeb"/>
-        <w:shd w:val="clear" w:color="auto" w:fill="FFFFFF"/>
-        <w:spacing w:before="0" w:beforeAutospacing="0" w:after="240" w:afterAutospacing="0"/>
-        <w:rPr>
-          <w:rFonts w:ascii="Segoe UI" w:hAnsi="Segoe UI" w:cs="Segoe UI"/>
-          <w:color w:val="24292E"/>
-        </w:rPr>
-      </w:pPr>
-      <w:r>
-        <w:rPr>
-          <w:rFonts w:ascii="Segoe UI" w:hAnsi="Segoe UI" w:cs="Segoe UI"/>
-          <w:b/>
-          <w:bCs/>
-          <w:color w:val="24292E"/>
-        </w:rPr>
-        <w:t>Structure</w:t>
-      </w:r>
-    </w:p>
-    <w:p>
-      <w:pPr>
-        <w:pStyle w:val="NormalWeb"/>
-        <w:shd w:val="clear" w:color="auto" w:fill="FFFFFF"/>
-        <w:spacing w:before="0" w:beforeAutospacing="0" w:after="240" w:afterAutospacing="0"/>
-        <w:rPr>
-          <w:rFonts w:ascii="Segoe UI" w:hAnsi="Segoe UI" w:cs="Segoe UI"/>
-          <w:color w:val="24292E"/>
-        </w:rPr>
-      </w:pPr>
-      <w:r>
-        <w:rPr>
-          <w:rFonts w:ascii="Segoe UI" w:hAnsi="Segoe UI" w:cs="Segoe UI"/>
-          <w:color w:val="24292E"/>
-        </w:rPr>
-        <w:tab/>
-        <w:t>-structure</w:t>
-      </w:r>
-    </w:p>
-    <w:p>
-      <w:pPr>
-        <w:pStyle w:val="NormalWeb"/>
-        <w:shd w:val="clear" w:color="auto" w:fill="FFFFFF"/>
-        <w:spacing w:before="0" w:beforeAutospacing="0" w:after="240" w:afterAutospacing="0"/>
-        <w:rPr>
-          <w:rFonts w:ascii="Segoe UI" w:hAnsi="Segoe UI" w:cs="Segoe UI"/>
-          <w:color w:val="24292E"/>
-        </w:rPr>
-      </w:pPr>
-      <w:r>
-        <w:rPr>
-          <w:rFonts w:ascii="Segoe UI" w:hAnsi="Segoe UI" w:cs="Segoe UI"/>
-          <w:color w:val="24292E"/>
-        </w:rPr>
-        <w:tab/>
-        <w:t>-rotatedStructure</w:t>
-      </w:r>
-    </w:p>
-    <w:p>
-      <w:pPr>
-        <w:pStyle w:val="NormalWeb"/>
-        <w:shd w:val="clear" w:color="auto" w:fill="FFFFFF"/>
-        <w:spacing w:before="0" w:beforeAutospacing="0" w:after="240" w:afterAutospacing="0"/>
-        <w:rPr>
-          <w:rFonts w:ascii="Segoe UI" w:hAnsi="Segoe UI" w:cs="Segoe UI"/>
-          <w:color w:val="24292E"/>
-        </w:rPr>
-      </w:pPr>
-      <w:r>
-        <w:rPr>
-          <w:rFonts w:ascii="Segoe UI" w:hAnsi="Segoe UI" w:cs="Segoe UI"/>
-          <w:color w:val="24292E"/>
-        </w:rPr>
-        <w:tab/>
-        <w:t>-gridX</w:t>
-      </w:r>
-    </w:p>
-    <w:p>
-      <w:pPr>
-        <w:pStyle w:val="NormalWeb"/>
-        <w:shd w:val="clear" w:color="auto" w:fill="FFFFFF"/>
-        <w:spacing w:before="0" w:beforeAutospacing="0" w:after="240" w:afterAutospacing="0"/>
-        <w:rPr>
-          <w:rFonts w:ascii="Segoe UI" w:hAnsi="Segoe UI" w:cs="Segoe UI"/>
-          <w:color w:val="24292E"/>
-        </w:rPr>
-      </w:pPr>
-      <w:r>
-        <w:rPr>
-          <w:rFonts w:ascii="Segoe UI" w:hAnsi="Segoe UI" w:cs="Segoe UI"/>
-          <w:color w:val="24292E"/>
-        </w:rPr>
-        <w:tab/>
-        <w:t>-gridY</w:t>
-      </w:r>
-    </w:p>
-    <w:p>
-      <w:pPr>
-        <w:pStyle w:val="NormalWeb"/>
-        <w:shd w:val="clear" w:color="auto" w:fill="FFFFFF"/>
-        <w:spacing w:before="0" w:beforeAutospacing="0" w:after="240" w:afterAutospacing="0"/>
-        <w:rPr>
-          <w:rFonts w:ascii="Segoe UI" w:hAnsi="Segoe UI" w:cs="Segoe UI"/>
-          <w:color w:val="24292E"/>
-        </w:rPr>
-      </w:pPr>
-      <w:r>
-        <w:rPr>
-          <w:rFonts w:ascii="Segoe UI" w:hAnsi="Segoe UI" w:cs="Segoe UI"/>
-          <w:color w:val="24292E"/>
-        </w:rPr>
-        <w:tab/>
-        <w:t>-my_width</w:t>
-      </w:r>
-    </w:p>
-    <w:p>
-      <w:pPr>
-        <w:pStyle w:val="NormalWeb"/>
-        <w:shd w:val="clear" w:color="auto" w:fill="FFFFFF"/>
-        <w:spacing w:before="0" w:beforeAutospacing="0" w:after="240" w:afterAutospacing="0"/>
-        <w:rPr>
-          <w:rFonts w:ascii="Segoe UI" w:hAnsi="Segoe UI" w:cs="Segoe UI"/>
-          <w:color w:val="24292E"/>
-        </w:rPr>
-      </w:pPr>
-      <w:r>
-        <w:rPr>
-          <w:rFonts w:ascii="Segoe UI" w:hAnsi="Segoe UI" w:cs="Segoe UI"/>
-          <w:color w:val="24292E"/>
-        </w:rPr>
-        <w:tab/>
-        <w:t>-my_height</w:t>
-      </w:r>
-    </w:p>
-    <w:p>
-      <w:pPr>
-        <w:pStyle w:val="NormalWeb"/>
-        <w:shd w:val="clear" w:color="auto" w:fill="FFFFFF"/>
-        <w:spacing w:before="0" w:beforeAutospacing="0" w:after="240" w:afterAutospacing="0"/>
-        <w:rPr>
-          <w:rFonts w:ascii="Segoe UI" w:hAnsi="Segoe UI" w:cs="Segoe UI"/>
-          <w:color w:val="24292E"/>
-        </w:rPr>
-      </w:pPr>
-      <w:r>
-        <w:rPr>
-          <w:rFonts w:ascii="Segoe UI" w:hAnsi="Segoe UI" w:cs="Segoe UI"/>
-          <w:color w:val="24292E"/>
-        </w:rPr>
-        <w:tab/>
-        <w:t>-my_RWidth</w:t>
-      </w:r>
-    </w:p>
-    <w:p>
-      <w:pPr>
-        <w:pStyle w:val="NormalWeb"/>
-        <w:shd w:val="clear" w:color="auto" w:fill="FFFFFF"/>
-        <w:spacing w:before="0" w:beforeAutospacing="0" w:after="240" w:afterAutospacing="0"/>
-        <w:rPr>
-          <w:rFonts w:ascii="Segoe UI" w:hAnsi="Segoe UI" w:cs="Segoe UI"/>
-          <w:color w:val="24292E"/>
-        </w:rPr>
-      </w:pPr>
-      <w:r>
-        <w:rPr>
-          <w:rFonts w:ascii="Segoe UI" w:hAnsi="Segoe UI" w:cs="Segoe UI"/>
-          <w:color w:val="24292E"/>
-        </w:rPr>
-        <w:tab/>
-        <w:t>-my_RHeight</w:t>
-      </w:r>
-    </w:p>
-    <w:p>
-      <w:pPr>
-        <w:pStyle w:val="NormalWeb"/>
-        <w:shd w:val="clear" w:color="auto" w:fill="FFFFFF"/>
-        <w:spacing w:before="0" w:beforeAutospacing="0" w:after="240" w:afterAutospacing="0"/>
-        <w:rPr>
-          <w:rFonts w:ascii="Segoe UI" w:hAnsi="Segoe UI" w:cs="Segoe UI"/>
-          <w:color w:val="24292E"/>
-        </w:rPr>
-      </w:pPr>
-      <w:r>
-        <w:rPr>
-          <w:rFonts w:ascii="Segoe UI" w:hAnsi="Segoe UI" w:cs="Segoe UI"/>
-          <w:color w:val="24292E"/>
-        </w:rPr>
-        <w:tab/>
-        <w:t>-name</w:t>
-      </w:r>
-    </w:p>
-    <w:p>
-      <w:pPr>
-        <w:pStyle w:val="NormalWeb"/>
-        <w:shd w:val="clear" w:color="auto" w:fill="FFFFFF"/>
-        <w:spacing w:before="0" w:beforeAutospacing="0" w:after="240" w:afterAutospacing="0"/>
-        <w:rPr>
-          <w:rFonts w:ascii="Segoe UI" w:hAnsi="Segoe UI" w:cs="Segoe UI"/>
-          <w:color w:val="24292E"/>
-        </w:rPr>
-      </w:pPr>
-    </w:p>
-    <w:p>
-      <w:pPr>
-        <w:pStyle w:val="NormalWeb"/>
-        <w:shd w:val="clear" w:color="auto" w:fill="FFFFFF"/>
-        <w:spacing w:before="0" w:beforeAutospacing="0" w:after="240" w:afterAutospacing="0"/>
-        <w:rPr>
-          <w:rFonts w:ascii="Segoe UI" w:hAnsi="Segoe UI" w:cs="Segoe UI"/>
-          <w:color w:val="24292E"/>
-        </w:rPr>
-      </w:pPr>
-      <w:r>
-        <w:rPr>
-          <w:rFonts w:ascii="Segoe UI" w:hAnsi="Segoe UI" w:cs="Segoe UI"/>
-          <w:color w:val="24292E"/>
-        </w:rPr>
-        <w:tab/>
-        <w:t>+update()</w:t>
-      </w:r>
-    </w:p>
-    <w:p>
-      <w:pPr>
-        <w:pStyle w:val="NormalWeb"/>
-        <w:shd w:val="clear" w:color="auto" w:fill="FFFFFF"/>
-        <w:spacing w:before="0" w:beforeAutospacing="0" w:after="240" w:afterAutospacing="0"/>
-        <w:rPr>
-          <w:rFonts w:ascii="Segoe UI" w:hAnsi="Segoe UI" w:cs="Segoe UI"/>
-          <w:color w:val="24292E"/>
-        </w:rPr>
-      </w:pPr>
-      <w:r>
-        <w:rPr>
-          <w:rFonts w:ascii="Segoe UI" w:hAnsi="Segoe UI" w:cs="Segoe UI"/>
-          <w:color w:val="24292E"/>
-        </w:rPr>
-        <w:tab/>
-        <w:t>+place()</w:t>
-      </w:r>
-    </w:p>
-    <w:p>
-      <w:pPr>
-        <w:pStyle w:val="NormalWeb"/>
-        <w:shd w:val="clear" w:color="auto" w:fill="FFFFFF"/>
-        <w:spacing w:before="0" w:beforeAutospacing="0" w:after="240" w:afterAutospacing="0"/>
-        <w:rPr>
-          <w:rFonts w:ascii="Segoe UI" w:hAnsi="Segoe UI" w:cs="Segoe UI"/>
-          <w:color w:val="24292E"/>
-        </w:rPr>
-      </w:pPr>
-      <w:r>
-        <w:rPr>
-          <w:rFonts w:ascii="Segoe UI" w:hAnsi="Segoe UI" w:cs="Segoe UI"/>
-          <w:color w:val="24292E"/>
-        </w:rPr>
-        <w:tab/>
-        <w:t>+placeInLocation(x,y)</w:t>
-      </w:r>
-    </w:p>
-    <w:p>
-      <w:pPr>
-        <w:pStyle w:val="NormalWeb"/>
-        <w:shd w:val="clear" w:color="auto" w:fill="FFFFFF"/>
-        <w:spacing w:before="0" w:beforeAutospacing="0" w:after="240" w:afterAutospacing="0"/>
-        <w:rPr>
-          <w:rFonts w:ascii="Segoe UI" w:hAnsi="Segoe UI" w:cs="Segoe UI"/>
-          <w:color w:val="24292E"/>
-        </w:rPr>
-      </w:pPr>
-      <w:r>
-        <w:rPr>
-          <w:rFonts w:ascii="Segoe UI" w:hAnsi="Segoe UI" w:cs="Segoe UI"/>
-          <w:color w:val="24292E"/>
-        </w:rPr>
-        <w:tab/>
-        <w:t>+getWidth()</w:t>
-      </w:r>
-    </w:p>
-    <w:p>
-      <w:pPr>
-        <w:pStyle w:val="NormalWeb"/>
-        <w:shd w:val="clear" w:color="auto" w:fill="FFFFFF"/>
-        <w:spacing w:before="0" w:beforeAutospacing="0" w:after="240" w:afterAutospacing="0"/>
-        <w:rPr>
-          <w:rFonts w:ascii="Segoe UI" w:hAnsi="Segoe UI" w:cs="Segoe UI"/>
-          <w:color w:val="24292E"/>
-        </w:rPr>
-      </w:pPr>
-      <w:r>
-        <w:rPr>
-          <w:rFonts w:ascii="Segoe UI" w:hAnsi="Segoe UI" w:cs="Segoe UI"/>
-          <w:color w:val="24292E"/>
-        </w:rPr>
-        <w:tab/>
-        <w:t>+getHeight()</w:t>
-      </w:r>
-    </w:p>
-    <w:p>
-      <w:pPr>
-        <w:pStyle w:val="NormalWeb"/>
-        <w:shd w:val="clear" w:color="auto" w:fill="FFFFFF"/>
-        <w:spacing w:before="0" w:beforeAutospacing="0" w:after="240" w:afterAutospacing="0"/>
-        <w:rPr>
-          <w:rFonts w:ascii="Segoe UI" w:hAnsi="Segoe UI" w:cs="Segoe UI"/>
-          <w:color w:val="24292E"/>
-        </w:rPr>
-      </w:pPr>
-      <w:r>
-        <w:rPr>
-          <w:rFonts w:ascii="Segoe UI" w:hAnsi="Segoe UI" w:cs="Segoe UI"/>
-          <w:color w:val="24292E"/>
-        </w:rPr>
-        <w:tab/>
-        <w:t>+getX()</w:t>
-      </w:r>
-    </w:p>
-    <w:p>
-      <w:pPr>
-        <w:pStyle w:val="NormalWeb"/>
-        <w:shd w:val="clear" w:color="auto" w:fill="FFFFFF"/>
-        <w:spacing w:before="0" w:beforeAutospacing="0" w:after="240" w:afterAutospacing="0"/>
-        <w:rPr>
-          <w:rFonts w:ascii="Segoe UI" w:hAnsi="Segoe UI" w:cs="Segoe UI"/>
-          <w:color w:val="24292E"/>
-        </w:rPr>
-      </w:pPr>
-      <w:r>
-        <w:rPr>
-          <w:rFonts w:ascii="Segoe UI" w:hAnsi="Segoe UI" w:cs="Segoe UI"/>
-          <w:color w:val="24292E"/>
-        </w:rPr>
-        <w:tab/>
-        <w:t>+getY()</w:t>
-      </w:r>
-    </w:p>
-    <w:p>
-      <w:pPr>
-        <w:pStyle w:val="NormalWeb"/>
-        <w:shd w:val="clear" w:color="auto" w:fill="FFFFFF"/>
-        <w:spacing w:before="0" w:beforeAutospacing="0" w:after="240" w:afterAutospacing="0"/>
-        <w:rPr>
-          <w:rFonts w:ascii="Segoe UI" w:hAnsi="Segoe UI" w:cs="Segoe UI"/>
-          <w:color w:val="24292E"/>
-        </w:rPr>
-      </w:pPr>
-      <w:r>
-        <w:rPr>
-          <w:rFonts w:ascii="Segoe UI" w:hAnsi="Segoe UI" w:cs="Segoe UI"/>
-          <w:color w:val="24292E"/>
-        </w:rPr>
-        <w:lastRenderedPageBreak/>
-        <w:tab/>
-      </w:r>
-      <w:r>
-        <w:rPr>
-          <w:rFonts w:ascii="Segoe UI" w:hAnsi="Segoe UI" w:cs="Segoe UI"/>
-          <w:color w:val="24292E"/>
-        </w:rPr>
         <w:t>+get(x, y)</w:t>
       </w:r>
     </w:p>
@@ -2889,6 +2911,7 @@
                 <w:rFonts w:ascii="Segoe UI" w:hAnsi="Segoe UI" w:cs="Segoe UI"/>
                 <w:color w:val="24292E"/>
               </w:rPr>
+              <w:lastRenderedPageBreak/>
               <w:t>changeMenu</w:t>
             </w:r>
           </w:p>
@@ -2950,7 +2973,6 @@
                 <w:rFonts w:ascii="Segoe UI" w:hAnsi="Segoe UI" w:cs="Segoe UI"/>
                 <w:color w:val="24292E"/>
               </w:rPr>
-              <w:lastRenderedPageBreak/>
               <w:t>checkM</w:t>
             </w:r>
             <w:r>
@@ -4567,14 +4589,92 @@
                 <w:color w:val="24292E"/>
               </w:rPr>
               <w:lastRenderedPageBreak/>
+              <w:t>GraphicalObject.render</w:t>
+            </w:r>
+          </w:p>
+        </w:tc>
+        <w:tc>
+          <w:tcPr>
+            <w:tcW w:w="2432" w:type="dxa"/>
+          </w:tcPr>
+          <w:p>
+            <w:pPr>
+              <w:pStyle w:val="NormalWeb"/>
+              <w:spacing w:before="0" w:beforeAutospacing="0" w:after="240" w:afterAutospacing="0"/>
+              <w:rPr>
+                <w:rFonts w:ascii="Segoe UI" w:hAnsi="Segoe UI" w:cs="Segoe UI"/>
+                <w:color w:val="24292E"/>
+              </w:rPr>
+            </w:pPr>
+            <w:r>
+              <w:rPr>
+                <w:rFonts w:ascii="Segoe UI" w:hAnsi="Segoe UI" w:cs="Segoe UI"/>
+                <w:color w:val="24292E"/>
+              </w:rPr>
+              <w:t>--------</w:t>
+            </w:r>
+          </w:p>
+        </w:tc>
+        <w:tc>
+          <w:tcPr>
+            <w:tcW w:w="3045" w:type="dxa"/>
+          </w:tcPr>
+          <w:p>
+            <w:pPr>
+              <w:pStyle w:val="NormalWeb"/>
+              <w:spacing w:before="0" w:beforeAutospacing="0" w:after="240" w:afterAutospacing="0"/>
+              <w:rPr>
+                <w:rFonts w:ascii="Segoe UI" w:hAnsi="Segoe UI" w:cs="Segoe UI"/>
+                <w:color w:val="24292E"/>
+              </w:rPr>
+            </w:pPr>
+            <w:r>
+              <w:rPr>
+                <w:rFonts w:ascii="Segoe UI" w:hAnsi="Segoe UI" w:cs="Segoe UI"/>
+                <w:color w:val="24292E"/>
+              </w:rPr>
+              <w:t>This is a function that is overloaded for each child class – but it renders the object</w:t>
+            </w:r>
+          </w:p>
+        </w:tc>
+      </w:tr>
+      <w:tr>
+        <w:tc>
+          <w:tcPr>
+            <w:tcW w:w="3539" w:type="dxa"/>
+          </w:tcPr>
+          <w:p>
+            <w:pPr>
+              <w:pStyle w:val="NormalWeb"/>
+              <w:spacing w:before="0" w:beforeAutospacing="0" w:after="240" w:afterAutospacing="0"/>
+              <w:rPr>
+                <w:rFonts w:ascii="Segoe UI" w:hAnsi="Segoe UI" w:cs="Segoe UI"/>
+                <w:color w:val="24292E"/>
+              </w:rPr>
+            </w:pPr>
+            <w:r>
+              <w:rPr>
+                <w:rFonts w:ascii="Segoe UI" w:hAnsi="Segoe UI" w:cs="Segoe UI"/>
+                <w:color w:val="24292E"/>
+              </w:rPr>
               <w:t>GraphicalObject.</w:t>
             </w:r>
-            <w:r>
-              <w:rPr>
-                <w:rFonts w:ascii="Segoe UI" w:hAnsi="Segoe UI" w:cs="Segoe UI"/>
-                <w:color w:val="24292E"/>
-              </w:rPr>
-              <w:t>render</w:t>
+          </w:p>
+          <w:p>
+            <w:pPr>
+              <w:pStyle w:val="NormalWeb"/>
+              <w:spacing w:before="0" w:beforeAutospacing="0" w:after="240" w:afterAutospacing="0"/>
+              <w:rPr>
+                <w:rFonts w:ascii="Segoe UI" w:hAnsi="Segoe UI" w:cs="Segoe UI"/>
+                <w:color w:val="24292E"/>
+              </w:rPr>
+            </w:pPr>
+            <w:r>
+              <w:rPr>
+                <w:rFonts w:ascii="Segoe UI" w:hAnsi="Segoe UI" w:cs="Segoe UI"/>
+                <w:color w:val="24292E"/>
+              </w:rPr>
+              <w:t>checkMousePressed</w:t>
             </w:r>
           </w:p>
         </w:tc>
@@ -4618,7 +4718,7 @@
                 <w:rFonts w:ascii="Segoe UI" w:hAnsi="Segoe UI" w:cs="Segoe UI"/>
                 <w:color w:val="24292E"/>
               </w:rPr>
-              <w:t>This is a function that is overloaded for each child class – but it renders the object</w:t>
+              <w:t>This is a function that is overloaded for each child class – but it checks if the mouse is pressed on the object</w:t>
             </w:r>
           </w:p>
         </w:tc>
@@ -4642,24 +4742,7 @@
                 <w:rFonts w:ascii="Segoe UI" w:hAnsi="Segoe UI" w:cs="Segoe UI"/>
                 <w:color w:val="24292E"/>
               </w:rPr>
-              <w:t>GraphicalObject.</w:t>
-            </w:r>
-          </w:p>
-          <w:p>
-            <w:pPr>
-              <w:pStyle w:val="NormalWeb"/>
-              <w:spacing w:before="0" w:beforeAutospacing="0" w:after="240" w:afterAutospacing="0"/>
-              <w:rPr>
-                <w:rFonts w:ascii="Segoe UI" w:hAnsi="Segoe UI" w:cs="Segoe UI"/>
-                <w:color w:val="24292E"/>
-              </w:rPr>
-            </w:pPr>
-            <w:r>
-              <w:rPr>
-                <w:rFonts w:ascii="Segoe UI" w:hAnsi="Segoe UI" w:cs="Segoe UI"/>
-                <w:color w:val="24292E"/>
-              </w:rPr>
-              <w:t>checkMousePressed</w:t>
+              <w:t>GraphicalObject.getType</w:t>
             </w:r>
           </w:p>
         </w:tc>
@@ -4703,7 +4786,7 @@
                 <w:rFonts w:ascii="Segoe UI" w:hAnsi="Segoe UI" w:cs="Segoe UI"/>
                 <w:color w:val="24292E"/>
               </w:rPr>
-              <w:t>This is a function that is overloaded for each child class – but it checks if the mouse is pressed on the object</w:t>
+              <w:t>This returns the type</w:t>
             </w:r>
           </w:p>
         </w:tc>
@@ -4727,14 +4810,7 @@
                 <w:rFonts w:ascii="Segoe UI" w:hAnsi="Segoe UI" w:cs="Segoe UI"/>
                 <w:color w:val="24292E"/>
               </w:rPr>
-              <w:t>GraphicalObject.</w:t>
-            </w:r>
-            <w:r>
-              <w:rPr>
-                <w:rFonts w:ascii="Segoe UI" w:hAnsi="Segoe UI" w:cs="Segoe UI"/>
-                <w:color w:val="24292E"/>
-              </w:rPr>
-              <w:t>getType</w:t>
+              <w:t>Button.reset</w:t>
             </w:r>
           </w:p>
         </w:tc>
@@ -4778,7 +4854,7 @@
                 <w:rFonts w:ascii="Segoe UI" w:hAnsi="Segoe UI" w:cs="Segoe UI"/>
                 <w:color w:val="24292E"/>
               </w:rPr>
-              <w:t>This returns the type</w:t>
+              <w:t>This resets the button to its defaults</w:t>
             </w:r>
           </w:p>
         </w:tc>
@@ -4802,7 +4878,7 @@
                 <w:rFonts w:ascii="Segoe UI" w:hAnsi="Segoe UI" w:cs="Segoe UI"/>
                 <w:color w:val="24292E"/>
               </w:rPr>
-              <w:t>Button.reset</w:t>
+              <w:t>Button.checkMousePressed</w:t>
             </w:r>
           </w:p>
         </w:tc>
@@ -4824,6 +4900,81 @@
                 <w:rFonts w:ascii="Segoe UI" w:hAnsi="Segoe UI" w:cs="Segoe UI"/>
                 <w:color w:val="24292E"/>
               </w:rPr>
+              <w:t>menu, a boolean</w:t>
+            </w:r>
+          </w:p>
+        </w:tc>
+        <w:tc>
+          <w:tcPr>
+            <w:tcW w:w="3045" w:type="dxa"/>
+          </w:tcPr>
+          <w:p>
+            <w:pPr>
+              <w:pStyle w:val="NormalWeb"/>
+              <w:spacing w:before="0" w:beforeAutospacing="0" w:after="240" w:afterAutospacing="0"/>
+              <w:rPr>
+                <w:rFonts w:ascii="Segoe UI" w:hAnsi="Segoe UI" w:cs="Segoe UI"/>
+                <w:color w:val="24292E"/>
+              </w:rPr>
+            </w:pPr>
+            <w:r>
+              <w:rPr>
+                <w:rFonts w:ascii="Segoe UI" w:hAnsi="Segoe UI" w:cs="Segoe UI"/>
+                <w:color w:val="24292E"/>
+              </w:rPr>
+              <w:t xml:space="preserve">This </w:t>
+            </w:r>
+            <w:r>
+              <w:rPr>
+                <w:rFonts w:ascii="Segoe UI" w:hAnsi="Segoe UI" w:cs="Segoe UI"/>
+                <w:color w:val="24292E"/>
+              </w:rPr>
+              <w:t>is basically the parent class version however it takes in some parameters</w:t>
+            </w:r>
+          </w:p>
+        </w:tc>
+      </w:tr>
+      <w:tr>
+        <w:tc>
+          <w:tcPr>
+            <w:tcW w:w="3539" w:type="dxa"/>
+          </w:tcPr>
+          <w:p>
+            <w:pPr>
+              <w:pStyle w:val="NormalWeb"/>
+              <w:spacing w:before="0" w:beforeAutospacing="0" w:after="240" w:afterAutospacing="0"/>
+              <w:rPr>
+                <w:rFonts w:ascii="Segoe UI" w:hAnsi="Segoe UI" w:cs="Segoe UI"/>
+                <w:color w:val="24292E"/>
+              </w:rPr>
+            </w:pPr>
+            <w:r>
+              <w:rPr>
+                <w:rFonts w:ascii="Segoe UI" w:hAnsi="Segoe UI" w:cs="Segoe UI"/>
+                <w:color w:val="24292E"/>
+              </w:rPr>
+              <w:t>Structure.update</w:t>
+            </w:r>
+          </w:p>
+        </w:tc>
+        <w:tc>
+          <w:tcPr>
+            <w:tcW w:w="2432" w:type="dxa"/>
+          </w:tcPr>
+          <w:p>
+            <w:pPr>
+              <w:pStyle w:val="NormalWeb"/>
+              <w:spacing w:before="0" w:beforeAutospacing="0" w:after="240" w:afterAutospacing="0"/>
+              <w:rPr>
+                <w:rFonts w:ascii="Segoe UI" w:hAnsi="Segoe UI" w:cs="Segoe UI"/>
+                <w:color w:val="24292E"/>
+              </w:rPr>
+            </w:pPr>
+            <w:r>
+              <w:rPr>
+                <w:rFonts w:ascii="Segoe UI" w:hAnsi="Segoe UI" w:cs="Segoe UI"/>
+                <w:color w:val="24292E"/>
+              </w:rPr>
               <w:t>--------</w:t>
             </w:r>
           </w:p>
@@ -4846,7 +4997,7 @@
                 <w:rFonts w:ascii="Segoe UI" w:hAnsi="Segoe UI" w:cs="Segoe UI"/>
                 <w:color w:val="24292E"/>
               </w:rPr>
-              <w:t>This resets the button to its defaults</w:t>
+              <w:t>Updates the gridX and gridY position</w:t>
             </w:r>
           </w:p>
         </w:tc>
@@ -4870,7 +5021,7 @@
                 <w:rFonts w:ascii="Segoe UI" w:hAnsi="Segoe UI" w:cs="Segoe UI"/>
                 <w:color w:val="24292E"/>
               </w:rPr>
-              <w:t>Button.checkMousePressed</w:t>
+              <w:t>Structure.place</w:t>
             </w:r>
           </w:p>
         </w:tc>
@@ -4892,7 +5043,7 @@
                 <w:rFonts w:ascii="Segoe UI" w:hAnsi="Segoe UI" w:cs="Segoe UI"/>
                 <w:color w:val="24292E"/>
               </w:rPr>
-              <w:t>menu, a boolean</w:t>
+              <w:t>--------</w:t>
             </w:r>
           </w:p>
         </w:tc>
@@ -4914,14 +5065,7 @@
                 <w:rFonts w:ascii="Segoe UI" w:hAnsi="Segoe UI" w:cs="Segoe UI"/>
                 <w:color w:val="24292E"/>
               </w:rPr>
-              <w:t xml:space="preserve">This </w:t>
-            </w:r>
-            <w:r>
-              <w:rPr>
-                <w:rFonts w:ascii="Segoe UI" w:hAnsi="Segoe UI" w:cs="Segoe UI"/>
-                <w:color w:val="24292E"/>
-              </w:rPr>
-              <w:t>is basically the parent class version however it takes in some parameters</w:t>
+              <w:t>Places the structure on the board at its current location</w:t>
             </w:r>
           </w:p>
         </w:tc>
@@ -4945,7 +5089,7 @@
                 <w:rFonts w:ascii="Segoe UI" w:hAnsi="Segoe UI" w:cs="Segoe UI"/>
                 <w:color w:val="24292E"/>
               </w:rPr>
-              <w:t>Structure.update</w:t>
+              <w:t>Structure.getWidth</w:t>
             </w:r>
           </w:p>
         </w:tc>
@@ -4989,7 +5133,7 @@
                 <w:rFonts w:ascii="Segoe UI" w:hAnsi="Segoe UI" w:cs="Segoe UI"/>
                 <w:color w:val="24292E"/>
               </w:rPr>
-              <w:t>Updates the gridX and gridY position</w:t>
+              <w:t>Returns the width of the structure</w:t>
             </w:r>
           </w:p>
         </w:tc>
@@ -5013,7 +5157,7 @@
                 <w:rFonts w:ascii="Segoe UI" w:hAnsi="Segoe UI" w:cs="Segoe UI"/>
                 <w:color w:val="24292E"/>
               </w:rPr>
-              <w:t>Structure.place</w:t>
+              <w:t>Structure.getHeight</w:t>
             </w:r>
           </w:p>
         </w:tc>
@@ -5057,7 +5201,7 @@
                 <w:rFonts w:ascii="Segoe UI" w:hAnsi="Segoe UI" w:cs="Segoe UI"/>
                 <w:color w:val="24292E"/>
               </w:rPr>
-              <w:t>Places the structure on the board at its current location</w:t>
+              <w:t>Returns the height of the structure</w:t>
             </w:r>
           </w:p>
         </w:tc>
@@ -5081,7 +5225,7 @@
                 <w:rFonts w:ascii="Segoe UI" w:hAnsi="Segoe UI" w:cs="Segoe UI"/>
                 <w:color w:val="24292E"/>
               </w:rPr>
-              <w:t>Structure.getWidth</w:t>
+              <w:t>Structure.getX</w:t>
             </w:r>
           </w:p>
         </w:tc>
@@ -5125,7 +5269,7 @@
                 <w:rFonts w:ascii="Segoe UI" w:hAnsi="Segoe UI" w:cs="Segoe UI"/>
                 <w:color w:val="24292E"/>
               </w:rPr>
-              <w:t>Returns the width of the structure</w:t>
+              <w:t>Returns the gridX</w:t>
             </w:r>
           </w:p>
         </w:tc>
@@ -5149,7 +5293,7 @@
                 <w:rFonts w:ascii="Segoe UI" w:hAnsi="Segoe UI" w:cs="Segoe UI"/>
                 <w:color w:val="24292E"/>
               </w:rPr>
-              <w:t>Structure.getHeight</w:t>
+              <w:t>Structure.getY</w:t>
             </w:r>
           </w:p>
         </w:tc>
@@ -5193,7 +5337,7 @@
                 <w:rFonts w:ascii="Segoe UI" w:hAnsi="Segoe UI" w:cs="Segoe UI"/>
                 <w:color w:val="24292E"/>
               </w:rPr>
-              <w:t>Returns the height of the structure</w:t>
+              <w:t>Returns the gridY</w:t>
             </w:r>
           </w:p>
         </w:tc>
@@ -5217,7 +5361,7 @@
                 <w:rFonts w:ascii="Segoe UI" w:hAnsi="Segoe UI" w:cs="Segoe UI"/>
                 <w:color w:val="24292E"/>
               </w:rPr>
-              <w:t>Structure.getX</w:t>
+              <w:t>Structure.get</w:t>
             </w:r>
           </w:p>
         </w:tc>
@@ -5239,6 +5383,135 @@
                 <w:rFonts w:ascii="Segoe UI" w:hAnsi="Segoe UI" w:cs="Segoe UI"/>
                 <w:color w:val="24292E"/>
               </w:rPr>
+              <w:t>Int x, int y</w:t>
+            </w:r>
+          </w:p>
+        </w:tc>
+        <w:tc>
+          <w:tcPr>
+            <w:tcW w:w="3045" w:type="dxa"/>
+          </w:tcPr>
+          <w:p>
+            <w:pPr>
+              <w:pStyle w:val="NormalWeb"/>
+              <w:spacing w:before="0" w:beforeAutospacing="0" w:after="240" w:afterAutospacing="0"/>
+              <w:rPr>
+                <w:rFonts w:ascii="Segoe UI" w:hAnsi="Segoe UI" w:cs="Segoe UI"/>
+                <w:color w:val="24292E"/>
+              </w:rPr>
+            </w:pPr>
+            <w:r>
+              <w:rPr>
+                <w:rFonts w:ascii="Segoe UI" w:hAnsi="Segoe UI" w:cs="Segoe UI"/>
+                <w:color w:val="24292E"/>
+              </w:rPr>
+              <w:t>Returns a particular cell in the structure</w:t>
+            </w:r>
+          </w:p>
+        </w:tc>
+      </w:tr>
+      <w:tr>
+        <w:tc>
+          <w:tcPr>
+            <w:tcW w:w="3539" w:type="dxa"/>
+          </w:tcPr>
+          <w:p>
+            <w:pPr>
+              <w:pStyle w:val="NormalWeb"/>
+              <w:spacing w:before="0" w:beforeAutospacing="0" w:after="240" w:afterAutospacing="0"/>
+              <w:rPr>
+                <w:rFonts w:ascii="Segoe UI" w:hAnsi="Segoe UI" w:cs="Segoe UI"/>
+                <w:color w:val="24292E"/>
+              </w:rPr>
+            </w:pPr>
+            <w:r>
+              <w:rPr>
+                <w:rFonts w:ascii="Segoe UI" w:hAnsi="Segoe UI" w:cs="Segoe UI"/>
+                <w:color w:val="24292E"/>
+              </w:rPr>
+              <w:t>Structure.rotate</w:t>
+            </w:r>
+          </w:p>
+        </w:tc>
+        <w:tc>
+          <w:tcPr>
+            <w:tcW w:w="2432" w:type="dxa"/>
+          </w:tcPr>
+          <w:p>
+            <w:pPr>
+              <w:pStyle w:val="NormalWeb"/>
+              <w:spacing w:before="0" w:beforeAutospacing="0" w:after="240" w:afterAutospacing="0"/>
+              <w:rPr>
+                <w:rFonts w:ascii="Segoe UI" w:hAnsi="Segoe UI" w:cs="Segoe UI"/>
+                <w:color w:val="24292E"/>
+              </w:rPr>
+            </w:pPr>
+            <w:r>
+              <w:rPr>
+                <w:rFonts w:ascii="Segoe UI" w:hAnsi="Segoe UI" w:cs="Segoe UI"/>
+                <w:color w:val="24292E"/>
+              </w:rPr>
+              <w:t>r</w:t>
+            </w:r>
+          </w:p>
+        </w:tc>
+        <w:tc>
+          <w:tcPr>
+            <w:tcW w:w="3045" w:type="dxa"/>
+          </w:tcPr>
+          <w:p>
+            <w:pPr>
+              <w:pStyle w:val="NormalWeb"/>
+              <w:spacing w:before="0" w:beforeAutospacing="0" w:after="240" w:afterAutospacing="0"/>
+              <w:rPr>
+                <w:rFonts w:ascii="Segoe UI" w:hAnsi="Segoe UI" w:cs="Segoe UI"/>
+                <w:color w:val="24292E"/>
+              </w:rPr>
+            </w:pPr>
+          </w:p>
+        </w:tc>
+      </w:tr>
+      <w:tr>
+        <w:tc>
+          <w:tcPr>
+            <w:tcW w:w="3539" w:type="dxa"/>
+          </w:tcPr>
+          <w:p>
+            <w:pPr>
+              <w:pStyle w:val="NormalWeb"/>
+              <w:spacing w:before="0" w:beforeAutospacing="0" w:after="240" w:afterAutospacing="0"/>
+              <w:rPr>
+                <w:rFonts w:ascii="Segoe UI" w:hAnsi="Segoe UI" w:cs="Segoe UI"/>
+                <w:color w:val="24292E"/>
+              </w:rPr>
+            </w:pPr>
+            <w:r>
+              <w:rPr>
+                <w:rFonts w:ascii="Segoe UI" w:hAnsi="Segoe UI" w:cs="Segoe UI"/>
+                <w:color w:val="24292E"/>
+              </w:rPr>
+              <w:t>Structure.resetRotated</w:t>
+            </w:r>
+          </w:p>
+        </w:tc>
+        <w:tc>
+          <w:tcPr>
+            <w:tcW w:w="2432" w:type="dxa"/>
+          </w:tcPr>
+          <w:p>
+            <w:pPr>
+              <w:pStyle w:val="NormalWeb"/>
+              <w:spacing w:before="0" w:beforeAutospacing="0" w:after="240" w:afterAutospacing="0"/>
+              <w:rPr>
+                <w:rFonts w:ascii="Segoe UI" w:hAnsi="Segoe UI" w:cs="Segoe UI"/>
+                <w:color w:val="24292E"/>
+              </w:rPr>
+            </w:pPr>
+            <w:r>
+              <w:rPr>
+                <w:rFonts w:ascii="Segoe UI" w:hAnsi="Segoe UI" w:cs="Segoe UI"/>
+                <w:color w:val="24292E"/>
+              </w:rPr>
               <w:t>--------</w:t>
             </w:r>
           </w:p>
@@ -5256,13 +5529,6 @@
                 <w:color w:val="24292E"/>
               </w:rPr>
             </w:pPr>
-            <w:r>
-              <w:rPr>
-                <w:rFonts w:ascii="Segoe UI" w:hAnsi="Segoe UI" w:cs="Segoe UI"/>
-                <w:color w:val="24292E"/>
-              </w:rPr>
-              <w:t>Returns the gridX</w:t>
-            </w:r>
           </w:p>
         </w:tc>
       </w:tr>
@@ -5285,7 +5551,7 @@
                 <w:rFonts w:ascii="Segoe UI" w:hAnsi="Segoe UI" w:cs="Segoe UI"/>
                 <w:color w:val="24292E"/>
               </w:rPr>
-              <w:t>Structure.getY</w:t>
+              <w:t>Structure.getName</w:t>
             </w:r>
           </w:p>
         </w:tc>
@@ -5324,13 +5590,6 @@
                 <w:color w:val="24292E"/>
               </w:rPr>
             </w:pPr>
-            <w:r>
-              <w:rPr>
-                <w:rFonts w:ascii="Segoe UI" w:hAnsi="Segoe UI" w:cs="Segoe UI"/>
-                <w:color w:val="24292E"/>
-              </w:rPr>
-              <w:t>Returns the gridY</w:t>
-            </w:r>
           </w:p>
         </w:tc>
       </w:tr>
@@ -5353,7 +5612,8 @@
                 <w:rFonts w:ascii="Segoe UI" w:hAnsi="Segoe UI" w:cs="Segoe UI"/>
                 <w:color w:val="24292E"/>
               </w:rPr>
-              <w:t>Structure.get</w:t>
+              <w:lastRenderedPageBreak/>
+              <w:t>Structure.placeInLocation</w:t>
             </w:r>
           </w:p>
         </w:tc>
@@ -5375,7 +5635,7 @@
                 <w:rFonts w:ascii="Segoe UI" w:hAnsi="Segoe UI" w:cs="Segoe UI"/>
                 <w:color w:val="24292E"/>
               </w:rPr>
-              <w:t>Int x, int y</w:t>
+              <w:t>x,y</w:t>
             </w:r>
           </w:p>
         </w:tc>
@@ -5392,13 +5652,6 @@
                 <w:color w:val="24292E"/>
               </w:rPr>
             </w:pPr>
-            <w:r>
-              <w:rPr>
-                <w:rFonts w:ascii="Segoe UI" w:hAnsi="Segoe UI" w:cs="Segoe UI"/>
-                <w:color w:val="24292E"/>
-              </w:rPr>
-              <w:t>Returns a particular cell in the structure</w:t>
-            </w:r>
           </w:p>
         </w:tc>
       </w:tr>
@@ -5421,14 +5674,7 @@
                 <w:rFonts w:ascii="Segoe UI" w:hAnsi="Segoe UI" w:cs="Segoe UI"/>
                 <w:color w:val="24292E"/>
               </w:rPr>
-              <w:t>Structure.</w:t>
-            </w:r>
-            <w:r>
-              <w:rPr>
-                <w:rFonts w:ascii="Segoe UI" w:hAnsi="Segoe UI" w:cs="Segoe UI"/>
-                <w:color w:val="24292E"/>
-              </w:rPr>
-              <w:t>rotate</w:t>
+              <w:t>Menu.reset</w:t>
             </w:r>
           </w:p>
         </w:tc>
@@ -5450,7 +5696,7 @@
                 <w:rFonts w:ascii="Segoe UI" w:hAnsi="Segoe UI" w:cs="Segoe UI"/>
                 <w:color w:val="24292E"/>
               </w:rPr>
-              <w:t>r</w:t>
+              <w:t>--------</w:t>
             </w:r>
           </w:p>
         </w:tc>
@@ -5489,14 +5735,7 @@
                 <w:rFonts w:ascii="Segoe UI" w:hAnsi="Segoe UI" w:cs="Segoe UI"/>
                 <w:color w:val="24292E"/>
               </w:rPr>
-              <w:t>Structure.</w:t>
-            </w:r>
-            <w:r>
-              <w:rPr>
-                <w:rFonts w:ascii="Segoe UI" w:hAnsi="Segoe UI" w:cs="Segoe UI"/>
-                <w:color w:val="24292E"/>
-              </w:rPr>
-              <w:t>resetRotated</w:t>
+              <w:t>Menu.isMouseOverElement</w:t>
             </w:r>
           </w:p>
         </w:tc>
@@ -5557,14 +5796,7 @@
                 <w:rFonts w:ascii="Segoe UI" w:hAnsi="Segoe UI" w:cs="Segoe UI"/>
                 <w:color w:val="24292E"/>
               </w:rPr>
-              <w:t>Structure.</w:t>
-            </w:r>
-            <w:r>
-              <w:rPr>
-                <w:rFonts w:ascii="Segoe UI" w:hAnsi="Segoe UI" w:cs="Segoe UI"/>
-                <w:color w:val="24292E"/>
-              </w:rPr>
-              <w:t>getName</w:t>
+              <w:t>Menu.getInput</w:t>
             </w:r>
           </w:p>
         </w:tc>
@@ -5625,15 +5857,7 @@
                 <w:rFonts w:ascii="Segoe UI" w:hAnsi="Segoe UI" w:cs="Segoe UI"/>
                 <w:color w:val="24292E"/>
               </w:rPr>
-              <w:lastRenderedPageBreak/>
-              <w:t>Structure.</w:t>
-            </w:r>
-            <w:r>
-              <w:rPr>
-                <w:rFonts w:ascii="Segoe UI" w:hAnsi="Segoe UI" w:cs="Segoe UI"/>
-                <w:color w:val="24292E"/>
-              </w:rPr>
-              <w:t>placeInLocation</w:t>
+              <w:t>Menu.setString</w:t>
             </w:r>
           </w:p>
         </w:tc>
@@ -5655,7 +5879,7 @@
                 <w:rFonts w:ascii="Segoe UI" w:hAnsi="Segoe UI" w:cs="Segoe UI"/>
                 <w:color w:val="24292E"/>
               </w:rPr>
-              <w:t>x,y</w:t>
+              <w:t>newString</w:t>
             </w:r>
           </w:p>
         </w:tc>
@@ -5694,7 +5918,7 @@
                 <w:rFonts w:ascii="Segoe UI" w:hAnsi="Segoe UI" w:cs="Segoe UI"/>
                 <w:color w:val="24292E"/>
               </w:rPr>
-              <w:t>Menu.reset</w:t>
+              <w:t>Menu.isTextBoxFocused</w:t>
             </w:r>
           </w:p>
         </w:tc>
@@ -5755,14 +5979,7 @@
                 <w:rFonts w:ascii="Segoe UI" w:hAnsi="Segoe UI" w:cs="Segoe UI"/>
                 <w:color w:val="24292E"/>
               </w:rPr>
-              <w:t>Menu.</w:t>
-            </w:r>
-            <w:r>
-              <w:rPr>
-                <w:rFonts w:ascii="Segoe UI" w:hAnsi="Segoe UI" w:cs="Segoe UI"/>
-                <w:color w:val="24292E"/>
-              </w:rPr>
-              <w:t>isMouseOverElement</w:t>
+              <w:t>Menu.getTextBox</w:t>
             </w:r>
           </w:p>
         </w:tc>
@@ -5823,14 +6040,7 @@
                 <w:rFonts w:ascii="Segoe UI" w:hAnsi="Segoe UI" w:cs="Segoe UI"/>
                 <w:color w:val="24292E"/>
               </w:rPr>
-              <w:t>Menu.</w:t>
-            </w:r>
-            <w:r>
-              <w:rPr>
-                <w:rFonts w:ascii="Segoe UI" w:hAnsi="Segoe UI" w:cs="Segoe UI"/>
-                <w:color w:val="24292E"/>
-              </w:rPr>
-              <w:t>getInput</w:t>
+              <w:t>TextBox.update</w:t>
             </w:r>
           </w:p>
         </w:tc>
@@ -5891,14 +6101,7 @@
                 <w:rFonts w:ascii="Segoe UI" w:hAnsi="Segoe UI" w:cs="Segoe UI"/>
                 <w:color w:val="24292E"/>
               </w:rPr>
-              <w:t>Menu.</w:t>
-            </w:r>
-            <w:r>
-              <w:rPr>
-                <w:rFonts w:ascii="Segoe UI" w:hAnsi="Segoe UI" w:cs="Segoe UI"/>
-                <w:color w:val="24292E"/>
-              </w:rPr>
-              <w:t>setString</w:t>
+              <w:t>TextBox.clear</w:t>
             </w:r>
           </w:p>
         </w:tc>
@@ -5920,7 +6123,7 @@
                 <w:rFonts w:ascii="Segoe UI" w:hAnsi="Segoe UI" w:cs="Segoe UI"/>
                 <w:color w:val="24292E"/>
               </w:rPr>
-              <w:t>newString</w:t>
+              <w:t>--------</w:t>
             </w:r>
           </w:p>
         </w:tc>
@@ -5959,14 +6162,7 @@
                 <w:rFonts w:ascii="Segoe UI" w:hAnsi="Segoe UI" w:cs="Segoe UI"/>
                 <w:color w:val="24292E"/>
               </w:rPr>
-              <w:t>Menu.</w:t>
-            </w:r>
-            <w:r>
-              <w:rPr>
-                <w:rFonts w:ascii="Segoe UI" w:hAnsi="Segoe UI" w:cs="Segoe UI"/>
-                <w:color w:val="24292E"/>
-              </w:rPr>
-              <w:t>isTextBoxFocused</w:t>
+              <w:t>TextBox.inputKey</w:t>
             </w:r>
           </w:p>
         </w:tc>
@@ -5988,6 +6184,67 @@
                 <w:rFonts w:ascii="Segoe UI" w:hAnsi="Segoe UI" w:cs="Segoe UI"/>
                 <w:color w:val="24292E"/>
               </w:rPr>
+              <w:t>inpKey</w:t>
+            </w:r>
+          </w:p>
+        </w:tc>
+        <w:tc>
+          <w:tcPr>
+            <w:tcW w:w="3045" w:type="dxa"/>
+          </w:tcPr>
+          <w:p>
+            <w:pPr>
+              <w:pStyle w:val="NormalWeb"/>
+              <w:spacing w:before="0" w:beforeAutospacing="0" w:after="240" w:afterAutospacing="0"/>
+              <w:rPr>
+                <w:rFonts w:ascii="Segoe UI" w:hAnsi="Segoe UI" w:cs="Segoe UI"/>
+                <w:color w:val="24292E"/>
+              </w:rPr>
+            </w:pPr>
+          </w:p>
+        </w:tc>
+      </w:tr>
+      <w:tr>
+        <w:tc>
+          <w:tcPr>
+            <w:tcW w:w="3539" w:type="dxa"/>
+          </w:tcPr>
+          <w:p>
+            <w:pPr>
+              <w:pStyle w:val="NormalWeb"/>
+              <w:spacing w:before="0" w:beforeAutospacing="0" w:after="240" w:afterAutospacing="0"/>
+              <w:rPr>
+                <w:rFonts w:ascii="Segoe UI" w:hAnsi="Segoe UI" w:cs="Segoe UI"/>
+                <w:color w:val="24292E"/>
+              </w:rPr>
+            </w:pPr>
+            <w:r>
+              <w:rPr>
+                <w:rFonts w:ascii="Segoe UI" w:hAnsi="Segoe UI" w:cs="Segoe UI"/>
+                <w:color w:val="24292E"/>
+              </w:rPr>
+              <w:t>TextBox.setFocused</w:t>
+            </w:r>
+          </w:p>
+        </w:tc>
+        <w:tc>
+          <w:tcPr>
+            <w:tcW w:w="2432" w:type="dxa"/>
+          </w:tcPr>
+          <w:p>
+            <w:pPr>
+              <w:pStyle w:val="NormalWeb"/>
+              <w:spacing w:before="0" w:beforeAutospacing="0" w:after="240" w:afterAutospacing="0"/>
+              <w:rPr>
+                <w:rFonts w:ascii="Segoe UI" w:hAnsi="Segoe UI" w:cs="Segoe UI"/>
+                <w:color w:val="24292E"/>
+              </w:rPr>
+            </w:pPr>
+            <w:r>
+              <w:rPr>
+                <w:rFonts w:ascii="Segoe UI" w:hAnsi="Segoe UI" w:cs="Segoe UI"/>
+                <w:color w:val="24292E"/>
+              </w:rPr>
               <w:t>--------</w:t>
             </w:r>
           </w:p>
@@ -6027,14 +6284,7 @@
                 <w:rFonts w:ascii="Segoe UI" w:hAnsi="Segoe UI" w:cs="Segoe UI"/>
                 <w:color w:val="24292E"/>
               </w:rPr>
-              <w:t>Menu.</w:t>
-            </w:r>
-            <w:r>
-              <w:rPr>
-                <w:rFonts w:ascii="Segoe UI" w:hAnsi="Segoe UI" w:cs="Segoe UI"/>
-                <w:color w:val="24292E"/>
-              </w:rPr>
-              <w:t>getTextBox</w:t>
+              <w:t>TextBox.getInput</w:t>
             </w:r>
           </w:p>
         </w:tc>
@@ -6095,7 +6345,7 @@
                 <w:rFonts w:ascii="Segoe UI" w:hAnsi="Segoe UI" w:cs="Segoe UI"/>
                 <w:color w:val="24292E"/>
               </w:rPr>
-              <w:t>TextBox.update</w:t>
+              <w:t>TextBox.getIsFocused</w:t>
             </w:r>
           </w:p>
         </w:tc>
@@ -6156,14 +6406,7 @@
                 <w:rFonts w:ascii="Segoe UI" w:hAnsi="Segoe UI" w:cs="Segoe UI"/>
                 <w:color w:val="24292E"/>
               </w:rPr>
-              <w:t>TextBox.</w:t>
-            </w:r>
-            <w:r>
-              <w:rPr>
-                <w:rFonts w:ascii="Segoe UI" w:hAnsi="Segoe UI" w:cs="Segoe UI"/>
-                <w:color w:val="24292E"/>
-              </w:rPr>
-              <w:t>clear</w:t>
+              <w:t>TextBox.reset</w:t>
             </w:r>
           </w:p>
         </w:tc>
@@ -6187,348 +6430,6 @@
               </w:rPr>
               <w:t>--------</w:t>
             </w:r>
-          </w:p>
-        </w:tc>
-        <w:tc>
-          <w:tcPr>
-            <w:tcW w:w="3045" w:type="dxa"/>
-          </w:tcPr>
-          <w:p>
-            <w:pPr>
-              <w:pStyle w:val="NormalWeb"/>
-              <w:spacing w:before="0" w:beforeAutospacing="0" w:after="240" w:afterAutospacing="0"/>
-              <w:rPr>
-                <w:rFonts w:ascii="Segoe UI" w:hAnsi="Segoe UI" w:cs="Segoe UI"/>
-                <w:color w:val="24292E"/>
-              </w:rPr>
-            </w:pPr>
-          </w:p>
-        </w:tc>
-      </w:tr>
-      <w:tr>
-        <w:tc>
-          <w:tcPr>
-            <w:tcW w:w="3539" w:type="dxa"/>
-          </w:tcPr>
-          <w:p>
-            <w:pPr>
-              <w:pStyle w:val="NormalWeb"/>
-              <w:spacing w:before="0" w:beforeAutospacing="0" w:after="240" w:afterAutospacing="0"/>
-              <w:rPr>
-                <w:rFonts w:ascii="Segoe UI" w:hAnsi="Segoe UI" w:cs="Segoe UI"/>
-                <w:color w:val="24292E"/>
-              </w:rPr>
-            </w:pPr>
-            <w:r>
-              <w:rPr>
-                <w:rFonts w:ascii="Segoe UI" w:hAnsi="Segoe UI" w:cs="Segoe UI"/>
-                <w:color w:val="24292E"/>
-              </w:rPr>
-              <w:t>TextBox.</w:t>
-            </w:r>
-            <w:r>
-              <w:rPr>
-                <w:rFonts w:ascii="Segoe UI" w:hAnsi="Segoe UI" w:cs="Segoe UI"/>
-                <w:color w:val="24292E"/>
-              </w:rPr>
-              <w:t>inputKey</w:t>
-            </w:r>
-          </w:p>
-        </w:tc>
-        <w:tc>
-          <w:tcPr>
-            <w:tcW w:w="2432" w:type="dxa"/>
-          </w:tcPr>
-          <w:p>
-            <w:pPr>
-              <w:pStyle w:val="NormalWeb"/>
-              <w:spacing w:before="0" w:beforeAutospacing="0" w:after="240" w:afterAutospacing="0"/>
-              <w:rPr>
-                <w:rFonts w:ascii="Segoe UI" w:hAnsi="Segoe UI" w:cs="Segoe UI"/>
-                <w:color w:val="24292E"/>
-              </w:rPr>
-            </w:pPr>
-            <w:r>
-              <w:rPr>
-                <w:rFonts w:ascii="Segoe UI" w:hAnsi="Segoe UI" w:cs="Segoe UI"/>
-                <w:color w:val="24292E"/>
-              </w:rPr>
-              <w:t>inpKey</w:t>
-            </w:r>
-          </w:p>
-        </w:tc>
-        <w:tc>
-          <w:tcPr>
-            <w:tcW w:w="3045" w:type="dxa"/>
-          </w:tcPr>
-          <w:p>
-            <w:pPr>
-              <w:pStyle w:val="NormalWeb"/>
-              <w:spacing w:before="0" w:beforeAutospacing="0" w:after="240" w:afterAutospacing="0"/>
-              <w:rPr>
-                <w:rFonts w:ascii="Segoe UI" w:hAnsi="Segoe UI" w:cs="Segoe UI"/>
-                <w:color w:val="24292E"/>
-              </w:rPr>
-            </w:pPr>
-          </w:p>
-        </w:tc>
-      </w:tr>
-      <w:tr>
-        <w:tc>
-          <w:tcPr>
-            <w:tcW w:w="3539" w:type="dxa"/>
-          </w:tcPr>
-          <w:p>
-            <w:pPr>
-              <w:pStyle w:val="NormalWeb"/>
-              <w:spacing w:before="0" w:beforeAutospacing="0" w:after="240" w:afterAutospacing="0"/>
-              <w:rPr>
-                <w:rFonts w:ascii="Segoe UI" w:hAnsi="Segoe UI" w:cs="Segoe UI"/>
-                <w:color w:val="24292E"/>
-              </w:rPr>
-            </w:pPr>
-            <w:r>
-              <w:rPr>
-                <w:rFonts w:ascii="Segoe UI" w:hAnsi="Segoe UI" w:cs="Segoe UI"/>
-                <w:color w:val="24292E"/>
-              </w:rPr>
-              <w:t>TextBox.</w:t>
-            </w:r>
-            <w:r>
-              <w:rPr>
-                <w:rFonts w:ascii="Segoe UI" w:hAnsi="Segoe UI" w:cs="Segoe UI"/>
-                <w:color w:val="24292E"/>
-              </w:rPr>
-              <w:t>setFocused</w:t>
-            </w:r>
-          </w:p>
-        </w:tc>
-        <w:tc>
-          <w:tcPr>
-            <w:tcW w:w="2432" w:type="dxa"/>
-          </w:tcPr>
-          <w:p>
-            <w:pPr>
-              <w:pStyle w:val="NormalWeb"/>
-              <w:spacing w:before="0" w:beforeAutospacing="0" w:after="240" w:afterAutospacing="0"/>
-              <w:rPr>
-                <w:rFonts w:ascii="Segoe UI" w:hAnsi="Segoe UI" w:cs="Segoe UI"/>
-                <w:color w:val="24292E"/>
-              </w:rPr>
-            </w:pPr>
-            <w:r>
-              <w:rPr>
-                <w:rFonts w:ascii="Segoe UI" w:hAnsi="Segoe UI" w:cs="Segoe UI"/>
-                <w:color w:val="24292E"/>
-              </w:rPr>
-              <w:t>--------</w:t>
-            </w:r>
-          </w:p>
-        </w:tc>
-        <w:tc>
-          <w:tcPr>
-            <w:tcW w:w="3045" w:type="dxa"/>
-          </w:tcPr>
-          <w:p>
-            <w:pPr>
-              <w:pStyle w:val="NormalWeb"/>
-              <w:spacing w:before="0" w:beforeAutospacing="0" w:after="240" w:afterAutospacing="0"/>
-              <w:rPr>
-                <w:rFonts w:ascii="Segoe UI" w:hAnsi="Segoe UI" w:cs="Segoe UI"/>
-                <w:color w:val="24292E"/>
-              </w:rPr>
-            </w:pPr>
-          </w:p>
-        </w:tc>
-      </w:tr>
-      <w:tr>
-        <w:tc>
-          <w:tcPr>
-            <w:tcW w:w="3539" w:type="dxa"/>
-          </w:tcPr>
-          <w:p>
-            <w:pPr>
-              <w:pStyle w:val="NormalWeb"/>
-              <w:spacing w:before="0" w:beforeAutospacing="0" w:after="240" w:afterAutospacing="0"/>
-              <w:rPr>
-                <w:rFonts w:ascii="Segoe UI" w:hAnsi="Segoe UI" w:cs="Segoe UI"/>
-                <w:color w:val="24292E"/>
-              </w:rPr>
-            </w:pPr>
-            <w:r>
-              <w:rPr>
-                <w:rFonts w:ascii="Segoe UI" w:hAnsi="Segoe UI" w:cs="Segoe UI"/>
-                <w:color w:val="24292E"/>
-              </w:rPr>
-              <w:t>TextBox.</w:t>
-            </w:r>
-            <w:r>
-              <w:rPr>
-                <w:rFonts w:ascii="Segoe UI" w:hAnsi="Segoe UI" w:cs="Segoe UI"/>
-                <w:color w:val="24292E"/>
-              </w:rPr>
-              <w:t>getInput</w:t>
-            </w:r>
-          </w:p>
-        </w:tc>
-        <w:tc>
-          <w:tcPr>
-            <w:tcW w:w="2432" w:type="dxa"/>
-          </w:tcPr>
-          <w:p>
-            <w:pPr>
-              <w:pStyle w:val="NormalWeb"/>
-              <w:spacing w:before="0" w:beforeAutospacing="0" w:after="240" w:afterAutospacing="0"/>
-              <w:rPr>
-                <w:rFonts w:ascii="Segoe UI" w:hAnsi="Segoe UI" w:cs="Segoe UI"/>
-                <w:color w:val="24292E"/>
-              </w:rPr>
-            </w:pPr>
-            <w:r>
-              <w:rPr>
-                <w:rFonts w:ascii="Segoe UI" w:hAnsi="Segoe UI" w:cs="Segoe UI"/>
-                <w:color w:val="24292E"/>
-              </w:rPr>
-              <w:t>--------</w:t>
-            </w:r>
-          </w:p>
-        </w:tc>
-        <w:tc>
-          <w:tcPr>
-            <w:tcW w:w="3045" w:type="dxa"/>
-          </w:tcPr>
-          <w:p>
-            <w:pPr>
-              <w:pStyle w:val="NormalWeb"/>
-              <w:spacing w:before="0" w:beforeAutospacing="0" w:after="240" w:afterAutospacing="0"/>
-              <w:rPr>
-                <w:rFonts w:ascii="Segoe UI" w:hAnsi="Segoe UI" w:cs="Segoe UI"/>
-                <w:color w:val="24292E"/>
-              </w:rPr>
-            </w:pPr>
-          </w:p>
-        </w:tc>
-      </w:tr>
-      <w:tr>
-        <w:tc>
-          <w:tcPr>
-            <w:tcW w:w="3539" w:type="dxa"/>
-          </w:tcPr>
-          <w:p>
-            <w:pPr>
-              <w:pStyle w:val="NormalWeb"/>
-              <w:spacing w:before="0" w:beforeAutospacing="0" w:after="240" w:afterAutospacing="0"/>
-              <w:rPr>
-                <w:rFonts w:ascii="Segoe UI" w:hAnsi="Segoe UI" w:cs="Segoe UI"/>
-                <w:color w:val="24292E"/>
-              </w:rPr>
-            </w:pPr>
-            <w:r>
-              <w:rPr>
-                <w:rFonts w:ascii="Segoe UI" w:hAnsi="Segoe UI" w:cs="Segoe UI"/>
-                <w:color w:val="24292E"/>
-              </w:rPr>
-              <w:t>TextBox.</w:t>
-            </w:r>
-            <w:r>
-              <w:rPr>
-                <w:rFonts w:ascii="Segoe UI" w:hAnsi="Segoe UI" w:cs="Segoe UI"/>
-                <w:color w:val="24292E"/>
-              </w:rPr>
-              <w:t>getIsFocused</w:t>
-            </w:r>
-          </w:p>
-        </w:tc>
-        <w:tc>
-          <w:tcPr>
-            <w:tcW w:w="2432" w:type="dxa"/>
-          </w:tcPr>
-          <w:p>
-            <w:pPr>
-              <w:pStyle w:val="NormalWeb"/>
-              <w:spacing w:before="0" w:beforeAutospacing="0" w:after="240" w:afterAutospacing="0"/>
-              <w:rPr>
-                <w:rFonts w:ascii="Segoe UI" w:hAnsi="Segoe UI" w:cs="Segoe UI"/>
-                <w:color w:val="24292E"/>
-              </w:rPr>
-            </w:pPr>
-            <w:r>
-              <w:rPr>
-                <w:rFonts w:ascii="Segoe UI" w:hAnsi="Segoe UI" w:cs="Segoe UI"/>
-                <w:color w:val="24292E"/>
-              </w:rPr>
-              <w:t>--------</w:t>
-            </w:r>
-          </w:p>
-        </w:tc>
-        <w:tc>
-          <w:tcPr>
-            <w:tcW w:w="3045" w:type="dxa"/>
-          </w:tcPr>
-          <w:p>
-            <w:pPr>
-              <w:pStyle w:val="NormalWeb"/>
-              <w:spacing w:before="0" w:beforeAutospacing="0" w:after="240" w:afterAutospacing="0"/>
-              <w:rPr>
-                <w:rFonts w:ascii="Segoe UI" w:hAnsi="Segoe UI" w:cs="Segoe UI"/>
-                <w:color w:val="24292E"/>
-              </w:rPr>
-            </w:pPr>
-          </w:p>
-        </w:tc>
-      </w:tr>
-      <w:tr>
-        <w:tc>
-          <w:tcPr>
-            <w:tcW w:w="3539" w:type="dxa"/>
-          </w:tcPr>
-          <w:p>
-            <w:pPr>
-              <w:pStyle w:val="NormalWeb"/>
-              <w:spacing w:before="0" w:beforeAutospacing="0" w:after="240" w:afterAutospacing="0"/>
-              <w:rPr>
-                <w:rFonts w:ascii="Segoe UI" w:hAnsi="Segoe UI" w:cs="Segoe UI"/>
-                <w:color w:val="24292E"/>
-              </w:rPr>
-            </w:pPr>
-            <w:r>
-              <w:rPr>
-                <w:rFonts w:ascii="Segoe UI" w:hAnsi="Segoe UI" w:cs="Segoe UI"/>
-                <w:color w:val="24292E"/>
-              </w:rPr>
-              <w:t>TextBox.</w:t>
-            </w:r>
-            <w:r>
-              <w:rPr>
-                <w:rFonts w:ascii="Segoe UI" w:hAnsi="Segoe UI" w:cs="Segoe UI"/>
-                <w:color w:val="24292E"/>
-              </w:rPr>
-              <w:t>reset</w:t>
-            </w:r>
-          </w:p>
-        </w:tc>
-        <w:tc>
-          <w:tcPr>
-            <w:tcW w:w="2432" w:type="dxa"/>
-          </w:tcPr>
-          <w:p>
-            <w:pPr>
-              <w:pStyle w:val="NormalWeb"/>
-              <w:spacing w:before="0" w:beforeAutospacing="0" w:after="240" w:afterAutospacing="0"/>
-              <w:rPr>
-                <w:rFonts w:ascii="Segoe UI" w:hAnsi="Segoe UI" w:cs="Segoe UI"/>
-                <w:color w:val="24292E"/>
-              </w:rPr>
-            </w:pPr>
-            <w:r>
-              <w:rPr>
-                <w:rFonts w:ascii="Segoe UI" w:hAnsi="Segoe UI" w:cs="Segoe UI"/>
-                <w:color w:val="24292E"/>
-              </w:rPr>
-              <w:t>--------</w:t>
-            </w:r>
-            <w:bookmarkStart w:id="0" w:name="_GoBack"/>
-            <w:bookmarkEnd w:id="0"/>
           </w:p>
         </w:tc>
         <w:tc>

</xml_diff>

<commit_message>
Fixed the bug with the TextBox
</commit_message>
<xml_diff>
--- a/Design.docx
+++ b/Design.docx
@@ -1263,8 +1263,20 @@
           <w:color w:val="24292E"/>
         </w:rPr>
         <w:tab/>
-        <w:t>-changeTextStartPos(changeBy</w:t>
-      </w:r>
+        <w:t>-changeTextStartPos(changeBy)</w:t>
+      </w:r>
+    </w:p>
+    <w:p>
+      <w:pPr>
+        <w:pStyle w:val="NormalWeb"/>
+        <w:shd w:val="clear" w:color="auto" w:fill="FFFFFF"/>
+        <w:spacing w:before="0" w:beforeAutospacing="0" w:after="240" w:afterAutospacing="0"/>
+        <w:ind w:firstLine="720"/>
+        <w:rPr>
+          <w:rFonts w:ascii="Segoe UI" w:hAnsi="Segoe UI" w:cs="Segoe UI"/>
+          <w:color w:val="24292E"/>
+        </w:rPr>
+      </w:pPr>
       <w:bookmarkStart w:id="0" w:name="_GoBack"/>
       <w:bookmarkEnd w:id="0"/>
       <w:r>
@@ -1272,7 +1284,7 @@
           <w:rFonts w:ascii="Segoe UI" w:hAnsi="Segoe UI" w:cs="Segoe UI"/>
           <w:color w:val="24292E"/>
         </w:rPr>
-        <w:t>)</w:t>
+        <w:t>-updateVisibleText()</w:t>
       </w:r>
     </w:p>
     <w:p>
@@ -1449,7 +1461,444 @@
           <w:bCs/>
           <w:color w:val="24292E"/>
         </w:rPr>
+        <w:lastRenderedPageBreak/>
         <w:t>Class GraphicalStructure extends GraphicalObject</w:t>
+      </w:r>
+    </w:p>
+    <w:p>
+      <w:pPr>
+        <w:pStyle w:val="NormalWeb"/>
+        <w:shd w:val="clear" w:color="auto" w:fill="FFFFFF"/>
+        <w:spacing w:before="0" w:beforeAutospacing="0" w:after="240" w:afterAutospacing="0"/>
+        <w:rPr>
+          <w:rFonts w:ascii="Segoe UI" w:hAnsi="Segoe UI" w:cs="Segoe UI"/>
+          <w:color w:val="24292E"/>
+        </w:rPr>
+      </w:pPr>
+      <w:r>
+        <w:rPr>
+          <w:rFonts w:ascii="Segoe UI" w:hAnsi="Segoe UI" w:cs="Segoe UI"/>
+          <w:color w:val="24292E"/>
+        </w:rPr>
+        <w:tab/>
+        <w:t>-structureID</w:t>
+      </w:r>
+    </w:p>
+    <w:p>
+      <w:pPr>
+        <w:pStyle w:val="NormalWeb"/>
+        <w:shd w:val="clear" w:color="auto" w:fill="FFFFFF"/>
+        <w:spacing w:before="0" w:beforeAutospacing="0" w:after="240" w:afterAutospacing="0"/>
+        <w:rPr>
+          <w:rFonts w:ascii="Segoe UI" w:hAnsi="Segoe UI" w:cs="Segoe UI"/>
+          <w:color w:val="24292E"/>
+        </w:rPr>
+      </w:pPr>
+      <w:r>
+        <w:rPr>
+          <w:rFonts w:ascii="Segoe UI" w:hAnsi="Segoe UI" w:cs="Segoe UI"/>
+          <w:color w:val="24292E"/>
+        </w:rPr>
+        <w:tab/>
+        <w:t>-my_cellSize</w:t>
+      </w:r>
+    </w:p>
+    <w:p>
+      <w:pPr>
+        <w:pStyle w:val="NormalWeb"/>
+        <w:shd w:val="clear" w:color="auto" w:fill="FFFFFF"/>
+        <w:spacing w:before="0" w:beforeAutospacing="0" w:after="240" w:afterAutospacing="0"/>
+        <w:rPr>
+          <w:rFonts w:ascii="Segoe UI" w:hAnsi="Segoe UI" w:cs="Segoe UI"/>
+          <w:color w:val="24292E"/>
+        </w:rPr>
+      </w:pPr>
+      <w:r>
+        <w:rPr>
+          <w:rFonts w:ascii="Segoe UI" w:hAnsi="Segoe UI" w:cs="Segoe UI"/>
+          <w:color w:val="24292E"/>
+        </w:rPr>
+        <w:tab/>
+        <w:t>-textX</w:t>
+      </w:r>
+    </w:p>
+    <w:p>
+      <w:pPr>
+        <w:pStyle w:val="NormalWeb"/>
+        <w:shd w:val="clear" w:color="auto" w:fill="FFFFFF"/>
+        <w:spacing w:before="0" w:beforeAutospacing="0" w:after="240" w:afterAutospacing="0"/>
+        <w:rPr>
+          <w:rFonts w:ascii="Segoe UI" w:hAnsi="Segoe UI" w:cs="Segoe UI"/>
+          <w:color w:val="24292E"/>
+        </w:rPr>
+      </w:pPr>
+      <w:r>
+        <w:rPr>
+          <w:rFonts w:ascii="Segoe UI" w:hAnsi="Segoe UI" w:cs="Segoe UI"/>
+          <w:color w:val="24292E"/>
+        </w:rPr>
+        <w:tab/>
+        <w:t>-textY</w:t>
+      </w:r>
+    </w:p>
+    <w:p>
+      <w:pPr>
+        <w:pStyle w:val="NormalWeb"/>
+        <w:shd w:val="clear" w:color="auto" w:fill="FFFFFF"/>
+        <w:spacing w:before="0" w:beforeAutospacing="0" w:after="240" w:afterAutospacing="0"/>
+        <w:rPr>
+          <w:rFonts w:ascii="Segoe UI" w:hAnsi="Segoe UI" w:cs="Segoe UI"/>
+          <w:color w:val="24292E"/>
+        </w:rPr>
+      </w:pPr>
+    </w:p>
+    <w:p>
+      <w:pPr>
+        <w:pStyle w:val="NormalWeb"/>
+        <w:shd w:val="clear" w:color="auto" w:fill="FFFFFF"/>
+        <w:spacing w:before="0" w:beforeAutospacing="0" w:after="240" w:afterAutospacing="0"/>
+        <w:rPr>
+          <w:rFonts w:ascii="Segoe UI" w:hAnsi="Segoe UI" w:cs="Segoe UI"/>
+          <w:b/>
+          <w:bCs/>
+          <w:color w:val="24292E"/>
+        </w:rPr>
+      </w:pPr>
+      <w:r>
+        <w:rPr>
+          <w:rFonts w:ascii="Segoe UI" w:hAnsi="Segoe UI" w:cs="Segoe UI"/>
+          <w:b/>
+          <w:bCs/>
+          <w:color w:val="24292E"/>
+        </w:rPr>
+        <w:t>Class GraphicImage extends GraphicalObject</w:t>
+      </w:r>
+    </w:p>
+    <w:p>
+      <w:pPr>
+        <w:pStyle w:val="NormalWeb"/>
+        <w:shd w:val="clear" w:color="auto" w:fill="FFFFFF"/>
+        <w:spacing w:before="0" w:beforeAutospacing="0" w:after="240" w:afterAutospacing="0"/>
+        <w:rPr>
+          <w:rFonts w:ascii="Segoe UI" w:hAnsi="Segoe UI" w:cs="Segoe UI"/>
+          <w:color w:val="24292E"/>
+        </w:rPr>
+      </w:pPr>
+      <w:r>
+        <w:rPr>
+          <w:rFonts w:ascii="Segoe UI" w:hAnsi="Segoe UI" w:cs="Segoe UI"/>
+          <w:color w:val="24292E"/>
+        </w:rPr>
+        <w:tab/>
+        <w:t>-img</w:t>
+      </w:r>
+    </w:p>
+    <w:p>
+      <w:pPr>
+        <w:pStyle w:val="NormalWeb"/>
+        <w:shd w:val="clear" w:color="auto" w:fill="FFFFFF"/>
+        <w:spacing w:before="0" w:beforeAutospacing="0" w:after="240" w:afterAutospacing="0"/>
+        <w:rPr>
+          <w:rFonts w:ascii="Segoe UI" w:hAnsi="Segoe UI" w:cs="Segoe UI"/>
+          <w:color w:val="24292E"/>
+        </w:rPr>
+      </w:pPr>
+    </w:p>
+    <w:p>
+      <w:pPr>
+        <w:pStyle w:val="NormalWeb"/>
+        <w:shd w:val="clear" w:color="auto" w:fill="FFFFFF"/>
+        <w:spacing w:before="0" w:beforeAutospacing="0" w:after="240" w:afterAutospacing="0"/>
+        <w:rPr>
+          <w:rFonts w:ascii="Segoe UI" w:hAnsi="Segoe UI" w:cs="Segoe UI"/>
+          <w:color w:val="24292E"/>
+        </w:rPr>
+      </w:pPr>
+      <w:r>
+        <w:rPr>
+          <w:rFonts w:ascii="Segoe UI" w:hAnsi="Segoe UI" w:cs="Segoe UI"/>
+          <w:b/>
+          <w:bCs/>
+          <w:color w:val="24292E"/>
+        </w:rPr>
+        <w:t>Structure</w:t>
+      </w:r>
+    </w:p>
+    <w:p>
+      <w:pPr>
+        <w:pStyle w:val="NormalWeb"/>
+        <w:shd w:val="clear" w:color="auto" w:fill="FFFFFF"/>
+        <w:spacing w:before="0" w:beforeAutospacing="0" w:after="240" w:afterAutospacing="0"/>
+        <w:rPr>
+          <w:rFonts w:ascii="Segoe UI" w:hAnsi="Segoe UI" w:cs="Segoe UI"/>
+          <w:color w:val="24292E"/>
+        </w:rPr>
+      </w:pPr>
+      <w:r>
+        <w:rPr>
+          <w:rFonts w:ascii="Segoe UI" w:hAnsi="Segoe UI" w:cs="Segoe UI"/>
+          <w:color w:val="24292E"/>
+        </w:rPr>
+        <w:tab/>
+        <w:t>-structure</w:t>
+      </w:r>
+    </w:p>
+    <w:p>
+      <w:pPr>
+        <w:pStyle w:val="NormalWeb"/>
+        <w:shd w:val="clear" w:color="auto" w:fill="FFFFFF"/>
+        <w:spacing w:before="0" w:beforeAutospacing="0" w:after="240" w:afterAutospacing="0"/>
+        <w:rPr>
+          <w:rFonts w:ascii="Segoe UI" w:hAnsi="Segoe UI" w:cs="Segoe UI"/>
+          <w:color w:val="24292E"/>
+        </w:rPr>
+      </w:pPr>
+      <w:r>
+        <w:rPr>
+          <w:rFonts w:ascii="Segoe UI" w:hAnsi="Segoe UI" w:cs="Segoe UI"/>
+          <w:color w:val="24292E"/>
+        </w:rPr>
+        <w:tab/>
+        <w:t>-rotatedStructure</w:t>
+      </w:r>
+    </w:p>
+    <w:p>
+      <w:pPr>
+        <w:pStyle w:val="NormalWeb"/>
+        <w:shd w:val="clear" w:color="auto" w:fill="FFFFFF"/>
+        <w:spacing w:before="0" w:beforeAutospacing="0" w:after="240" w:afterAutospacing="0"/>
+        <w:rPr>
+          <w:rFonts w:ascii="Segoe UI" w:hAnsi="Segoe UI" w:cs="Segoe UI"/>
+          <w:color w:val="24292E"/>
+        </w:rPr>
+      </w:pPr>
+      <w:r>
+        <w:rPr>
+          <w:rFonts w:ascii="Segoe UI" w:hAnsi="Segoe UI" w:cs="Segoe UI"/>
+          <w:color w:val="24292E"/>
+        </w:rPr>
+        <w:tab/>
+        <w:t>-gridX</w:t>
+      </w:r>
+    </w:p>
+    <w:p>
+      <w:pPr>
+        <w:pStyle w:val="NormalWeb"/>
+        <w:shd w:val="clear" w:color="auto" w:fill="FFFFFF"/>
+        <w:spacing w:before="0" w:beforeAutospacing="0" w:after="240" w:afterAutospacing="0"/>
+        <w:rPr>
+          <w:rFonts w:ascii="Segoe UI" w:hAnsi="Segoe UI" w:cs="Segoe UI"/>
+          <w:color w:val="24292E"/>
+        </w:rPr>
+      </w:pPr>
+      <w:r>
+        <w:rPr>
+          <w:rFonts w:ascii="Segoe UI" w:hAnsi="Segoe UI" w:cs="Segoe UI"/>
+          <w:color w:val="24292E"/>
+        </w:rPr>
+        <w:tab/>
+        <w:t>-gridY</w:t>
+      </w:r>
+    </w:p>
+    <w:p>
+      <w:pPr>
+        <w:pStyle w:val="NormalWeb"/>
+        <w:shd w:val="clear" w:color="auto" w:fill="FFFFFF"/>
+        <w:spacing w:before="0" w:beforeAutospacing="0" w:after="240" w:afterAutospacing="0"/>
+        <w:rPr>
+          <w:rFonts w:ascii="Segoe UI" w:hAnsi="Segoe UI" w:cs="Segoe UI"/>
+          <w:color w:val="24292E"/>
+        </w:rPr>
+      </w:pPr>
+      <w:r>
+        <w:rPr>
+          <w:rFonts w:ascii="Segoe UI" w:hAnsi="Segoe UI" w:cs="Segoe UI"/>
+          <w:color w:val="24292E"/>
+        </w:rPr>
+        <w:tab/>
+        <w:t>-my_width</w:t>
+      </w:r>
+    </w:p>
+    <w:p>
+      <w:pPr>
+        <w:pStyle w:val="NormalWeb"/>
+        <w:shd w:val="clear" w:color="auto" w:fill="FFFFFF"/>
+        <w:spacing w:before="0" w:beforeAutospacing="0" w:after="240" w:afterAutospacing="0"/>
+        <w:rPr>
+          <w:rFonts w:ascii="Segoe UI" w:hAnsi="Segoe UI" w:cs="Segoe UI"/>
+          <w:color w:val="24292E"/>
+        </w:rPr>
+      </w:pPr>
+      <w:r>
+        <w:rPr>
+          <w:rFonts w:ascii="Segoe UI" w:hAnsi="Segoe UI" w:cs="Segoe UI"/>
+          <w:color w:val="24292E"/>
+        </w:rPr>
+        <w:tab/>
+        <w:t>-my_height</w:t>
+      </w:r>
+    </w:p>
+    <w:p>
+      <w:pPr>
+        <w:pStyle w:val="NormalWeb"/>
+        <w:shd w:val="clear" w:color="auto" w:fill="FFFFFF"/>
+        <w:spacing w:before="0" w:beforeAutospacing="0" w:after="240" w:afterAutospacing="0"/>
+        <w:rPr>
+          <w:rFonts w:ascii="Segoe UI" w:hAnsi="Segoe UI" w:cs="Segoe UI"/>
+          <w:color w:val="24292E"/>
+        </w:rPr>
+      </w:pPr>
+      <w:r>
+        <w:rPr>
+          <w:rFonts w:ascii="Segoe UI" w:hAnsi="Segoe UI" w:cs="Segoe UI"/>
+          <w:color w:val="24292E"/>
+        </w:rPr>
+        <w:tab/>
+        <w:t>-my_RWidth</w:t>
+      </w:r>
+    </w:p>
+    <w:p>
+      <w:pPr>
+        <w:pStyle w:val="NormalWeb"/>
+        <w:shd w:val="clear" w:color="auto" w:fill="FFFFFF"/>
+        <w:spacing w:before="0" w:beforeAutospacing="0" w:after="240" w:afterAutospacing="0"/>
+        <w:rPr>
+          <w:rFonts w:ascii="Segoe UI" w:hAnsi="Segoe UI" w:cs="Segoe UI"/>
+          <w:color w:val="24292E"/>
+        </w:rPr>
+      </w:pPr>
+      <w:r>
+        <w:rPr>
+          <w:rFonts w:ascii="Segoe UI" w:hAnsi="Segoe UI" w:cs="Segoe UI"/>
+          <w:color w:val="24292E"/>
+        </w:rPr>
+        <w:tab/>
+        <w:t>-my_RHeight</w:t>
+      </w:r>
+    </w:p>
+    <w:p>
+      <w:pPr>
+        <w:pStyle w:val="NormalWeb"/>
+        <w:shd w:val="clear" w:color="auto" w:fill="FFFFFF"/>
+        <w:spacing w:before="0" w:beforeAutospacing="0" w:after="240" w:afterAutospacing="0"/>
+        <w:rPr>
+          <w:rFonts w:ascii="Segoe UI" w:hAnsi="Segoe UI" w:cs="Segoe UI"/>
+          <w:color w:val="24292E"/>
+        </w:rPr>
+      </w:pPr>
+      <w:r>
+        <w:rPr>
+          <w:rFonts w:ascii="Segoe UI" w:hAnsi="Segoe UI" w:cs="Segoe UI"/>
+          <w:color w:val="24292E"/>
+        </w:rPr>
+        <w:tab/>
+        <w:t>-name</w:t>
+      </w:r>
+    </w:p>
+    <w:p>
+      <w:pPr>
+        <w:pStyle w:val="NormalWeb"/>
+        <w:shd w:val="clear" w:color="auto" w:fill="FFFFFF"/>
+        <w:spacing w:before="0" w:beforeAutospacing="0" w:after="240" w:afterAutospacing="0"/>
+        <w:rPr>
+          <w:rFonts w:ascii="Segoe UI" w:hAnsi="Segoe UI" w:cs="Segoe UI"/>
+          <w:color w:val="24292E"/>
+        </w:rPr>
+      </w:pPr>
+    </w:p>
+    <w:p>
+      <w:pPr>
+        <w:pStyle w:val="NormalWeb"/>
+        <w:shd w:val="clear" w:color="auto" w:fill="FFFFFF"/>
+        <w:spacing w:before="0" w:beforeAutospacing="0" w:after="240" w:afterAutospacing="0"/>
+        <w:rPr>
+          <w:rFonts w:ascii="Segoe UI" w:hAnsi="Segoe UI" w:cs="Segoe UI"/>
+          <w:color w:val="24292E"/>
+        </w:rPr>
+      </w:pPr>
+      <w:r>
+        <w:rPr>
+          <w:rFonts w:ascii="Segoe UI" w:hAnsi="Segoe UI" w:cs="Segoe UI"/>
+          <w:color w:val="24292E"/>
+        </w:rPr>
+        <w:tab/>
+        <w:t>+update()</w:t>
+      </w:r>
+    </w:p>
+    <w:p>
+      <w:pPr>
+        <w:pStyle w:val="NormalWeb"/>
+        <w:shd w:val="clear" w:color="auto" w:fill="FFFFFF"/>
+        <w:spacing w:before="0" w:beforeAutospacing="0" w:after="240" w:afterAutospacing="0"/>
+        <w:rPr>
+          <w:rFonts w:ascii="Segoe UI" w:hAnsi="Segoe UI" w:cs="Segoe UI"/>
+          <w:color w:val="24292E"/>
+        </w:rPr>
+      </w:pPr>
+      <w:r>
+        <w:rPr>
+          <w:rFonts w:ascii="Segoe UI" w:hAnsi="Segoe UI" w:cs="Segoe UI"/>
+          <w:color w:val="24292E"/>
+        </w:rPr>
+        <w:tab/>
+        <w:t>+place()</w:t>
+      </w:r>
+    </w:p>
+    <w:p>
+      <w:pPr>
+        <w:pStyle w:val="NormalWeb"/>
+        <w:shd w:val="clear" w:color="auto" w:fill="FFFFFF"/>
+        <w:spacing w:before="0" w:beforeAutospacing="0" w:after="240" w:afterAutospacing="0"/>
+        <w:rPr>
+          <w:rFonts w:ascii="Segoe UI" w:hAnsi="Segoe UI" w:cs="Segoe UI"/>
+          <w:color w:val="24292E"/>
+        </w:rPr>
+      </w:pPr>
+      <w:r>
+        <w:rPr>
+          <w:rFonts w:ascii="Segoe UI" w:hAnsi="Segoe UI" w:cs="Segoe UI"/>
+          <w:color w:val="24292E"/>
+        </w:rPr>
+        <w:tab/>
+        <w:t>+placeInLocation(x,y)</w:t>
+      </w:r>
+    </w:p>
+    <w:p>
+      <w:pPr>
+        <w:pStyle w:val="NormalWeb"/>
+        <w:shd w:val="clear" w:color="auto" w:fill="FFFFFF"/>
+        <w:spacing w:before="0" w:beforeAutospacing="0" w:after="240" w:afterAutospacing="0"/>
+        <w:rPr>
+          <w:rFonts w:ascii="Segoe UI" w:hAnsi="Segoe UI" w:cs="Segoe UI"/>
+          <w:color w:val="24292E"/>
+        </w:rPr>
+      </w:pPr>
+      <w:r>
+        <w:rPr>
+          <w:rFonts w:ascii="Segoe UI" w:hAnsi="Segoe UI" w:cs="Segoe UI"/>
+          <w:color w:val="24292E"/>
+        </w:rPr>
+        <w:tab/>
+        <w:t>+getWidth()</w:t>
+      </w:r>
+    </w:p>
+    <w:p>
+      <w:pPr>
+        <w:pStyle w:val="NormalWeb"/>
+        <w:shd w:val="clear" w:color="auto" w:fill="FFFFFF"/>
+        <w:spacing w:before="0" w:beforeAutospacing="0" w:after="240" w:afterAutospacing="0"/>
+        <w:rPr>
+          <w:rFonts w:ascii="Segoe UI" w:hAnsi="Segoe UI" w:cs="Segoe UI"/>
+          <w:color w:val="24292E"/>
+        </w:rPr>
+      </w:pPr>
+      <w:r>
+        <w:rPr>
+          <w:rFonts w:ascii="Segoe UI" w:hAnsi="Segoe UI" w:cs="Segoe UI"/>
+          <w:color w:val="24292E"/>
+        </w:rPr>
+        <w:tab/>
+        <w:t>+getHeight()</w:t>
       </w:r>
     </w:p>
     <w:p>
@@ -1469,442 +1918,6 @@
         </w:rPr>
         <w:lastRenderedPageBreak/>
         <w:tab/>
-        <w:t>-structureID</w:t>
-      </w:r>
-    </w:p>
-    <w:p>
-      <w:pPr>
-        <w:pStyle w:val="NormalWeb"/>
-        <w:shd w:val="clear" w:color="auto" w:fill="FFFFFF"/>
-        <w:spacing w:before="0" w:beforeAutospacing="0" w:after="240" w:afterAutospacing="0"/>
-        <w:rPr>
-          <w:rFonts w:ascii="Segoe UI" w:hAnsi="Segoe UI" w:cs="Segoe UI"/>
-          <w:color w:val="24292E"/>
-        </w:rPr>
-      </w:pPr>
-      <w:r>
-        <w:rPr>
-          <w:rFonts w:ascii="Segoe UI" w:hAnsi="Segoe UI" w:cs="Segoe UI"/>
-          <w:color w:val="24292E"/>
-        </w:rPr>
-        <w:tab/>
-        <w:t>-my_cellSize</w:t>
-      </w:r>
-    </w:p>
-    <w:p>
-      <w:pPr>
-        <w:pStyle w:val="NormalWeb"/>
-        <w:shd w:val="clear" w:color="auto" w:fill="FFFFFF"/>
-        <w:spacing w:before="0" w:beforeAutospacing="0" w:after="240" w:afterAutospacing="0"/>
-        <w:rPr>
-          <w:rFonts w:ascii="Segoe UI" w:hAnsi="Segoe UI" w:cs="Segoe UI"/>
-          <w:color w:val="24292E"/>
-        </w:rPr>
-      </w:pPr>
-      <w:r>
-        <w:rPr>
-          <w:rFonts w:ascii="Segoe UI" w:hAnsi="Segoe UI" w:cs="Segoe UI"/>
-          <w:color w:val="24292E"/>
-        </w:rPr>
-        <w:tab/>
-        <w:t>-textX</w:t>
-      </w:r>
-    </w:p>
-    <w:p>
-      <w:pPr>
-        <w:pStyle w:val="NormalWeb"/>
-        <w:shd w:val="clear" w:color="auto" w:fill="FFFFFF"/>
-        <w:spacing w:before="0" w:beforeAutospacing="0" w:after="240" w:afterAutospacing="0"/>
-        <w:rPr>
-          <w:rFonts w:ascii="Segoe UI" w:hAnsi="Segoe UI" w:cs="Segoe UI"/>
-          <w:color w:val="24292E"/>
-        </w:rPr>
-      </w:pPr>
-      <w:r>
-        <w:rPr>
-          <w:rFonts w:ascii="Segoe UI" w:hAnsi="Segoe UI" w:cs="Segoe UI"/>
-          <w:color w:val="24292E"/>
-        </w:rPr>
-        <w:tab/>
-        <w:t>-textY</w:t>
-      </w:r>
-    </w:p>
-    <w:p>
-      <w:pPr>
-        <w:pStyle w:val="NormalWeb"/>
-        <w:shd w:val="clear" w:color="auto" w:fill="FFFFFF"/>
-        <w:spacing w:before="0" w:beforeAutospacing="0" w:after="240" w:afterAutospacing="0"/>
-        <w:rPr>
-          <w:rFonts w:ascii="Segoe UI" w:hAnsi="Segoe UI" w:cs="Segoe UI"/>
-          <w:color w:val="24292E"/>
-        </w:rPr>
-      </w:pPr>
-    </w:p>
-    <w:p>
-      <w:pPr>
-        <w:pStyle w:val="NormalWeb"/>
-        <w:shd w:val="clear" w:color="auto" w:fill="FFFFFF"/>
-        <w:spacing w:before="0" w:beforeAutospacing="0" w:after="240" w:afterAutospacing="0"/>
-        <w:rPr>
-          <w:rFonts w:ascii="Segoe UI" w:hAnsi="Segoe UI" w:cs="Segoe UI"/>
-          <w:b/>
-          <w:bCs/>
-          <w:color w:val="24292E"/>
-        </w:rPr>
-      </w:pPr>
-      <w:r>
-        <w:rPr>
-          <w:rFonts w:ascii="Segoe UI" w:hAnsi="Segoe UI" w:cs="Segoe UI"/>
-          <w:b/>
-          <w:bCs/>
-          <w:color w:val="24292E"/>
-        </w:rPr>
-        <w:t>Class GraphicImage extends GraphicalObject</w:t>
-      </w:r>
-    </w:p>
-    <w:p>
-      <w:pPr>
-        <w:pStyle w:val="NormalWeb"/>
-        <w:shd w:val="clear" w:color="auto" w:fill="FFFFFF"/>
-        <w:spacing w:before="0" w:beforeAutospacing="0" w:after="240" w:afterAutospacing="0"/>
-        <w:rPr>
-          <w:rFonts w:ascii="Segoe UI" w:hAnsi="Segoe UI" w:cs="Segoe UI"/>
-          <w:color w:val="24292E"/>
-        </w:rPr>
-      </w:pPr>
-      <w:r>
-        <w:rPr>
-          <w:rFonts w:ascii="Segoe UI" w:hAnsi="Segoe UI" w:cs="Segoe UI"/>
-          <w:color w:val="24292E"/>
-        </w:rPr>
-        <w:tab/>
-        <w:t>-img</w:t>
-      </w:r>
-    </w:p>
-    <w:p>
-      <w:pPr>
-        <w:pStyle w:val="NormalWeb"/>
-        <w:shd w:val="clear" w:color="auto" w:fill="FFFFFF"/>
-        <w:spacing w:before="0" w:beforeAutospacing="0" w:after="240" w:afterAutospacing="0"/>
-        <w:rPr>
-          <w:rFonts w:ascii="Segoe UI" w:hAnsi="Segoe UI" w:cs="Segoe UI"/>
-          <w:color w:val="24292E"/>
-        </w:rPr>
-      </w:pPr>
-    </w:p>
-    <w:p>
-      <w:pPr>
-        <w:pStyle w:val="NormalWeb"/>
-        <w:shd w:val="clear" w:color="auto" w:fill="FFFFFF"/>
-        <w:spacing w:before="0" w:beforeAutospacing="0" w:after="240" w:afterAutospacing="0"/>
-        <w:rPr>
-          <w:rFonts w:ascii="Segoe UI" w:hAnsi="Segoe UI" w:cs="Segoe UI"/>
-          <w:color w:val="24292E"/>
-        </w:rPr>
-      </w:pPr>
-      <w:r>
-        <w:rPr>
-          <w:rFonts w:ascii="Segoe UI" w:hAnsi="Segoe UI" w:cs="Segoe UI"/>
-          <w:b/>
-          <w:bCs/>
-          <w:color w:val="24292E"/>
-        </w:rPr>
-        <w:t>Structure</w:t>
-      </w:r>
-    </w:p>
-    <w:p>
-      <w:pPr>
-        <w:pStyle w:val="NormalWeb"/>
-        <w:shd w:val="clear" w:color="auto" w:fill="FFFFFF"/>
-        <w:spacing w:before="0" w:beforeAutospacing="0" w:after="240" w:afterAutospacing="0"/>
-        <w:rPr>
-          <w:rFonts w:ascii="Segoe UI" w:hAnsi="Segoe UI" w:cs="Segoe UI"/>
-          <w:color w:val="24292E"/>
-        </w:rPr>
-      </w:pPr>
-      <w:r>
-        <w:rPr>
-          <w:rFonts w:ascii="Segoe UI" w:hAnsi="Segoe UI" w:cs="Segoe UI"/>
-          <w:color w:val="24292E"/>
-        </w:rPr>
-        <w:tab/>
-        <w:t>-structure</w:t>
-      </w:r>
-    </w:p>
-    <w:p>
-      <w:pPr>
-        <w:pStyle w:val="NormalWeb"/>
-        <w:shd w:val="clear" w:color="auto" w:fill="FFFFFF"/>
-        <w:spacing w:before="0" w:beforeAutospacing="0" w:after="240" w:afterAutospacing="0"/>
-        <w:rPr>
-          <w:rFonts w:ascii="Segoe UI" w:hAnsi="Segoe UI" w:cs="Segoe UI"/>
-          <w:color w:val="24292E"/>
-        </w:rPr>
-      </w:pPr>
-      <w:r>
-        <w:rPr>
-          <w:rFonts w:ascii="Segoe UI" w:hAnsi="Segoe UI" w:cs="Segoe UI"/>
-          <w:color w:val="24292E"/>
-        </w:rPr>
-        <w:tab/>
-        <w:t>-rotatedStructure</w:t>
-      </w:r>
-    </w:p>
-    <w:p>
-      <w:pPr>
-        <w:pStyle w:val="NormalWeb"/>
-        <w:shd w:val="clear" w:color="auto" w:fill="FFFFFF"/>
-        <w:spacing w:before="0" w:beforeAutospacing="0" w:after="240" w:afterAutospacing="0"/>
-        <w:rPr>
-          <w:rFonts w:ascii="Segoe UI" w:hAnsi="Segoe UI" w:cs="Segoe UI"/>
-          <w:color w:val="24292E"/>
-        </w:rPr>
-      </w:pPr>
-      <w:r>
-        <w:rPr>
-          <w:rFonts w:ascii="Segoe UI" w:hAnsi="Segoe UI" w:cs="Segoe UI"/>
-          <w:color w:val="24292E"/>
-        </w:rPr>
-        <w:tab/>
-        <w:t>-gridX</w:t>
-      </w:r>
-    </w:p>
-    <w:p>
-      <w:pPr>
-        <w:pStyle w:val="NormalWeb"/>
-        <w:shd w:val="clear" w:color="auto" w:fill="FFFFFF"/>
-        <w:spacing w:before="0" w:beforeAutospacing="0" w:after="240" w:afterAutospacing="0"/>
-        <w:rPr>
-          <w:rFonts w:ascii="Segoe UI" w:hAnsi="Segoe UI" w:cs="Segoe UI"/>
-          <w:color w:val="24292E"/>
-        </w:rPr>
-      </w:pPr>
-      <w:r>
-        <w:rPr>
-          <w:rFonts w:ascii="Segoe UI" w:hAnsi="Segoe UI" w:cs="Segoe UI"/>
-          <w:color w:val="24292E"/>
-        </w:rPr>
-        <w:tab/>
-        <w:t>-gridY</w:t>
-      </w:r>
-    </w:p>
-    <w:p>
-      <w:pPr>
-        <w:pStyle w:val="NormalWeb"/>
-        <w:shd w:val="clear" w:color="auto" w:fill="FFFFFF"/>
-        <w:spacing w:before="0" w:beforeAutospacing="0" w:after="240" w:afterAutospacing="0"/>
-        <w:rPr>
-          <w:rFonts w:ascii="Segoe UI" w:hAnsi="Segoe UI" w:cs="Segoe UI"/>
-          <w:color w:val="24292E"/>
-        </w:rPr>
-      </w:pPr>
-      <w:r>
-        <w:rPr>
-          <w:rFonts w:ascii="Segoe UI" w:hAnsi="Segoe UI" w:cs="Segoe UI"/>
-          <w:color w:val="24292E"/>
-        </w:rPr>
-        <w:tab/>
-        <w:t>-my_width</w:t>
-      </w:r>
-    </w:p>
-    <w:p>
-      <w:pPr>
-        <w:pStyle w:val="NormalWeb"/>
-        <w:shd w:val="clear" w:color="auto" w:fill="FFFFFF"/>
-        <w:spacing w:before="0" w:beforeAutospacing="0" w:after="240" w:afterAutospacing="0"/>
-        <w:rPr>
-          <w:rFonts w:ascii="Segoe UI" w:hAnsi="Segoe UI" w:cs="Segoe UI"/>
-          <w:color w:val="24292E"/>
-        </w:rPr>
-      </w:pPr>
-      <w:r>
-        <w:rPr>
-          <w:rFonts w:ascii="Segoe UI" w:hAnsi="Segoe UI" w:cs="Segoe UI"/>
-          <w:color w:val="24292E"/>
-        </w:rPr>
-        <w:tab/>
-        <w:t>-my_height</w:t>
-      </w:r>
-    </w:p>
-    <w:p>
-      <w:pPr>
-        <w:pStyle w:val="NormalWeb"/>
-        <w:shd w:val="clear" w:color="auto" w:fill="FFFFFF"/>
-        <w:spacing w:before="0" w:beforeAutospacing="0" w:after="240" w:afterAutospacing="0"/>
-        <w:rPr>
-          <w:rFonts w:ascii="Segoe UI" w:hAnsi="Segoe UI" w:cs="Segoe UI"/>
-          <w:color w:val="24292E"/>
-        </w:rPr>
-      </w:pPr>
-      <w:r>
-        <w:rPr>
-          <w:rFonts w:ascii="Segoe UI" w:hAnsi="Segoe UI" w:cs="Segoe UI"/>
-          <w:color w:val="24292E"/>
-        </w:rPr>
-        <w:tab/>
-        <w:t>-my_RWidth</w:t>
-      </w:r>
-    </w:p>
-    <w:p>
-      <w:pPr>
-        <w:pStyle w:val="NormalWeb"/>
-        <w:shd w:val="clear" w:color="auto" w:fill="FFFFFF"/>
-        <w:spacing w:before="0" w:beforeAutospacing="0" w:after="240" w:afterAutospacing="0"/>
-        <w:rPr>
-          <w:rFonts w:ascii="Segoe UI" w:hAnsi="Segoe UI" w:cs="Segoe UI"/>
-          <w:color w:val="24292E"/>
-        </w:rPr>
-      </w:pPr>
-      <w:r>
-        <w:rPr>
-          <w:rFonts w:ascii="Segoe UI" w:hAnsi="Segoe UI" w:cs="Segoe UI"/>
-          <w:color w:val="24292E"/>
-        </w:rPr>
-        <w:tab/>
-        <w:t>-my_RHeight</w:t>
-      </w:r>
-    </w:p>
-    <w:p>
-      <w:pPr>
-        <w:pStyle w:val="NormalWeb"/>
-        <w:shd w:val="clear" w:color="auto" w:fill="FFFFFF"/>
-        <w:spacing w:before="0" w:beforeAutospacing="0" w:after="240" w:afterAutospacing="0"/>
-        <w:rPr>
-          <w:rFonts w:ascii="Segoe UI" w:hAnsi="Segoe UI" w:cs="Segoe UI"/>
-          <w:color w:val="24292E"/>
-        </w:rPr>
-      </w:pPr>
-      <w:r>
-        <w:rPr>
-          <w:rFonts w:ascii="Segoe UI" w:hAnsi="Segoe UI" w:cs="Segoe UI"/>
-          <w:color w:val="24292E"/>
-        </w:rPr>
-        <w:tab/>
-        <w:t>-name</w:t>
-      </w:r>
-    </w:p>
-    <w:p>
-      <w:pPr>
-        <w:pStyle w:val="NormalWeb"/>
-        <w:shd w:val="clear" w:color="auto" w:fill="FFFFFF"/>
-        <w:spacing w:before="0" w:beforeAutospacing="0" w:after="240" w:afterAutospacing="0"/>
-        <w:rPr>
-          <w:rFonts w:ascii="Segoe UI" w:hAnsi="Segoe UI" w:cs="Segoe UI"/>
-          <w:color w:val="24292E"/>
-        </w:rPr>
-      </w:pPr>
-    </w:p>
-    <w:p>
-      <w:pPr>
-        <w:pStyle w:val="NormalWeb"/>
-        <w:shd w:val="clear" w:color="auto" w:fill="FFFFFF"/>
-        <w:spacing w:before="0" w:beforeAutospacing="0" w:after="240" w:afterAutospacing="0"/>
-        <w:rPr>
-          <w:rFonts w:ascii="Segoe UI" w:hAnsi="Segoe UI" w:cs="Segoe UI"/>
-          <w:color w:val="24292E"/>
-        </w:rPr>
-      </w:pPr>
-      <w:r>
-        <w:rPr>
-          <w:rFonts w:ascii="Segoe UI" w:hAnsi="Segoe UI" w:cs="Segoe UI"/>
-          <w:color w:val="24292E"/>
-        </w:rPr>
-        <w:tab/>
-        <w:t>+update()</w:t>
-      </w:r>
-    </w:p>
-    <w:p>
-      <w:pPr>
-        <w:pStyle w:val="NormalWeb"/>
-        <w:shd w:val="clear" w:color="auto" w:fill="FFFFFF"/>
-        <w:spacing w:before="0" w:beforeAutospacing="0" w:after="240" w:afterAutospacing="0"/>
-        <w:rPr>
-          <w:rFonts w:ascii="Segoe UI" w:hAnsi="Segoe UI" w:cs="Segoe UI"/>
-          <w:color w:val="24292E"/>
-        </w:rPr>
-      </w:pPr>
-      <w:r>
-        <w:rPr>
-          <w:rFonts w:ascii="Segoe UI" w:hAnsi="Segoe UI" w:cs="Segoe UI"/>
-          <w:color w:val="24292E"/>
-        </w:rPr>
-        <w:tab/>
-        <w:t>+place()</w:t>
-      </w:r>
-    </w:p>
-    <w:p>
-      <w:pPr>
-        <w:pStyle w:val="NormalWeb"/>
-        <w:shd w:val="clear" w:color="auto" w:fill="FFFFFF"/>
-        <w:spacing w:before="0" w:beforeAutospacing="0" w:after="240" w:afterAutospacing="0"/>
-        <w:rPr>
-          <w:rFonts w:ascii="Segoe UI" w:hAnsi="Segoe UI" w:cs="Segoe UI"/>
-          <w:color w:val="24292E"/>
-        </w:rPr>
-      </w:pPr>
-      <w:r>
-        <w:rPr>
-          <w:rFonts w:ascii="Segoe UI" w:hAnsi="Segoe UI" w:cs="Segoe UI"/>
-          <w:color w:val="24292E"/>
-        </w:rPr>
-        <w:tab/>
-        <w:t>+placeInLocation(x,y)</w:t>
-      </w:r>
-    </w:p>
-    <w:p>
-      <w:pPr>
-        <w:pStyle w:val="NormalWeb"/>
-        <w:shd w:val="clear" w:color="auto" w:fill="FFFFFF"/>
-        <w:spacing w:before="0" w:beforeAutospacing="0" w:after="240" w:afterAutospacing="0"/>
-        <w:rPr>
-          <w:rFonts w:ascii="Segoe UI" w:hAnsi="Segoe UI" w:cs="Segoe UI"/>
-          <w:color w:val="24292E"/>
-        </w:rPr>
-      </w:pPr>
-      <w:r>
-        <w:rPr>
-          <w:rFonts w:ascii="Segoe UI" w:hAnsi="Segoe UI" w:cs="Segoe UI"/>
-          <w:color w:val="24292E"/>
-        </w:rPr>
-        <w:tab/>
-        <w:t>+getWidth()</w:t>
-      </w:r>
-    </w:p>
-    <w:p>
-      <w:pPr>
-        <w:pStyle w:val="NormalWeb"/>
-        <w:shd w:val="clear" w:color="auto" w:fill="FFFFFF"/>
-        <w:spacing w:before="0" w:beforeAutospacing="0" w:after="240" w:afterAutospacing="0"/>
-        <w:rPr>
-          <w:rFonts w:ascii="Segoe UI" w:hAnsi="Segoe UI" w:cs="Segoe UI"/>
-          <w:color w:val="24292E"/>
-        </w:rPr>
-      </w:pPr>
-      <w:r>
-        <w:rPr>
-          <w:rFonts w:ascii="Segoe UI" w:hAnsi="Segoe UI" w:cs="Segoe UI"/>
-          <w:color w:val="24292E"/>
-        </w:rPr>
-        <w:tab/>
-        <w:t>+getHeight()</w:t>
-      </w:r>
-    </w:p>
-    <w:p>
-      <w:pPr>
-        <w:pStyle w:val="NormalWeb"/>
-        <w:shd w:val="clear" w:color="auto" w:fill="FFFFFF"/>
-        <w:spacing w:before="0" w:beforeAutospacing="0" w:after="240" w:afterAutospacing="0"/>
-        <w:rPr>
-          <w:rFonts w:ascii="Segoe UI" w:hAnsi="Segoe UI" w:cs="Segoe UI"/>
-          <w:color w:val="24292E"/>
-        </w:rPr>
-      </w:pPr>
-      <w:r>
-        <w:rPr>
-          <w:rFonts w:ascii="Segoe UI" w:hAnsi="Segoe UI" w:cs="Segoe UI"/>
-          <w:color w:val="24292E"/>
-        </w:rPr>
-        <w:tab/>
         <w:t>+getX()</w:t>
       </w:r>
     </w:p>
@@ -1923,7 +1936,6 @@
           <w:rFonts w:ascii="Segoe UI" w:hAnsi="Segoe UI" w:cs="Segoe UI"/>
           <w:color w:val="24292E"/>
         </w:rPr>
-        <w:lastRenderedPageBreak/>
         <w:tab/>
         <w:t>+getY()</w:t>
       </w:r>
@@ -2850,6 +2862,7 @@
                 <w:rFonts w:ascii="Segoe UI" w:hAnsi="Segoe UI" w:cs="Segoe UI"/>
                 <w:color w:val="24292E"/>
               </w:rPr>
+              <w:lastRenderedPageBreak/>
               <w:t>cancelPlacement</w:t>
             </w:r>
           </w:p>
@@ -2911,8 +2924,688 @@
                 <w:rFonts w:ascii="Segoe UI" w:hAnsi="Segoe UI" w:cs="Segoe UI"/>
                 <w:color w:val="24292E"/>
               </w:rPr>
+              <w:t>changeMenu</w:t>
+            </w:r>
+          </w:p>
+        </w:tc>
+        <w:tc>
+          <w:tcPr>
+            <w:tcW w:w="2432" w:type="dxa"/>
+          </w:tcPr>
+          <w:p>
+            <w:pPr>
+              <w:pStyle w:val="NormalWeb"/>
+              <w:spacing w:before="0" w:beforeAutospacing="0" w:after="240" w:afterAutospacing="0"/>
+              <w:rPr>
+                <w:rFonts w:ascii="Segoe UI" w:hAnsi="Segoe UI" w:cs="Segoe UI"/>
+                <w:color w:val="24292E"/>
+              </w:rPr>
+            </w:pPr>
+            <w:r>
+              <w:rPr>
+                <w:rFonts w:ascii="Segoe UI" w:hAnsi="Segoe UI" w:cs="Segoe UI"/>
+                <w:color w:val="24292E"/>
+              </w:rPr>
+              <w:t>menuIndex</w:t>
+            </w:r>
+          </w:p>
+        </w:tc>
+        <w:tc>
+          <w:tcPr>
+            <w:tcW w:w="3045" w:type="dxa"/>
+          </w:tcPr>
+          <w:p>
+            <w:pPr>
+              <w:pStyle w:val="NormalWeb"/>
+              <w:spacing w:before="0" w:beforeAutospacing="0" w:after="240" w:afterAutospacing="0"/>
+              <w:rPr>
+                <w:rFonts w:ascii="Segoe UI" w:hAnsi="Segoe UI" w:cs="Segoe UI"/>
+                <w:color w:val="24292E"/>
+              </w:rPr>
+            </w:pPr>
+          </w:p>
+        </w:tc>
+      </w:tr>
+      <w:tr>
+        <w:tc>
+          <w:tcPr>
+            <w:tcW w:w="3539" w:type="dxa"/>
+          </w:tcPr>
+          <w:p>
+            <w:pPr>
+              <w:pStyle w:val="NormalWeb"/>
+              <w:spacing w:before="0" w:beforeAutospacing="0" w:after="240" w:afterAutospacing="0"/>
+              <w:rPr>
+                <w:rFonts w:ascii="Segoe UI" w:hAnsi="Segoe UI" w:cs="Segoe UI"/>
+                <w:color w:val="24292E"/>
+              </w:rPr>
+            </w:pPr>
+            <w:r>
+              <w:rPr>
+                <w:rFonts w:ascii="Segoe UI" w:hAnsi="Segoe UI" w:cs="Segoe UI"/>
+                <w:color w:val="24292E"/>
+              </w:rPr>
+              <w:t>checkM</w:t>
+            </w:r>
+            <w:r>
+              <w:rPr>
+                <w:rFonts w:ascii="Segoe UI" w:hAnsi="Segoe UI" w:cs="Segoe UI"/>
+                <w:color w:val="24292E"/>
+              </w:rPr>
+              <w:t>ousePressed</w:t>
+            </w:r>
+          </w:p>
+        </w:tc>
+        <w:tc>
+          <w:tcPr>
+            <w:tcW w:w="2432" w:type="dxa"/>
+          </w:tcPr>
+          <w:p>
+            <w:pPr>
+              <w:pStyle w:val="NormalWeb"/>
+              <w:spacing w:before="0" w:beforeAutospacing="0" w:after="240" w:afterAutospacing="0"/>
+              <w:rPr>
+                <w:rFonts w:ascii="Segoe UI" w:hAnsi="Segoe UI" w:cs="Segoe UI"/>
+                <w:color w:val="24292E"/>
+              </w:rPr>
+            </w:pPr>
+            <w:r>
+              <w:rPr>
+                <w:rFonts w:ascii="Segoe UI" w:hAnsi="Segoe UI" w:cs="Segoe UI"/>
+                <w:color w:val="24292E"/>
+              </w:rPr>
+              <w:t>--------</w:t>
+            </w:r>
+          </w:p>
+        </w:tc>
+        <w:tc>
+          <w:tcPr>
+            <w:tcW w:w="3045" w:type="dxa"/>
+          </w:tcPr>
+          <w:p>
+            <w:pPr>
+              <w:pStyle w:val="NormalWeb"/>
+              <w:spacing w:before="0" w:beforeAutospacing="0" w:after="240" w:afterAutospacing="0"/>
+              <w:rPr>
+                <w:rFonts w:ascii="Segoe UI" w:hAnsi="Segoe UI" w:cs="Segoe UI"/>
+                <w:color w:val="24292E"/>
+              </w:rPr>
+            </w:pPr>
+            <w:r>
+              <w:rPr>
+                <w:rFonts w:ascii="Segoe UI" w:hAnsi="Segoe UI" w:cs="Segoe UI"/>
+                <w:color w:val="24292E"/>
+              </w:rPr>
+              <w:t>This senses when a mouse is pressed and checks if it has pressed any interactive objects</w:t>
+            </w:r>
+          </w:p>
+        </w:tc>
+      </w:tr>
+      <w:tr>
+        <w:tc>
+          <w:tcPr>
+            <w:tcW w:w="3539" w:type="dxa"/>
+          </w:tcPr>
+          <w:p>
+            <w:pPr>
+              <w:pStyle w:val="NormalWeb"/>
+              <w:spacing w:before="0" w:beforeAutospacing="0" w:after="240" w:afterAutospacing="0"/>
+              <w:rPr>
+                <w:rFonts w:ascii="Segoe UI" w:hAnsi="Segoe UI" w:cs="Segoe UI"/>
+                <w:color w:val="24292E"/>
+              </w:rPr>
+            </w:pPr>
+            <w:r>
+              <w:rPr>
+                <w:rFonts w:ascii="Segoe UI" w:hAnsi="Segoe UI" w:cs="Segoe UI"/>
+                <w:color w:val="24292E"/>
+              </w:rPr>
+              <w:t>mouseWheel</w:t>
+            </w:r>
+          </w:p>
+        </w:tc>
+        <w:tc>
+          <w:tcPr>
+            <w:tcW w:w="2432" w:type="dxa"/>
+          </w:tcPr>
+          <w:p>
+            <w:pPr>
+              <w:pStyle w:val="NormalWeb"/>
+              <w:spacing w:before="0" w:beforeAutospacing="0" w:after="240" w:afterAutospacing="0"/>
+              <w:rPr>
+                <w:rFonts w:ascii="Segoe UI" w:hAnsi="Segoe UI" w:cs="Segoe UI"/>
+                <w:color w:val="24292E"/>
+              </w:rPr>
+            </w:pPr>
+            <w:r>
+              <w:rPr>
+                <w:rFonts w:ascii="Segoe UI" w:hAnsi="Segoe UI" w:cs="Segoe UI"/>
+                <w:color w:val="24292E"/>
+              </w:rPr>
+              <w:t>event</w:t>
+            </w:r>
+          </w:p>
+        </w:tc>
+        <w:tc>
+          <w:tcPr>
+            <w:tcW w:w="3045" w:type="dxa"/>
+          </w:tcPr>
+          <w:p>
+            <w:pPr>
+              <w:pStyle w:val="NormalWeb"/>
+              <w:spacing w:before="0" w:beforeAutospacing="0" w:after="240" w:afterAutospacing="0"/>
+              <w:rPr>
+                <w:rFonts w:ascii="Segoe UI" w:hAnsi="Segoe UI" w:cs="Segoe UI"/>
+                <w:color w:val="24292E"/>
+              </w:rPr>
+            </w:pPr>
+            <w:r>
+              <w:rPr>
+                <w:rFonts w:ascii="Segoe UI" w:hAnsi="Segoe UI" w:cs="Segoe UI"/>
+                <w:color w:val="24292E"/>
+              </w:rPr>
+              <w:t>This senses if the mouse wheel changes and rotates the structure or zooms in and out.</w:t>
+            </w:r>
+          </w:p>
+        </w:tc>
+      </w:tr>
+      <w:tr>
+        <w:tc>
+          <w:tcPr>
+            <w:tcW w:w="3539" w:type="dxa"/>
+          </w:tcPr>
+          <w:p>
+            <w:pPr>
+              <w:pStyle w:val="NormalWeb"/>
+              <w:spacing w:before="0" w:beforeAutospacing="0" w:after="240" w:afterAutospacing="0"/>
+              <w:rPr>
+                <w:rFonts w:ascii="Segoe UI" w:hAnsi="Segoe UI" w:cs="Segoe UI"/>
+                <w:color w:val="24292E"/>
+              </w:rPr>
+            </w:pPr>
+            <w:r>
+              <w:rPr>
+                <w:rFonts w:ascii="Segoe UI" w:hAnsi="Segoe UI" w:cs="Segoe UI"/>
+                <w:color w:val="24292E"/>
+              </w:rPr>
+              <w:t>keyPressed</w:t>
+            </w:r>
+          </w:p>
+        </w:tc>
+        <w:tc>
+          <w:tcPr>
+            <w:tcW w:w="2432" w:type="dxa"/>
+          </w:tcPr>
+          <w:p>
+            <w:pPr>
+              <w:pStyle w:val="NormalWeb"/>
+              <w:spacing w:before="0" w:beforeAutospacing="0" w:after="240" w:afterAutospacing="0"/>
+              <w:rPr>
+                <w:rFonts w:ascii="Segoe UI" w:hAnsi="Segoe UI" w:cs="Segoe UI"/>
+                <w:color w:val="24292E"/>
+              </w:rPr>
+            </w:pPr>
+            <w:r>
+              <w:rPr>
+                <w:rFonts w:ascii="Segoe UI" w:hAnsi="Segoe UI" w:cs="Segoe UI"/>
+                <w:color w:val="24292E"/>
+              </w:rPr>
+              <w:t>--------</w:t>
+            </w:r>
+          </w:p>
+        </w:tc>
+        <w:tc>
+          <w:tcPr>
+            <w:tcW w:w="3045" w:type="dxa"/>
+          </w:tcPr>
+          <w:p>
+            <w:pPr>
+              <w:pStyle w:val="NormalWeb"/>
+              <w:spacing w:before="0" w:beforeAutospacing="0" w:after="240" w:afterAutospacing="0"/>
+              <w:rPr>
+                <w:rFonts w:ascii="Segoe UI" w:hAnsi="Segoe UI" w:cs="Segoe UI"/>
+                <w:color w:val="24292E"/>
+              </w:rPr>
+            </w:pPr>
+            <w:r>
+              <w:rPr>
+                <w:rFonts w:ascii="Segoe UI" w:hAnsi="Segoe UI" w:cs="Segoe UI"/>
+                <w:color w:val="24292E"/>
+              </w:rPr>
+              <w:t>Senses if a key is pressed and does the necessary thing depending on the conditions of the game</w:t>
+            </w:r>
+          </w:p>
+        </w:tc>
+      </w:tr>
+      <w:tr>
+        <w:tc>
+          <w:tcPr>
+            <w:tcW w:w="3539" w:type="dxa"/>
+          </w:tcPr>
+          <w:p>
+            <w:pPr>
+              <w:pStyle w:val="NormalWeb"/>
+              <w:spacing w:before="0" w:beforeAutospacing="0" w:after="240" w:afterAutospacing="0"/>
+              <w:rPr>
+                <w:rFonts w:ascii="Segoe UI" w:hAnsi="Segoe UI" w:cs="Segoe UI"/>
+                <w:color w:val="24292E"/>
+              </w:rPr>
+            </w:pPr>
+            <w:r>
+              <w:rPr>
+                <w:rFonts w:ascii="Segoe UI" w:hAnsi="Segoe UI" w:cs="Segoe UI"/>
+                <w:color w:val="24292E"/>
+              </w:rPr>
+              <w:t>keyReleased</w:t>
+            </w:r>
+          </w:p>
+        </w:tc>
+        <w:tc>
+          <w:tcPr>
+            <w:tcW w:w="2432" w:type="dxa"/>
+          </w:tcPr>
+          <w:p>
+            <w:pPr>
+              <w:pStyle w:val="NormalWeb"/>
+              <w:spacing w:before="0" w:beforeAutospacing="0" w:after="240" w:afterAutospacing="0"/>
+              <w:rPr>
+                <w:rFonts w:ascii="Segoe UI" w:hAnsi="Segoe UI" w:cs="Segoe UI"/>
+                <w:color w:val="24292E"/>
+              </w:rPr>
+            </w:pPr>
+            <w:r>
+              <w:rPr>
+                <w:rFonts w:ascii="Segoe UI" w:hAnsi="Segoe UI" w:cs="Segoe UI"/>
+                <w:color w:val="24292E"/>
+              </w:rPr>
+              <w:t>--------</w:t>
+            </w:r>
+          </w:p>
+        </w:tc>
+        <w:tc>
+          <w:tcPr>
+            <w:tcW w:w="3045" w:type="dxa"/>
+          </w:tcPr>
+          <w:p>
+            <w:pPr>
+              <w:pStyle w:val="NormalWeb"/>
+              <w:spacing w:before="0" w:beforeAutospacing="0" w:after="240" w:afterAutospacing="0"/>
+              <w:rPr>
+                <w:rFonts w:ascii="Segoe UI" w:hAnsi="Segoe UI" w:cs="Segoe UI"/>
+                <w:color w:val="24292E"/>
+              </w:rPr>
+            </w:pPr>
+            <w:r>
+              <w:rPr>
+                <w:rFonts w:ascii="Segoe UI" w:hAnsi="Segoe UI" w:cs="Segoe UI"/>
+                <w:color w:val="24292E"/>
+              </w:rPr>
+              <w:t>Senses when a key is released and resets the variables to false, that would have been changed by keyPressed</w:t>
+            </w:r>
+          </w:p>
+        </w:tc>
+      </w:tr>
+      <w:tr>
+        <w:tc>
+          <w:tcPr>
+            <w:tcW w:w="3539" w:type="dxa"/>
+          </w:tcPr>
+          <w:p>
+            <w:pPr>
+              <w:pStyle w:val="NormalWeb"/>
+              <w:spacing w:before="0" w:beforeAutospacing="0" w:after="240" w:afterAutospacing="0"/>
+              <w:rPr>
+                <w:rFonts w:ascii="Segoe UI" w:hAnsi="Segoe UI" w:cs="Segoe UI"/>
+                <w:color w:val="24292E"/>
+              </w:rPr>
+            </w:pPr>
+            <w:r>
+              <w:rPr>
+                <w:rFonts w:ascii="Segoe UI" w:hAnsi="Segoe UI" w:cs="Segoe UI"/>
+                <w:color w:val="24292E"/>
+              </w:rPr>
+              <w:t>checkKeys</w:t>
+            </w:r>
+          </w:p>
+        </w:tc>
+        <w:tc>
+          <w:tcPr>
+            <w:tcW w:w="2432" w:type="dxa"/>
+          </w:tcPr>
+          <w:p>
+            <w:pPr>
+              <w:pStyle w:val="NormalWeb"/>
+              <w:spacing w:before="0" w:beforeAutospacing="0" w:after="240" w:afterAutospacing="0"/>
+              <w:rPr>
+                <w:rFonts w:ascii="Segoe UI" w:hAnsi="Segoe UI" w:cs="Segoe UI"/>
+                <w:color w:val="24292E"/>
+              </w:rPr>
+            </w:pPr>
+            <w:r>
+              <w:rPr>
+                <w:rFonts w:ascii="Segoe UI" w:hAnsi="Segoe UI" w:cs="Segoe UI"/>
+                <w:color w:val="24292E"/>
+              </w:rPr>
+              <w:t>--------</w:t>
+            </w:r>
+          </w:p>
+        </w:tc>
+        <w:tc>
+          <w:tcPr>
+            <w:tcW w:w="3045" w:type="dxa"/>
+          </w:tcPr>
+          <w:p>
+            <w:pPr>
+              <w:pStyle w:val="NormalWeb"/>
+              <w:spacing w:before="0" w:beforeAutospacing="0" w:after="240" w:afterAutospacing="0"/>
+              <w:rPr>
+                <w:rFonts w:ascii="Segoe UI" w:hAnsi="Segoe UI" w:cs="Segoe UI"/>
+                <w:color w:val="24292E"/>
+              </w:rPr>
+            </w:pPr>
+            <w:r>
+              <w:rPr>
+                <w:rFonts w:ascii="Segoe UI" w:hAnsi="Segoe UI" w:cs="Segoe UI"/>
+                <w:color w:val="24292E"/>
+              </w:rPr>
+              <w:t>This checks if any keys have been pressed and, if any of the arrow keys have been pressed, move the screen location</w:t>
+            </w:r>
+          </w:p>
+        </w:tc>
+      </w:tr>
+      <w:tr>
+        <w:tc>
+          <w:tcPr>
+            <w:tcW w:w="3539" w:type="dxa"/>
+          </w:tcPr>
+          <w:p>
+            <w:pPr>
+              <w:pStyle w:val="NormalWeb"/>
+              <w:spacing w:before="0" w:beforeAutospacing="0" w:after="240" w:afterAutospacing="0"/>
+              <w:rPr>
+                <w:rFonts w:ascii="Segoe UI" w:hAnsi="Segoe UI" w:cs="Segoe UI"/>
+                <w:color w:val="24292E"/>
+              </w:rPr>
+            </w:pPr>
+            <w:r>
+              <w:rPr>
+                <w:rFonts w:ascii="Segoe UI" w:hAnsi="Segoe UI" w:cs="Segoe UI"/>
+                <w:color w:val="24292E"/>
+              </w:rPr>
+              <w:t>readFromFile</w:t>
+            </w:r>
+          </w:p>
+        </w:tc>
+        <w:tc>
+          <w:tcPr>
+            <w:tcW w:w="2432" w:type="dxa"/>
+          </w:tcPr>
+          <w:p>
+            <w:pPr>
+              <w:pStyle w:val="NormalWeb"/>
+              <w:spacing w:before="0" w:beforeAutospacing="0" w:after="240" w:afterAutospacing="0"/>
+              <w:rPr>
+                <w:rFonts w:ascii="Segoe UI" w:hAnsi="Segoe UI" w:cs="Segoe UI"/>
+                <w:color w:val="24292E"/>
+              </w:rPr>
+            </w:pPr>
+            <w:r>
+              <w:rPr>
+                <w:rFonts w:ascii="Segoe UI" w:hAnsi="Segoe UI" w:cs="Segoe UI"/>
+                <w:color w:val="24292E"/>
+              </w:rPr>
+              <w:t>filename</w:t>
+            </w:r>
+          </w:p>
+        </w:tc>
+        <w:tc>
+          <w:tcPr>
+            <w:tcW w:w="3045" w:type="dxa"/>
+          </w:tcPr>
+          <w:p>
+            <w:pPr>
+              <w:pStyle w:val="NormalWeb"/>
+              <w:spacing w:before="0" w:beforeAutospacing="0" w:after="240" w:afterAutospacing="0"/>
+              <w:rPr>
+                <w:rFonts w:ascii="Segoe UI" w:hAnsi="Segoe UI" w:cs="Segoe UI"/>
+                <w:color w:val="24292E"/>
+              </w:rPr>
+            </w:pPr>
+            <w:r>
+              <w:rPr>
+                <w:rFonts w:ascii="Segoe UI" w:hAnsi="Segoe UI" w:cs="Segoe UI"/>
+                <w:color w:val="24292E"/>
+              </w:rPr>
+              <w:t>This returns a Boolean[][] that has been read from a file.</w:t>
+            </w:r>
+          </w:p>
+        </w:tc>
+      </w:tr>
+      <w:tr>
+        <w:tc>
+          <w:tcPr>
+            <w:tcW w:w="3539" w:type="dxa"/>
+          </w:tcPr>
+          <w:p>
+            <w:pPr>
+              <w:pStyle w:val="NormalWeb"/>
+              <w:spacing w:before="0" w:beforeAutospacing="0" w:after="240" w:afterAutospacing="0"/>
+              <w:rPr>
+                <w:rFonts w:ascii="Segoe UI" w:hAnsi="Segoe UI" w:cs="Segoe UI"/>
+                <w:color w:val="24292E"/>
+              </w:rPr>
+            </w:pPr>
+            <w:r>
+              <w:rPr>
+                <w:rFonts w:ascii="Segoe UI" w:hAnsi="Segoe UI" w:cs="Segoe UI"/>
+                <w:color w:val="24292E"/>
+              </w:rPr>
+              <w:t>saveToFile</w:t>
+            </w:r>
+          </w:p>
+        </w:tc>
+        <w:tc>
+          <w:tcPr>
+            <w:tcW w:w="2432" w:type="dxa"/>
+          </w:tcPr>
+          <w:p>
+            <w:pPr>
+              <w:pStyle w:val="NormalWeb"/>
+              <w:spacing w:before="0" w:beforeAutospacing="0" w:after="240" w:afterAutospacing="0"/>
+              <w:rPr>
+                <w:rFonts w:ascii="Segoe UI" w:hAnsi="Segoe UI" w:cs="Segoe UI"/>
+                <w:color w:val="24292E"/>
+              </w:rPr>
+            </w:pPr>
+            <w:r>
+              <w:rPr>
+                <w:rFonts w:ascii="Segoe UI" w:hAnsi="Segoe UI" w:cs="Segoe UI"/>
+                <w:color w:val="24292E"/>
+              </w:rPr>
+              <w:t>Filename, struct</w:t>
+            </w:r>
+          </w:p>
+        </w:tc>
+        <w:tc>
+          <w:tcPr>
+            <w:tcW w:w="3045" w:type="dxa"/>
+          </w:tcPr>
+          <w:p>
+            <w:pPr>
+              <w:pStyle w:val="NormalWeb"/>
+              <w:spacing w:before="0" w:beforeAutospacing="0" w:after="240" w:afterAutospacing="0"/>
+              <w:rPr>
+                <w:rFonts w:ascii="Segoe UI" w:hAnsi="Segoe UI" w:cs="Segoe UI"/>
+                <w:color w:val="24292E"/>
+              </w:rPr>
+            </w:pPr>
+            <w:r>
+              <w:rPr>
+                <w:rFonts w:ascii="Segoe UI" w:hAnsi="Segoe UI" w:cs="Segoe UI"/>
+                <w:color w:val="24292E"/>
+              </w:rPr>
+              <w:t>This saves a Boolean[][] to a file</w:t>
+            </w:r>
+          </w:p>
+        </w:tc>
+      </w:tr>
+      <w:tr>
+        <w:tc>
+          <w:tcPr>
+            <w:tcW w:w="3539" w:type="dxa"/>
+          </w:tcPr>
+          <w:p>
+            <w:pPr>
+              <w:pStyle w:val="NormalWeb"/>
+              <w:spacing w:before="0" w:beforeAutospacing="0" w:after="240" w:afterAutospacing="0"/>
+              <w:rPr>
+                <w:rFonts w:ascii="Segoe UI" w:hAnsi="Segoe UI" w:cs="Segoe UI"/>
+                <w:color w:val="24292E"/>
+              </w:rPr>
+            </w:pPr>
+            <w:r>
+              <w:rPr>
+                <w:rFonts w:ascii="Segoe UI" w:hAnsi="Segoe UI" w:cs="Segoe UI"/>
+                <w:color w:val="24292E"/>
+              </w:rPr>
+              <w:t>openSavedGame</w:t>
+            </w:r>
+          </w:p>
+        </w:tc>
+        <w:tc>
+          <w:tcPr>
+            <w:tcW w:w="2432" w:type="dxa"/>
+          </w:tcPr>
+          <w:p>
+            <w:pPr>
+              <w:pStyle w:val="NormalWeb"/>
+              <w:spacing w:before="0" w:beforeAutospacing="0" w:after="240" w:afterAutospacing="0"/>
+              <w:rPr>
+                <w:rFonts w:ascii="Segoe UI" w:hAnsi="Segoe UI" w:cs="Segoe UI"/>
+                <w:color w:val="24292E"/>
+              </w:rPr>
+            </w:pPr>
+            <w:r>
+              <w:rPr>
+                <w:rFonts w:ascii="Segoe UI" w:hAnsi="Segoe UI" w:cs="Segoe UI"/>
+                <w:color w:val="24292E"/>
+              </w:rPr>
+              <w:t>Filename</w:t>
+            </w:r>
+          </w:p>
+        </w:tc>
+        <w:tc>
+          <w:tcPr>
+            <w:tcW w:w="3045" w:type="dxa"/>
+          </w:tcPr>
+          <w:p>
+            <w:pPr>
+              <w:pStyle w:val="NormalWeb"/>
+              <w:spacing w:before="0" w:beforeAutospacing="0" w:after="240" w:afterAutospacing="0"/>
+              <w:rPr>
+                <w:rFonts w:ascii="Segoe UI" w:hAnsi="Segoe UI" w:cs="Segoe UI"/>
+                <w:color w:val="24292E"/>
+              </w:rPr>
+            </w:pPr>
+            <w:r>
+              <w:rPr>
+                <w:rFonts w:ascii="Segoe UI" w:hAnsi="Segoe UI" w:cs="Segoe UI"/>
+                <w:color w:val="24292E"/>
+              </w:rPr>
+              <w:t>This opens a file and sets it to the board. Also checks if file exits</w:t>
+            </w:r>
+          </w:p>
+        </w:tc>
+      </w:tr>
+      <w:tr>
+        <w:tc>
+          <w:tcPr>
+            <w:tcW w:w="3539" w:type="dxa"/>
+          </w:tcPr>
+          <w:p>
+            <w:pPr>
+              <w:pStyle w:val="NormalWeb"/>
+              <w:spacing w:before="0" w:beforeAutospacing="0" w:after="240" w:afterAutospacing="0"/>
+              <w:rPr>
+                <w:rFonts w:ascii="Segoe UI" w:hAnsi="Segoe UI" w:cs="Segoe UI"/>
+                <w:color w:val="24292E"/>
+              </w:rPr>
+            </w:pPr>
+            <w:r>
+              <w:rPr>
+                <w:rFonts w:ascii="Segoe UI" w:hAnsi="Segoe UI" w:cs="Segoe UI"/>
+                <w:color w:val="24292E"/>
+              </w:rPr>
+              <w:t>saveGame</w:t>
+            </w:r>
+          </w:p>
+        </w:tc>
+        <w:tc>
+          <w:tcPr>
+            <w:tcW w:w="2432" w:type="dxa"/>
+          </w:tcPr>
+          <w:p>
+            <w:pPr>
+              <w:pStyle w:val="NormalWeb"/>
+              <w:spacing w:before="0" w:beforeAutospacing="0" w:after="240" w:afterAutospacing="0"/>
+              <w:rPr>
+                <w:rFonts w:ascii="Segoe UI" w:hAnsi="Segoe UI" w:cs="Segoe UI"/>
+                <w:color w:val="24292E"/>
+              </w:rPr>
+            </w:pPr>
+            <w:r>
+              <w:rPr>
+                <w:rFonts w:ascii="Segoe UI" w:hAnsi="Segoe UI" w:cs="Segoe UI"/>
+                <w:color w:val="24292E"/>
+              </w:rPr>
+              <w:t>Filename</w:t>
+            </w:r>
+          </w:p>
+        </w:tc>
+        <w:tc>
+          <w:tcPr>
+            <w:tcW w:w="3045" w:type="dxa"/>
+          </w:tcPr>
+          <w:p>
+            <w:pPr>
+              <w:pStyle w:val="NormalWeb"/>
+              <w:spacing w:before="0" w:beforeAutospacing="0" w:after="240" w:afterAutospacing="0"/>
+              <w:rPr>
+                <w:rFonts w:ascii="Segoe UI" w:hAnsi="Segoe UI" w:cs="Segoe UI"/>
+                <w:color w:val="24292E"/>
+              </w:rPr>
+            </w:pPr>
+            <w:r>
+              <w:rPr>
+                <w:rFonts w:ascii="Segoe UI" w:hAnsi="Segoe UI" w:cs="Segoe UI"/>
+                <w:color w:val="24292E"/>
+              </w:rPr>
+              <w:t>This saves the current board to a file</w:t>
+            </w:r>
+          </w:p>
+        </w:tc>
+      </w:tr>
+      <w:tr>
+        <w:tc>
+          <w:tcPr>
+            <w:tcW w:w="3539" w:type="dxa"/>
+          </w:tcPr>
+          <w:p>
+            <w:pPr>
+              <w:pStyle w:val="NormalWeb"/>
+              <w:spacing w:before="0" w:beforeAutospacing="0" w:after="240" w:afterAutospacing="0"/>
+              <w:rPr>
+                <w:rFonts w:ascii="Segoe UI" w:hAnsi="Segoe UI" w:cs="Segoe UI"/>
+                <w:color w:val="24292E"/>
+              </w:rPr>
+            </w:pPr>
+            <w:r>
+              <w:rPr>
+                <w:rFonts w:ascii="Segoe UI" w:hAnsi="Segoe UI" w:cs="Segoe UI"/>
+                <w:color w:val="24292E"/>
+              </w:rPr>
               <w:lastRenderedPageBreak/>
-              <w:t>changeMenu</w:t>
+              <w:t>readFromFile</w:t>
             </w:r>
           </w:p>
         </w:tc>
@@ -2934,7 +3627,7 @@
                 <w:rFonts w:ascii="Segoe UI" w:hAnsi="Segoe UI" w:cs="Segoe UI"/>
                 <w:color w:val="24292E"/>
               </w:rPr>
-              <w:t>menuIndex</w:t>
+              <w:t>Filename</w:t>
             </w:r>
           </w:p>
         </w:tc>
@@ -2951,6 +3644,13 @@
                 <w:color w:val="24292E"/>
               </w:rPr>
             </w:pPr>
+            <w:r>
+              <w:rPr>
+                <w:rFonts w:ascii="Segoe UI" w:hAnsi="Segoe UI" w:cs="Segoe UI"/>
+                <w:color w:val="24292E"/>
+              </w:rPr>
+              <w:t>This reads from a file and turns it into a 2d array that then can be used to place in later on.</w:t>
+            </w:r>
           </w:p>
         </w:tc>
       </w:tr>
@@ -2973,14 +3673,7 @@
                 <w:rFonts w:ascii="Segoe UI" w:hAnsi="Segoe UI" w:cs="Segoe UI"/>
                 <w:color w:val="24292E"/>
               </w:rPr>
-              <w:t>checkM</w:t>
-            </w:r>
-            <w:r>
-              <w:rPr>
-                <w:rFonts w:ascii="Segoe UI" w:hAnsi="Segoe UI" w:cs="Segoe UI"/>
-                <w:color w:val="24292E"/>
-              </w:rPr>
-              <w:t>ousePressed</w:t>
+              <w:t>clearBoard</w:t>
             </w:r>
           </w:p>
         </w:tc>
@@ -3024,7 +3717,7 @@
                 <w:rFonts w:ascii="Segoe UI" w:hAnsi="Segoe UI" w:cs="Segoe UI"/>
                 <w:color w:val="24292E"/>
               </w:rPr>
-              <w:t>This senses when a mouse is pressed and checks if it has pressed any interactive objects</w:t>
+              <w:t>This makes all the values of the board set to 0 (representing an empty cell location)</w:t>
             </w:r>
           </w:p>
         </w:tc>
@@ -3048,7 +3741,14 @@
                 <w:rFonts w:ascii="Segoe UI" w:hAnsi="Segoe UI" w:cs="Segoe UI"/>
                 <w:color w:val="24292E"/>
               </w:rPr>
-              <w:t>mouseWheel</w:t>
+              <w:t>random</w:t>
+            </w:r>
+            <w:r>
+              <w:rPr>
+                <w:rFonts w:ascii="Segoe UI" w:hAnsi="Segoe UI" w:cs="Segoe UI"/>
+                <w:color w:val="24292E"/>
+              </w:rPr>
+              <w:t>Board</w:t>
             </w:r>
           </w:p>
         </w:tc>
@@ -3070,7 +3770,7 @@
                 <w:rFonts w:ascii="Segoe UI" w:hAnsi="Segoe UI" w:cs="Segoe UI"/>
                 <w:color w:val="24292E"/>
               </w:rPr>
-              <w:t>event</w:t>
+              <w:t>--------</w:t>
             </w:r>
           </w:p>
         </w:tc>
@@ -3092,7 +3792,7 @@
                 <w:rFonts w:ascii="Segoe UI" w:hAnsi="Segoe UI" w:cs="Segoe UI"/>
                 <w:color w:val="24292E"/>
               </w:rPr>
-              <w:t>This senses if the mouse wheel changes and rotates the structure or zooms in and out.</w:t>
+              <w:t>This randomises the Board</w:t>
             </w:r>
           </w:p>
         </w:tc>
@@ -3116,7 +3816,7 @@
                 <w:rFonts w:ascii="Segoe UI" w:hAnsi="Segoe UI" w:cs="Segoe UI"/>
                 <w:color w:val="24292E"/>
               </w:rPr>
-              <w:t>keyPressed</w:t>
+              <w:t>setBoardToStruct</w:t>
             </w:r>
           </w:p>
         </w:tc>
@@ -3138,6 +3838,81 @@
                 <w:rFonts w:ascii="Segoe UI" w:hAnsi="Segoe UI" w:cs="Segoe UI"/>
                 <w:color w:val="24292E"/>
               </w:rPr>
+              <w:t>struct</w:t>
+            </w:r>
+          </w:p>
+        </w:tc>
+        <w:tc>
+          <w:tcPr>
+            <w:tcW w:w="3045" w:type="dxa"/>
+          </w:tcPr>
+          <w:p>
+            <w:pPr>
+              <w:pStyle w:val="NormalWeb"/>
+              <w:spacing w:before="0" w:beforeAutospacing="0" w:after="240" w:afterAutospacing="0"/>
+              <w:rPr>
+                <w:rFonts w:ascii="Segoe UI" w:hAnsi="Segoe UI" w:cs="Segoe UI"/>
+                <w:color w:val="24292E"/>
+              </w:rPr>
+            </w:pPr>
+            <w:r>
+              <w:rPr>
+                <w:rFonts w:ascii="Segoe UI" w:hAnsi="Segoe UI" w:cs="Segoe UI"/>
+                <w:color w:val="24292E"/>
+              </w:rPr>
+              <w:t>This sets the board to a structure given (The structure is automatically centred)</w:t>
+            </w:r>
+          </w:p>
+        </w:tc>
+      </w:tr>
+      <w:tr>
+        <w:tc>
+          <w:tcPr>
+            <w:tcW w:w="3539" w:type="dxa"/>
+          </w:tcPr>
+          <w:p>
+            <w:pPr>
+              <w:pStyle w:val="NormalWeb"/>
+              <w:spacing w:before="0" w:beforeAutospacing="0" w:after="240" w:afterAutospacing="0"/>
+              <w:rPr>
+                <w:rFonts w:ascii="Segoe UI" w:hAnsi="Segoe UI" w:cs="Segoe UI"/>
+                <w:color w:val="24292E"/>
+              </w:rPr>
+            </w:pPr>
+            <w:r>
+              <w:rPr>
+                <w:rFonts w:ascii="Segoe UI" w:hAnsi="Segoe UI" w:cs="Segoe UI"/>
+                <w:color w:val="24292E"/>
+              </w:rPr>
+              <w:t>startGame_</w:t>
+            </w:r>
+            <w:r>
+              <w:rPr>
+                <w:rFonts w:ascii="Segoe UI" w:hAnsi="Segoe UI" w:cs="Segoe UI"/>
+                <w:color w:val="24292E"/>
+              </w:rPr>
+              <w:t>Explore</w:t>
+            </w:r>
+          </w:p>
+        </w:tc>
+        <w:tc>
+          <w:tcPr>
+            <w:tcW w:w="2432" w:type="dxa"/>
+          </w:tcPr>
+          <w:p>
+            <w:pPr>
+              <w:pStyle w:val="NormalWeb"/>
+              <w:spacing w:before="0" w:beforeAutospacing="0" w:after="240" w:afterAutospacing="0"/>
+              <w:rPr>
+                <w:rFonts w:ascii="Segoe UI" w:hAnsi="Segoe UI" w:cs="Segoe UI"/>
+                <w:color w:val="24292E"/>
+              </w:rPr>
+            </w:pPr>
+            <w:r>
+              <w:rPr>
+                <w:rFonts w:ascii="Segoe UI" w:hAnsi="Segoe UI" w:cs="Segoe UI"/>
+                <w:color w:val="24292E"/>
+              </w:rPr>
               <w:t>--------</w:t>
             </w:r>
           </w:p>
@@ -3160,7 +3935,7 @@
                 <w:rFonts w:ascii="Segoe UI" w:hAnsi="Segoe UI" w:cs="Segoe UI"/>
                 <w:color w:val="24292E"/>
               </w:rPr>
-              <w:t>Senses if a key is pressed and does the necessary thing depending on the conditions of the game</w:t>
+              <w:t>This runs the randomBoard and starts the game</w:t>
             </w:r>
           </w:p>
         </w:tc>
@@ -3184,7 +3959,14 @@
                 <w:rFonts w:ascii="Segoe UI" w:hAnsi="Segoe UI" w:cs="Segoe UI"/>
                 <w:color w:val="24292E"/>
               </w:rPr>
-              <w:t>keyReleased</w:t>
+              <w:t>startGame_</w:t>
+            </w:r>
+            <w:r>
+              <w:rPr>
+                <w:rFonts w:ascii="Segoe UI" w:hAnsi="Segoe UI" w:cs="Segoe UI"/>
+                <w:color w:val="24292E"/>
+              </w:rPr>
+              <w:t>sandbox</w:t>
             </w:r>
           </w:p>
         </w:tc>
@@ -3228,7 +4010,14 @@
                 <w:rFonts w:ascii="Segoe UI" w:hAnsi="Segoe UI" w:cs="Segoe UI"/>
                 <w:color w:val="24292E"/>
               </w:rPr>
-              <w:t>Senses when a key is released and resets the variables to false, that would have been changed by keyPressed</w:t>
+              <w:t xml:space="preserve">This starts the game with </w:t>
+            </w:r>
+            <w:r>
+              <w:rPr>
+                <w:rFonts w:ascii="Segoe UI" w:hAnsi="Segoe UI" w:cs="Segoe UI"/>
+                <w:color w:val="24292E"/>
+              </w:rPr>
+              <w:t>nothing</w:t>
             </w:r>
           </w:p>
         </w:tc>
@@ -3252,7 +4041,7 @@
                 <w:rFonts w:ascii="Segoe UI" w:hAnsi="Segoe UI" w:cs="Segoe UI"/>
                 <w:color w:val="24292E"/>
               </w:rPr>
-              <w:t>checkKeys</w:t>
+              <w:t>startGame_file</w:t>
             </w:r>
           </w:p>
         </w:tc>
@@ -3296,7 +4085,7 @@
                 <w:rFonts w:ascii="Segoe UI" w:hAnsi="Segoe UI" w:cs="Segoe UI"/>
                 <w:color w:val="24292E"/>
               </w:rPr>
-              <w:t>This checks if any keys have been pressed and, if any of the arrow keys have been pressed, move the screen location</w:t>
+              <w:t>This starts the game from a saved file</w:t>
             </w:r>
           </w:p>
         </w:tc>
@@ -3320,7 +4109,7 @@
                 <w:rFonts w:ascii="Segoe UI" w:hAnsi="Segoe UI" w:cs="Segoe UI"/>
                 <w:color w:val="24292E"/>
               </w:rPr>
-              <w:t>readFromFile</w:t>
+              <w:t>render</w:t>
             </w:r>
           </w:p>
         </w:tc>
@@ -3342,7 +4131,7 @@
                 <w:rFonts w:ascii="Segoe UI" w:hAnsi="Segoe UI" w:cs="Segoe UI"/>
                 <w:color w:val="24292E"/>
               </w:rPr>
-              <w:t>filename</w:t>
+              <w:t>--------</w:t>
             </w:r>
           </w:p>
         </w:tc>
@@ -3364,7 +4153,7 @@
                 <w:rFonts w:ascii="Segoe UI" w:hAnsi="Segoe UI" w:cs="Segoe UI"/>
                 <w:color w:val="24292E"/>
               </w:rPr>
-              <w:t>This returns a Boolean[][] that has been read from a file.</w:t>
+              <w:t>This controls all the rendering</w:t>
             </w:r>
           </w:p>
         </w:tc>
@@ -3388,7 +4177,14 @@
                 <w:rFonts w:ascii="Segoe UI" w:hAnsi="Segoe UI" w:cs="Segoe UI"/>
                 <w:color w:val="24292E"/>
               </w:rPr>
-              <w:t>saveToFile</w:t>
+              <w:t>render</w:t>
+            </w:r>
+            <w:r>
+              <w:rPr>
+                <w:rFonts w:ascii="Segoe UI" w:hAnsi="Segoe UI" w:cs="Segoe UI"/>
+                <w:color w:val="24292E"/>
+              </w:rPr>
+              <w:t>Board</w:t>
             </w:r>
           </w:p>
         </w:tc>
@@ -3410,7 +4206,7 @@
                 <w:rFonts w:ascii="Segoe UI" w:hAnsi="Segoe UI" w:cs="Segoe UI"/>
                 <w:color w:val="24292E"/>
               </w:rPr>
-              <w:t>Filename, struct</w:t>
+              <w:t>--------</w:t>
             </w:r>
           </w:p>
         </w:tc>
@@ -3432,7 +4228,7 @@
                 <w:rFonts w:ascii="Segoe UI" w:hAnsi="Segoe UI" w:cs="Segoe UI"/>
                 <w:color w:val="24292E"/>
               </w:rPr>
-              <w:t>This saves a Boolean[][] to a file</w:t>
+              <w:t>This renders the board</w:t>
             </w:r>
           </w:p>
         </w:tc>
@@ -3456,7 +4252,7 @@
                 <w:rFonts w:ascii="Segoe UI" w:hAnsi="Segoe UI" w:cs="Segoe UI"/>
                 <w:color w:val="24292E"/>
               </w:rPr>
-              <w:t>openSavedGame</w:t>
+              <w:t>mouseOverButton</w:t>
             </w:r>
           </w:p>
         </w:tc>
@@ -3478,7 +4274,7 @@
                 <w:rFonts w:ascii="Segoe UI" w:hAnsi="Segoe UI" w:cs="Segoe UI"/>
                 <w:color w:val="24292E"/>
               </w:rPr>
-              <w:t>Filename</w:t>
+              <w:t>--------</w:t>
             </w:r>
           </w:p>
         </w:tc>
@@ -3500,7 +4296,7 @@
                 <w:rFonts w:ascii="Segoe UI" w:hAnsi="Segoe UI" w:cs="Segoe UI"/>
                 <w:color w:val="24292E"/>
               </w:rPr>
-              <w:t>This opens a file and sets it to the board. Also checks if file exits</w:t>
+              <w:t>This sets the cursor to a hand</w:t>
             </w:r>
           </w:p>
         </w:tc>
@@ -3524,7 +4320,7 @@
                 <w:rFonts w:ascii="Segoe UI" w:hAnsi="Segoe UI" w:cs="Segoe UI"/>
                 <w:color w:val="24292E"/>
               </w:rPr>
-              <w:t>saveGame</w:t>
+              <w:t>mouseOverText</w:t>
             </w:r>
           </w:p>
         </w:tc>
@@ -3546,7 +4342,7 @@
                 <w:rFonts w:ascii="Segoe UI" w:hAnsi="Segoe UI" w:cs="Segoe UI"/>
                 <w:color w:val="24292E"/>
               </w:rPr>
-              <w:t>Filename</w:t>
+              <w:t>--------</w:t>
             </w:r>
           </w:p>
         </w:tc>
@@ -3568,7 +4364,7 @@
                 <w:rFonts w:ascii="Segoe UI" w:hAnsi="Segoe UI" w:cs="Segoe UI"/>
                 <w:color w:val="24292E"/>
               </w:rPr>
-              <w:t>This saves the current board to a file</w:t>
+              <w:t>This sets the cursor to the text icon</w:t>
             </w:r>
           </w:p>
         </w:tc>
@@ -3592,7 +4388,7 @@
                 <w:rFonts w:ascii="Segoe UI" w:hAnsi="Segoe UI" w:cs="Segoe UI"/>
                 <w:color w:val="24292E"/>
               </w:rPr>
-              <w:t>readFromFile</w:t>
+              <w:t>mousePlacing</w:t>
             </w:r>
           </w:p>
         </w:tc>
@@ -3614,7 +4410,7 @@
                 <w:rFonts w:ascii="Segoe UI" w:hAnsi="Segoe UI" w:cs="Segoe UI"/>
                 <w:color w:val="24292E"/>
               </w:rPr>
-              <w:t>Filename</w:t>
+              <w:t>--------</w:t>
             </w:r>
           </w:p>
         </w:tc>
@@ -3636,15 +4432,144 @@
                 <w:rFonts w:ascii="Segoe UI" w:hAnsi="Segoe UI" w:cs="Segoe UI"/>
                 <w:color w:val="24292E"/>
               </w:rPr>
-              <w:t xml:space="preserve">This reads from a file and turns it into a 2d array that </w:t>
-            </w:r>
+              <w:t>This sets the cursor to a cross</w:t>
+            </w:r>
+          </w:p>
+        </w:tc>
+      </w:tr>
+      <w:tr>
+        <w:tc>
+          <w:tcPr>
+            <w:tcW w:w="3539" w:type="dxa"/>
+          </w:tcPr>
+          <w:p>
+            <w:pPr>
+              <w:pStyle w:val="NormalWeb"/>
+              <w:spacing w:before="0" w:beforeAutospacing="0" w:after="240" w:afterAutospacing="0"/>
+              <w:rPr>
+                <w:rFonts w:ascii="Segoe UI" w:hAnsi="Segoe UI" w:cs="Segoe UI"/>
+                <w:color w:val="24292E"/>
+              </w:rPr>
+            </w:pPr>
+            <w:r>
+              <w:rPr>
+                <w:rFonts w:ascii="Segoe UI" w:hAnsi="Segoe UI" w:cs="Segoe UI"/>
+                <w:color w:val="24292E"/>
+              </w:rPr>
+              <w:t>mouseNormal</w:t>
+            </w:r>
+          </w:p>
+        </w:tc>
+        <w:tc>
+          <w:tcPr>
+            <w:tcW w:w="2432" w:type="dxa"/>
+          </w:tcPr>
+          <w:p>
+            <w:pPr>
+              <w:pStyle w:val="NormalWeb"/>
+              <w:spacing w:before="0" w:beforeAutospacing="0" w:after="240" w:afterAutospacing="0"/>
+              <w:rPr>
+                <w:rFonts w:ascii="Segoe UI" w:hAnsi="Segoe UI" w:cs="Segoe UI"/>
+                <w:color w:val="24292E"/>
+              </w:rPr>
+            </w:pPr>
+            <w:r>
+              <w:rPr>
+                <w:rFonts w:ascii="Segoe UI" w:hAnsi="Segoe UI" w:cs="Segoe UI"/>
+                <w:color w:val="24292E"/>
+              </w:rPr>
+              <w:t>--------</w:t>
+            </w:r>
+          </w:p>
+        </w:tc>
+        <w:tc>
+          <w:tcPr>
+            <w:tcW w:w="3045" w:type="dxa"/>
+          </w:tcPr>
+          <w:p>
+            <w:pPr>
+              <w:pStyle w:val="NormalWeb"/>
+              <w:spacing w:before="0" w:beforeAutospacing="0" w:after="240" w:afterAutospacing="0"/>
+              <w:rPr>
+                <w:rFonts w:ascii="Segoe UI" w:hAnsi="Segoe UI" w:cs="Segoe UI"/>
+                <w:color w:val="24292E"/>
+              </w:rPr>
+            </w:pPr>
+            <w:r>
+              <w:rPr>
+                <w:rFonts w:ascii="Segoe UI" w:hAnsi="Segoe UI" w:cs="Segoe UI"/>
+                <w:color w:val="24292E"/>
+              </w:rPr>
+              <w:t>This sets the cursor to the default</w:t>
+            </w:r>
+          </w:p>
+        </w:tc>
+      </w:tr>
+      <w:tr>
+        <w:tc>
+          <w:tcPr>
+            <w:tcW w:w="3539" w:type="dxa"/>
+          </w:tcPr>
+          <w:p>
+            <w:pPr>
+              <w:pStyle w:val="NormalWeb"/>
+              <w:spacing w:before="0" w:beforeAutospacing="0" w:after="240" w:afterAutospacing="0"/>
+              <w:rPr>
+                <w:rFonts w:ascii="Segoe UI" w:hAnsi="Segoe UI" w:cs="Segoe UI"/>
+                <w:color w:val="24292E"/>
+              </w:rPr>
+            </w:pPr>
             <w:r>
               <w:rPr>
                 <w:rFonts w:ascii="Segoe UI" w:hAnsi="Segoe UI" w:cs="Segoe UI"/>
                 <w:color w:val="24292E"/>
               </w:rPr>
               <w:lastRenderedPageBreak/>
-              <w:t>then can be used to place in later on.</w:t>
+              <w:t>GraphicalObject.isMouseOver</w:t>
+            </w:r>
+          </w:p>
+        </w:tc>
+        <w:tc>
+          <w:tcPr>
+            <w:tcW w:w="2432" w:type="dxa"/>
+          </w:tcPr>
+          <w:p>
+            <w:pPr>
+              <w:pStyle w:val="NormalWeb"/>
+              <w:spacing w:before="0" w:beforeAutospacing="0" w:after="240" w:afterAutospacing="0"/>
+              <w:rPr>
+                <w:rFonts w:ascii="Segoe UI" w:hAnsi="Segoe UI" w:cs="Segoe UI"/>
+                <w:color w:val="24292E"/>
+              </w:rPr>
+            </w:pPr>
+            <w:r>
+              <w:rPr>
+                <w:rFonts w:ascii="Segoe UI" w:hAnsi="Segoe UI" w:cs="Segoe UI"/>
+                <w:color w:val="24292E"/>
+              </w:rPr>
+              <w:t>--------</w:t>
+            </w:r>
+          </w:p>
+        </w:tc>
+        <w:tc>
+          <w:tcPr>
+            <w:tcW w:w="3045" w:type="dxa"/>
+          </w:tcPr>
+          <w:p>
+            <w:pPr>
+              <w:pStyle w:val="NormalWeb"/>
+              <w:spacing w:before="0" w:beforeAutospacing="0" w:after="240" w:afterAutospacing="0"/>
+              <w:rPr>
+                <w:rFonts w:ascii="Segoe UI" w:hAnsi="Segoe UI" w:cs="Segoe UI"/>
+                <w:color w:val="24292E"/>
+              </w:rPr>
+            </w:pPr>
+            <w:r>
+              <w:rPr>
+                <w:rFonts w:ascii="Segoe UI" w:hAnsi="Segoe UI" w:cs="Segoe UI"/>
+                <w:color w:val="24292E"/>
+              </w:rPr>
+              <w:t>This returns whether the mouse is over the object</w:t>
             </w:r>
           </w:p>
         </w:tc>
@@ -3668,8 +4593,909 @@
                 <w:rFonts w:ascii="Segoe UI" w:hAnsi="Segoe UI" w:cs="Segoe UI"/>
                 <w:color w:val="24292E"/>
               </w:rPr>
+              <w:t>GraphicalObject.render</w:t>
+            </w:r>
+          </w:p>
+        </w:tc>
+        <w:tc>
+          <w:tcPr>
+            <w:tcW w:w="2432" w:type="dxa"/>
+          </w:tcPr>
+          <w:p>
+            <w:pPr>
+              <w:pStyle w:val="NormalWeb"/>
+              <w:spacing w:before="0" w:beforeAutospacing="0" w:after="240" w:afterAutospacing="0"/>
+              <w:rPr>
+                <w:rFonts w:ascii="Segoe UI" w:hAnsi="Segoe UI" w:cs="Segoe UI"/>
+                <w:color w:val="24292E"/>
+              </w:rPr>
+            </w:pPr>
+            <w:r>
+              <w:rPr>
+                <w:rFonts w:ascii="Segoe UI" w:hAnsi="Segoe UI" w:cs="Segoe UI"/>
+                <w:color w:val="24292E"/>
+              </w:rPr>
+              <w:t>--------</w:t>
+            </w:r>
+          </w:p>
+        </w:tc>
+        <w:tc>
+          <w:tcPr>
+            <w:tcW w:w="3045" w:type="dxa"/>
+          </w:tcPr>
+          <w:p>
+            <w:pPr>
+              <w:pStyle w:val="NormalWeb"/>
+              <w:spacing w:before="0" w:beforeAutospacing="0" w:after="240" w:afterAutospacing="0"/>
+              <w:rPr>
+                <w:rFonts w:ascii="Segoe UI" w:hAnsi="Segoe UI" w:cs="Segoe UI"/>
+                <w:color w:val="24292E"/>
+              </w:rPr>
+            </w:pPr>
+            <w:r>
+              <w:rPr>
+                <w:rFonts w:ascii="Segoe UI" w:hAnsi="Segoe UI" w:cs="Segoe UI"/>
+                <w:color w:val="24292E"/>
+              </w:rPr>
+              <w:t>This is a function that is overloaded for each child class – but it renders the object</w:t>
+            </w:r>
+          </w:p>
+        </w:tc>
+      </w:tr>
+      <w:tr>
+        <w:tc>
+          <w:tcPr>
+            <w:tcW w:w="3539" w:type="dxa"/>
+          </w:tcPr>
+          <w:p>
+            <w:pPr>
+              <w:pStyle w:val="NormalWeb"/>
+              <w:spacing w:before="0" w:beforeAutospacing="0" w:after="240" w:afterAutospacing="0"/>
+              <w:rPr>
+                <w:rFonts w:ascii="Segoe UI" w:hAnsi="Segoe UI" w:cs="Segoe UI"/>
+                <w:color w:val="24292E"/>
+              </w:rPr>
+            </w:pPr>
+            <w:r>
+              <w:rPr>
+                <w:rFonts w:ascii="Segoe UI" w:hAnsi="Segoe UI" w:cs="Segoe UI"/>
+                <w:color w:val="24292E"/>
+              </w:rPr>
+              <w:t>GraphicalObject.</w:t>
+            </w:r>
+          </w:p>
+          <w:p>
+            <w:pPr>
+              <w:pStyle w:val="NormalWeb"/>
+              <w:spacing w:before="0" w:beforeAutospacing="0" w:after="240" w:afterAutospacing="0"/>
+              <w:rPr>
+                <w:rFonts w:ascii="Segoe UI" w:hAnsi="Segoe UI" w:cs="Segoe UI"/>
+                <w:color w:val="24292E"/>
+              </w:rPr>
+            </w:pPr>
+            <w:r>
+              <w:rPr>
+                <w:rFonts w:ascii="Segoe UI" w:hAnsi="Segoe UI" w:cs="Segoe UI"/>
+                <w:color w:val="24292E"/>
+              </w:rPr>
+              <w:t>checkMousePressed</w:t>
+            </w:r>
+          </w:p>
+        </w:tc>
+        <w:tc>
+          <w:tcPr>
+            <w:tcW w:w="2432" w:type="dxa"/>
+          </w:tcPr>
+          <w:p>
+            <w:pPr>
+              <w:pStyle w:val="NormalWeb"/>
+              <w:spacing w:before="0" w:beforeAutospacing="0" w:after="240" w:afterAutospacing="0"/>
+              <w:rPr>
+                <w:rFonts w:ascii="Segoe UI" w:hAnsi="Segoe UI" w:cs="Segoe UI"/>
+                <w:color w:val="24292E"/>
+              </w:rPr>
+            </w:pPr>
+            <w:r>
+              <w:rPr>
+                <w:rFonts w:ascii="Segoe UI" w:hAnsi="Segoe UI" w:cs="Segoe UI"/>
+                <w:color w:val="24292E"/>
+              </w:rPr>
+              <w:t>--------</w:t>
+            </w:r>
+          </w:p>
+        </w:tc>
+        <w:tc>
+          <w:tcPr>
+            <w:tcW w:w="3045" w:type="dxa"/>
+          </w:tcPr>
+          <w:p>
+            <w:pPr>
+              <w:pStyle w:val="NormalWeb"/>
+              <w:spacing w:before="0" w:beforeAutospacing="0" w:after="240" w:afterAutospacing="0"/>
+              <w:rPr>
+                <w:rFonts w:ascii="Segoe UI" w:hAnsi="Segoe UI" w:cs="Segoe UI"/>
+                <w:color w:val="24292E"/>
+              </w:rPr>
+            </w:pPr>
+            <w:r>
+              <w:rPr>
+                <w:rFonts w:ascii="Segoe UI" w:hAnsi="Segoe UI" w:cs="Segoe UI"/>
+                <w:color w:val="24292E"/>
+              </w:rPr>
+              <w:t>This is a function that is overloaded for each child class – but it checks if the mouse is pressed on the object</w:t>
+            </w:r>
+          </w:p>
+        </w:tc>
+      </w:tr>
+      <w:tr>
+        <w:tc>
+          <w:tcPr>
+            <w:tcW w:w="3539" w:type="dxa"/>
+          </w:tcPr>
+          <w:p>
+            <w:pPr>
+              <w:pStyle w:val="NormalWeb"/>
+              <w:spacing w:before="0" w:beforeAutospacing="0" w:after="240" w:afterAutospacing="0"/>
+              <w:rPr>
+                <w:rFonts w:ascii="Segoe UI" w:hAnsi="Segoe UI" w:cs="Segoe UI"/>
+                <w:color w:val="24292E"/>
+              </w:rPr>
+            </w:pPr>
+            <w:r>
+              <w:rPr>
+                <w:rFonts w:ascii="Segoe UI" w:hAnsi="Segoe UI" w:cs="Segoe UI"/>
+                <w:color w:val="24292E"/>
+              </w:rPr>
+              <w:t>GraphicalObject.getType</w:t>
+            </w:r>
+          </w:p>
+        </w:tc>
+        <w:tc>
+          <w:tcPr>
+            <w:tcW w:w="2432" w:type="dxa"/>
+          </w:tcPr>
+          <w:p>
+            <w:pPr>
+              <w:pStyle w:val="NormalWeb"/>
+              <w:spacing w:before="0" w:beforeAutospacing="0" w:after="240" w:afterAutospacing="0"/>
+              <w:rPr>
+                <w:rFonts w:ascii="Segoe UI" w:hAnsi="Segoe UI" w:cs="Segoe UI"/>
+                <w:color w:val="24292E"/>
+              </w:rPr>
+            </w:pPr>
+            <w:r>
+              <w:rPr>
+                <w:rFonts w:ascii="Segoe UI" w:hAnsi="Segoe UI" w:cs="Segoe UI"/>
+                <w:color w:val="24292E"/>
+              </w:rPr>
+              <w:t>--------</w:t>
+            </w:r>
+          </w:p>
+        </w:tc>
+        <w:tc>
+          <w:tcPr>
+            <w:tcW w:w="3045" w:type="dxa"/>
+          </w:tcPr>
+          <w:p>
+            <w:pPr>
+              <w:pStyle w:val="NormalWeb"/>
+              <w:spacing w:before="0" w:beforeAutospacing="0" w:after="240" w:afterAutospacing="0"/>
+              <w:rPr>
+                <w:rFonts w:ascii="Segoe UI" w:hAnsi="Segoe UI" w:cs="Segoe UI"/>
+                <w:color w:val="24292E"/>
+              </w:rPr>
+            </w:pPr>
+            <w:r>
+              <w:rPr>
+                <w:rFonts w:ascii="Segoe UI" w:hAnsi="Segoe UI" w:cs="Segoe UI"/>
+                <w:color w:val="24292E"/>
+              </w:rPr>
+              <w:t>This returns the type</w:t>
+            </w:r>
+          </w:p>
+        </w:tc>
+      </w:tr>
+      <w:tr>
+        <w:tc>
+          <w:tcPr>
+            <w:tcW w:w="3539" w:type="dxa"/>
+          </w:tcPr>
+          <w:p>
+            <w:pPr>
+              <w:pStyle w:val="NormalWeb"/>
+              <w:spacing w:before="0" w:beforeAutospacing="0" w:after="240" w:afterAutospacing="0"/>
+              <w:rPr>
+                <w:rFonts w:ascii="Segoe UI" w:hAnsi="Segoe UI" w:cs="Segoe UI"/>
+                <w:color w:val="24292E"/>
+              </w:rPr>
+            </w:pPr>
+            <w:r>
+              <w:rPr>
+                <w:rFonts w:ascii="Segoe UI" w:hAnsi="Segoe UI" w:cs="Segoe UI"/>
+                <w:color w:val="24292E"/>
+              </w:rPr>
+              <w:t>Button.reset</w:t>
+            </w:r>
+          </w:p>
+        </w:tc>
+        <w:tc>
+          <w:tcPr>
+            <w:tcW w:w="2432" w:type="dxa"/>
+          </w:tcPr>
+          <w:p>
+            <w:pPr>
+              <w:pStyle w:val="NormalWeb"/>
+              <w:spacing w:before="0" w:beforeAutospacing="0" w:after="240" w:afterAutospacing="0"/>
+              <w:rPr>
+                <w:rFonts w:ascii="Segoe UI" w:hAnsi="Segoe UI" w:cs="Segoe UI"/>
+                <w:color w:val="24292E"/>
+              </w:rPr>
+            </w:pPr>
+            <w:r>
+              <w:rPr>
+                <w:rFonts w:ascii="Segoe UI" w:hAnsi="Segoe UI" w:cs="Segoe UI"/>
+                <w:color w:val="24292E"/>
+              </w:rPr>
+              <w:t>--------</w:t>
+            </w:r>
+          </w:p>
+        </w:tc>
+        <w:tc>
+          <w:tcPr>
+            <w:tcW w:w="3045" w:type="dxa"/>
+          </w:tcPr>
+          <w:p>
+            <w:pPr>
+              <w:pStyle w:val="NormalWeb"/>
+              <w:spacing w:before="0" w:beforeAutospacing="0" w:after="240" w:afterAutospacing="0"/>
+              <w:rPr>
+                <w:rFonts w:ascii="Segoe UI" w:hAnsi="Segoe UI" w:cs="Segoe UI"/>
+                <w:color w:val="24292E"/>
+              </w:rPr>
+            </w:pPr>
+            <w:r>
+              <w:rPr>
+                <w:rFonts w:ascii="Segoe UI" w:hAnsi="Segoe UI" w:cs="Segoe UI"/>
+                <w:color w:val="24292E"/>
+              </w:rPr>
+              <w:t>This resets the button to its defaults</w:t>
+            </w:r>
+          </w:p>
+        </w:tc>
+      </w:tr>
+      <w:tr>
+        <w:tc>
+          <w:tcPr>
+            <w:tcW w:w="3539" w:type="dxa"/>
+          </w:tcPr>
+          <w:p>
+            <w:pPr>
+              <w:pStyle w:val="NormalWeb"/>
+              <w:spacing w:before="0" w:beforeAutospacing="0" w:after="240" w:afterAutospacing="0"/>
+              <w:rPr>
+                <w:rFonts w:ascii="Segoe UI" w:hAnsi="Segoe UI" w:cs="Segoe UI"/>
+                <w:color w:val="24292E"/>
+              </w:rPr>
+            </w:pPr>
+            <w:r>
+              <w:rPr>
+                <w:rFonts w:ascii="Segoe UI" w:hAnsi="Segoe UI" w:cs="Segoe UI"/>
+                <w:color w:val="24292E"/>
+              </w:rPr>
+              <w:t>Button.checkMousePressed</w:t>
+            </w:r>
+          </w:p>
+        </w:tc>
+        <w:tc>
+          <w:tcPr>
+            <w:tcW w:w="2432" w:type="dxa"/>
+          </w:tcPr>
+          <w:p>
+            <w:pPr>
+              <w:pStyle w:val="NormalWeb"/>
+              <w:spacing w:before="0" w:beforeAutospacing="0" w:after="240" w:afterAutospacing="0"/>
+              <w:rPr>
+                <w:rFonts w:ascii="Segoe UI" w:hAnsi="Segoe UI" w:cs="Segoe UI"/>
+                <w:color w:val="24292E"/>
+              </w:rPr>
+            </w:pPr>
+            <w:r>
+              <w:rPr>
+                <w:rFonts w:ascii="Segoe UI" w:hAnsi="Segoe UI" w:cs="Segoe UI"/>
+                <w:color w:val="24292E"/>
+              </w:rPr>
+              <w:t>menu, a boolean</w:t>
+            </w:r>
+          </w:p>
+        </w:tc>
+        <w:tc>
+          <w:tcPr>
+            <w:tcW w:w="3045" w:type="dxa"/>
+          </w:tcPr>
+          <w:p>
+            <w:pPr>
+              <w:pStyle w:val="NormalWeb"/>
+              <w:spacing w:before="0" w:beforeAutospacing="0" w:after="240" w:afterAutospacing="0"/>
+              <w:rPr>
+                <w:rFonts w:ascii="Segoe UI" w:hAnsi="Segoe UI" w:cs="Segoe UI"/>
+                <w:color w:val="24292E"/>
+              </w:rPr>
+            </w:pPr>
+            <w:r>
+              <w:rPr>
+                <w:rFonts w:ascii="Segoe UI" w:hAnsi="Segoe UI" w:cs="Segoe UI"/>
+                <w:color w:val="24292E"/>
+              </w:rPr>
+              <w:t xml:space="preserve">This </w:t>
+            </w:r>
+            <w:r>
+              <w:rPr>
+                <w:rFonts w:ascii="Segoe UI" w:hAnsi="Segoe UI" w:cs="Segoe UI"/>
+                <w:color w:val="24292E"/>
+              </w:rPr>
+              <w:t>is basically the parent class version however it takes in some parameters</w:t>
+            </w:r>
+          </w:p>
+        </w:tc>
+      </w:tr>
+      <w:tr>
+        <w:tc>
+          <w:tcPr>
+            <w:tcW w:w="3539" w:type="dxa"/>
+          </w:tcPr>
+          <w:p>
+            <w:pPr>
+              <w:pStyle w:val="NormalWeb"/>
+              <w:spacing w:before="0" w:beforeAutospacing="0" w:after="240" w:afterAutospacing="0"/>
+              <w:rPr>
+                <w:rFonts w:ascii="Segoe UI" w:hAnsi="Segoe UI" w:cs="Segoe UI"/>
+                <w:color w:val="24292E"/>
+              </w:rPr>
+            </w:pPr>
+            <w:r>
+              <w:rPr>
+                <w:rFonts w:ascii="Segoe UI" w:hAnsi="Segoe UI" w:cs="Segoe UI"/>
+                <w:color w:val="24292E"/>
+              </w:rPr>
+              <w:t>Structure.update</w:t>
+            </w:r>
+          </w:p>
+        </w:tc>
+        <w:tc>
+          <w:tcPr>
+            <w:tcW w:w="2432" w:type="dxa"/>
+          </w:tcPr>
+          <w:p>
+            <w:pPr>
+              <w:pStyle w:val="NormalWeb"/>
+              <w:spacing w:before="0" w:beforeAutospacing="0" w:after="240" w:afterAutospacing="0"/>
+              <w:rPr>
+                <w:rFonts w:ascii="Segoe UI" w:hAnsi="Segoe UI" w:cs="Segoe UI"/>
+                <w:color w:val="24292E"/>
+              </w:rPr>
+            </w:pPr>
+            <w:r>
+              <w:rPr>
+                <w:rFonts w:ascii="Segoe UI" w:hAnsi="Segoe UI" w:cs="Segoe UI"/>
+                <w:color w:val="24292E"/>
+              </w:rPr>
+              <w:t>--------</w:t>
+            </w:r>
+          </w:p>
+        </w:tc>
+        <w:tc>
+          <w:tcPr>
+            <w:tcW w:w="3045" w:type="dxa"/>
+          </w:tcPr>
+          <w:p>
+            <w:pPr>
+              <w:pStyle w:val="NormalWeb"/>
+              <w:spacing w:before="0" w:beforeAutospacing="0" w:after="240" w:afterAutospacing="0"/>
+              <w:rPr>
+                <w:rFonts w:ascii="Segoe UI" w:hAnsi="Segoe UI" w:cs="Segoe UI"/>
+                <w:color w:val="24292E"/>
+              </w:rPr>
+            </w:pPr>
+            <w:r>
+              <w:rPr>
+                <w:rFonts w:ascii="Segoe UI" w:hAnsi="Segoe UI" w:cs="Segoe UI"/>
+                <w:color w:val="24292E"/>
+              </w:rPr>
+              <w:t>Updates the gridX and gridY position</w:t>
+            </w:r>
+          </w:p>
+        </w:tc>
+      </w:tr>
+      <w:tr>
+        <w:tc>
+          <w:tcPr>
+            <w:tcW w:w="3539" w:type="dxa"/>
+          </w:tcPr>
+          <w:p>
+            <w:pPr>
+              <w:pStyle w:val="NormalWeb"/>
+              <w:spacing w:before="0" w:beforeAutospacing="0" w:after="240" w:afterAutospacing="0"/>
+              <w:rPr>
+                <w:rFonts w:ascii="Segoe UI" w:hAnsi="Segoe UI" w:cs="Segoe UI"/>
+                <w:color w:val="24292E"/>
+              </w:rPr>
+            </w:pPr>
+            <w:r>
+              <w:rPr>
+                <w:rFonts w:ascii="Segoe UI" w:hAnsi="Segoe UI" w:cs="Segoe UI"/>
+                <w:color w:val="24292E"/>
+              </w:rPr>
+              <w:t>Structure.place</w:t>
+            </w:r>
+          </w:p>
+        </w:tc>
+        <w:tc>
+          <w:tcPr>
+            <w:tcW w:w="2432" w:type="dxa"/>
+          </w:tcPr>
+          <w:p>
+            <w:pPr>
+              <w:pStyle w:val="NormalWeb"/>
+              <w:spacing w:before="0" w:beforeAutospacing="0" w:after="240" w:afterAutospacing="0"/>
+              <w:rPr>
+                <w:rFonts w:ascii="Segoe UI" w:hAnsi="Segoe UI" w:cs="Segoe UI"/>
+                <w:color w:val="24292E"/>
+              </w:rPr>
+            </w:pPr>
+            <w:r>
+              <w:rPr>
+                <w:rFonts w:ascii="Segoe UI" w:hAnsi="Segoe UI" w:cs="Segoe UI"/>
+                <w:color w:val="24292E"/>
+              </w:rPr>
+              <w:t>--------</w:t>
+            </w:r>
+          </w:p>
+        </w:tc>
+        <w:tc>
+          <w:tcPr>
+            <w:tcW w:w="3045" w:type="dxa"/>
+          </w:tcPr>
+          <w:p>
+            <w:pPr>
+              <w:pStyle w:val="NormalWeb"/>
+              <w:spacing w:before="0" w:beforeAutospacing="0" w:after="240" w:afterAutospacing="0"/>
+              <w:rPr>
+                <w:rFonts w:ascii="Segoe UI" w:hAnsi="Segoe UI" w:cs="Segoe UI"/>
+                <w:color w:val="24292E"/>
+              </w:rPr>
+            </w:pPr>
+            <w:r>
+              <w:rPr>
+                <w:rFonts w:ascii="Segoe UI" w:hAnsi="Segoe UI" w:cs="Segoe UI"/>
+                <w:color w:val="24292E"/>
+              </w:rPr>
+              <w:t>Places the structure on the board at its current location</w:t>
+            </w:r>
+          </w:p>
+        </w:tc>
+      </w:tr>
+      <w:tr>
+        <w:tc>
+          <w:tcPr>
+            <w:tcW w:w="3539" w:type="dxa"/>
+          </w:tcPr>
+          <w:p>
+            <w:pPr>
+              <w:pStyle w:val="NormalWeb"/>
+              <w:spacing w:before="0" w:beforeAutospacing="0" w:after="240" w:afterAutospacing="0"/>
+              <w:rPr>
+                <w:rFonts w:ascii="Segoe UI" w:hAnsi="Segoe UI" w:cs="Segoe UI"/>
+                <w:color w:val="24292E"/>
+              </w:rPr>
+            </w:pPr>
+            <w:r>
+              <w:rPr>
+                <w:rFonts w:ascii="Segoe UI" w:hAnsi="Segoe UI" w:cs="Segoe UI"/>
+                <w:color w:val="24292E"/>
+              </w:rPr>
+              <w:t>Structure.getWidth</w:t>
+            </w:r>
+          </w:p>
+        </w:tc>
+        <w:tc>
+          <w:tcPr>
+            <w:tcW w:w="2432" w:type="dxa"/>
+          </w:tcPr>
+          <w:p>
+            <w:pPr>
+              <w:pStyle w:val="NormalWeb"/>
+              <w:spacing w:before="0" w:beforeAutospacing="0" w:after="240" w:afterAutospacing="0"/>
+              <w:rPr>
+                <w:rFonts w:ascii="Segoe UI" w:hAnsi="Segoe UI" w:cs="Segoe UI"/>
+                <w:color w:val="24292E"/>
+              </w:rPr>
+            </w:pPr>
+            <w:r>
+              <w:rPr>
+                <w:rFonts w:ascii="Segoe UI" w:hAnsi="Segoe UI" w:cs="Segoe UI"/>
+                <w:color w:val="24292E"/>
+              </w:rPr>
+              <w:t>--------</w:t>
+            </w:r>
+          </w:p>
+        </w:tc>
+        <w:tc>
+          <w:tcPr>
+            <w:tcW w:w="3045" w:type="dxa"/>
+          </w:tcPr>
+          <w:p>
+            <w:pPr>
+              <w:pStyle w:val="NormalWeb"/>
+              <w:spacing w:before="0" w:beforeAutospacing="0" w:after="240" w:afterAutospacing="0"/>
+              <w:rPr>
+                <w:rFonts w:ascii="Segoe UI" w:hAnsi="Segoe UI" w:cs="Segoe UI"/>
+                <w:color w:val="24292E"/>
+              </w:rPr>
+            </w:pPr>
+            <w:r>
+              <w:rPr>
+                <w:rFonts w:ascii="Segoe UI" w:hAnsi="Segoe UI" w:cs="Segoe UI"/>
+                <w:color w:val="24292E"/>
+              </w:rPr>
+              <w:t>Returns the width of the structure</w:t>
+            </w:r>
+          </w:p>
+        </w:tc>
+      </w:tr>
+      <w:tr>
+        <w:tc>
+          <w:tcPr>
+            <w:tcW w:w="3539" w:type="dxa"/>
+          </w:tcPr>
+          <w:p>
+            <w:pPr>
+              <w:pStyle w:val="NormalWeb"/>
+              <w:spacing w:before="0" w:beforeAutospacing="0" w:after="240" w:afterAutospacing="0"/>
+              <w:rPr>
+                <w:rFonts w:ascii="Segoe UI" w:hAnsi="Segoe UI" w:cs="Segoe UI"/>
+                <w:color w:val="24292E"/>
+              </w:rPr>
+            </w:pPr>
+            <w:r>
+              <w:rPr>
+                <w:rFonts w:ascii="Segoe UI" w:hAnsi="Segoe UI" w:cs="Segoe UI"/>
+                <w:color w:val="24292E"/>
+              </w:rPr>
+              <w:t>Structure.getHeight</w:t>
+            </w:r>
+          </w:p>
+        </w:tc>
+        <w:tc>
+          <w:tcPr>
+            <w:tcW w:w="2432" w:type="dxa"/>
+          </w:tcPr>
+          <w:p>
+            <w:pPr>
+              <w:pStyle w:val="NormalWeb"/>
+              <w:spacing w:before="0" w:beforeAutospacing="0" w:after="240" w:afterAutospacing="0"/>
+              <w:rPr>
+                <w:rFonts w:ascii="Segoe UI" w:hAnsi="Segoe UI" w:cs="Segoe UI"/>
+                <w:color w:val="24292E"/>
+              </w:rPr>
+            </w:pPr>
+            <w:r>
+              <w:rPr>
+                <w:rFonts w:ascii="Segoe UI" w:hAnsi="Segoe UI" w:cs="Segoe UI"/>
+                <w:color w:val="24292E"/>
+              </w:rPr>
+              <w:t>--------</w:t>
+            </w:r>
+          </w:p>
+        </w:tc>
+        <w:tc>
+          <w:tcPr>
+            <w:tcW w:w="3045" w:type="dxa"/>
+          </w:tcPr>
+          <w:p>
+            <w:pPr>
+              <w:pStyle w:val="NormalWeb"/>
+              <w:spacing w:before="0" w:beforeAutospacing="0" w:after="240" w:afterAutospacing="0"/>
+              <w:rPr>
+                <w:rFonts w:ascii="Segoe UI" w:hAnsi="Segoe UI" w:cs="Segoe UI"/>
+                <w:color w:val="24292E"/>
+              </w:rPr>
+            </w:pPr>
+            <w:r>
+              <w:rPr>
+                <w:rFonts w:ascii="Segoe UI" w:hAnsi="Segoe UI" w:cs="Segoe UI"/>
+                <w:color w:val="24292E"/>
+              </w:rPr>
+              <w:t>Returns the height of the structure</w:t>
+            </w:r>
+          </w:p>
+        </w:tc>
+      </w:tr>
+      <w:tr>
+        <w:tc>
+          <w:tcPr>
+            <w:tcW w:w="3539" w:type="dxa"/>
+          </w:tcPr>
+          <w:p>
+            <w:pPr>
+              <w:pStyle w:val="NormalWeb"/>
+              <w:spacing w:before="0" w:beforeAutospacing="0" w:after="240" w:afterAutospacing="0"/>
+              <w:rPr>
+                <w:rFonts w:ascii="Segoe UI" w:hAnsi="Segoe UI" w:cs="Segoe UI"/>
+                <w:color w:val="24292E"/>
+              </w:rPr>
+            </w:pPr>
+            <w:r>
+              <w:rPr>
+                <w:rFonts w:ascii="Segoe UI" w:hAnsi="Segoe UI" w:cs="Segoe UI"/>
+                <w:color w:val="24292E"/>
+              </w:rPr>
+              <w:t>Structure.getX</w:t>
+            </w:r>
+          </w:p>
+        </w:tc>
+        <w:tc>
+          <w:tcPr>
+            <w:tcW w:w="2432" w:type="dxa"/>
+          </w:tcPr>
+          <w:p>
+            <w:pPr>
+              <w:pStyle w:val="NormalWeb"/>
+              <w:spacing w:before="0" w:beforeAutospacing="0" w:after="240" w:afterAutospacing="0"/>
+              <w:rPr>
+                <w:rFonts w:ascii="Segoe UI" w:hAnsi="Segoe UI" w:cs="Segoe UI"/>
+                <w:color w:val="24292E"/>
+              </w:rPr>
+            </w:pPr>
+            <w:r>
+              <w:rPr>
+                <w:rFonts w:ascii="Segoe UI" w:hAnsi="Segoe UI" w:cs="Segoe UI"/>
+                <w:color w:val="24292E"/>
+              </w:rPr>
+              <w:t>--------</w:t>
+            </w:r>
+          </w:p>
+        </w:tc>
+        <w:tc>
+          <w:tcPr>
+            <w:tcW w:w="3045" w:type="dxa"/>
+          </w:tcPr>
+          <w:p>
+            <w:pPr>
+              <w:pStyle w:val="NormalWeb"/>
+              <w:spacing w:before="0" w:beforeAutospacing="0" w:after="240" w:afterAutospacing="0"/>
+              <w:rPr>
+                <w:rFonts w:ascii="Segoe UI" w:hAnsi="Segoe UI" w:cs="Segoe UI"/>
+                <w:color w:val="24292E"/>
+              </w:rPr>
+            </w:pPr>
+            <w:r>
+              <w:rPr>
+                <w:rFonts w:ascii="Segoe UI" w:hAnsi="Segoe UI" w:cs="Segoe UI"/>
+                <w:color w:val="24292E"/>
+              </w:rPr>
+              <w:t>Returns the gridX</w:t>
+            </w:r>
+          </w:p>
+        </w:tc>
+      </w:tr>
+      <w:tr>
+        <w:tc>
+          <w:tcPr>
+            <w:tcW w:w="3539" w:type="dxa"/>
+          </w:tcPr>
+          <w:p>
+            <w:pPr>
+              <w:pStyle w:val="NormalWeb"/>
+              <w:spacing w:before="0" w:beforeAutospacing="0" w:after="240" w:afterAutospacing="0"/>
+              <w:rPr>
+                <w:rFonts w:ascii="Segoe UI" w:hAnsi="Segoe UI" w:cs="Segoe UI"/>
+                <w:color w:val="24292E"/>
+              </w:rPr>
+            </w:pPr>
+            <w:r>
+              <w:rPr>
+                <w:rFonts w:ascii="Segoe UI" w:hAnsi="Segoe UI" w:cs="Segoe UI"/>
+                <w:color w:val="24292E"/>
+              </w:rPr>
+              <w:t>Structure.getY</w:t>
+            </w:r>
+          </w:p>
+        </w:tc>
+        <w:tc>
+          <w:tcPr>
+            <w:tcW w:w="2432" w:type="dxa"/>
+          </w:tcPr>
+          <w:p>
+            <w:pPr>
+              <w:pStyle w:val="NormalWeb"/>
+              <w:spacing w:before="0" w:beforeAutospacing="0" w:after="240" w:afterAutospacing="0"/>
+              <w:rPr>
+                <w:rFonts w:ascii="Segoe UI" w:hAnsi="Segoe UI" w:cs="Segoe UI"/>
+                <w:color w:val="24292E"/>
+              </w:rPr>
+            </w:pPr>
+            <w:r>
+              <w:rPr>
+                <w:rFonts w:ascii="Segoe UI" w:hAnsi="Segoe UI" w:cs="Segoe UI"/>
+                <w:color w:val="24292E"/>
+              </w:rPr>
+              <w:t>--------</w:t>
+            </w:r>
+          </w:p>
+        </w:tc>
+        <w:tc>
+          <w:tcPr>
+            <w:tcW w:w="3045" w:type="dxa"/>
+          </w:tcPr>
+          <w:p>
+            <w:pPr>
+              <w:pStyle w:val="NormalWeb"/>
+              <w:spacing w:before="0" w:beforeAutospacing="0" w:after="240" w:afterAutospacing="0"/>
+              <w:rPr>
+                <w:rFonts w:ascii="Segoe UI" w:hAnsi="Segoe UI" w:cs="Segoe UI"/>
+                <w:color w:val="24292E"/>
+              </w:rPr>
+            </w:pPr>
+            <w:r>
+              <w:rPr>
+                <w:rFonts w:ascii="Segoe UI" w:hAnsi="Segoe UI" w:cs="Segoe UI"/>
+                <w:color w:val="24292E"/>
+              </w:rPr>
+              <w:t>Returns the gridY</w:t>
+            </w:r>
+          </w:p>
+        </w:tc>
+      </w:tr>
+      <w:tr>
+        <w:tc>
+          <w:tcPr>
+            <w:tcW w:w="3539" w:type="dxa"/>
+          </w:tcPr>
+          <w:p>
+            <w:pPr>
+              <w:pStyle w:val="NormalWeb"/>
+              <w:spacing w:before="0" w:beforeAutospacing="0" w:after="240" w:afterAutospacing="0"/>
+              <w:rPr>
+                <w:rFonts w:ascii="Segoe UI" w:hAnsi="Segoe UI" w:cs="Segoe UI"/>
+                <w:color w:val="24292E"/>
+              </w:rPr>
+            </w:pPr>
+            <w:r>
+              <w:rPr>
+                <w:rFonts w:ascii="Segoe UI" w:hAnsi="Segoe UI" w:cs="Segoe UI"/>
+                <w:color w:val="24292E"/>
+              </w:rPr>
+              <w:t>Structure.get</w:t>
+            </w:r>
+          </w:p>
+        </w:tc>
+        <w:tc>
+          <w:tcPr>
+            <w:tcW w:w="2432" w:type="dxa"/>
+          </w:tcPr>
+          <w:p>
+            <w:pPr>
+              <w:pStyle w:val="NormalWeb"/>
+              <w:spacing w:before="0" w:beforeAutospacing="0" w:after="240" w:afterAutospacing="0"/>
+              <w:rPr>
+                <w:rFonts w:ascii="Segoe UI" w:hAnsi="Segoe UI" w:cs="Segoe UI"/>
+                <w:color w:val="24292E"/>
+              </w:rPr>
+            </w:pPr>
+            <w:r>
+              <w:rPr>
+                <w:rFonts w:ascii="Segoe UI" w:hAnsi="Segoe UI" w:cs="Segoe UI"/>
+                <w:color w:val="24292E"/>
+              </w:rPr>
+              <w:t>Int x, int y</w:t>
+            </w:r>
+          </w:p>
+        </w:tc>
+        <w:tc>
+          <w:tcPr>
+            <w:tcW w:w="3045" w:type="dxa"/>
+          </w:tcPr>
+          <w:p>
+            <w:pPr>
+              <w:pStyle w:val="NormalWeb"/>
+              <w:spacing w:before="0" w:beforeAutospacing="0" w:after="240" w:afterAutospacing="0"/>
+              <w:rPr>
+                <w:rFonts w:ascii="Segoe UI" w:hAnsi="Segoe UI" w:cs="Segoe UI"/>
+                <w:color w:val="24292E"/>
+              </w:rPr>
+            </w:pPr>
+            <w:r>
+              <w:rPr>
+                <w:rFonts w:ascii="Segoe UI" w:hAnsi="Segoe UI" w:cs="Segoe UI"/>
+                <w:color w:val="24292E"/>
+              </w:rPr>
+              <w:t>Returns a particular cell in the structure</w:t>
+            </w:r>
+          </w:p>
+        </w:tc>
+      </w:tr>
+      <w:tr>
+        <w:tc>
+          <w:tcPr>
+            <w:tcW w:w="3539" w:type="dxa"/>
+          </w:tcPr>
+          <w:p>
+            <w:pPr>
+              <w:pStyle w:val="NormalWeb"/>
+              <w:spacing w:before="0" w:beforeAutospacing="0" w:after="240" w:afterAutospacing="0"/>
+              <w:rPr>
+                <w:rFonts w:ascii="Segoe UI" w:hAnsi="Segoe UI" w:cs="Segoe UI"/>
+                <w:color w:val="24292E"/>
+              </w:rPr>
+            </w:pPr>
+            <w:r>
+              <w:rPr>
+                <w:rFonts w:ascii="Segoe UI" w:hAnsi="Segoe UI" w:cs="Segoe UI"/>
+                <w:color w:val="24292E"/>
+              </w:rPr>
+              <w:t>Structure.rotate</w:t>
+            </w:r>
+          </w:p>
+        </w:tc>
+        <w:tc>
+          <w:tcPr>
+            <w:tcW w:w="2432" w:type="dxa"/>
+          </w:tcPr>
+          <w:p>
+            <w:pPr>
+              <w:pStyle w:val="NormalWeb"/>
+              <w:spacing w:before="0" w:beforeAutospacing="0" w:after="240" w:afterAutospacing="0"/>
+              <w:rPr>
+                <w:rFonts w:ascii="Segoe UI" w:hAnsi="Segoe UI" w:cs="Segoe UI"/>
+                <w:color w:val="24292E"/>
+              </w:rPr>
+            </w:pPr>
+            <w:r>
+              <w:rPr>
+                <w:rFonts w:ascii="Segoe UI" w:hAnsi="Segoe UI" w:cs="Segoe UI"/>
+                <w:color w:val="24292E"/>
+              </w:rPr>
+              <w:t>r</w:t>
+            </w:r>
+          </w:p>
+        </w:tc>
+        <w:tc>
+          <w:tcPr>
+            <w:tcW w:w="3045" w:type="dxa"/>
+          </w:tcPr>
+          <w:p>
+            <w:pPr>
+              <w:pStyle w:val="NormalWeb"/>
+              <w:spacing w:before="0" w:beforeAutospacing="0" w:after="240" w:afterAutospacing="0"/>
+              <w:rPr>
+                <w:rFonts w:ascii="Segoe UI" w:hAnsi="Segoe UI" w:cs="Segoe UI"/>
+                <w:color w:val="24292E"/>
+              </w:rPr>
+            </w:pPr>
+          </w:p>
+        </w:tc>
+      </w:tr>
+      <w:tr>
+        <w:tc>
+          <w:tcPr>
+            <w:tcW w:w="3539" w:type="dxa"/>
+          </w:tcPr>
+          <w:p>
+            <w:pPr>
+              <w:pStyle w:val="NormalWeb"/>
+              <w:spacing w:before="0" w:beforeAutospacing="0" w:after="240" w:afterAutospacing="0"/>
+              <w:rPr>
+                <w:rFonts w:ascii="Segoe UI" w:hAnsi="Segoe UI" w:cs="Segoe UI"/>
+                <w:color w:val="24292E"/>
+              </w:rPr>
+            </w:pPr>
+            <w:r>
+              <w:rPr>
+                <w:rFonts w:ascii="Segoe UI" w:hAnsi="Segoe UI" w:cs="Segoe UI"/>
+                <w:color w:val="24292E"/>
+              </w:rPr>
               <w:lastRenderedPageBreak/>
-              <w:t>clearBoard</w:t>
+              <w:t>Structure.resetRotated</w:t>
             </w:r>
           </w:p>
         </w:tc>
@@ -3708,13 +5534,6 @@
                 <w:color w:val="24292E"/>
               </w:rPr>
             </w:pPr>
-            <w:r>
-              <w:rPr>
-                <w:rFonts w:ascii="Segoe UI" w:hAnsi="Segoe UI" w:cs="Segoe UI"/>
-                <w:color w:val="24292E"/>
-              </w:rPr>
-              <w:t>This makes all the values of the board set to 0 (representing an empty cell location)</w:t>
-            </w:r>
           </w:p>
         </w:tc>
       </w:tr>
@@ -3737,14 +5556,7 @@
                 <w:rFonts w:ascii="Segoe UI" w:hAnsi="Segoe UI" w:cs="Segoe UI"/>
                 <w:color w:val="24292E"/>
               </w:rPr>
-              <w:t>random</w:t>
-            </w:r>
-            <w:r>
-              <w:rPr>
-                <w:rFonts w:ascii="Segoe UI" w:hAnsi="Segoe UI" w:cs="Segoe UI"/>
-                <w:color w:val="24292E"/>
-              </w:rPr>
-              <w:t>Board</w:t>
+              <w:t>Structure.getName</w:t>
             </w:r>
           </w:p>
         </w:tc>
@@ -3783,13 +5595,6 @@
                 <w:color w:val="24292E"/>
               </w:rPr>
             </w:pPr>
-            <w:r>
-              <w:rPr>
-                <w:rFonts w:ascii="Segoe UI" w:hAnsi="Segoe UI" w:cs="Segoe UI"/>
-                <w:color w:val="24292E"/>
-              </w:rPr>
-              <w:t>This randomises the Board</w:t>
-            </w:r>
           </w:p>
         </w:tc>
       </w:tr>
@@ -3812,1807 +5617,6 @@
                 <w:rFonts w:ascii="Segoe UI" w:hAnsi="Segoe UI" w:cs="Segoe UI"/>
                 <w:color w:val="24292E"/>
               </w:rPr>
-              <w:t>setBoardToStruct</w:t>
-            </w:r>
-          </w:p>
-        </w:tc>
-        <w:tc>
-          <w:tcPr>
-            <w:tcW w:w="2432" w:type="dxa"/>
-          </w:tcPr>
-          <w:p>
-            <w:pPr>
-              <w:pStyle w:val="NormalWeb"/>
-              <w:spacing w:before="0" w:beforeAutospacing="0" w:after="240" w:afterAutospacing="0"/>
-              <w:rPr>
-                <w:rFonts w:ascii="Segoe UI" w:hAnsi="Segoe UI" w:cs="Segoe UI"/>
-                <w:color w:val="24292E"/>
-              </w:rPr>
-            </w:pPr>
-            <w:r>
-              <w:rPr>
-                <w:rFonts w:ascii="Segoe UI" w:hAnsi="Segoe UI" w:cs="Segoe UI"/>
-                <w:color w:val="24292E"/>
-              </w:rPr>
-              <w:t>struct</w:t>
-            </w:r>
-          </w:p>
-        </w:tc>
-        <w:tc>
-          <w:tcPr>
-            <w:tcW w:w="3045" w:type="dxa"/>
-          </w:tcPr>
-          <w:p>
-            <w:pPr>
-              <w:pStyle w:val="NormalWeb"/>
-              <w:spacing w:before="0" w:beforeAutospacing="0" w:after="240" w:afterAutospacing="0"/>
-              <w:rPr>
-                <w:rFonts w:ascii="Segoe UI" w:hAnsi="Segoe UI" w:cs="Segoe UI"/>
-                <w:color w:val="24292E"/>
-              </w:rPr>
-            </w:pPr>
-            <w:r>
-              <w:rPr>
-                <w:rFonts w:ascii="Segoe UI" w:hAnsi="Segoe UI" w:cs="Segoe UI"/>
-                <w:color w:val="24292E"/>
-              </w:rPr>
-              <w:t>This sets the board to a structure given (The structure is automatically centred)</w:t>
-            </w:r>
-          </w:p>
-        </w:tc>
-      </w:tr>
-      <w:tr>
-        <w:tc>
-          <w:tcPr>
-            <w:tcW w:w="3539" w:type="dxa"/>
-          </w:tcPr>
-          <w:p>
-            <w:pPr>
-              <w:pStyle w:val="NormalWeb"/>
-              <w:spacing w:before="0" w:beforeAutospacing="0" w:after="240" w:afterAutospacing="0"/>
-              <w:rPr>
-                <w:rFonts w:ascii="Segoe UI" w:hAnsi="Segoe UI" w:cs="Segoe UI"/>
-                <w:color w:val="24292E"/>
-              </w:rPr>
-            </w:pPr>
-            <w:r>
-              <w:rPr>
-                <w:rFonts w:ascii="Segoe UI" w:hAnsi="Segoe UI" w:cs="Segoe UI"/>
-                <w:color w:val="24292E"/>
-              </w:rPr>
-              <w:t>startGame_</w:t>
-            </w:r>
-            <w:r>
-              <w:rPr>
-                <w:rFonts w:ascii="Segoe UI" w:hAnsi="Segoe UI" w:cs="Segoe UI"/>
-                <w:color w:val="24292E"/>
-              </w:rPr>
-              <w:t>Explore</w:t>
-            </w:r>
-          </w:p>
-        </w:tc>
-        <w:tc>
-          <w:tcPr>
-            <w:tcW w:w="2432" w:type="dxa"/>
-          </w:tcPr>
-          <w:p>
-            <w:pPr>
-              <w:pStyle w:val="NormalWeb"/>
-              <w:spacing w:before="0" w:beforeAutospacing="0" w:after="240" w:afterAutospacing="0"/>
-              <w:rPr>
-                <w:rFonts w:ascii="Segoe UI" w:hAnsi="Segoe UI" w:cs="Segoe UI"/>
-                <w:color w:val="24292E"/>
-              </w:rPr>
-            </w:pPr>
-            <w:r>
-              <w:rPr>
-                <w:rFonts w:ascii="Segoe UI" w:hAnsi="Segoe UI" w:cs="Segoe UI"/>
-                <w:color w:val="24292E"/>
-              </w:rPr>
-              <w:t>--------</w:t>
-            </w:r>
-          </w:p>
-        </w:tc>
-        <w:tc>
-          <w:tcPr>
-            <w:tcW w:w="3045" w:type="dxa"/>
-          </w:tcPr>
-          <w:p>
-            <w:pPr>
-              <w:pStyle w:val="NormalWeb"/>
-              <w:spacing w:before="0" w:beforeAutospacing="0" w:after="240" w:afterAutospacing="0"/>
-              <w:rPr>
-                <w:rFonts w:ascii="Segoe UI" w:hAnsi="Segoe UI" w:cs="Segoe UI"/>
-                <w:color w:val="24292E"/>
-              </w:rPr>
-            </w:pPr>
-            <w:r>
-              <w:rPr>
-                <w:rFonts w:ascii="Segoe UI" w:hAnsi="Segoe UI" w:cs="Segoe UI"/>
-                <w:color w:val="24292E"/>
-              </w:rPr>
-              <w:t>This runs the randomBoard and starts the game</w:t>
-            </w:r>
-          </w:p>
-        </w:tc>
-      </w:tr>
-      <w:tr>
-        <w:tc>
-          <w:tcPr>
-            <w:tcW w:w="3539" w:type="dxa"/>
-          </w:tcPr>
-          <w:p>
-            <w:pPr>
-              <w:pStyle w:val="NormalWeb"/>
-              <w:spacing w:before="0" w:beforeAutospacing="0" w:after="240" w:afterAutospacing="0"/>
-              <w:rPr>
-                <w:rFonts w:ascii="Segoe UI" w:hAnsi="Segoe UI" w:cs="Segoe UI"/>
-                <w:color w:val="24292E"/>
-              </w:rPr>
-            </w:pPr>
-            <w:r>
-              <w:rPr>
-                <w:rFonts w:ascii="Segoe UI" w:hAnsi="Segoe UI" w:cs="Segoe UI"/>
-                <w:color w:val="24292E"/>
-              </w:rPr>
-              <w:t>startGame_</w:t>
-            </w:r>
-            <w:r>
-              <w:rPr>
-                <w:rFonts w:ascii="Segoe UI" w:hAnsi="Segoe UI" w:cs="Segoe UI"/>
-                <w:color w:val="24292E"/>
-              </w:rPr>
-              <w:t>sandbox</w:t>
-            </w:r>
-          </w:p>
-        </w:tc>
-        <w:tc>
-          <w:tcPr>
-            <w:tcW w:w="2432" w:type="dxa"/>
-          </w:tcPr>
-          <w:p>
-            <w:pPr>
-              <w:pStyle w:val="NormalWeb"/>
-              <w:spacing w:before="0" w:beforeAutospacing="0" w:after="240" w:afterAutospacing="0"/>
-              <w:rPr>
-                <w:rFonts w:ascii="Segoe UI" w:hAnsi="Segoe UI" w:cs="Segoe UI"/>
-                <w:color w:val="24292E"/>
-              </w:rPr>
-            </w:pPr>
-            <w:r>
-              <w:rPr>
-                <w:rFonts w:ascii="Segoe UI" w:hAnsi="Segoe UI" w:cs="Segoe UI"/>
-                <w:color w:val="24292E"/>
-              </w:rPr>
-              <w:t>--------</w:t>
-            </w:r>
-          </w:p>
-        </w:tc>
-        <w:tc>
-          <w:tcPr>
-            <w:tcW w:w="3045" w:type="dxa"/>
-          </w:tcPr>
-          <w:p>
-            <w:pPr>
-              <w:pStyle w:val="NormalWeb"/>
-              <w:spacing w:before="0" w:beforeAutospacing="0" w:after="240" w:afterAutospacing="0"/>
-              <w:rPr>
-                <w:rFonts w:ascii="Segoe UI" w:hAnsi="Segoe UI" w:cs="Segoe UI"/>
-                <w:color w:val="24292E"/>
-              </w:rPr>
-            </w:pPr>
-            <w:r>
-              <w:rPr>
-                <w:rFonts w:ascii="Segoe UI" w:hAnsi="Segoe UI" w:cs="Segoe UI"/>
-                <w:color w:val="24292E"/>
-              </w:rPr>
-              <w:t xml:space="preserve">This starts the game with </w:t>
-            </w:r>
-            <w:r>
-              <w:rPr>
-                <w:rFonts w:ascii="Segoe UI" w:hAnsi="Segoe UI" w:cs="Segoe UI"/>
-                <w:color w:val="24292E"/>
-              </w:rPr>
-              <w:t>nothing</w:t>
-            </w:r>
-          </w:p>
-        </w:tc>
-      </w:tr>
-      <w:tr>
-        <w:tc>
-          <w:tcPr>
-            <w:tcW w:w="3539" w:type="dxa"/>
-          </w:tcPr>
-          <w:p>
-            <w:pPr>
-              <w:pStyle w:val="NormalWeb"/>
-              <w:spacing w:before="0" w:beforeAutospacing="0" w:after="240" w:afterAutospacing="0"/>
-              <w:rPr>
-                <w:rFonts w:ascii="Segoe UI" w:hAnsi="Segoe UI" w:cs="Segoe UI"/>
-                <w:color w:val="24292E"/>
-              </w:rPr>
-            </w:pPr>
-            <w:r>
-              <w:rPr>
-                <w:rFonts w:ascii="Segoe UI" w:hAnsi="Segoe UI" w:cs="Segoe UI"/>
-                <w:color w:val="24292E"/>
-              </w:rPr>
-              <w:t>startGame_file</w:t>
-            </w:r>
-          </w:p>
-        </w:tc>
-        <w:tc>
-          <w:tcPr>
-            <w:tcW w:w="2432" w:type="dxa"/>
-          </w:tcPr>
-          <w:p>
-            <w:pPr>
-              <w:pStyle w:val="NormalWeb"/>
-              <w:spacing w:before="0" w:beforeAutospacing="0" w:after="240" w:afterAutospacing="0"/>
-              <w:rPr>
-                <w:rFonts w:ascii="Segoe UI" w:hAnsi="Segoe UI" w:cs="Segoe UI"/>
-                <w:color w:val="24292E"/>
-              </w:rPr>
-            </w:pPr>
-            <w:r>
-              <w:rPr>
-                <w:rFonts w:ascii="Segoe UI" w:hAnsi="Segoe UI" w:cs="Segoe UI"/>
-                <w:color w:val="24292E"/>
-              </w:rPr>
-              <w:t>--------</w:t>
-            </w:r>
-          </w:p>
-        </w:tc>
-        <w:tc>
-          <w:tcPr>
-            <w:tcW w:w="3045" w:type="dxa"/>
-          </w:tcPr>
-          <w:p>
-            <w:pPr>
-              <w:pStyle w:val="NormalWeb"/>
-              <w:spacing w:before="0" w:beforeAutospacing="0" w:after="240" w:afterAutospacing="0"/>
-              <w:rPr>
-                <w:rFonts w:ascii="Segoe UI" w:hAnsi="Segoe UI" w:cs="Segoe UI"/>
-                <w:color w:val="24292E"/>
-              </w:rPr>
-            </w:pPr>
-            <w:r>
-              <w:rPr>
-                <w:rFonts w:ascii="Segoe UI" w:hAnsi="Segoe UI" w:cs="Segoe UI"/>
-                <w:color w:val="24292E"/>
-              </w:rPr>
-              <w:t>This starts the game from a saved file</w:t>
-            </w:r>
-          </w:p>
-        </w:tc>
-      </w:tr>
-      <w:tr>
-        <w:tc>
-          <w:tcPr>
-            <w:tcW w:w="3539" w:type="dxa"/>
-          </w:tcPr>
-          <w:p>
-            <w:pPr>
-              <w:pStyle w:val="NormalWeb"/>
-              <w:spacing w:before="0" w:beforeAutospacing="0" w:after="240" w:afterAutospacing="0"/>
-              <w:rPr>
-                <w:rFonts w:ascii="Segoe UI" w:hAnsi="Segoe UI" w:cs="Segoe UI"/>
-                <w:color w:val="24292E"/>
-              </w:rPr>
-            </w:pPr>
-            <w:r>
-              <w:rPr>
-                <w:rFonts w:ascii="Segoe UI" w:hAnsi="Segoe UI" w:cs="Segoe UI"/>
-                <w:color w:val="24292E"/>
-              </w:rPr>
-              <w:t>render</w:t>
-            </w:r>
-          </w:p>
-        </w:tc>
-        <w:tc>
-          <w:tcPr>
-            <w:tcW w:w="2432" w:type="dxa"/>
-          </w:tcPr>
-          <w:p>
-            <w:pPr>
-              <w:pStyle w:val="NormalWeb"/>
-              <w:spacing w:before="0" w:beforeAutospacing="0" w:after="240" w:afterAutospacing="0"/>
-              <w:rPr>
-                <w:rFonts w:ascii="Segoe UI" w:hAnsi="Segoe UI" w:cs="Segoe UI"/>
-                <w:color w:val="24292E"/>
-              </w:rPr>
-            </w:pPr>
-            <w:r>
-              <w:rPr>
-                <w:rFonts w:ascii="Segoe UI" w:hAnsi="Segoe UI" w:cs="Segoe UI"/>
-                <w:color w:val="24292E"/>
-              </w:rPr>
-              <w:t>--------</w:t>
-            </w:r>
-          </w:p>
-        </w:tc>
-        <w:tc>
-          <w:tcPr>
-            <w:tcW w:w="3045" w:type="dxa"/>
-          </w:tcPr>
-          <w:p>
-            <w:pPr>
-              <w:pStyle w:val="NormalWeb"/>
-              <w:spacing w:before="0" w:beforeAutospacing="0" w:after="240" w:afterAutospacing="0"/>
-              <w:rPr>
-                <w:rFonts w:ascii="Segoe UI" w:hAnsi="Segoe UI" w:cs="Segoe UI"/>
-                <w:color w:val="24292E"/>
-              </w:rPr>
-            </w:pPr>
-            <w:r>
-              <w:rPr>
-                <w:rFonts w:ascii="Segoe UI" w:hAnsi="Segoe UI" w:cs="Segoe UI"/>
-                <w:color w:val="24292E"/>
-              </w:rPr>
-              <w:t>This controls all the rendering</w:t>
-            </w:r>
-          </w:p>
-        </w:tc>
-      </w:tr>
-      <w:tr>
-        <w:tc>
-          <w:tcPr>
-            <w:tcW w:w="3539" w:type="dxa"/>
-          </w:tcPr>
-          <w:p>
-            <w:pPr>
-              <w:pStyle w:val="NormalWeb"/>
-              <w:spacing w:before="0" w:beforeAutospacing="0" w:after="240" w:afterAutospacing="0"/>
-              <w:rPr>
-                <w:rFonts w:ascii="Segoe UI" w:hAnsi="Segoe UI" w:cs="Segoe UI"/>
-                <w:color w:val="24292E"/>
-              </w:rPr>
-            </w:pPr>
-            <w:r>
-              <w:rPr>
-                <w:rFonts w:ascii="Segoe UI" w:hAnsi="Segoe UI" w:cs="Segoe UI"/>
-                <w:color w:val="24292E"/>
-              </w:rPr>
-              <w:t>render</w:t>
-            </w:r>
-            <w:r>
-              <w:rPr>
-                <w:rFonts w:ascii="Segoe UI" w:hAnsi="Segoe UI" w:cs="Segoe UI"/>
-                <w:color w:val="24292E"/>
-              </w:rPr>
-              <w:t>Board</w:t>
-            </w:r>
-          </w:p>
-        </w:tc>
-        <w:tc>
-          <w:tcPr>
-            <w:tcW w:w="2432" w:type="dxa"/>
-          </w:tcPr>
-          <w:p>
-            <w:pPr>
-              <w:pStyle w:val="NormalWeb"/>
-              <w:spacing w:before="0" w:beforeAutospacing="0" w:after="240" w:afterAutospacing="0"/>
-              <w:rPr>
-                <w:rFonts w:ascii="Segoe UI" w:hAnsi="Segoe UI" w:cs="Segoe UI"/>
-                <w:color w:val="24292E"/>
-              </w:rPr>
-            </w:pPr>
-            <w:r>
-              <w:rPr>
-                <w:rFonts w:ascii="Segoe UI" w:hAnsi="Segoe UI" w:cs="Segoe UI"/>
-                <w:color w:val="24292E"/>
-              </w:rPr>
-              <w:t>--------</w:t>
-            </w:r>
-          </w:p>
-        </w:tc>
-        <w:tc>
-          <w:tcPr>
-            <w:tcW w:w="3045" w:type="dxa"/>
-          </w:tcPr>
-          <w:p>
-            <w:pPr>
-              <w:pStyle w:val="NormalWeb"/>
-              <w:spacing w:before="0" w:beforeAutospacing="0" w:after="240" w:afterAutospacing="0"/>
-              <w:rPr>
-                <w:rFonts w:ascii="Segoe UI" w:hAnsi="Segoe UI" w:cs="Segoe UI"/>
-                <w:color w:val="24292E"/>
-              </w:rPr>
-            </w:pPr>
-            <w:r>
-              <w:rPr>
-                <w:rFonts w:ascii="Segoe UI" w:hAnsi="Segoe UI" w:cs="Segoe UI"/>
-                <w:color w:val="24292E"/>
-              </w:rPr>
-              <w:t>This renders the board</w:t>
-            </w:r>
-          </w:p>
-        </w:tc>
-      </w:tr>
-      <w:tr>
-        <w:tc>
-          <w:tcPr>
-            <w:tcW w:w="3539" w:type="dxa"/>
-          </w:tcPr>
-          <w:p>
-            <w:pPr>
-              <w:pStyle w:val="NormalWeb"/>
-              <w:spacing w:before="0" w:beforeAutospacing="0" w:after="240" w:afterAutospacing="0"/>
-              <w:rPr>
-                <w:rFonts w:ascii="Segoe UI" w:hAnsi="Segoe UI" w:cs="Segoe UI"/>
-                <w:color w:val="24292E"/>
-              </w:rPr>
-            </w:pPr>
-            <w:r>
-              <w:rPr>
-                <w:rFonts w:ascii="Segoe UI" w:hAnsi="Segoe UI" w:cs="Segoe UI"/>
-                <w:color w:val="24292E"/>
-              </w:rPr>
-              <w:t>mouseOverButton</w:t>
-            </w:r>
-          </w:p>
-        </w:tc>
-        <w:tc>
-          <w:tcPr>
-            <w:tcW w:w="2432" w:type="dxa"/>
-          </w:tcPr>
-          <w:p>
-            <w:pPr>
-              <w:pStyle w:val="NormalWeb"/>
-              <w:spacing w:before="0" w:beforeAutospacing="0" w:after="240" w:afterAutospacing="0"/>
-              <w:rPr>
-                <w:rFonts w:ascii="Segoe UI" w:hAnsi="Segoe UI" w:cs="Segoe UI"/>
-                <w:color w:val="24292E"/>
-              </w:rPr>
-            </w:pPr>
-            <w:r>
-              <w:rPr>
-                <w:rFonts w:ascii="Segoe UI" w:hAnsi="Segoe UI" w:cs="Segoe UI"/>
-                <w:color w:val="24292E"/>
-              </w:rPr>
-              <w:t>--------</w:t>
-            </w:r>
-          </w:p>
-        </w:tc>
-        <w:tc>
-          <w:tcPr>
-            <w:tcW w:w="3045" w:type="dxa"/>
-          </w:tcPr>
-          <w:p>
-            <w:pPr>
-              <w:pStyle w:val="NormalWeb"/>
-              <w:spacing w:before="0" w:beforeAutospacing="0" w:after="240" w:afterAutospacing="0"/>
-              <w:rPr>
-                <w:rFonts w:ascii="Segoe UI" w:hAnsi="Segoe UI" w:cs="Segoe UI"/>
-                <w:color w:val="24292E"/>
-              </w:rPr>
-            </w:pPr>
-            <w:r>
-              <w:rPr>
-                <w:rFonts w:ascii="Segoe UI" w:hAnsi="Segoe UI" w:cs="Segoe UI"/>
-                <w:color w:val="24292E"/>
-              </w:rPr>
-              <w:t>This sets the cursor to a hand</w:t>
-            </w:r>
-          </w:p>
-        </w:tc>
-      </w:tr>
-      <w:tr>
-        <w:tc>
-          <w:tcPr>
-            <w:tcW w:w="3539" w:type="dxa"/>
-          </w:tcPr>
-          <w:p>
-            <w:pPr>
-              <w:pStyle w:val="NormalWeb"/>
-              <w:spacing w:before="0" w:beforeAutospacing="0" w:after="240" w:afterAutospacing="0"/>
-              <w:rPr>
-                <w:rFonts w:ascii="Segoe UI" w:hAnsi="Segoe UI" w:cs="Segoe UI"/>
-                <w:color w:val="24292E"/>
-              </w:rPr>
-            </w:pPr>
-            <w:r>
-              <w:rPr>
-                <w:rFonts w:ascii="Segoe UI" w:hAnsi="Segoe UI" w:cs="Segoe UI"/>
-                <w:color w:val="24292E"/>
-              </w:rPr>
-              <w:t>mouseOverText</w:t>
-            </w:r>
-          </w:p>
-        </w:tc>
-        <w:tc>
-          <w:tcPr>
-            <w:tcW w:w="2432" w:type="dxa"/>
-          </w:tcPr>
-          <w:p>
-            <w:pPr>
-              <w:pStyle w:val="NormalWeb"/>
-              <w:spacing w:before="0" w:beforeAutospacing="0" w:after="240" w:afterAutospacing="0"/>
-              <w:rPr>
-                <w:rFonts w:ascii="Segoe UI" w:hAnsi="Segoe UI" w:cs="Segoe UI"/>
-                <w:color w:val="24292E"/>
-              </w:rPr>
-            </w:pPr>
-            <w:r>
-              <w:rPr>
-                <w:rFonts w:ascii="Segoe UI" w:hAnsi="Segoe UI" w:cs="Segoe UI"/>
-                <w:color w:val="24292E"/>
-              </w:rPr>
-              <w:t>--------</w:t>
-            </w:r>
-          </w:p>
-        </w:tc>
-        <w:tc>
-          <w:tcPr>
-            <w:tcW w:w="3045" w:type="dxa"/>
-          </w:tcPr>
-          <w:p>
-            <w:pPr>
-              <w:pStyle w:val="NormalWeb"/>
-              <w:spacing w:before="0" w:beforeAutospacing="0" w:after="240" w:afterAutospacing="0"/>
-              <w:rPr>
-                <w:rFonts w:ascii="Segoe UI" w:hAnsi="Segoe UI" w:cs="Segoe UI"/>
-                <w:color w:val="24292E"/>
-              </w:rPr>
-            </w:pPr>
-            <w:r>
-              <w:rPr>
-                <w:rFonts w:ascii="Segoe UI" w:hAnsi="Segoe UI" w:cs="Segoe UI"/>
-                <w:color w:val="24292E"/>
-              </w:rPr>
-              <w:t>This sets the cursor to the text icon</w:t>
-            </w:r>
-          </w:p>
-        </w:tc>
-      </w:tr>
-      <w:tr>
-        <w:tc>
-          <w:tcPr>
-            <w:tcW w:w="3539" w:type="dxa"/>
-          </w:tcPr>
-          <w:p>
-            <w:pPr>
-              <w:pStyle w:val="NormalWeb"/>
-              <w:spacing w:before="0" w:beforeAutospacing="0" w:after="240" w:afterAutospacing="0"/>
-              <w:rPr>
-                <w:rFonts w:ascii="Segoe UI" w:hAnsi="Segoe UI" w:cs="Segoe UI"/>
-                <w:color w:val="24292E"/>
-              </w:rPr>
-            </w:pPr>
-            <w:r>
-              <w:rPr>
-                <w:rFonts w:ascii="Segoe UI" w:hAnsi="Segoe UI" w:cs="Segoe UI"/>
-                <w:color w:val="24292E"/>
-              </w:rPr>
-              <w:t>mousePlacing</w:t>
-            </w:r>
-          </w:p>
-        </w:tc>
-        <w:tc>
-          <w:tcPr>
-            <w:tcW w:w="2432" w:type="dxa"/>
-          </w:tcPr>
-          <w:p>
-            <w:pPr>
-              <w:pStyle w:val="NormalWeb"/>
-              <w:spacing w:before="0" w:beforeAutospacing="0" w:after="240" w:afterAutospacing="0"/>
-              <w:rPr>
-                <w:rFonts w:ascii="Segoe UI" w:hAnsi="Segoe UI" w:cs="Segoe UI"/>
-                <w:color w:val="24292E"/>
-              </w:rPr>
-            </w:pPr>
-            <w:r>
-              <w:rPr>
-                <w:rFonts w:ascii="Segoe UI" w:hAnsi="Segoe UI" w:cs="Segoe UI"/>
-                <w:color w:val="24292E"/>
-              </w:rPr>
-              <w:t>--------</w:t>
-            </w:r>
-          </w:p>
-        </w:tc>
-        <w:tc>
-          <w:tcPr>
-            <w:tcW w:w="3045" w:type="dxa"/>
-          </w:tcPr>
-          <w:p>
-            <w:pPr>
-              <w:pStyle w:val="NormalWeb"/>
-              <w:spacing w:before="0" w:beforeAutospacing="0" w:after="240" w:afterAutospacing="0"/>
-              <w:rPr>
-                <w:rFonts w:ascii="Segoe UI" w:hAnsi="Segoe UI" w:cs="Segoe UI"/>
-                <w:color w:val="24292E"/>
-              </w:rPr>
-            </w:pPr>
-            <w:r>
-              <w:rPr>
-                <w:rFonts w:ascii="Segoe UI" w:hAnsi="Segoe UI" w:cs="Segoe UI"/>
-                <w:color w:val="24292E"/>
-              </w:rPr>
-              <w:t>This sets the cursor to a cross</w:t>
-            </w:r>
-          </w:p>
-        </w:tc>
-      </w:tr>
-      <w:tr>
-        <w:tc>
-          <w:tcPr>
-            <w:tcW w:w="3539" w:type="dxa"/>
-          </w:tcPr>
-          <w:p>
-            <w:pPr>
-              <w:pStyle w:val="NormalWeb"/>
-              <w:spacing w:before="0" w:beforeAutospacing="0" w:after="240" w:afterAutospacing="0"/>
-              <w:rPr>
-                <w:rFonts w:ascii="Segoe UI" w:hAnsi="Segoe UI" w:cs="Segoe UI"/>
-                <w:color w:val="24292E"/>
-              </w:rPr>
-            </w:pPr>
-            <w:r>
-              <w:rPr>
-                <w:rFonts w:ascii="Segoe UI" w:hAnsi="Segoe UI" w:cs="Segoe UI"/>
-                <w:color w:val="24292E"/>
-              </w:rPr>
-              <w:t>mouseNormal</w:t>
-            </w:r>
-          </w:p>
-        </w:tc>
-        <w:tc>
-          <w:tcPr>
-            <w:tcW w:w="2432" w:type="dxa"/>
-          </w:tcPr>
-          <w:p>
-            <w:pPr>
-              <w:pStyle w:val="NormalWeb"/>
-              <w:spacing w:before="0" w:beforeAutospacing="0" w:after="240" w:afterAutospacing="0"/>
-              <w:rPr>
-                <w:rFonts w:ascii="Segoe UI" w:hAnsi="Segoe UI" w:cs="Segoe UI"/>
-                <w:color w:val="24292E"/>
-              </w:rPr>
-            </w:pPr>
-            <w:r>
-              <w:rPr>
-                <w:rFonts w:ascii="Segoe UI" w:hAnsi="Segoe UI" w:cs="Segoe UI"/>
-                <w:color w:val="24292E"/>
-              </w:rPr>
-              <w:t>--------</w:t>
-            </w:r>
-          </w:p>
-        </w:tc>
-        <w:tc>
-          <w:tcPr>
-            <w:tcW w:w="3045" w:type="dxa"/>
-          </w:tcPr>
-          <w:p>
-            <w:pPr>
-              <w:pStyle w:val="NormalWeb"/>
-              <w:spacing w:before="0" w:beforeAutospacing="0" w:after="240" w:afterAutospacing="0"/>
-              <w:rPr>
-                <w:rFonts w:ascii="Segoe UI" w:hAnsi="Segoe UI" w:cs="Segoe UI"/>
-                <w:color w:val="24292E"/>
-              </w:rPr>
-            </w:pPr>
-            <w:r>
-              <w:rPr>
-                <w:rFonts w:ascii="Segoe UI" w:hAnsi="Segoe UI" w:cs="Segoe UI"/>
-                <w:color w:val="24292E"/>
-              </w:rPr>
-              <w:t>This sets the cursor to the default</w:t>
-            </w:r>
-          </w:p>
-        </w:tc>
-      </w:tr>
-      <w:tr>
-        <w:tc>
-          <w:tcPr>
-            <w:tcW w:w="3539" w:type="dxa"/>
-          </w:tcPr>
-          <w:p>
-            <w:pPr>
-              <w:pStyle w:val="NormalWeb"/>
-              <w:spacing w:before="0" w:beforeAutospacing="0" w:after="240" w:afterAutospacing="0"/>
-              <w:rPr>
-                <w:rFonts w:ascii="Segoe UI" w:hAnsi="Segoe UI" w:cs="Segoe UI"/>
-                <w:color w:val="24292E"/>
-              </w:rPr>
-            </w:pPr>
-            <w:r>
-              <w:rPr>
-                <w:rFonts w:ascii="Segoe UI" w:hAnsi="Segoe UI" w:cs="Segoe UI"/>
-                <w:color w:val="24292E"/>
-              </w:rPr>
-              <w:t>GraphicalObject.isMouseOver</w:t>
-            </w:r>
-          </w:p>
-        </w:tc>
-        <w:tc>
-          <w:tcPr>
-            <w:tcW w:w="2432" w:type="dxa"/>
-          </w:tcPr>
-          <w:p>
-            <w:pPr>
-              <w:pStyle w:val="NormalWeb"/>
-              <w:spacing w:before="0" w:beforeAutospacing="0" w:after="240" w:afterAutospacing="0"/>
-              <w:rPr>
-                <w:rFonts w:ascii="Segoe UI" w:hAnsi="Segoe UI" w:cs="Segoe UI"/>
-                <w:color w:val="24292E"/>
-              </w:rPr>
-            </w:pPr>
-            <w:r>
-              <w:rPr>
-                <w:rFonts w:ascii="Segoe UI" w:hAnsi="Segoe UI" w:cs="Segoe UI"/>
-                <w:color w:val="24292E"/>
-              </w:rPr>
-              <w:t>--------</w:t>
-            </w:r>
-          </w:p>
-        </w:tc>
-        <w:tc>
-          <w:tcPr>
-            <w:tcW w:w="3045" w:type="dxa"/>
-          </w:tcPr>
-          <w:p>
-            <w:pPr>
-              <w:pStyle w:val="NormalWeb"/>
-              <w:spacing w:before="0" w:beforeAutospacing="0" w:after="240" w:afterAutospacing="0"/>
-              <w:rPr>
-                <w:rFonts w:ascii="Segoe UI" w:hAnsi="Segoe UI" w:cs="Segoe UI"/>
-                <w:color w:val="24292E"/>
-              </w:rPr>
-            </w:pPr>
-            <w:r>
-              <w:rPr>
-                <w:rFonts w:ascii="Segoe UI" w:hAnsi="Segoe UI" w:cs="Segoe UI"/>
-                <w:color w:val="24292E"/>
-              </w:rPr>
-              <w:t>This returns whether the mouse is over the object</w:t>
-            </w:r>
-          </w:p>
-        </w:tc>
-      </w:tr>
-      <w:tr>
-        <w:tc>
-          <w:tcPr>
-            <w:tcW w:w="3539" w:type="dxa"/>
-          </w:tcPr>
-          <w:p>
-            <w:pPr>
-              <w:pStyle w:val="NormalWeb"/>
-              <w:spacing w:before="0" w:beforeAutospacing="0" w:after="240" w:afterAutospacing="0"/>
-              <w:rPr>
-                <w:rFonts w:ascii="Segoe UI" w:hAnsi="Segoe UI" w:cs="Segoe UI"/>
-                <w:color w:val="24292E"/>
-              </w:rPr>
-            </w:pPr>
-            <w:r>
-              <w:rPr>
-                <w:rFonts w:ascii="Segoe UI" w:hAnsi="Segoe UI" w:cs="Segoe UI"/>
-                <w:color w:val="24292E"/>
-              </w:rPr>
-              <w:lastRenderedPageBreak/>
-              <w:t>GraphicalObject.render</w:t>
-            </w:r>
-          </w:p>
-        </w:tc>
-        <w:tc>
-          <w:tcPr>
-            <w:tcW w:w="2432" w:type="dxa"/>
-          </w:tcPr>
-          <w:p>
-            <w:pPr>
-              <w:pStyle w:val="NormalWeb"/>
-              <w:spacing w:before="0" w:beforeAutospacing="0" w:after="240" w:afterAutospacing="0"/>
-              <w:rPr>
-                <w:rFonts w:ascii="Segoe UI" w:hAnsi="Segoe UI" w:cs="Segoe UI"/>
-                <w:color w:val="24292E"/>
-              </w:rPr>
-            </w:pPr>
-            <w:r>
-              <w:rPr>
-                <w:rFonts w:ascii="Segoe UI" w:hAnsi="Segoe UI" w:cs="Segoe UI"/>
-                <w:color w:val="24292E"/>
-              </w:rPr>
-              <w:t>--------</w:t>
-            </w:r>
-          </w:p>
-        </w:tc>
-        <w:tc>
-          <w:tcPr>
-            <w:tcW w:w="3045" w:type="dxa"/>
-          </w:tcPr>
-          <w:p>
-            <w:pPr>
-              <w:pStyle w:val="NormalWeb"/>
-              <w:spacing w:before="0" w:beforeAutospacing="0" w:after="240" w:afterAutospacing="0"/>
-              <w:rPr>
-                <w:rFonts w:ascii="Segoe UI" w:hAnsi="Segoe UI" w:cs="Segoe UI"/>
-                <w:color w:val="24292E"/>
-              </w:rPr>
-            </w:pPr>
-            <w:r>
-              <w:rPr>
-                <w:rFonts w:ascii="Segoe UI" w:hAnsi="Segoe UI" w:cs="Segoe UI"/>
-                <w:color w:val="24292E"/>
-              </w:rPr>
-              <w:t>This is a function that is overloaded for each child class – but it renders the object</w:t>
-            </w:r>
-          </w:p>
-        </w:tc>
-      </w:tr>
-      <w:tr>
-        <w:tc>
-          <w:tcPr>
-            <w:tcW w:w="3539" w:type="dxa"/>
-          </w:tcPr>
-          <w:p>
-            <w:pPr>
-              <w:pStyle w:val="NormalWeb"/>
-              <w:spacing w:before="0" w:beforeAutospacing="0" w:after="240" w:afterAutospacing="0"/>
-              <w:rPr>
-                <w:rFonts w:ascii="Segoe UI" w:hAnsi="Segoe UI" w:cs="Segoe UI"/>
-                <w:color w:val="24292E"/>
-              </w:rPr>
-            </w:pPr>
-            <w:r>
-              <w:rPr>
-                <w:rFonts w:ascii="Segoe UI" w:hAnsi="Segoe UI" w:cs="Segoe UI"/>
-                <w:color w:val="24292E"/>
-              </w:rPr>
-              <w:t>GraphicalObject.</w:t>
-            </w:r>
-          </w:p>
-          <w:p>
-            <w:pPr>
-              <w:pStyle w:val="NormalWeb"/>
-              <w:spacing w:before="0" w:beforeAutospacing="0" w:after="240" w:afterAutospacing="0"/>
-              <w:rPr>
-                <w:rFonts w:ascii="Segoe UI" w:hAnsi="Segoe UI" w:cs="Segoe UI"/>
-                <w:color w:val="24292E"/>
-              </w:rPr>
-            </w:pPr>
-            <w:r>
-              <w:rPr>
-                <w:rFonts w:ascii="Segoe UI" w:hAnsi="Segoe UI" w:cs="Segoe UI"/>
-                <w:color w:val="24292E"/>
-              </w:rPr>
-              <w:t>checkMousePressed</w:t>
-            </w:r>
-          </w:p>
-        </w:tc>
-        <w:tc>
-          <w:tcPr>
-            <w:tcW w:w="2432" w:type="dxa"/>
-          </w:tcPr>
-          <w:p>
-            <w:pPr>
-              <w:pStyle w:val="NormalWeb"/>
-              <w:spacing w:before="0" w:beforeAutospacing="0" w:after="240" w:afterAutospacing="0"/>
-              <w:rPr>
-                <w:rFonts w:ascii="Segoe UI" w:hAnsi="Segoe UI" w:cs="Segoe UI"/>
-                <w:color w:val="24292E"/>
-              </w:rPr>
-            </w:pPr>
-            <w:r>
-              <w:rPr>
-                <w:rFonts w:ascii="Segoe UI" w:hAnsi="Segoe UI" w:cs="Segoe UI"/>
-                <w:color w:val="24292E"/>
-              </w:rPr>
-              <w:t>--------</w:t>
-            </w:r>
-          </w:p>
-        </w:tc>
-        <w:tc>
-          <w:tcPr>
-            <w:tcW w:w="3045" w:type="dxa"/>
-          </w:tcPr>
-          <w:p>
-            <w:pPr>
-              <w:pStyle w:val="NormalWeb"/>
-              <w:spacing w:before="0" w:beforeAutospacing="0" w:after="240" w:afterAutospacing="0"/>
-              <w:rPr>
-                <w:rFonts w:ascii="Segoe UI" w:hAnsi="Segoe UI" w:cs="Segoe UI"/>
-                <w:color w:val="24292E"/>
-              </w:rPr>
-            </w:pPr>
-            <w:r>
-              <w:rPr>
-                <w:rFonts w:ascii="Segoe UI" w:hAnsi="Segoe UI" w:cs="Segoe UI"/>
-                <w:color w:val="24292E"/>
-              </w:rPr>
-              <w:t>This is a function that is overloaded for each child class – but it checks if the mouse is pressed on the object</w:t>
-            </w:r>
-          </w:p>
-        </w:tc>
-      </w:tr>
-      <w:tr>
-        <w:tc>
-          <w:tcPr>
-            <w:tcW w:w="3539" w:type="dxa"/>
-          </w:tcPr>
-          <w:p>
-            <w:pPr>
-              <w:pStyle w:val="NormalWeb"/>
-              <w:spacing w:before="0" w:beforeAutospacing="0" w:after="240" w:afterAutospacing="0"/>
-              <w:rPr>
-                <w:rFonts w:ascii="Segoe UI" w:hAnsi="Segoe UI" w:cs="Segoe UI"/>
-                <w:color w:val="24292E"/>
-              </w:rPr>
-            </w:pPr>
-            <w:r>
-              <w:rPr>
-                <w:rFonts w:ascii="Segoe UI" w:hAnsi="Segoe UI" w:cs="Segoe UI"/>
-                <w:color w:val="24292E"/>
-              </w:rPr>
-              <w:t>GraphicalObject.getType</w:t>
-            </w:r>
-          </w:p>
-        </w:tc>
-        <w:tc>
-          <w:tcPr>
-            <w:tcW w:w="2432" w:type="dxa"/>
-          </w:tcPr>
-          <w:p>
-            <w:pPr>
-              <w:pStyle w:val="NormalWeb"/>
-              <w:spacing w:before="0" w:beforeAutospacing="0" w:after="240" w:afterAutospacing="0"/>
-              <w:rPr>
-                <w:rFonts w:ascii="Segoe UI" w:hAnsi="Segoe UI" w:cs="Segoe UI"/>
-                <w:color w:val="24292E"/>
-              </w:rPr>
-            </w:pPr>
-            <w:r>
-              <w:rPr>
-                <w:rFonts w:ascii="Segoe UI" w:hAnsi="Segoe UI" w:cs="Segoe UI"/>
-                <w:color w:val="24292E"/>
-              </w:rPr>
-              <w:t>--------</w:t>
-            </w:r>
-          </w:p>
-        </w:tc>
-        <w:tc>
-          <w:tcPr>
-            <w:tcW w:w="3045" w:type="dxa"/>
-          </w:tcPr>
-          <w:p>
-            <w:pPr>
-              <w:pStyle w:val="NormalWeb"/>
-              <w:spacing w:before="0" w:beforeAutospacing="0" w:after="240" w:afterAutospacing="0"/>
-              <w:rPr>
-                <w:rFonts w:ascii="Segoe UI" w:hAnsi="Segoe UI" w:cs="Segoe UI"/>
-                <w:color w:val="24292E"/>
-              </w:rPr>
-            </w:pPr>
-            <w:r>
-              <w:rPr>
-                <w:rFonts w:ascii="Segoe UI" w:hAnsi="Segoe UI" w:cs="Segoe UI"/>
-                <w:color w:val="24292E"/>
-              </w:rPr>
-              <w:t>This returns the type</w:t>
-            </w:r>
-          </w:p>
-        </w:tc>
-      </w:tr>
-      <w:tr>
-        <w:tc>
-          <w:tcPr>
-            <w:tcW w:w="3539" w:type="dxa"/>
-          </w:tcPr>
-          <w:p>
-            <w:pPr>
-              <w:pStyle w:val="NormalWeb"/>
-              <w:spacing w:before="0" w:beforeAutospacing="0" w:after="240" w:afterAutospacing="0"/>
-              <w:rPr>
-                <w:rFonts w:ascii="Segoe UI" w:hAnsi="Segoe UI" w:cs="Segoe UI"/>
-                <w:color w:val="24292E"/>
-              </w:rPr>
-            </w:pPr>
-            <w:r>
-              <w:rPr>
-                <w:rFonts w:ascii="Segoe UI" w:hAnsi="Segoe UI" w:cs="Segoe UI"/>
-                <w:color w:val="24292E"/>
-              </w:rPr>
-              <w:t>Button.reset</w:t>
-            </w:r>
-          </w:p>
-        </w:tc>
-        <w:tc>
-          <w:tcPr>
-            <w:tcW w:w="2432" w:type="dxa"/>
-          </w:tcPr>
-          <w:p>
-            <w:pPr>
-              <w:pStyle w:val="NormalWeb"/>
-              <w:spacing w:before="0" w:beforeAutospacing="0" w:after="240" w:afterAutospacing="0"/>
-              <w:rPr>
-                <w:rFonts w:ascii="Segoe UI" w:hAnsi="Segoe UI" w:cs="Segoe UI"/>
-                <w:color w:val="24292E"/>
-              </w:rPr>
-            </w:pPr>
-            <w:r>
-              <w:rPr>
-                <w:rFonts w:ascii="Segoe UI" w:hAnsi="Segoe UI" w:cs="Segoe UI"/>
-                <w:color w:val="24292E"/>
-              </w:rPr>
-              <w:t>--------</w:t>
-            </w:r>
-          </w:p>
-        </w:tc>
-        <w:tc>
-          <w:tcPr>
-            <w:tcW w:w="3045" w:type="dxa"/>
-          </w:tcPr>
-          <w:p>
-            <w:pPr>
-              <w:pStyle w:val="NormalWeb"/>
-              <w:spacing w:before="0" w:beforeAutospacing="0" w:after="240" w:afterAutospacing="0"/>
-              <w:rPr>
-                <w:rFonts w:ascii="Segoe UI" w:hAnsi="Segoe UI" w:cs="Segoe UI"/>
-                <w:color w:val="24292E"/>
-              </w:rPr>
-            </w:pPr>
-            <w:r>
-              <w:rPr>
-                <w:rFonts w:ascii="Segoe UI" w:hAnsi="Segoe UI" w:cs="Segoe UI"/>
-                <w:color w:val="24292E"/>
-              </w:rPr>
-              <w:t>This resets the button to its defaults</w:t>
-            </w:r>
-          </w:p>
-        </w:tc>
-      </w:tr>
-      <w:tr>
-        <w:tc>
-          <w:tcPr>
-            <w:tcW w:w="3539" w:type="dxa"/>
-          </w:tcPr>
-          <w:p>
-            <w:pPr>
-              <w:pStyle w:val="NormalWeb"/>
-              <w:spacing w:before="0" w:beforeAutospacing="0" w:after="240" w:afterAutospacing="0"/>
-              <w:rPr>
-                <w:rFonts w:ascii="Segoe UI" w:hAnsi="Segoe UI" w:cs="Segoe UI"/>
-                <w:color w:val="24292E"/>
-              </w:rPr>
-            </w:pPr>
-            <w:r>
-              <w:rPr>
-                <w:rFonts w:ascii="Segoe UI" w:hAnsi="Segoe UI" w:cs="Segoe UI"/>
-                <w:color w:val="24292E"/>
-              </w:rPr>
-              <w:t>Button.checkMousePressed</w:t>
-            </w:r>
-          </w:p>
-        </w:tc>
-        <w:tc>
-          <w:tcPr>
-            <w:tcW w:w="2432" w:type="dxa"/>
-          </w:tcPr>
-          <w:p>
-            <w:pPr>
-              <w:pStyle w:val="NormalWeb"/>
-              <w:spacing w:before="0" w:beforeAutospacing="0" w:after="240" w:afterAutospacing="0"/>
-              <w:rPr>
-                <w:rFonts w:ascii="Segoe UI" w:hAnsi="Segoe UI" w:cs="Segoe UI"/>
-                <w:color w:val="24292E"/>
-              </w:rPr>
-            </w:pPr>
-            <w:r>
-              <w:rPr>
-                <w:rFonts w:ascii="Segoe UI" w:hAnsi="Segoe UI" w:cs="Segoe UI"/>
-                <w:color w:val="24292E"/>
-              </w:rPr>
-              <w:t>menu, a boolean</w:t>
-            </w:r>
-          </w:p>
-        </w:tc>
-        <w:tc>
-          <w:tcPr>
-            <w:tcW w:w="3045" w:type="dxa"/>
-          </w:tcPr>
-          <w:p>
-            <w:pPr>
-              <w:pStyle w:val="NormalWeb"/>
-              <w:spacing w:before="0" w:beforeAutospacing="0" w:after="240" w:afterAutospacing="0"/>
-              <w:rPr>
-                <w:rFonts w:ascii="Segoe UI" w:hAnsi="Segoe UI" w:cs="Segoe UI"/>
-                <w:color w:val="24292E"/>
-              </w:rPr>
-            </w:pPr>
-            <w:r>
-              <w:rPr>
-                <w:rFonts w:ascii="Segoe UI" w:hAnsi="Segoe UI" w:cs="Segoe UI"/>
-                <w:color w:val="24292E"/>
-              </w:rPr>
-              <w:t xml:space="preserve">This </w:t>
-            </w:r>
-            <w:r>
-              <w:rPr>
-                <w:rFonts w:ascii="Segoe UI" w:hAnsi="Segoe UI" w:cs="Segoe UI"/>
-                <w:color w:val="24292E"/>
-              </w:rPr>
-              <w:t>is basically the parent class version however it takes in some parameters</w:t>
-            </w:r>
-          </w:p>
-        </w:tc>
-      </w:tr>
-      <w:tr>
-        <w:tc>
-          <w:tcPr>
-            <w:tcW w:w="3539" w:type="dxa"/>
-          </w:tcPr>
-          <w:p>
-            <w:pPr>
-              <w:pStyle w:val="NormalWeb"/>
-              <w:spacing w:before="0" w:beforeAutospacing="0" w:after="240" w:afterAutospacing="0"/>
-              <w:rPr>
-                <w:rFonts w:ascii="Segoe UI" w:hAnsi="Segoe UI" w:cs="Segoe UI"/>
-                <w:color w:val="24292E"/>
-              </w:rPr>
-            </w:pPr>
-            <w:r>
-              <w:rPr>
-                <w:rFonts w:ascii="Segoe UI" w:hAnsi="Segoe UI" w:cs="Segoe UI"/>
-                <w:color w:val="24292E"/>
-              </w:rPr>
-              <w:t>Structure.update</w:t>
-            </w:r>
-          </w:p>
-        </w:tc>
-        <w:tc>
-          <w:tcPr>
-            <w:tcW w:w="2432" w:type="dxa"/>
-          </w:tcPr>
-          <w:p>
-            <w:pPr>
-              <w:pStyle w:val="NormalWeb"/>
-              <w:spacing w:before="0" w:beforeAutospacing="0" w:after="240" w:afterAutospacing="0"/>
-              <w:rPr>
-                <w:rFonts w:ascii="Segoe UI" w:hAnsi="Segoe UI" w:cs="Segoe UI"/>
-                <w:color w:val="24292E"/>
-              </w:rPr>
-            </w:pPr>
-            <w:r>
-              <w:rPr>
-                <w:rFonts w:ascii="Segoe UI" w:hAnsi="Segoe UI" w:cs="Segoe UI"/>
-                <w:color w:val="24292E"/>
-              </w:rPr>
-              <w:t>--------</w:t>
-            </w:r>
-          </w:p>
-        </w:tc>
-        <w:tc>
-          <w:tcPr>
-            <w:tcW w:w="3045" w:type="dxa"/>
-          </w:tcPr>
-          <w:p>
-            <w:pPr>
-              <w:pStyle w:val="NormalWeb"/>
-              <w:spacing w:before="0" w:beforeAutospacing="0" w:after="240" w:afterAutospacing="0"/>
-              <w:rPr>
-                <w:rFonts w:ascii="Segoe UI" w:hAnsi="Segoe UI" w:cs="Segoe UI"/>
-                <w:color w:val="24292E"/>
-              </w:rPr>
-            </w:pPr>
-            <w:r>
-              <w:rPr>
-                <w:rFonts w:ascii="Segoe UI" w:hAnsi="Segoe UI" w:cs="Segoe UI"/>
-                <w:color w:val="24292E"/>
-              </w:rPr>
-              <w:t>Updates the gridX and gridY position</w:t>
-            </w:r>
-          </w:p>
-        </w:tc>
-      </w:tr>
-      <w:tr>
-        <w:tc>
-          <w:tcPr>
-            <w:tcW w:w="3539" w:type="dxa"/>
-          </w:tcPr>
-          <w:p>
-            <w:pPr>
-              <w:pStyle w:val="NormalWeb"/>
-              <w:spacing w:before="0" w:beforeAutospacing="0" w:after="240" w:afterAutospacing="0"/>
-              <w:rPr>
-                <w:rFonts w:ascii="Segoe UI" w:hAnsi="Segoe UI" w:cs="Segoe UI"/>
-                <w:color w:val="24292E"/>
-              </w:rPr>
-            </w:pPr>
-            <w:r>
-              <w:rPr>
-                <w:rFonts w:ascii="Segoe UI" w:hAnsi="Segoe UI" w:cs="Segoe UI"/>
-                <w:color w:val="24292E"/>
-              </w:rPr>
-              <w:t>Structure.place</w:t>
-            </w:r>
-          </w:p>
-        </w:tc>
-        <w:tc>
-          <w:tcPr>
-            <w:tcW w:w="2432" w:type="dxa"/>
-          </w:tcPr>
-          <w:p>
-            <w:pPr>
-              <w:pStyle w:val="NormalWeb"/>
-              <w:spacing w:before="0" w:beforeAutospacing="0" w:after="240" w:afterAutospacing="0"/>
-              <w:rPr>
-                <w:rFonts w:ascii="Segoe UI" w:hAnsi="Segoe UI" w:cs="Segoe UI"/>
-                <w:color w:val="24292E"/>
-              </w:rPr>
-            </w:pPr>
-            <w:r>
-              <w:rPr>
-                <w:rFonts w:ascii="Segoe UI" w:hAnsi="Segoe UI" w:cs="Segoe UI"/>
-                <w:color w:val="24292E"/>
-              </w:rPr>
-              <w:t>--------</w:t>
-            </w:r>
-          </w:p>
-        </w:tc>
-        <w:tc>
-          <w:tcPr>
-            <w:tcW w:w="3045" w:type="dxa"/>
-          </w:tcPr>
-          <w:p>
-            <w:pPr>
-              <w:pStyle w:val="NormalWeb"/>
-              <w:spacing w:before="0" w:beforeAutospacing="0" w:after="240" w:afterAutospacing="0"/>
-              <w:rPr>
-                <w:rFonts w:ascii="Segoe UI" w:hAnsi="Segoe UI" w:cs="Segoe UI"/>
-                <w:color w:val="24292E"/>
-              </w:rPr>
-            </w:pPr>
-            <w:r>
-              <w:rPr>
-                <w:rFonts w:ascii="Segoe UI" w:hAnsi="Segoe UI" w:cs="Segoe UI"/>
-                <w:color w:val="24292E"/>
-              </w:rPr>
-              <w:t>Places the structure on the board at its current location</w:t>
-            </w:r>
-          </w:p>
-        </w:tc>
-      </w:tr>
-      <w:tr>
-        <w:tc>
-          <w:tcPr>
-            <w:tcW w:w="3539" w:type="dxa"/>
-          </w:tcPr>
-          <w:p>
-            <w:pPr>
-              <w:pStyle w:val="NormalWeb"/>
-              <w:spacing w:before="0" w:beforeAutospacing="0" w:after="240" w:afterAutospacing="0"/>
-              <w:rPr>
-                <w:rFonts w:ascii="Segoe UI" w:hAnsi="Segoe UI" w:cs="Segoe UI"/>
-                <w:color w:val="24292E"/>
-              </w:rPr>
-            </w:pPr>
-            <w:r>
-              <w:rPr>
-                <w:rFonts w:ascii="Segoe UI" w:hAnsi="Segoe UI" w:cs="Segoe UI"/>
-                <w:color w:val="24292E"/>
-              </w:rPr>
-              <w:t>Structure.getWidth</w:t>
-            </w:r>
-          </w:p>
-        </w:tc>
-        <w:tc>
-          <w:tcPr>
-            <w:tcW w:w="2432" w:type="dxa"/>
-          </w:tcPr>
-          <w:p>
-            <w:pPr>
-              <w:pStyle w:val="NormalWeb"/>
-              <w:spacing w:before="0" w:beforeAutospacing="0" w:after="240" w:afterAutospacing="0"/>
-              <w:rPr>
-                <w:rFonts w:ascii="Segoe UI" w:hAnsi="Segoe UI" w:cs="Segoe UI"/>
-                <w:color w:val="24292E"/>
-              </w:rPr>
-            </w:pPr>
-            <w:r>
-              <w:rPr>
-                <w:rFonts w:ascii="Segoe UI" w:hAnsi="Segoe UI" w:cs="Segoe UI"/>
-                <w:color w:val="24292E"/>
-              </w:rPr>
-              <w:t>--------</w:t>
-            </w:r>
-          </w:p>
-        </w:tc>
-        <w:tc>
-          <w:tcPr>
-            <w:tcW w:w="3045" w:type="dxa"/>
-          </w:tcPr>
-          <w:p>
-            <w:pPr>
-              <w:pStyle w:val="NormalWeb"/>
-              <w:spacing w:before="0" w:beforeAutospacing="0" w:after="240" w:afterAutospacing="0"/>
-              <w:rPr>
-                <w:rFonts w:ascii="Segoe UI" w:hAnsi="Segoe UI" w:cs="Segoe UI"/>
-                <w:color w:val="24292E"/>
-              </w:rPr>
-            </w:pPr>
-            <w:r>
-              <w:rPr>
-                <w:rFonts w:ascii="Segoe UI" w:hAnsi="Segoe UI" w:cs="Segoe UI"/>
-                <w:color w:val="24292E"/>
-              </w:rPr>
-              <w:t>Returns the width of the structure</w:t>
-            </w:r>
-          </w:p>
-        </w:tc>
-      </w:tr>
-      <w:tr>
-        <w:tc>
-          <w:tcPr>
-            <w:tcW w:w="3539" w:type="dxa"/>
-          </w:tcPr>
-          <w:p>
-            <w:pPr>
-              <w:pStyle w:val="NormalWeb"/>
-              <w:spacing w:before="0" w:beforeAutospacing="0" w:after="240" w:afterAutospacing="0"/>
-              <w:rPr>
-                <w:rFonts w:ascii="Segoe UI" w:hAnsi="Segoe UI" w:cs="Segoe UI"/>
-                <w:color w:val="24292E"/>
-              </w:rPr>
-            </w:pPr>
-            <w:r>
-              <w:rPr>
-                <w:rFonts w:ascii="Segoe UI" w:hAnsi="Segoe UI" w:cs="Segoe UI"/>
-                <w:color w:val="24292E"/>
-              </w:rPr>
-              <w:t>Structure.getHeight</w:t>
-            </w:r>
-          </w:p>
-        </w:tc>
-        <w:tc>
-          <w:tcPr>
-            <w:tcW w:w="2432" w:type="dxa"/>
-          </w:tcPr>
-          <w:p>
-            <w:pPr>
-              <w:pStyle w:val="NormalWeb"/>
-              <w:spacing w:before="0" w:beforeAutospacing="0" w:after="240" w:afterAutospacing="0"/>
-              <w:rPr>
-                <w:rFonts w:ascii="Segoe UI" w:hAnsi="Segoe UI" w:cs="Segoe UI"/>
-                <w:color w:val="24292E"/>
-              </w:rPr>
-            </w:pPr>
-            <w:r>
-              <w:rPr>
-                <w:rFonts w:ascii="Segoe UI" w:hAnsi="Segoe UI" w:cs="Segoe UI"/>
-                <w:color w:val="24292E"/>
-              </w:rPr>
-              <w:t>--------</w:t>
-            </w:r>
-          </w:p>
-        </w:tc>
-        <w:tc>
-          <w:tcPr>
-            <w:tcW w:w="3045" w:type="dxa"/>
-          </w:tcPr>
-          <w:p>
-            <w:pPr>
-              <w:pStyle w:val="NormalWeb"/>
-              <w:spacing w:before="0" w:beforeAutospacing="0" w:after="240" w:afterAutospacing="0"/>
-              <w:rPr>
-                <w:rFonts w:ascii="Segoe UI" w:hAnsi="Segoe UI" w:cs="Segoe UI"/>
-                <w:color w:val="24292E"/>
-              </w:rPr>
-            </w:pPr>
-            <w:r>
-              <w:rPr>
-                <w:rFonts w:ascii="Segoe UI" w:hAnsi="Segoe UI" w:cs="Segoe UI"/>
-                <w:color w:val="24292E"/>
-              </w:rPr>
-              <w:t>Returns the height of the structure</w:t>
-            </w:r>
-          </w:p>
-        </w:tc>
-      </w:tr>
-      <w:tr>
-        <w:tc>
-          <w:tcPr>
-            <w:tcW w:w="3539" w:type="dxa"/>
-          </w:tcPr>
-          <w:p>
-            <w:pPr>
-              <w:pStyle w:val="NormalWeb"/>
-              <w:spacing w:before="0" w:beforeAutospacing="0" w:after="240" w:afterAutospacing="0"/>
-              <w:rPr>
-                <w:rFonts w:ascii="Segoe UI" w:hAnsi="Segoe UI" w:cs="Segoe UI"/>
-                <w:color w:val="24292E"/>
-              </w:rPr>
-            </w:pPr>
-            <w:r>
-              <w:rPr>
-                <w:rFonts w:ascii="Segoe UI" w:hAnsi="Segoe UI" w:cs="Segoe UI"/>
-                <w:color w:val="24292E"/>
-              </w:rPr>
-              <w:t>Structure.getX</w:t>
-            </w:r>
-          </w:p>
-        </w:tc>
-        <w:tc>
-          <w:tcPr>
-            <w:tcW w:w="2432" w:type="dxa"/>
-          </w:tcPr>
-          <w:p>
-            <w:pPr>
-              <w:pStyle w:val="NormalWeb"/>
-              <w:spacing w:before="0" w:beforeAutospacing="0" w:after="240" w:afterAutospacing="0"/>
-              <w:rPr>
-                <w:rFonts w:ascii="Segoe UI" w:hAnsi="Segoe UI" w:cs="Segoe UI"/>
-                <w:color w:val="24292E"/>
-              </w:rPr>
-            </w:pPr>
-            <w:r>
-              <w:rPr>
-                <w:rFonts w:ascii="Segoe UI" w:hAnsi="Segoe UI" w:cs="Segoe UI"/>
-                <w:color w:val="24292E"/>
-              </w:rPr>
-              <w:t>--------</w:t>
-            </w:r>
-          </w:p>
-        </w:tc>
-        <w:tc>
-          <w:tcPr>
-            <w:tcW w:w="3045" w:type="dxa"/>
-          </w:tcPr>
-          <w:p>
-            <w:pPr>
-              <w:pStyle w:val="NormalWeb"/>
-              <w:spacing w:before="0" w:beforeAutospacing="0" w:after="240" w:afterAutospacing="0"/>
-              <w:rPr>
-                <w:rFonts w:ascii="Segoe UI" w:hAnsi="Segoe UI" w:cs="Segoe UI"/>
-                <w:color w:val="24292E"/>
-              </w:rPr>
-            </w:pPr>
-            <w:r>
-              <w:rPr>
-                <w:rFonts w:ascii="Segoe UI" w:hAnsi="Segoe UI" w:cs="Segoe UI"/>
-                <w:color w:val="24292E"/>
-              </w:rPr>
-              <w:t>Returns the gridX</w:t>
-            </w:r>
-          </w:p>
-        </w:tc>
-      </w:tr>
-      <w:tr>
-        <w:tc>
-          <w:tcPr>
-            <w:tcW w:w="3539" w:type="dxa"/>
-          </w:tcPr>
-          <w:p>
-            <w:pPr>
-              <w:pStyle w:val="NormalWeb"/>
-              <w:spacing w:before="0" w:beforeAutospacing="0" w:after="240" w:afterAutospacing="0"/>
-              <w:rPr>
-                <w:rFonts w:ascii="Segoe UI" w:hAnsi="Segoe UI" w:cs="Segoe UI"/>
-                <w:color w:val="24292E"/>
-              </w:rPr>
-            </w:pPr>
-            <w:r>
-              <w:rPr>
-                <w:rFonts w:ascii="Segoe UI" w:hAnsi="Segoe UI" w:cs="Segoe UI"/>
-                <w:color w:val="24292E"/>
-              </w:rPr>
-              <w:t>Structure.getY</w:t>
-            </w:r>
-          </w:p>
-        </w:tc>
-        <w:tc>
-          <w:tcPr>
-            <w:tcW w:w="2432" w:type="dxa"/>
-          </w:tcPr>
-          <w:p>
-            <w:pPr>
-              <w:pStyle w:val="NormalWeb"/>
-              <w:spacing w:before="0" w:beforeAutospacing="0" w:after="240" w:afterAutospacing="0"/>
-              <w:rPr>
-                <w:rFonts w:ascii="Segoe UI" w:hAnsi="Segoe UI" w:cs="Segoe UI"/>
-                <w:color w:val="24292E"/>
-              </w:rPr>
-            </w:pPr>
-            <w:r>
-              <w:rPr>
-                <w:rFonts w:ascii="Segoe UI" w:hAnsi="Segoe UI" w:cs="Segoe UI"/>
-                <w:color w:val="24292E"/>
-              </w:rPr>
-              <w:t>--------</w:t>
-            </w:r>
-          </w:p>
-        </w:tc>
-        <w:tc>
-          <w:tcPr>
-            <w:tcW w:w="3045" w:type="dxa"/>
-          </w:tcPr>
-          <w:p>
-            <w:pPr>
-              <w:pStyle w:val="NormalWeb"/>
-              <w:spacing w:before="0" w:beforeAutospacing="0" w:after="240" w:afterAutospacing="0"/>
-              <w:rPr>
-                <w:rFonts w:ascii="Segoe UI" w:hAnsi="Segoe UI" w:cs="Segoe UI"/>
-                <w:color w:val="24292E"/>
-              </w:rPr>
-            </w:pPr>
-            <w:r>
-              <w:rPr>
-                <w:rFonts w:ascii="Segoe UI" w:hAnsi="Segoe UI" w:cs="Segoe UI"/>
-                <w:color w:val="24292E"/>
-              </w:rPr>
-              <w:t>Returns the gridY</w:t>
-            </w:r>
-          </w:p>
-        </w:tc>
-      </w:tr>
-      <w:tr>
-        <w:tc>
-          <w:tcPr>
-            <w:tcW w:w="3539" w:type="dxa"/>
-          </w:tcPr>
-          <w:p>
-            <w:pPr>
-              <w:pStyle w:val="NormalWeb"/>
-              <w:spacing w:before="0" w:beforeAutospacing="0" w:after="240" w:afterAutospacing="0"/>
-              <w:rPr>
-                <w:rFonts w:ascii="Segoe UI" w:hAnsi="Segoe UI" w:cs="Segoe UI"/>
-                <w:color w:val="24292E"/>
-              </w:rPr>
-            </w:pPr>
-            <w:r>
-              <w:rPr>
-                <w:rFonts w:ascii="Segoe UI" w:hAnsi="Segoe UI" w:cs="Segoe UI"/>
-                <w:color w:val="24292E"/>
-              </w:rPr>
-              <w:t>Structure.get</w:t>
-            </w:r>
-          </w:p>
-        </w:tc>
-        <w:tc>
-          <w:tcPr>
-            <w:tcW w:w="2432" w:type="dxa"/>
-          </w:tcPr>
-          <w:p>
-            <w:pPr>
-              <w:pStyle w:val="NormalWeb"/>
-              <w:spacing w:before="0" w:beforeAutospacing="0" w:after="240" w:afterAutospacing="0"/>
-              <w:rPr>
-                <w:rFonts w:ascii="Segoe UI" w:hAnsi="Segoe UI" w:cs="Segoe UI"/>
-                <w:color w:val="24292E"/>
-              </w:rPr>
-            </w:pPr>
-            <w:r>
-              <w:rPr>
-                <w:rFonts w:ascii="Segoe UI" w:hAnsi="Segoe UI" w:cs="Segoe UI"/>
-                <w:color w:val="24292E"/>
-              </w:rPr>
-              <w:t>Int x, int y</w:t>
-            </w:r>
-          </w:p>
-        </w:tc>
-        <w:tc>
-          <w:tcPr>
-            <w:tcW w:w="3045" w:type="dxa"/>
-          </w:tcPr>
-          <w:p>
-            <w:pPr>
-              <w:pStyle w:val="NormalWeb"/>
-              <w:spacing w:before="0" w:beforeAutospacing="0" w:after="240" w:afterAutospacing="0"/>
-              <w:rPr>
-                <w:rFonts w:ascii="Segoe UI" w:hAnsi="Segoe UI" w:cs="Segoe UI"/>
-                <w:color w:val="24292E"/>
-              </w:rPr>
-            </w:pPr>
-            <w:r>
-              <w:rPr>
-                <w:rFonts w:ascii="Segoe UI" w:hAnsi="Segoe UI" w:cs="Segoe UI"/>
-                <w:color w:val="24292E"/>
-              </w:rPr>
-              <w:t>Returns a particular cell in the structure</w:t>
-            </w:r>
-          </w:p>
-        </w:tc>
-      </w:tr>
-      <w:tr>
-        <w:tc>
-          <w:tcPr>
-            <w:tcW w:w="3539" w:type="dxa"/>
-          </w:tcPr>
-          <w:p>
-            <w:pPr>
-              <w:pStyle w:val="NormalWeb"/>
-              <w:spacing w:before="0" w:beforeAutospacing="0" w:after="240" w:afterAutospacing="0"/>
-              <w:rPr>
-                <w:rFonts w:ascii="Segoe UI" w:hAnsi="Segoe UI" w:cs="Segoe UI"/>
-                <w:color w:val="24292E"/>
-              </w:rPr>
-            </w:pPr>
-            <w:r>
-              <w:rPr>
-                <w:rFonts w:ascii="Segoe UI" w:hAnsi="Segoe UI" w:cs="Segoe UI"/>
-                <w:color w:val="24292E"/>
-              </w:rPr>
-              <w:t>Structure.rotate</w:t>
-            </w:r>
-          </w:p>
-        </w:tc>
-        <w:tc>
-          <w:tcPr>
-            <w:tcW w:w="2432" w:type="dxa"/>
-          </w:tcPr>
-          <w:p>
-            <w:pPr>
-              <w:pStyle w:val="NormalWeb"/>
-              <w:spacing w:before="0" w:beforeAutospacing="0" w:after="240" w:afterAutospacing="0"/>
-              <w:rPr>
-                <w:rFonts w:ascii="Segoe UI" w:hAnsi="Segoe UI" w:cs="Segoe UI"/>
-                <w:color w:val="24292E"/>
-              </w:rPr>
-            </w:pPr>
-            <w:r>
-              <w:rPr>
-                <w:rFonts w:ascii="Segoe UI" w:hAnsi="Segoe UI" w:cs="Segoe UI"/>
-                <w:color w:val="24292E"/>
-              </w:rPr>
-              <w:t>r</w:t>
-            </w:r>
-          </w:p>
-        </w:tc>
-        <w:tc>
-          <w:tcPr>
-            <w:tcW w:w="3045" w:type="dxa"/>
-          </w:tcPr>
-          <w:p>
-            <w:pPr>
-              <w:pStyle w:val="NormalWeb"/>
-              <w:spacing w:before="0" w:beforeAutospacing="0" w:after="240" w:afterAutospacing="0"/>
-              <w:rPr>
-                <w:rFonts w:ascii="Segoe UI" w:hAnsi="Segoe UI" w:cs="Segoe UI"/>
-                <w:color w:val="24292E"/>
-              </w:rPr>
-            </w:pPr>
-          </w:p>
-        </w:tc>
-      </w:tr>
-      <w:tr>
-        <w:tc>
-          <w:tcPr>
-            <w:tcW w:w="3539" w:type="dxa"/>
-          </w:tcPr>
-          <w:p>
-            <w:pPr>
-              <w:pStyle w:val="NormalWeb"/>
-              <w:spacing w:before="0" w:beforeAutospacing="0" w:after="240" w:afterAutospacing="0"/>
-              <w:rPr>
-                <w:rFonts w:ascii="Segoe UI" w:hAnsi="Segoe UI" w:cs="Segoe UI"/>
-                <w:color w:val="24292E"/>
-              </w:rPr>
-            </w:pPr>
-            <w:r>
-              <w:rPr>
-                <w:rFonts w:ascii="Segoe UI" w:hAnsi="Segoe UI" w:cs="Segoe UI"/>
-                <w:color w:val="24292E"/>
-              </w:rPr>
-              <w:t>Structure.resetRotated</w:t>
-            </w:r>
-          </w:p>
-        </w:tc>
-        <w:tc>
-          <w:tcPr>
-            <w:tcW w:w="2432" w:type="dxa"/>
-          </w:tcPr>
-          <w:p>
-            <w:pPr>
-              <w:pStyle w:val="NormalWeb"/>
-              <w:spacing w:before="0" w:beforeAutospacing="0" w:after="240" w:afterAutospacing="0"/>
-              <w:rPr>
-                <w:rFonts w:ascii="Segoe UI" w:hAnsi="Segoe UI" w:cs="Segoe UI"/>
-                <w:color w:val="24292E"/>
-              </w:rPr>
-            </w:pPr>
-            <w:r>
-              <w:rPr>
-                <w:rFonts w:ascii="Segoe UI" w:hAnsi="Segoe UI" w:cs="Segoe UI"/>
-                <w:color w:val="24292E"/>
-              </w:rPr>
-              <w:t>--------</w:t>
-            </w:r>
-          </w:p>
-        </w:tc>
-        <w:tc>
-          <w:tcPr>
-            <w:tcW w:w="3045" w:type="dxa"/>
-          </w:tcPr>
-          <w:p>
-            <w:pPr>
-              <w:pStyle w:val="NormalWeb"/>
-              <w:spacing w:before="0" w:beforeAutospacing="0" w:after="240" w:afterAutospacing="0"/>
-              <w:rPr>
-                <w:rFonts w:ascii="Segoe UI" w:hAnsi="Segoe UI" w:cs="Segoe UI"/>
-                <w:color w:val="24292E"/>
-              </w:rPr>
-            </w:pPr>
-          </w:p>
-        </w:tc>
-      </w:tr>
-      <w:tr>
-        <w:tc>
-          <w:tcPr>
-            <w:tcW w:w="3539" w:type="dxa"/>
-          </w:tcPr>
-          <w:p>
-            <w:pPr>
-              <w:pStyle w:val="NormalWeb"/>
-              <w:spacing w:before="0" w:beforeAutospacing="0" w:after="240" w:afterAutospacing="0"/>
-              <w:rPr>
-                <w:rFonts w:ascii="Segoe UI" w:hAnsi="Segoe UI" w:cs="Segoe UI"/>
-                <w:color w:val="24292E"/>
-              </w:rPr>
-            </w:pPr>
-            <w:r>
-              <w:rPr>
-                <w:rFonts w:ascii="Segoe UI" w:hAnsi="Segoe UI" w:cs="Segoe UI"/>
-                <w:color w:val="24292E"/>
-              </w:rPr>
-              <w:t>Structure.getName</w:t>
-            </w:r>
-          </w:p>
-        </w:tc>
-        <w:tc>
-          <w:tcPr>
-            <w:tcW w:w="2432" w:type="dxa"/>
-          </w:tcPr>
-          <w:p>
-            <w:pPr>
-              <w:pStyle w:val="NormalWeb"/>
-              <w:spacing w:before="0" w:beforeAutospacing="0" w:after="240" w:afterAutospacing="0"/>
-              <w:rPr>
-                <w:rFonts w:ascii="Segoe UI" w:hAnsi="Segoe UI" w:cs="Segoe UI"/>
-                <w:color w:val="24292E"/>
-              </w:rPr>
-            </w:pPr>
-            <w:r>
-              <w:rPr>
-                <w:rFonts w:ascii="Segoe UI" w:hAnsi="Segoe UI" w:cs="Segoe UI"/>
-                <w:color w:val="24292E"/>
-              </w:rPr>
-              <w:t>--------</w:t>
-            </w:r>
-          </w:p>
-        </w:tc>
-        <w:tc>
-          <w:tcPr>
-            <w:tcW w:w="3045" w:type="dxa"/>
-          </w:tcPr>
-          <w:p>
-            <w:pPr>
-              <w:pStyle w:val="NormalWeb"/>
-              <w:spacing w:before="0" w:beforeAutospacing="0" w:after="240" w:afterAutospacing="0"/>
-              <w:rPr>
-                <w:rFonts w:ascii="Segoe UI" w:hAnsi="Segoe UI" w:cs="Segoe UI"/>
-                <w:color w:val="24292E"/>
-              </w:rPr>
-            </w:pPr>
-          </w:p>
-        </w:tc>
-      </w:tr>
-      <w:tr>
-        <w:tc>
-          <w:tcPr>
-            <w:tcW w:w="3539" w:type="dxa"/>
-          </w:tcPr>
-          <w:p>
-            <w:pPr>
-              <w:pStyle w:val="NormalWeb"/>
-              <w:spacing w:before="0" w:beforeAutospacing="0" w:after="240" w:afterAutospacing="0"/>
-              <w:rPr>
-                <w:rFonts w:ascii="Segoe UI" w:hAnsi="Segoe UI" w:cs="Segoe UI"/>
-                <w:color w:val="24292E"/>
-              </w:rPr>
-            </w:pPr>
-            <w:r>
-              <w:rPr>
-                <w:rFonts w:ascii="Segoe UI" w:hAnsi="Segoe UI" w:cs="Segoe UI"/>
-                <w:color w:val="24292E"/>
-              </w:rPr>
-              <w:lastRenderedPageBreak/>
               <w:t>Structure.placeInLocation</w:t>
             </w:r>
           </w:p>
@@ -6815,6 +6819,7 @@
                 <w:rFonts w:ascii="Segoe UI" w:hAnsi="Segoe UI" w:cs="Segoe UI"/>
                 <w:color w:val="24292E"/>
               </w:rPr>
+              <w:lastRenderedPageBreak/>
               <w:t>BOARD_WIDTH</w:t>
             </w:r>
           </w:p>
@@ -6971,7 +6976,6 @@
                 <w:rFonts w:ascii="Segoe UI" w:hAnsi="Segoe UI" w:cs="Segoe UI"/>
                 <w:color w:val="24292E"/>
               </w:rPr>
-              <w:lastRenderedPageBreak/>
               <w:t>START_GRID_Y</w:t>
             </w:r>
           </w:p>

</xml_diff>

<commit_message>
Added descriptions for all the variables and functions
</commit_message>
<xml_diff>
--- a/Design.docx
+++ b/Design.docx
@@ -136,8 +136,19 @@
           <w:bCs/>
           <w:color w:val="24292E"/>
         </w:rPr>
-        <w:t>Class GraphicalObject</w:t>
-      </w:r>
+        <w:t xml:space="preserve">Class </w:t>
+      </w:r>
+      <w:proofErr w:type="spellStart"/>
+      <w:r>
+        <w:rPr>
+          <w:rFonts w:ascii="Segoe UI" w:hAnsi="Segoe UI" w:cs="Segoe UI"/>
+          <w:b/>
+          <w:bCs/>
+          <w:color w:val="24292E"/>
+        </w:rPr>
+        <w:t>GraphicalObject</w:t>
+      </w:r>
+      <w:proofErr w:type="spellEnd"/>
     </w:p>
     <w:p>
       <w:pPr>
@@ -202,8 +213,17 @@
           <w:color w:val="24292E"/>
         </w:rPr>
         <w:tab/>
-        <w:t>-my_width</w:t>
-      </w:r>
+        <w:t>-</w:t>
+      </w:r>
+      <w:proofErr w:type="spellStart"/>
+      <w:r>
+        <w:rPr>
+          <w:rFonts w:ascii="Segoe UI" w:hAnsi="Segoe UI" w:cs="Segoe UI"/>
+          <w:color w:val="24292E"/>
+        </w:rPr>
+        <w:t>my_width</w:t>
+      </w:r>
+      <w:proofErr w:type="spellEnd"/>
     </w:p>
     <w:p>
       <w:pPr>
@@ -221,8 +241,17 @@
           <w:color w:val="24292E"/>
         </w:rPr>
         <w:tab/>
-        <w:t>-my_height</w:t>
-      </w:r>
+        <w:t>-</w:t>
+      </w:r>
+      <w:proofErr w:type="spellStart"/>
+      <w:r>
+        <w:rPr>
+          <w:rFonts w:ascii="Segoe UI" w:hAnsi="Segoe UI" w:cs="Segoe UI"/>
+          <w:color w:val="24292E"/>
+        </w:rPr>
+        <w:t>my_height</w:t>
+      </w:r>
+      <w:proofErr w:type="spellEnd"/>
     </w:p>
     <w:p>
       <w:pPr>
@@ -258,8 +287,17 @@
           <w:color w:val="24292E"/>
         </w:rPr>
         <w:tab/>
-        <w:t>+isMouseOver</w:t>
-      </w:r>
+        <w:t>+</w:t>
+      </w:r>
+      <w:proofErr w:type="spellStart"/>
+      <w:r>
+        <w:rPr>
+          <w:rFonts w:ascii="Segoe UI" w:hAnsi="Segoe UI" w:cs="Segoe UI"/>
+          <w:color w:val="24292E"/>
+        </w:rPr>
+        <w:t>isMouseOver</w:t>
+      </w:r>
+      <w:proofErr w:type="spellEnd"/>
       <w:r>
         <w:rPr>
           <w:rFonts w:ascii="Segoe UI" w:hAnsi="Segoe UI" w:cs="Segoe UI"/>
@@ -310,8 +348,17 @@
           <w:color w:val="24292E"/>
         </w:rPr>
         <w:tab/>
-        <w:t>+checkMousePressed</w:t>
-      </w:r>
+        <w:t>+</w:t>
+      </w:r>
+      <w:proofErr w:type="spellStart"/>
+      <w:r>
+        <w:rPr>
+          <w:rFonts w:ascii="Segoe UI" w:hAnsi="Segoe UI" w:cs="Segoe UI"/>
+          <w:color w:val="24292E"/>
+        </w:rPr>
+        <w:t>checkMousePressed</w:t>
+      </w:r>
+      <w:proofErr w:type="spellEnd"/>
       <w:r>
         <w:rPr>
           <w:rFonts w:ascii="Segoe UI" w:hAnsi="Segoe UI" w:cs="Segoe UI"/>
@@ -336,8 +383,17 @@
           <w:color w:val="24292E"/>
         </w:rPr>
         <w:tab/>
-        <w:t>+getType</w:t>
-      </w:r>
+        <w:t>+</w:t>
+      </w:r>
+      <w:proofErr w:type="spellStart"/>
+      <w:r>
+        <w:rPr>
+          <w:rFonts w:ascii="Segoe UI" w:hAnsi="Segoe UI" w:cs="Segoe UI"/>
+          <w:color w:val="24292E"/>
+        </w:rPr>
+        <w:t>getType</w:t>
+      </w:r>
+      <w:proofErr w:type="spellEnd"/>
       <w:r>
         <w:rPr>
           <w:rFonts w:ascii="Segoe UI" w:hAnsi="Segoe UI" w:cs="Segoe UI"/>
@@ -395,8 +451,19 @@
           <w:bCs/>
           <w:color w:val="24292E"/>
         </w:rPr>
-        <w:t xml:space="preserve"> extends GraphicalObject</w:t>
-      </w:r>
+        <w:t xml:space="preserve"> extends </w:t>
+      </w:r>
+      <w:proofErr w:type="spellStart"/>
+      <w:r>
+        <w:rPr>
+          <w:rFonts w:ascii="Segoe UI" w:hAnsi="Segoe UI" w:cs="Segoe UI"/>
+          <w:b/>
+          <w:bCs/>
+          <w:color w:val="24292E"/>
+        </w:rPr>
+        <w:t>GraphicalObject</w:t>
+      </w:r>
+      <w:proofErr w:type="spellEnd"/>
     </w:p>
     <w:p>
       <w:pPr>
@@ -414,8 +481,17 @@
           <w:color w:val="24292E"/>
         </w:rPr>
         <w:tab/>
-        <w:t>-my_text</w:t>
-      </w:r>
+        <w:t>-</w:t>
+      </w:r>
+      <w:proofErr w:type="spellStart"/>
+      <w:r>
+        <w:rPr>
+          <w:rFonts w:ascii="Segoe UI" w:hAnsi="Segoe UI" w:cs="Segoe UI"/>
+          <w:color w:val="24292E"/>
+        </w:rPr>
+        <w:t>my_text</w:t>
+      </w:r>
+      <w:proofErr w:type="spellEnd"/>
     </w:p>
     <w:p>
       <w:pPr>
@@ -433,8 +509,17 @@
           <w:color w:val="24292E"/>
         </w:rPr>
         <w:tab/>
-        <w:t>-my_textSize</w:t>
-      </w:r>
+        <w:t>-</w:t>
+      </w:r>
+      <w:proofErr w:type="spellStart"/>
+      <w:r>
+        <w:rPr>
+          <w:rFonts w:ascii="Segoe UI" w:hAnsi="Segoe UI" w:cs="Segoe UI"/>
+          <w:color w:val="24292E"/>
+        </w:rPr>
+        <w:t>my_textSize</w:t>
+      </w:r>
+      <w:proofErr w:type="spellEnd"/>
     </w:p>
     <w:p>
       <w:pPr>
@@ -452,8 +537,17 @@
           <w:color w:val="24292E"/>
         </w:rPr>
         <w:tab/>
-        <w:t>-paddingX</w:t>
-      </w:r>
+        <w:t>-</w:t>
+      </w:r>
+      <w:proofErr w:type="spellStart"/>
+      <w:r>
+        <w:rPr>
+          <w:rFonts w:ascii="Segoe UI" w:hAnsi="Segoe UI" w:cs="Segoe UI"/>
+          <w:color w:val="24292E"/>
+        </w:rPr>
+        <w:t>paddingX</w:t>
+      </w:r>
+      <w:proofErr w:type="spellEnd"/>
     </w:p>
     <w:p>
       <w:pPr>
@@ -471,8 +565,17 @@
           <w:color w:val="24292E"/>
         </w:rPr>
         <w:tab/>
-        <w:t>-paddingY</w:t>
-      </w:r>
+        <w:t>-</w:t>
+      </w:r>
+      <w:proofErr w:type="spellStart"/>
+      <w:r>
+        <w:rPr>
+          <w:rFonts w:ascii="Segoe UI" w:hAnsi="Segoe UI" w:cs="Segoe UI"/>
+          <w:color w:val="24292E"/>
+        </w:rPr>
+        <w:t>paddingY</w:t>
+      </w:r>
+      <w:proofErr w:type="spellEnd"/>
     </w:p>
     <w:p>
       <w:pPr>
@@ -490,8 +593,17 @@
           <w:color w:val="24292E"/>
         </w:rPr>
         <w:tab/>
-        <w:t>-textColour</w:t>
-      </w:r>
+        <w:t>-</w:t>
+      </w:r>
+      <w:proofErr w:type="spellStart"/>
+      <w:r>
+        <w:rPr>
+          <w:rFonts w:ascii="Segoe UI" w:hAnsi="Segoe UI" w:cs="Segoe UI"/>
+          <w:color w:val="24292E"/>
+        </w:rPr>
+        <w:t>textColour</w:t>
+      </w:r>
+      <w:proofErr w:type="spellEnd"/>
     </w:p>
     <w:p>
       <w:pPr>
@@ -509,8 +621,17 @@
           <w:color w:val="24292E"/>
         </w:rPr>
         <w:tab/>
-        <w:t>-baseColour</w:t>
-      </w:r>
+        <w:t>-</w:t>
+      </w:r>
+      <w:proofErr w:type="spellStart"/>
+      <w:r>
+        <w:rPr>
+          <w:rFonts w:ascii="Segoe UI" w:hAnsi="Segoe UI" w:cs="Segoe UI"/>
+          <w:color w:val="24292E"/>
+        </w:rPr>
+        <w:t>baseColour</w:t>
+      </w:r>
+      <w:proofErr w:type="spellEnd"/>
     </w:p>
     <w:p>
       <w:pPr>
@@ -528,8 +649,17 @@
           <w:color w:val="24292E"/>
         </w:rPr>
         <w:tab/>
-        <w:t>-hoverColour</w:t>
-      </w:r>
+        <w:t>-</w:t>
+      </w:r>
+      <w:proofErr w:type="spellStart"/>
+      <w:r>
+        <w:rPr>
+          <w:rFonts w:ascii="Segoe UI" w:hAnsi="Segoe UI" w:cs="Segoe UI"/>
+          <w:color w:val="24292E"/>
+        </w:rPr>
+        <w:t>hoverColour</w:t>
+      </w:r>
+      <w:proofErr w:type="spellEnd"/>
     </w:p>
     <w:p>
       <w:pPr>
@@ -578,7 +708,39 @@
           <w:color w:val="24292E"/>
         </w:rPr>
         <w:tab/>
-        <w:t>+checkMousePressed(menu, hasSomethingBeenPressed)</w:t>
+        <w:t>+</w:t>
+      </w:r>
+      <w:proofErr w:type="spellStart"/>
+      <w:r>
+        <w:rPr>
+          <w:rFonts w:ascii="Segoe UI" w:hAnsi="Segoe UI" w:cs="Segoe UI"/>
+          <w:color w:val="24292E"/>
+        </w:rPr>
+        <w:t>checkMousePressed</w:t>
+      </w:r>
+      <w:proofErr w:type="spellEnd"/>
+      <w:r>
+        <w:rPr>
+          <w:rFonts w:ascii="Segoe UI" w:hAnsi="Segoe UI" w:cs="Segoe UI"/>
+          <w:color w:val="24292E"/>
+        </w:rPr>
+        <w:t xml:space="preserve">(menu, </w:t>
+      </w:r>
+      <w:proofErr w:type="spellStart"/>
+      <w:r>
+        <w:rPr>
+          <w:rFonts w:ascii="Segoe UI" w:hAnsi="Segoe UI" w:cs="Segoe UI"/>
+          <w:color w:val="24292E"/>
+        </w:rPr>
+        <w:t>hasSomethingBeenPressed</w:t>
+      </w:r>
+      <w:proofErr w:type="spellEnd"/>
+      <w:r>
+        <w:rPr>
+          <w:rFonts w:ascii="Segoe UI" w:hAnsi="Segoe UI" w:cs="Segoe UI"/>
+          <w:color w:val="24292E"/>
+        </w:rPr>
+        <w:t>)</w:t>
       </w:r>
     </w:p>
     <w:p>
@@ -630,8 +792,19 @@
           <w:bCs/>
           <w:color w:val="24292E"/>
         </w:rPr>
-        <w:t>Class Menu extends GraphicalObject</w:t>
-      </w:r>
+        <w:t xml:space="preserve">Class Menu extends </w:t>
+      </w:r>
+      <w:proofErr w:type="spellStart"/>
+      <w:r>
+        <w:rPr>
+          <w:rFonts w:ascii="Segoe UI" w:hAnsi="Segoe UI" w:cs="Segoe UI"/>
+          <w:b/>
+          <w:bCs/>
+          <w:color w:val="24292E"/>
+        </w:rPr>
+        <w:t>GraphicalObject</w:t>
+      </w:r>
+      <w:proofErr w:type="spellEnd"/>
     </w:p>
     <w:p>
       <w:pPr>
@@ -649,8 +822,17 @@
           <w:color w:val="24292E"/>
         </w:rPr>
         <w:tab/>
-        <w:t>-my_buttons</w:t>
-      </w:r>
+        <w:t>-</w:t>
+      </w:r>
+      <w:proofErr w:type="spellStart"/>
+      <w:r>
+        <w:rPr>
+          <w:rFonts w:ascii="Segoe UI" w:hAnsi="Segoe UI" w:cs="Segoe UI"/>
+          <w:color w:val="24292E"/>
+        </w:rPr>
+        <w:t>my_buttons</w:t>
+      </w:r>
+      <w:proofErr w:type="spellEnd"/>
     </w:p>
     <w:p>
       <w:pPr>
@@ -668,8 +850,17 @@
           <w:color w:val="24292E"/>
         </w:rPr>
         <w:tab/>
-        <w:t>-my_structures</w:t>
-      </w:r>
+        <w:t>-</w:t>
+      </w:r>
+      <w:proofErr w:type="spellStart"/>
+      <w:r>
+        <w:rPr>
+          <w:rFonts w:ascii="Segoe UI" w:hAnsi="Segoe UI" w:cs="Segoe UI"/>
+          <w:color w:val="24292E"/>
+        </w:rPr>
+        <w:t>my_structures</w:t>
+      </w:r>
+      <w:proofErr w:type="spellEnd"/>
     </w:p>
     <w:p>
       <w:pPr>
@@ -687,8 +878,17 @@
           <w:color w:val="24292E"/>
         </w:rPr>
         <w:tab/>
-        <w:t>-my_textBox</w:t>
-      </w:r>
+        <w:t>-</w:t>
+      </w:r>
+      <w:proofErr w:type="spellStart"/>
+      <w:r>
+        <w:rPr>
+          <w:rFonts w:ascii="Segoe UI" w:hAnsi="Segoe UI" w:cs="Segoe UI"/>
+          <w:color w:val="24292E"/>
+        </w:rPr>
+        <w:t>my_textBox</w:t>
+      </w:r>
+      <w:proofErr w:type="spellEnd"/>
     </w:p>
     <w:p>
       <w:pPr>
@@ -706,8 +906,17 @@
           <w:color w:val="24292E"/>
         </w:rPr>
         <w:tab/>
-        <w:t>-my_menus</w:t>
-      </w:r>
+        <w:t>-</w:t>
+      </w:r>
+      <w:proofErr w:type="spellStart"/>
+      <w:r>
+        <w:rPr>
+          <w:rFonts w:ascii="Segoe UI" w:hAnsi="Segoe UI" w:cs="Segoe UI"/>
+          <w:color w:val="24292E"/>
+        </w:rPr>
+        <w:t>my_menus</w:t>
+      </w:r>
+      <w:proofErr w:type="spellEnd"/>
     </w:p>
     <w:p>
       <w:pPr>
@@ -725,8 +934,17 @@
           <w:color w:val="24292E"/>
         </w:rPr>
         <w:tab/>
-        <w:t>-my_image</w:t>
-      </w:r>
+        <w:t>-</w:t>
+      </w:r>
+      <w:proofErr w:type="spellStart"/>
+      <w:r>
+        <w:rPr>
+          <w:rFonts w:ascii="Segoe UI" w:hAnsi="Segoe UI" w:cs="Segoe UI"/>
+          <w:color w:val="24292E"/>
+        </w:rPr>
+        <w:t>my_image</w:t>
+      </w:r>
+      <w:proofErr w:type="spellEnd"/>
     </w:p>
     <w:p>
       <w:pPr>
@@ -744,8 +962,17 @@
           <w:color w:val="24292E"/>
         </w:rPr>
         <w:tab/>
-        <w:t>-hasImage</w:t>
-      </w:r>
+        <w:t>-</w:t>
+      </w:r>
+      <w:proofErr w:type="spellStart"/>
+      <w:r>
+        <w:rPr>
+          <w:rFonts w:ascii="Segoe UI" w:hAnsi="Segoe UI" w:cs="Segoe UI"/>
+          <w:color w:val="24292E"/>
+        </w:rPr>
+        <w:t>hasImage</w:t>
+      </w:r>
+      <w:proofErr w:type="spellEnd"/>
     </w:p>
     <w:p>
       <w:pPr>
@@ -763,8 +990,17 @@
           <w:color w:val="24292E"/>
         </w:rPr>
         <w:tab/>
-        <w:t>-hasTextBox</w:t>
-      </w:r>
+        <w:t>-</w:t>
+      </w:r>
+      <w:proofErr w:type="spellStart"/>
+      <w:r>
+        <w:rPr>
+          <w:rFonts w:ascii="Segoe UI" w:hAnsi="Segoe UI" w:cs="Segoe UI"/>
+          <w:color w:val="24292E"/>
+        </w:rPr>
+        <w:t>hasTextBox</w:t>
+      </w:r>
+      <w:proofErr w:type="spellEnd"/>
     </w:p>
     <w:p>
       <w:pPr>
@@ -782,8 +1018,17 @@
           <w:color w:val="24292E"/>
         </w:rPr>
         <w:tab/>
-        <w:t>-hasStructures</w:t>
-      </w:r>
+        <w:t>-</w:t>
+      </w:r>
+      <w:proofErr w:type="spellStart"/>
+      <w:r>
+        <w:rPr>
+          <w:rFonts w:ascii="Segoe UI" w:hAnsi="Segoe UI" w:cs="Segoe UI"/>
+          <w:color w:val="24292E"/>
+        </w:rPr>
+        <w:t>hasStructures</w:t>
+      </w:r>
+      <w:proofErr w:type="spellEnd"/>
     </w:p>
     <w:p>
       <w:pPr>
@@ -801,8 +1046,17 @@
           <w:color w:val="24292E"/>
         </w:rPr>
         <w:tab/>
-        <w:t>-hasButtons</w:t>
-      </w:r>
+        <w:t>-</w:t>
+      </w:r>
+      <w:proofErr w:type="spellStart"/>
+      <w:r>
+        <w:rPr>
+          <w:rFonts w:ascii="Segoe UI" w:hAnsi="Segoe UI" w:cs="Segoe UI"/>
+          <w:color w:val="24292E"/>
+        </w:rPr>
+        <w:t>hasButtons</w:t>
+      </w:r>
+      <w:proofErr w:type="spellEnd"/>
     </w:p>
     <w:p>
       <w:pPr>
@@ -820,8 +1074,17 @@
           <w:color w:val="24292E"/>
         </w:rPr>
         <w:tab/>
-        <w:t>-hasMenus</w:t>
-      </w:r>
+        <w:t>-</w:t>
+      </w:r>
+      <w:proofErr w:type="spellStart"/>
+      <w:r>
+        <w:rPr>
+          <w:rFonts w:ascii="Segoe UI" w:hAnsi="Segoe UI" w:cs="Segoe UI"/>
+          <w:color w:val="24292E"/>
+        </w:rPr>
+        <w:t>hasMenus</w:t>
+      </w:r>
+      <w:proofErr w:type="spellEnd"/>
     </w:p>
     <w:p>
       <w:pPr>
@@ -839,8 +1102,17 @@
           <w:color w:val="24292E"/>
         </w:rPr>
         <w:tab/>
-        <w:t>-my_text</w:t>
-      </w:r>
+        <w:t>-</w:t>
+      </w:r>
+      <w:proofErr w:type="spellStart"/>
+      <w:r>
+        <w:rPr>
+          <w:rFonts w:ascii="Segoe UI" w:hAnsi="Segoe UI" w:cs="Segoe UI"/>
+          <w:color w:val="24292E"/>
+        </w:rPr>
+        <w:t>my_text</w:t>
+      </w:r>
+      <w:proofErr w:type="spellEnd"/>
     </w:p>
     <w:p>
       <w:pPr>
@@ -858,8 +1130,17 @@
           <w:color w:val="24292E"/>
         </w:rPr>
         <w:tab/>
-        <w:t>-startText</w:t>
-      </w:r>
+        <w:t>-</w:t>
+      </w:r>
+      <w:proofErr w:type="spellStart"/>
+      <w:r>
+        <w:rPr>
+          <w:rFonts w:ascii="Segoe UI" w:hAnsi="Segoe UI" w:cs="Segoe UI"/>
+          <w:color w:val="24292E"/>
+        </w:rPr>
+        <w:t>startText</w:t>
+      </w:r>
+      <w:proofErr w:type="spellEnd"/>
     </w:p>
     <w:p>
       <w:pPr>
@@ -877,8 +1158,17 @@
           <w:color w:val="24292E"/>
         </w:rPr>
         <w:tab/>
-        <w:t>-textX</w:t>
-      </w:r>
+        <w:t>-</w:t>
+      </w:r>
+      <w:proofErr w:type="spellStart"/>
+      <w:r>
+        <w:rPr>
+          <w:rFonts w:ascii="Segoe UI" w:hAnsi="Segoe UI" w:cs="Segoe UI"/>
+          <w:color w:val="24292E"/>
+        </w:rPr>
+        <w:t>textX</w:t>
+      </w:r>
+      <w:proofErr w:type="spellEnd"/>
     </w:p>
     <w:p>
       <w:pPr>
@@ -896,8 +1186,17 @@
           <w:color w:val="24292E"/>
         </w:rPr>
         <w:tab/>
-        <w:t>-textY</w:t>
-      </w:r>
+        <w:t>-</w:t>
+      </w:r>
+      <w:proofErr w:type="spellStart"/>
+      <w:r>
+        <w:rPr>
+          <w:rFonts w:ascii="Segoe UI" w:hAnsi="Segoe UI" w:cs="Segoe UI"/>
+          <w:color w:val="24292E"/>
+        </w:rPr>
+        <w:t>textY</w:t>
+      </w:r>
+      <w:proofErr w:type="spellEnd"/>
     </w:p>
     <w:p>
       <w:pPr>
@@ -915,8 +1214,17 @@
           <w:color w:val="24292E"/>
         </w:rPr>
         <w:tab/>
-        <w:t>-hasBackground</w:t>
-      </w:r>
+        <w:t>-</w:t>
+      </w:r>
+      <w:proofErr w:type="spellStart"/>
+      <w:r>
+        <w:rPr>
+          <w:rFonts w:ascii="Segoe UI" w:hAnsi="Segoe UI" w:cs="Segoe UI"/>
+          <w:color w:val="24292E"/>
+        </w:rPr>
+        <w:t>hasBackground</w:t>
+      </w:r>
+      <w:proofErr w:type="spellEnd"/>
     </w:p>
     <w:p>
       <w:pPr>
@@ -934,8 +1242,17 @@
           <w:color w:val="24292E"/>
         </w:rPr>
         <w:tab/>
-        <w:t>-backgroundColour</w:t>
-      </w:r>
+        <w:t>-</w:t>
+      </w:r>
+      <w:proofErr w:type="spellStart"/>
+      <w:r>
+        <w:rPr>
+          <w:rFonts w:ascii="Segoe UI" w:hAnsi="Segoe UI" w:cs="Segoe UI"/>
+          <w:color w:val="24292E"/>
+        </w:rPr>
+        <w:t>backgroundColour</w:t>
+      </w:r>
+      <w:proofErr w:type="spellEnd"/>
     </w:p>
     <w:p>
       <w:pPr>
@@ -953,8 +1270,17 @@
           <w:color w:val="24292E"/>
         </w:rPr>
         <w:tab/>
-        <w:t>-outlineColour</w:t>
-      </w:r>
+        <w:t>-</w:t>
+      </w:r>
+      <w:proofErr w:type="spellStart"/>
+      <w:r>
+        <w:rPr>
+          <w:rFonts w:ascii="Segoe UI" w:hAnsi="Segoe UI" w:cs="Segoe UI"/>
+          <w:color w:val="24292E"/>
+        </w:rPr>
+        <w:t>outlineColour</w:t>
+      </w:r>
+      <w:proofErr w:type="spellEnd"/>
     </w:p>
     <w:p>
       <w:pPr>
@@ -972,8 +1298,17 @@
           <w:color w:val="24292E"/>
         </w:rPr>
         <w:tab/>
-        <w:t>-exitMenu</w:t>
-      </w:r>
+        <w:t>-</w:t>
+      </w:r>
+      <w:proofErr w:type="spellStart"/>
+      <w:r>
+        <w:rPr>
+          <w:rFonts w:ascii="Segoe UI" w:hAnsi="Segoe UI" w:cs="Segoe UI"/>
+          <w:color w:val="24292E"/>
+        </w:rPr>
+        <w:t>exitMenu</w:t>
+      </w:r>
+      <w:proofErr w:type="spellEnd"/>
     </w:p>
     <w:p>
       <w:pPr>
@@ -1022,7 +1357,23 @@
           <w:color w:val="24292E"/>
         </w:rPr>
         <w:tab/>
-        <w:t>+isMouseOverElement()</w:t>
+        <w:t>+</w:t>
+      </w:r>
+      <w:proofErr w:type="spellStart"/>
+      <w:r>
+        <w:rPr>
+          <w:rFonts w:ascii="Segoe UI" w:hAnsi="Segoe UI" w:cs="Segoe UI"/>
+          <w:color w:val="24292E"/>
+        </w:rPr>
+        <w:t>isMouseOverElement</w:t>
+      </w:r>
+      <w:proofErr w:type="spellEnd"/>
+      <w:r>
+        <w:rPr>
+          <w:rFonts w:ascii="Segoe UI" w:hAnsi="Segoe UI" w:cs="Segoe UI"/>
+          <w:color w:val="24292E"/>
+        </w:rPr>
+        <w:t>()</w:t>
       </w:r>
     </w:p>
     <w:p>
@@ -1043,12 +1394,21 @@
         <w:tab/>
         <w:t>+</w:t>
       </w:r>
-      <w:r>
-        <w:rPr>
-          <w:rFonts w:ascii="Segoe UI" w:hAnsi="Segoe UI" w:cs="Segoe UI"/>
-          <w:color w:val="24292E"/>
-        </w:rPr>
-        <w:t>getInput()</w:t>
+      <w:proofErr w:type="spellStart"/>
+      <w:r>
+        <w:rPr>
+          <w:rFonts w:ascii="Segoe UI" w:hAnsi="Segoe UI" w:cs="Segoe UI"/>
+          <w:color w:val="24292E"/>
+        </w:rPr>
+        <w:t>getInput</w:t>
+      </w:r>
+      <w:proofErr w:type="spellEnd"/>
+      <w:r>
+        <w:rPr>
+          <w:rFonts w:ascii="Segoe UI" w:hAnsi="Segoe UI" w:cs="Segoe UI"/>
+          <w:color w:val="24292E"/>
+        </w:rPr>
+        <w:t>()</w:t>
       </w:r>
     </w:p>
     <w:p>
@@ -1067,7 +1427,39 @@
           <w:color w:val="24292E"/>
         </w:rPr>
         <w:tab/>
-        <w:t>+setString(newString)</w:t>
+        <w:t>+</w:t>
+      </w:r>
+      <w:proofErr w:type="spellStart"/>
+      <w:r>
+        <w:rPr>
+          <w:rFonts w:ascii="Segoe UI" w:hAnsi="Segoe UI" w:cs="Segoe UI"/>
+          <w:color w:val="24292E"/>
+        </w:rPr>
+        <w:t>setString</w:t>
+      </w:r>
+      <w:proofErr w:type="spellEnd"/>
+      <w:r>
+        <w:rPr>
+          <w:rFonts w:ascii="Segoe UI" w:hAnsi="Segoe UI" w:cs="Segoe UI"/>
+          <w:color w:val="24292E"/>
+        </w:rPr>
+        <w:t>(</w:t>
+      </w:r>
+      <w:proofErr w:type="spellStart"/>
+      <w:r>
+        <w:rPr>
+          <w:rFonts w:ascii="Segoe UI" w:hAnsi="Segoe UI" w:cs="Segoe UI"/>
+          <w:color w:val="24292E"/>
+        </w:rPr>
+        <w:t>newString</w:t>
+      </w:r>
+      <w:proofErr w:type="spellEnd"/>
+      <w:r>
+        <w:rPr>
+          <w:rFonts w:ascii="Segoe UI" w:hAnsi="Segoe UI" w:cs="Segoe UI"/>
+          <w:color w:val="24292E"/>
+        </w:rPr>
+        <w:t>)</w:t>
       </w:r>
     </w:p>
     <w:p>
@@ -1086,7 +1478,23 @@
           <w:color w:val="24292E"/>
         </w:rPr>
         <w:tab/>
-        <w:t>+isTextBoxFocused()</w:t>
+        <w:t>+</w:t>
+      </w:r>
+      <w:proofErr w:type="spellStart"/>
+      <w:r>
+        <w:rPr>
+          <w:rFonts w:ascii="Segoe UI" w:hAnsi="Segoe UI" w:cs="Segoe UI"/>
+          <w:color w:val="24292E"/>
+        </w:rPr>
+        <w:t>isTextBoxFocused</w:t>
+      </w:r>
+      <w:proofErr w:type="spellEnd"/>
+      <w:r>
+        <w:rPr>
+          <w:rFonts w:ascii="Segoe UI" w:hAnsi="Segoe UI" w:cs="Segoe UI"/>
+          <w:color w:val="24292E"/>
+        </w:rPr>
+        <w:t>()</w:t>
       </w:r>
     </w:p>
     <w:p>
@@ -1105,7 +1513,23 @@
           <w:color w:val="24292E"/>
         </w:rPr>
         <w:tab/>
-        <w:t>+getTextBox()</w:t>
+        <w:t>+</w:t>
+      </w:r>
+      <w:proofErr w:type="spellStart"/>
+      <w:r>
+        <w:rPr>
+          <w:rFonts w:ascii="Segoe UI" w:hAnsi="Segoe UI" w:cs="Segoe UI"/>
+          <w:color w:val="24292E"/>
+        </w:rPr>
+        <w:t>getTextBox</w:t>
+      </w:r>
+      <w:proofErr w:type="spellEnd"/>
+      <w:r>
+        <w:rPr>
+          <w:rFonts w:ascii="Segoe UI" w:hAnsi="Segoe UI" w:cs="Segoe UI"/>
+          <w:color w:val="24292E"/>
+        </w:rPr>
+        <w:t>()</w:t>
       </w:r>
     </w:p>
     <w:p>
@@ -1138,8 +1562,39 @@
           <w:bCs/>
           <w:color w:val="24292E"/>
         </w:rPr>
-        <w:t>Class TextBox extends GraphicalObject</w:t>
-      </w:r>
+        <w:t xml:space="preserve">Class </w:t>
+      </w:r>
+      <w:proofErr w:type="spellStart"/>
+      <w:r>
+        <w:rPr>
+          <w:rFonts w:ascii="Segoe UI" w:hAnsi="Segoe UI" w:cs="Segoe UI"/>
+          <w:b/>
+          <w:bCs/>
+          <w:color w:val="24292E"/>
+        </w:rPr>
+        <w:t>TextBox</w:t>
+      </w:r>
+      <w:proofErr w:type="spellEnd"/>
+      <w:r>
+        <w:rPr>
+          <w:rFonts w:ascii="Segoe UI" w:hAnsi="Segoe UI" w:cs="Segoe UI"/>
+          <w:b/>
+          <w:bCs/>
+          <w:color w:val="24292E"/>
+        </w:rPr>
+        <w:t xml:space="preserve"> extends </w:t>
+      </w:r>
+      <w:proofErr w:type="spellStart"/>
+      <w:r>
+        <w:rPr>
+          <w:rFonts w:ascii="Segoe UI" w:hAnsi="Segoe UI" w:cs="Segoe UI"/>
+          <w:b/>
+          <w:bCs/>
+          <w:color w:val="24292E"/>
+        </w:rPr>
+        <w:t>GraphicalObject</w:t>
+      </w:r>
+      <w:proofErr w:type="spellEnd"/>
     </w:p>
     <w:p>
       <w:pPr>
@@ -1157,8 +1612,17 @@
           <w:color w:val="24292E"/>
         </w:rPr>
         <w:tab/>
-        <w:t>-isFocused</w:t>
-      </w:r>
+        <w:t>-</w:t>
+      </w:r>
+      <w:proofErr w:type="spellStart"/>
+      <w:r>
+        <w:rPr>
+          <w:rFonts w:ascii="Segoe UI" w:hAnsi="Segoe UI" w:cs="Segoe UI"/>
+          <w:color w:val="24292E"/>
+        </w:rPr>
+        <w:t>isFocused</w:t>
+      </w:r>
+      <w:proofErr w:type="spellEnd"/>
     </w:p>
     <w:p>
       <w:pPr>
@@ -1176,8 +1640,17 @@
           <w:color w:val="24292E"/>
         </w:rPr>
         <w:tab/>
-        <w:t>-inputText</w:t>
-      </w:r>
+        <w:t>-</w:t>
+      </w:r>
+      <w:proofErr w:type="spellStart"/>
+      <w:r>
+        <w:rPr>
+          <w:rFonts w:ascii="Segoe UI" w:hAnsi="Segoe UI" w:cs="Segoe UI"/>
+          <w:color w:val="24292E"/>
+        </w:rPr>
+        <w:t>inputText</w:t>
+      </w:r>
+      <w:proofErr w:type="spellEnd"/>
     </w:p>
     <w:p>
       <w:pPr>
@@ -1195,8 +1668,17 @@
           <w:color w:val="24292E"/>
         </w:rPr>
         <w:tab/>
-        <w:t>-showCursor</w:t>
-      </w:r>
+        <w:t>-</w:t>
+      </w:r>
+      <w:proofErr w:type="spellStart"/>
+      <w:r>
+        <w:rPr>
+          <w:rFonts w:ascii="Segoe UI" w:hAnsi="Segoe UI" w:cs="Segoe UI"/>
+          <w:color w:val="24292E"/>
+        </w:rPr>
+        <w:t>showCursor</w:t>
+      </w:r>
+      <w:proofErr w:type="spellEnd"/>
     </w:p>
     <w:p>
       <w:pPr>
@@ -1214,8 +1696,17 @@
           <w:color w:val="24292E"/>
         </w:rPr>
         <w:tab/>
-        <w:t>-cursorDelay</w:t>
-      </w:r>
+        <w:t>-</w:t>
+      </w:r>
+      <w:proofErr w:type="spellStart"/>
+      <w:r>
+        <w:rPr>
+          <w:rFonts w:ascii="Segoe UI" w:hAnsi="Segoe UI" w:cs="Segoe UI"/>
+          <w:color w:val="24292E"/>
+        </w:rPr>
+        <w:t>cursorDelay</w:t>
+      </w:r>
+      <w:proofErr w:type="spellEnd"/>
     </w:p>
     <w:p>
       <w:pPr>
@@ -1233,8 +1724,73 @@
           <w:color w:val="24292E"/>
         </w:rPr>
         <w:tab/>
-        <w:t>-cursorPosition</w:t>
-      </w:r>
+        <w:t>-</w:t>
+      </w:r>
+      <w:proofErr w:type="spellStart"/>
+      <w:r>
+        <w:rPr>
+          <w:rFonts w:ascii="Segoe UI" w:hAnsi="Segoe UI" w:cs="Segoe UI"/>
+          <w:color w:val="24292E"/>
+        </w:rPr>
+        <w:t>cursorPosition</w:t>
+      </w:r>
+      <w:proofErr w:type="spellEnd"/>
+    </w:p>
+    <w:p>
+      <w:pPr>
+        <w:pStyle w:val="NormalWeb"/>
+        <w:shd w:val="clear" w:color="auto" w:fill="FFFFFF"/>
+        <w:spacing w:before="0" w:beforeAutospacing="0" w:after="240" w:afterAutospacing="0"/>
+        <w:rPr>
+          <w:rFonts w:ascii="Segoe UI" w:hAnsi="Segoe UI" w:cs="Segoe UI"/>
+          <w:color w:val="24292E"/>
+        </w:rPr>
+      </w:pPr>
+      <w:r>
+        <w:rPr>
+          <w:rFonts w:ascii="Segoe UI" w:hAnsi="Segoe UI" w:cs="Segoe UI"/>
+          <w:color w:val="24292E"/>
+        </w:rPr>
+        <w:tab/>
+        <w:t>-</w:t>
+      </w:r>
+      <w:proofErr w:type="spellStart"/>
+      <w:r>
+        <w:rPr>
+          <w:rFonts w:ascii="Segoe UI" w:hAnsi="Segoe UI" w:cs="Segoe UI"/>
+          <w:color w:val="24292E"/>
+        </w:rPr>
+        <w:t>visibleText</w:t>
+      </w:r>
+      <w:proofErr w:type="spellEnd"/>
+    </w:p>
+    <w:p>
+      <w:pPr>
+        <w:pStyle w:val="NormalWeb"/>
+        <w:shd w:val="clear" w:color="auto" w:fill="FFFFFF"/>
+        <w:spacing w:before="0" w:beforeAutospacing="0" w:after="240" w:afterAutospacing="0"/>
+        <w:rPr>
+          <w:rFonts w:ascii="Segoe UI" w:hAnsi="Segoe UI" w:cs="Segoe UI"/>
+          <w:color w:val="24292E"/>
+        </w:rPr>
+      </w:pPr>
+      <w:r>
+        <w:rPr>
+          <w:rFonts w:ascii="Segoe UI" w:hAnsi="Segoe UI" w:cs="Segoe UI"/>
+          <w:color w:val="24292E"/>
+        </w:rPr>
+        <w:tab/>
+        <w:t>-</w:t>
+      </w:r>
+      <w:proofErr w:type="spellStart"/>
+      <w:r>
+        <w:rPr>
+          <w:rFonts w:ascii="Segoe UI" w:hAnsi="Segoe UI" w:cs="Segoe UI"/>
+          <w:color w:val="24292E"/>
+        </w:rPr>
+        <w:t>inputTextStartPos</w:t>
+      </w:r>
+      <w:proofErr w:type="spellEnd"/>
     </w:p>
     <w:p>
       <w:pPr>
@@ -1263,7 +1819,39 @@
           <w:color w:val="24292E"/>
         </w:rPr>
         <w:tab/>
-        <w:t>-changeTextStartPos(changeBy)</w:t>
+        <w:t>-</w:t>
+      </w:r>
+      <w:proofErr w:type="spellStart"/>
+      <w:r>
+        <w:rPr>
+          <w:rFonts w:ascii="Segoe UI" w:hAnsi="Segoe UI" w:cs="Segoe UI"/>
+          <w:color w:val="24292E"/>
+        </w:rPr>
+        <w:t>changeTextStartPos</w:t>
+      </w:r>
+      <w:proofErr w:type="spellEnd"/>
+      <w:r>
+        <w:rPr>
+          <w:rFonts w:ascii="Segoe UI" w:hAnsi="Segoe UI" w:cs="Segoe UI"/>
+          <w:color w:val="24292E"/>
+        </w:rPr>
+        <w:t>(</w:t>
+      </w:r>
+      <w:proofErr w:type="spellStart"/>
+      <w:r>
+        <w:rPr>
+          <w:rFonts w:ascii="Segoe UI" w:hAnsi="Segoe UI" w:cs="Segoe UI"/>
+          <w:color w:val="24292E"/>
+        </w:rPr>
+        <w:t>changeBy</w:t>
+      </w:r>
+      <w:proofErr w:type="spellEnd"/>
+      <w:r>
+        <w:rPr>
+          <w:rFonts w:ascii="Segoe UI" w:hAnsi="Segoe UI" w:cs="Segoe UI"/>
+          <w:color w:val="24292E"/>
+        </w:rPr>
+        <w:t>)</w:t>
       </w:r>
     </w:p>
     <w:p>
@@ -1277,14 +1865,28 @@
           <w:color w:val="24292E"/>
         </w:rPr>
       </w:pPr>
-      <w:bookmarkStart w:id="0" w:name="_GoBack"/>
-      <w:bookmarkEnd w:id="0"/>
-      <w:r>
-        <w:rPr>
-          <w:rFonts w:ascii="Segoe UI" w:hAnsi="Segoe UI" w:cs="Segoe UI"/>
-          <w:color w:val="24292E"/>
-        </w:rPr>
-        <w:t>-updateVisibleText()</w:t>
+      <w:r>
+        <w:rPr>
+          <w:rFonts w:ascii="Segoe UI" w:hAnsi="Segoe UI" w:cs="Segoe UI"/>
+          <w:color w:val="24292E"/>
+        </w:rPr>
+        <w:t>-</w:t>
+      </w:r>
+      <w:proofErr w:type="spellStart"/>
+      <w:r>
+        <w:rPr>
+          <w:rFonts w:ascii="Segoe UI" w:hAnsi="Segoe UI" w:cs="Segoe UI"/>
+          <w:color w:val="24292E"/>
+        </w:rPr>
+        <w:t>updateVisibleText</w:t>
+      </w:r>
+      <w:proofErr w:type="spellEnd"/>
+      <w:r>
+        <w:rPr>
+          <w:rFonts w:ascii="Segoe UI" w:hAnsi="Segoe UI" w:cs="Segoe UI"/>
+          <w:color w:val="24292E"/>
+        </w:rPr>
+        <w:t>()</w:t>
       </w:r>
     </w:p>
     <w:p>
@@ -1341,7 +1943,39 @@
           <w:color w:val="24292E"/>
         </w:rPr>
         <w:tab/>
-        <w:t>+inputKey(inpKey)</w:t>
+        <w:t>+</w:t>
+      </w:r>
+      <w:proofErr w:type="spellStart"/>
+      <w:r>
+        <w:rPr>
+          <w:rFonts w:ascii="Segoe UI" w:hAnsi="Segoe UI" w:cs="Segoe UI"/>
+          <w:color w:val="24292E"/>
+        </w:rPr>
+        <w:t>inputKey</w:t>
+      </w:r>
+      <w:proofErr w:type="spellEnd"/>
+      <w:r>
+        <w:rPr>
+          <w:rFonts w:ascii="Segoe UI" w:hAnsi="Segoe UI" w:cs="Segoe UI"/>
+          <w:color w:val="24292E"/>
+        </w:rPr>
+        <w:t>(</w:t>
+      </w:r>
+      <w:proofErr w:type="spellStart"/>
+      <w:r>
+        <w:rPr>
+          <w:rFonts w:ascii="Segoe UI" w:hAnsi="Segoe UI" w:cs="Segoe UI"/>
+          <w:color w:val="24292E"/>
+        </w:rPr>
+        <w:t>inpKey</w:t>
+      </w:r>
+      <w:proofErr w:type="spellEnd"/>
+      <w:r>
+        <w:rPr>
+          <w:rFonts w:ascii="Segoe UI" w:hAnsi="Segoe UI" w:cs="Segoe UI"/>
+          <w:color w:val="24292E"/>
+        </w:rPr>
+        <w:t>)</w:t>
       </w:r>
     </w:p>
     <w:p>
@@ -1360,7 +1994,23 @@
           <w:color w:val="24292E"/>
         </w:rPr>
         <w:tab/>
-        <w:t>+setFocused(temp)</w:t>
+        <w:t>+</w:t>
+      </w:r>
+      <w:proofErr w:type="spellStart"/>
+      <w:r>
+        <w:rPr>
+          <w:rFonts w:ascii="Segoe UI" w:hAnsi="Segoe UI" w:cs="Segoe UI"/>
+          <w:color w:val="24292E"/>
+        </w:rPr>
+        <w:t>setFocused</w:t>
+      </w:r>
+      <w:proofErr w:type="spellEnd"/>
+      <w:r>
+        <w:rPr>
+          <w:rFonts w:ascii="Segoe UI" w:hAnsi="Segoe UI" w:cs="Segoe UI"/>
+          <w:color w:val="24292E"/>
+        </w:rPr>
+        <w:t>(temp)</w:t>
       </w:r>
     </w:p>
     <w:p>
@@ -1379,7 +2029,23 @@
           <w:color w:val="24292E"/>
         </w:rPr>
         <w:tab/>
-        <w:t>+getInput()</w:t>
+        <w:t>+</w:t>
+      </w:r>
+      <w:proofErr w:type="spellStart"/>
+      <w:r>
+        <w:rPr>
+          <w:rFonts w:ascii="Segoe UI" w:hAnsi="Segoe UI" w:cs="Segoe UI"/>
+          <w:color w:val="24292E"/>
+        </w:rPr>
+        <w:t>getInput</w:t>
+      </w:r>
+      <w:proofErr w:type="spellEnd"/>
+      <w:r>
+        <w:rPr>
+          <w:rFonts w:ascii="Segoe UI" w:hAnsi="Segoe UI" w:cs="Segoe UI"/>
+          <w:color w:val="24292E"/>
+        </w:rPr>
+        <w:t>()</w:t>
       </w:r>
     </w:p>
     <w:p>
@@ -1398,7 +2064,23 @@
           <w:color w:val="24292E"/>
         </w:rPr>
         <w:tab/>
-        <w:t>+getIsFocused()</w:t>
+        <w:t>+</w:t>
+      </w:r>
+      <w:proofErr w:type="spellStart"/>
+      <w:r>
+        <w:rPr>
+          <w:rFonts w:ascii="Segoe UI" w:hAnsi="Segoe UI" w:cs="Segoe UI"/>
+          <w:color w:val="24292E"/>
+        </w:rPr>
+        <w:t>getIsFocused</w:t>
+      </w:r>
+      <w:proofErr w:type="spellEnd"/>
+      <w:r>
+        <w:rPr>
+          <w:rFonts w:ascii="Segoe UI" w:hAnsi="Segoe UI" w:cs="Segoe UI"/>
+          <w:color w:val="24292E"/>
+        </w:rPr>
+        <w:t>()</w:t>
       </w:r>
     </w:p>
     <w:p>
@@ -1461,9 +2143,39 @@
           <w:bCs/>
           <w:color w:val="24292E"/>
         </w:rPr>
-        <w:lastRenderedPageBreak/>
-        <w:t>Class GraphicalStructure extends GraphicalObject</w:t>
-      </w:r>
+        <w:t xml:space="preserve">Class </w:t>
+      </w:r>
+      <w:proofErr w:type="spellStart"/>
+      <w:r>
+        <w:rPr>
+          <w:rFonts w:ascii="Segoe UI" w:hAnsi="Segoe UI" w:cs="Segoe UI"/>
+          <w:b/>
+          <w:bCs/>
+          <w:color w:val="24292E"/>
+        </w:rPr>
+        <w:t>GraphicalStructure</w:t>
+      </w:r>
+      <w:proofErr w:type="spellEnd"/>
+      <w:r>
+        <w:rPr>
+          <w:rFonts w:ascii="Segoe UI" w:hAnsi="Segoe UI" w:cs="Segoe UI"/>
+          <w:b/>
+          <w:bCs/>
+          <w:color w:val="24292E"/>
+        </w:rPr>
+        <w:t xml:space="preserve"> extends </w:t>
+      </w:r>
+      <w:proofErr w:type="spellStart"/>
+      <w:r>
+        <w:rPr>
+          <w:rFonts w:ascii="Segoe UI" w:hAnsi="Segoe UI" w:cs="Segoe UI"/>
+          <w:b/>
+          <w:bCs/>
+          <w:color w:val="24292E"/>
+        </w:rPr>
+        <w:t>GraphicalObject</w:t>
+      </w:r>
+      <w:proofErr w:type="spellEnd"/>
     </w:p>
     <w:p>
       <w:pPr>
@@ -1481,8 +2193,17 @@
           <w:color w:val="24292E"/>
         </w:rPr>
         <w:tab/>
-        <w:t>-structureID</w:t>
-      </w:r>
+        <w:t>-</w:t>
+      </w:r>
+      <w:proofErr w:type="spellStart"/>
+      <w:r>
+        <w:rPr>
+          <w:rFonts w:ascii="Segoe UI" w:hAnsi="Segoe UI" w:cs="Segoe UI"/>
+          <w:color w:val="24292E"/>
+        </w:rPr>
+        <w:t>structureID</w:t>
+      </w:r>
+      <w:proofErr w:type="spellEnd"/>
     </w:p>
     <w:p>
       <w:pPr>
@@ -1500,8 +2221,17 @@
           <w:color w:val="24292E"/>
         </w:rPr>
         <w:tab/>
-        <w:t>-my_cellSize</w:t>
-      </w:r>
+        <w:t>-</w:t>
+      </w:r>
+      <w:proofErr w:type="spellStart"/>
+      <w:r>
+        <w:rPr>
+          <w:rFonts w:ascii="Segoe UI" w:hAnsi="Segoe UI" w:cs="Segoe UI"/>
+          <w:color w:val="24292E"/>
+        </w:rPr>
+        <w:t>my_cellSize</w:t>
+      </w:r>
+      <w:proofErr w:type="spellEnd"/>
     </w:p>
     <w:p>
       <w:pPr>
@@ -1519,8 +2249,17 @@
           <w:color w:val="24292E"/>
         </w:rPr>
         <w:tab/>
-        <w:t>-textX</w:t>
-      </w:r>
+        <w:t>-</w:t>
+      </w:r>
+      <w:proofErr w:type="spellStart"/>
+      <w:r>
+        <w:rPr>
+          <w:rFonts w:ascii="Segoe UI" w:hAnsi="Segoe UI" w:cs="Segoe UI"/>
+          <w:color w:val="24292E"/>
+        </w:rPr>
+        <w:t>textX</w:t>
+      </w:r>
+      <w:proofErr w:type="spellEnd"/>
     </w:p>
     <w:p>
       <w:pPr>
@@ -1538,8 +2277,17 @@
           <w:color w:val="24292E"/>
         </w:rPr>
         <w:tab/>
-        <w:t>-textY</w:t>
-      </w:r>
+        <w:t>-</w:t>
+      </w:r>
+      <w:proofErr w:type="spellStart"/>
+      <w:r>
+        <w:rPr>
+          <w:rFonts w:ascii="Segoe UI" w:hAnsi="Segoe UI" w:cs="Segoe UI"/>
+          <w:color w:val="24292E"/>
+        </w:rPr>
+        <w:t>textY</w:t>
+      </w:r>
+      <w:proofErr w:type="spellEnd"/>
     </w:p>
     <w:p>
       <w:pPr>
@@ -1571,8 +2319,39 @@
           <w:bCs/>
           <w:color w:val="24292E"/>
         </w:rPr>
-        <w:t>Class GraphicImage extends GraphicalObject</w:t>
-      </w:r>
+        <w:t xml:space="preserve">Class </w:t>
+      </w:r>
+      <w:proofErr w:type="spellStart"/>
+      <w:r>
+        <w:rPr>
+          <w:rFonts w:ascii="Segoe UI" w:hAnsi="Segoe UI" w:cs="Segoe UI"/>
+          <w:b/>
+          <w:bCs/>
+          <w:color w:val="24292E"/>
+        </w:rPr>
+        <w:t>GraphicImage</w:t>
+      </w:r>
+      <w:proofErr w:type="spellEnd"/>
+      <w:r>
+        <w:rPr>
+          <w:rFonts w:ascii="Segoe UI" w:hAnsi="Segoe UI" w:cs="Segoe UI"/>
+          <w:b/>
+          <w:bCs/>
+          <w:color w:val="24292E"/>
+        </w:rPr>
+        <w:t xml:space="preserve"> extends </w:t>
+      </w:r>
+      <w:proofErr w:type="spellStart"/>
+      <w:r>
+        <w:rPr>
+          <w:rFonts w:ascii="Segoe UI" w:hAnsi="Segoe UI" w:cs="Segoe UI"/>
+          <w:b/>
+          <w:bCs/>
+          <w:color w:val="24292E"/>
+        </w:rPr>
+        <w:t>GraphicalObject</w:t>
+      </w:r>
+      <w:proofErr w:type="spellEnd"/>
     </w:p>
     <w:p>
       <w:pPr>
@@ -1590,8 +2369,17 @@
           <w:color w:val="24292E"/>
         </w:rPr>
         <w:tab/>
-        <w:t>-img</w:t>
-      </w:r>
+        <w:t>-</w:t>
+      </w:r>
+      <w:proofErr w:type="spellStart"/>
+      <w:r>
+        <w:rPr>
+          <w:rFonts w:ascii="Segoe UI" w:hAnsi="Segoe UI" w:cs="Segoe UI"/>
+          <w:color w:val="24292E"/>
+        </w:rPr>
+        <w:t>img</w:t>
+      </w:r>
+      <w:proofErr w:type="spellEnd"/>
     </w:p>
     <w:p>
       <w:pPr>
@@ -1659,8 +2447,17 @@
           <w:color w:val="24292E"/>
         </w:rPr>
         <w:tab/>
-        <w:t>-rotatedStructure</w:t>
-      </w:r>
+        <w:t>-</w:t>
+      </w:r>
+      <w:proofErr w:type="spellStart"/>
+      <w:r>
+        <w:rPr>
+          <w:rFonts w:ascii="Segoe UI" w:hAnsi="Segoe UI" w:cs="Segoe UI"/>
+          <w:color w:val="24292E"/>
+        </w:rPr>
+        <w:t>rotatedStructure</w:t>
+      </w:r>
+      <w:proofErr w:type="spellEnd"/>
     </w:p>
     <w:p>
       <w:pPr>
@@ -1678,8 +2475,17 @@
           <w:color w:val="24292E"/>
         </w:rPr>
         <w:tab/>
-        <w:t>-gridX</w:t>
-      </w:r>
+        <w:t>-</w:t>
+      </w:r>
+      <w:proofErr w:type="spellStart"/>
+      <w:r>
+        <w:rPr>
+          <w:rFonts w:ascii="Segoe UI" w:hAnsi="Segoe UI" w:cs="Segoe UI"/>
+          <w:color w:val="24292E"/>
+        </w:rPr>
+        <w:t>gridX</w:t>
+      </w:r>
+      <w:proofErr w:type="spellEnd"/>
     </w:p>
     <w:p>
       <w:pPr>
@@ -1697,8 +2503,17 @@
           <w:color w:val="24292E"/>
         </w:rPr>
         <w:tab/>
-        <w:t>-gridY</w:t>
-      </w:r>
+        <w:t>-</w:t>
+      </w:r>
+      <w:proofErr w:type="spellStart"/>
+      <w:r>
+        <w:rPr>
+          <w:rFonts w:ascii="Segoe UI" w:hAnsi="Segoe UI" w:cs="Segoe UI"/>
+          <w:color w:val="24292E"/>
+        </w:rPr>
+        <w:t>gridY</w:t>
+      </w:r>
+      <w:proofErr w:type="spellEnd"/>
     </w:p>
     <w:p>
       <w:pPr>
@@ -1716,8 +2531,17 @@
           <w:color w:val="24292E"/>
         </w:rPr>
         <w:tab/>
-        <w:t>-my_width</w:t>
-      </w:r>
+        <w:t>-</w:t>
+      </w:r>
+      <w:proofErr w:type="spellStart"/>
+      <w:r>
+        <w:rPr>
+          <w:rFonts w:ascii="Segoe UI" w:hAnsi="Segoe UI" w:cs="Segoe UI"/>
+          <w:color w:val="24292E"/>
+        </w:rPr>
+        <w:t>my_width</w:t>
+      </w:r>
+      <w:proofErr w:type="spellEnd"/>
     </w:p>
     <w:p>
       <w:pPr>
@@ -1735,8 +2559,17 @@
           <w:color w:val="24292E"/>
         </w:rPr>
         <w:tab/>
-        <w:t>-my_height</w:t>
-      </w:r>
+        <w:t>-</w:t>
+      </w:r>
+      <w:proofErr w:type="spellStart"/>
+      <w:r>
+        <w:rPr>
+          <w:rFonts w:ascii="Segoe UI" w:hAnsi="Segoe UI" w:cs="Segoe UI"/>
+          <w:color w:val="24292E"/>
+        </w:rPr>
+        <w:t>my_height</w:t>
+      </w:r>
+      <w:proofErr w:type="spellEnd"/>
     </w:p>
     <w:p>
       <w:pPr>
@@ -1754,8 +2587,17 @@
           <w:color w:val="24292E"/>
         </w:rPr>
         <w:tab/>
-        <w:t>-my_RWidth</w:t>
-      </w:r>
+        <w:t>-</w:t>
+      </w:r>
+      <w:proofErr w:type="spellStart"/>
+      <w:r>
+        <w:rPr>
+          <w:rFonts w:ascii="Segoe UI" w:hAnsi="Segoe UI" w:cs="Segoe UI"/>
+          <w:color w:val="24292E"/>
+        </w:rPr>
+        <w:t>my_RWidth</w:t>
+      </w:r>
+      <w:proofErr w:type="spellEnd"/>
     </w:p>
     <w:p>
       <w:pPr>
@@ -1773,8 +2615,17 @@
           <w:color w:val="24292E"/>
         </w:rPr>
         <w:tab/>
-        <w:t>-my_RHeight</w:t>
-      </w:r>
+        <w:t>-</w:t>
+      </w:r>
+      <w:proofErr w:type="spellStart"/>
+      <w:r>
+        <w:rPr>
+          <w:rFonts w:ascii="Segoe UI" w:hAnsi="Segoe UI" w:cs="Segoe UI"/>
+          <w:color w:val="24292E"/>
+        </w:rPr>
+        <w:t>my_RHeight</w:t>
+      </w:r>
+      <w:proofErr w:type="spellEnd"/>
     </w:p>
     <w:p>
       <w:pPr>
@@ -1860,7 +2711,39 @@
           <w:color w:val="24292E"/>
         </w:rPr>
         <w:tab/>
-        <w:t>+placeInLocation(x,y)</w:t>
+        <w:t>+</w:t>
+      </w:r>
+      <w:proofErr w:type="spellStart"/>
+      <w:r>
+        <w:rPr>
+          <w:rFonts w:ascii="Segoe UI" w:hAnsi="Segoe UI" w:cs="Segoe UI"/>
+          <w:color w:val="24292E"/>
+        </w:rPr>
+        <w:t>placeInLocation</w:t>
+      </w:r>
+      <w:proofErr w:type="spellEnd"/>
+      <w:r>
+        <w:rPr>
+          <w:rFonts w:ascii="Segoe UI" w:hAnsi="Segoe UI" w:cs="Segoe UI"/>
+          <w:color w:val="24292E"/>
+        </w:rPr>
+        <w:t>(</w:t>
+      </w:r>
+      <w:proofErr w:type="spellStart"/>
+      <w:r>
+        <w:rPr>
+          <w:rFonts w:ascii="Segoe UI" w:hAnsi="Segoe UI" w:cs="Segoe UI"/>
+          <w:color w:val="24292E"/>
+        </w:rPr>
+        <w:t>x,y</w:t>
+      </w:r>
+      <w:proofErr w:type="spellEnd"/>
+      <w:r>
+        <w:rPr>
+          <w:rFonts w:ascii="Segoe UI" w:hAnsi="Segoe UI" w:cs="Segoe UI"/>
+          <w:color w:val="24292E"/>
+        </w:rPr>
+        <w:t>)</w:t>
       </w:r>
     </w:p>
     <w:p>
@@ -1878,8 +2761,25 @@
           <w:rFonts w:ascii="Segoe UI" w:hAnsi="Segoe UI" w:cs="Segoe UI"/>
           <w:color w:val="24292E"/>
         </w:rPr>
+        <w:lastRenderedPageBreak/>
         <w:tab/>
-        <w:t>+getWidth()</w:t>
+        <w:t>+</w:t>
+      </w:r>
+      <w:proofErr w:type="spellStart"/>
+      <w:r>
+        <w:rPr>
+          <w:rFonts w:ascii="Segoe UI" w:hAnsi="Segoe UI" w:cs="Segoe UI"/>
+          <w:color w:val="24292E"/>
+        </w:rPr>
+        <w:t>getWidth</w:t>
+      </w:r>
+      <w:proofErr w:type="spellEnd"/>
+      <w:r>
+        <w:rPr>
+          <w:rFonts w:ascii="Segoe UI" w:hAnsi="Segoe UI" w:cs="Segoe UI"/>
+          <w:color w:val="24292E"/>
+        </w:rPr>
+        <w:t>()</w:t>
       </w:r>
     </w:p>
     <w:p>
@@ -1898,7 +2798,23 @@
           <w:color w:val="24292E"/>
         </w:rPr>
         <w:tab/>
-        <w:t>+getHeight()</w:t>
+        <w:t>+</w:t>
+      </w:r>
+      <w:proofErr w:type="spellStart"/>
+      <w:r>
+        <w:rPr>
+          <w:rFonts w:ascii="Segoe UI" w:hAnsi="Segoe UI" w:cs="Segoe UI"/>
+          <w:color w:val="24292E"/>
+        </w:rPr>
+        <w:t>getHeight</w:t>
+      </w:r>
+      <w:proofErr w:type="spellEnd"/>
+      <w:r>
+        <w:rPr>
+          <w:rFonts w:ascii="Segoe UI" w:hAnsi="Segoe UI" w:cs="Segoe UI"/>
+          <w:color w:val="24292E"/>
+        </w:rPr>
+        <w:t>()</w:t>
       </w:r>
     </w:p>
     <w:p>
@@ -1916,9 +2832,24 @@
           <w:rFonts w:ascii="Segoe UI" w:hAnsi="Segoe UI" w:cs="Segoe UI"/>
           <w:color w:val="24292E"/>
         </w:rPr>
-        <w:lastRenderedPageBreak/>
         <w:tab/>
-        <w:t>+getX()</w:t>
+        <w:t>+</w:t>
+      </w:r>
+      <w:proofErr w:type="spellStart"/>
+      <w:r>
+        <w:rPr>
+          <w:rFonts w:ascii="Segoe UI" w:hAnsi="Segoe UI" w:cs="Segoe UI"/>
+          <w:color w:val="24292E"/>
+        </w:rPr>
+        <w:t>getX</w:t>
+      </w:r>
+      <w:proofErr w:type="spellEnd"/>
+      <w:r>
+        <w:rPr>
+          <w:rFonts w:ascii="Segoe UI" w:hAnsi="Segoe UI" w:cs="Segoe UI"/>
+          <w:color w:val="24292E"/>
+        </w:rPr>
+        <w:t>()</w:t>
       </w:r>
     </w:p>
     <w:p>
@@ -1937,7 +2868,23 @@
           <w:color w:val="24292E"/>
         </w:rPr>
         <w:tab/>
-        <w:t>+getY()</w:t>
+        <w:t>+</w:t>
+      </w:r>
+      <w:proofErr w:type="spellStart"/>
+      <w:r>
+        <w:rPr>
+          <w:rFonts w:ascii="Segoe UI" w:hAnsi="Segoe UI" w:cs="Segoe UI"/>
+          <w:color w:val="24292E"/>
+        </w:rPr>
+        <w:t>getY</w:t>
+      </w:r>
+      <w:proofErr w:type="spellEnd"/>
+      <w:r>
+        <w:rPr>
+          <w:rFonts w:ascii="Segoe UI" w:hAnsi="Segoe UI" w:cs="Segoe UI"/>
+          <w:color w:val="24292E"/>
+        </w:rPr>
+        <w:t>()</w:t>
       </w:r>
     </w:p>
     <w:p>
@@ -1975,7 +2922,23 @@
           <w:color w:val="24292E"/>
         </w:rPr>
         <w:tab/>
-        <w:t>+getName()</w:t>
+        <w:t>+</w:t>
+      </w:r>
+      <w:proofErr w:type="spellStart"/>
+      <w:r>
+        <w:rPr>
+          <w:rFonts w:ascii="Segoe UI" w:hAnsi="Segoe UI" w:cs="Segoe UI"/>
+          <w:color w:val="24292E"/>
+        </w:rPr>
+        <w:t>getName</w:t>
+      </w:r>
+      <w:proofErr w:type="spellEnd"/>
+      <w:r>
+        <w:rPr>
+          <w:rFonts w:ascii="Segoe UI" w:hAnsi="Segoe UI" w:cs="Segoe UI"/>
+          <w:color w:val="24292E"/>
+        </w:rPr>
+        <w:t>()</w:t>
       </w:r>
     </w:p>
     <w:p>
@@ -1994,7 +2957,23 @@
           <w:color w:val="24292E"/>
         </w:rPr>
         <w:tab/>
-        <w:t>+resetRotated()</w:t>
+        <w:t>+</w:t>
+      </w:r>
+      <w:proofErr w:type="spellStart"/>
+      <w:r>
+        <w:rPr>
+          <w:rFonts w:ascii="Segoe UI" w:hAnsi="Segoe UI" w:cs="Segoe UI"/>
+          <w:color w:val="24292E"/>
+        </w:rPr>
+        <w:t>resetRotated</w:t>
+      </w:r>
+      <w:proofErr w:type="spellEnd"/>
+      <w:r>
+        <w:rPr>
+          <w:rFonts w:ascii="Segoe UI" w:hAnsi="Segoe UI" w:cs="Segoe UI"/>
+          <w:color w:val="24292E"/>
+        </w:rPr>
+        <w:t>()</w:t>
       </w:r>
     </w:p>
     <w:p>
@@ -2369,6 +3348,7 @@
                 <w:color w:val="24292E"/>
               </w:rPr>
             </w:pPr>
+            <w:proofErr w:type="spellStart"/>
             <w:r>
               <w:rPr>
                 <w:rFonts w:ascii="Segoe UI" w:hAnsi="Segoe UI" w:cs="Segoe UI"/>
@@ -2376,6 +3356,7 @@
               </w:rPr>
               <w:t>setupMenus</w:t>
             </w:r>
+            <w:proofErr w:type="spellEnd"/>
           </w:p>
         </w:tc>
         <w:tc>
@@ -2413,6 +3394,13 @@
                 <w:color w:val="24292E"/>
               </w:rPr>
             </w:pPr>
+            <w:r>
+              <w:rPr>
+                <w:rFonts w:ascii="Segoe UI" w:hAnsi="Segoe UI" w:cs="Segoe UI"/>
+                <w:color w:val="24292E"/>
+              </w:rPr>
+              <w:t>This sets up the menus array</w:t>
+            </w:r>
           </w:p>
         </w:tc>
       </w:tr>
@@ -2430,6 +3418,7 @@
                 <w:color w:val="24292E"/>
               </w:rPr>
             </w:pPr>
+            <w:proofErr w:type="spellStart"/>
             <w:r>
               <w:rPr>
                 <w:rFonts w:ascii="Segoe UI" w:hAnsi="Segoe UI" w:cs="Segoe UI"/>
@@ -2437,6 +3426,7 @@
               </w:rPr>
               <w:t>setupStructures</w:t>
             </w:r>
+            <w:proofErr w:type="spellEnd"/>
           </w:p>
         </w:tc>
         <w:tc>
@@ -2474,6 +3464,13 @@
                 <w:color w:val="24292E"/>
               </w:rPr>
             </w:pPr>
+            <w:r>
+              <w:rPr>
+                <w:rFonts w:ascii="Segoe UI" w:hAnsi="Segoe UI" w:cs="Segoe UI"/>
+                <w:color w:val="24292E"/>
+              </w:rPr>
+              <w:t>This sets up the structures array</w:t>
+            </w:r>
           </w:p>
         </w:tc>
       </w:tr>
@@ -2491,6 +3488,7 @@
                 <w:color w:val="24292E"/>
               </w:rPr>
             </w:pPr>
+            <w:proofErr w:type="spellStart"/>
             <w:r>
               <w:rPr>
                 <w:rFonts w:ascii="Segoe UI" w:hAnsi="Segoe UI" w:cs="Segoe UI"/>
@@ -2498,6 +3496,7 @@
               </w:rPr>
               <w:t>setupStructureMenu</w:t>
             </w:r>
+            <w:proofErr w:type="spellEnd"/>
           </w:p>
         </w:tc>
         <w:tc>
@@ -2535,6 +3534,29 @@
                 <w:color w:val="24292E"/>
               </w:rPr>
             </w:pPr>
+            <w:r>
+              <w:rPr>
+                <w:rFonts w:ascii="Segoe UI" w:hAnsi="Segoe UI" w:cs="Segoe UI"/>
+                <w:color w:val="24292E"/>
+              </w:rPr>
+              <w:t xml:space="preserve">This returns the structure menu (creating all the </w:t>
+            </w:r>
+            <w:proofErr w:type="spellStart"/>
+            <w:r>
+              <w:rPr>
+                <w:rFonts w:ascii="Segoe UI" w:hAnsi="Segoe UI" w:cs="Segoe UI"/>
+                <w:color w:val="24292E"/>
+              </w:rPr>
+              <w:t>GraphicalStructures</w:t>
+            </w:r>
+            <w:proofErr w:type="spellEnd"/>
+            <w:r>
+              <w:rPr>
+                <w:rFonts w:ascii="Segoe UI" w:hAnsi="Segoe UI" w:cs="Segoe UI"/>
+                <w:color w:val="24292E"/>
+              </w:rPr>
+              <w:t>)</w:t>
+            </w:r>
           </w:p>
         </w:tc>
       </w:tr>
@@ -2552,13 +3574,16 @@
                 <w:color w:val="24292E"/>
               </w:rPr>
             </w:pPr>
-            <w:r>
-              <w:rPr>
-                <w:rFonts w:ascii="Segoe UI" w:hAnsi="Segoe UI" w:cs="Segoe UI"/>
-                <w:color w:val="24292E"/>
-              </w:rPr>
+            <w:proofErr w:type="spellStart"/>
+            <w:r>
+              <w:rPr>
+                <w:rFonts w:ascii="Segoe UI" w:hAnsi="Segoe UI" w:cs="Segoe UI"/>
+                <w:color w:val="24292E"/>
+              </w:rPr>
+              <w:lastRenderedPageBreak/>
               <w:t>setupSaveGameMenu</w:t>
             </w:r>
+            <w:proofErr w:type="spellEnd"/>
           </w:p>
         </w:tc>
         <w:tc>
@@ -2596,6 +3621,13 @@
                 <w:color w:val="24292E"/>
               </w:rPr>
             </w:pPr>
+            <w:r>
+              <w:rPr>
+                <w:rFonts w:ascii="Segoe UI" w:hAnsi="Segoe UI" w:cs="Segoe UI"/>
+                <w:color w:val="24292E"/>
+              </w:rPr>
+              <w:t>This returns the open save game menu</w:t>
+            </w:r>
           </w:p>
         </w:tc>
       </w:tr>
@@ -2613,6 +3645,7 @@
                 <w:color w:val="24292E"/>
               </w:rPr>
             </w:pPr>
+            <w:proofErr w:type="spellStart"/>
             <w:r>
               <w:rPr>
                 <w:rFonts w:ascii="Segoe UI" w:hAnsi="Segoe UI" w:cs="Segoe UI"/>
@@ -2620,6 +3653,7 @@
               </w:rPr>
               <w:t>setupOpenGameMenu</w:t>
             </w:r>
+            <w:proofErr w:type="spellEnd"/>
           </w:p>
         </w:tc>
         <w:tc>
@@ -2657,6 +3691,13 @@
                 <w:color w:val="24292E"/>
               </w:rPr>
             </w:pPr>
+            <w:r>
+              <w:rPr>
+                <w:rFonts w:ascii="Segoe UI" w:hAnsi="Segoe UI" w:cs="Segoe UI"/>
+                <w:color w:val="24292E"/>
+              </w:rPr>
+              <w:t>This returns the open game menu</w:t>
+            </w:r>
           </w:p>
         </w:tc>
       </w:tr>
@@ -2674,6 +3715,7 @@
                 <w:color w:val="24292E"/>
               </w:rPr>
             </w:pPr>
+            <w:proofErr w:type="spellStart"/>
             <w:r>
               <w:rPr>
                 <w:rFonts w:ascii="Segoe UI" w:hAnsi="Segoe UI" w:cs="Segoe UI"/>
@@ -2681,6 +3723,7 @@
               </w:rPr>
               <w:t>setupGUI</w:t>
             </w:r>
+            <w:proofErr w:type="spellEnd"/>
           </w:p>
         </w:tc>
         <w:tc>
@@ -2718,6 +3761,13 @@
                 <w:color w:val="24292E"/>
               </w:rPr>
             </w:pPr>
+            <w:r>
+              <w:rPr>
+                <w:rFonts w:ascii="Segoe UI" w:hAnsi="Segoe UI" w:cs="Segoe UI"/>
+                <w:color w:val="24292E"/>
+              </w:rPr>
+              <w:t>This returns the GUI menu</w:t>
+            </w:r>
           </w:p>
         </w:tc>
       </w:tr>
@@ -2735,6 +3785,7 @@
                 <w:color w:val="24292E"/>
               </w:rPr>
             </w:pPr>
+            <w:proofErr w:type="spellStart"/>
             <w:r>
               <w:rPr>
                 <w:rFonts w:ascii="Segoe UI" w:hAnsi="Segoe UI" w:cs="Segoe UI"/>
@@ -2742,6 +3793,7 @@
               </w:rPr>
               <w:t>setupMainMenu</w:t>
             </w:r>
+            <w:proofErr w:type="spellEnd"/>
           </w:p>
         </w:tc>
         <w:tc>
@@ -2779,6 +3831,13 @@
                 <w:color w:val="24292E"/>
               </w:rPr>
             </w:pPr>
+            <w:r>
+              <w:rPr>
+                <w:rFonts w:ascii="Segoe UI" w:hAnsi="Segoe UI" w:cs="Segoe UI"/>
+                <w:color w:val="24292E"/>
+              </w:rPr>
+              <w:t>This returns the Main menu</w:t>
+            </w:r>
           </w:p>
         </w:tc>
       </w:tr>
@@ -2796,6 +3855,7 @@
                 <w:color w:val="24292E"/>
               </w:rPr>
             </w:pPr>
+            <w:proofErr w:type="spellStart"/>
             <w:r>
               <w:rPr>
                 <w:rFonts w:ascii="Segoe UI" w:hAnsi="Segoe UI" w:cs="Segoe UI"/>
@@ -2803,6 +3863,7 @@
               </w:rPr>
               <w:t>resetToDefaults</w:t>
             </w:r>
+            <w:proofErr w:type="spellEnd"/>
           </w:p>
         </w:tc>
         <w:tc>
@@ -2840,6 +3901,13 @@
                 <w:color w:val="24292E"/>
               </w:rPr>
             </w:pPr>
+            <w:r>
+              <w:rPr>
+                <w:rFonts w:ascii="Segoe UI" w:hAnsi="Segoe UI" w:cs="Segoe UI"/>
+                <w:color w:val="24292E"/>
+              </w:rPr>
+              <w:t>This restores all the default settings</w:t>
+            </w:r>
           </w:p>
         </w:tc>
       </w:tr>
@@ -2857,14 +3925,15 @@
                 <w:color w:val="24292E"/>
               </w:rPr>
             </w:pPr>
-            <w:r>
-              <w:rPr>
-                <w:rFonts w:ascii="Segoe UI" w:hAnsi="Segoe UI" w:cs="Segoe UI"/>
-                <w:color w:val="24292E"/>
-              </w:rPr>
-              <w:lastRenderedPageBreak/>
+            <w:proofErr w:type="spellStart"/>
+            <w:r>
+              <w:rPr>
+                <w:rFonts w:ascii="Segoe UI" w:hAnsi="Segoe UI" w:cs="Segoe UI"/>
+                <w:color w:val="24292E"/>
+              </w:rPr>
               <w:t>cancelPlacement</w:t>
             </w:r>
+            <w:proofErr w:type="spellEnd"/>
           </w:p>
         </w:tc>
         <w:tc>
@@ -2902,6 +3971,13 @@
                 <w:color w:val="24292E"/>
               </w:rPr>
             </w:pPr>
+            <w:r>
+              <w:rPr>
+                <w:rFonts w:ascii="Segoe UI" w:hAnsi="Segoe UI" w:cs="Segoe UI"/>
+                <w:color w:val="24292E"/>
+              </w:rPr>
+              <w:t>This is the code that is run to cancel the placement of the structure and go back to the GUI menu</w:t>
+            </w:r>
           </w:p>
         </w:tc>
       </w:tr>
@@ -2919,6 +3995,7 @@
                 <w:color w:val="24292E"/>
               </w:rPr>
             </w:pPr>
+            <w:proofErr w:type="spellStart"/>
             <w:r>
               <w:rPr>
                 <w:rFonts w:ascii="Segoe UI" w:hAnsi="Segoe UI" w:cs="Segoe UI"/>
@@ -2926,6 +4003,7 @@
               </w:rPr>
               <w:t>changeMenu</w:t>
             </w:r>
+            <w:proofErr w:type="spellEnd"/>
           </w:p>
         </w:tc>
         <w:tc>
@@ -2941,6 +4019,7 @@
                 <w:color w:val="24292E"/>
               </w:rPr>
             </w:pPr>
+            <w:proofErr w:type="spellStart"/>
             <w:r>
               <w:rPr>
                 <w:rFonts w:ascii="Segoe UI" w:hAnsi="Segoe UI" w:cs="Segoe UI"/>
@@ -2948,6 +4027,7 @@
               </w:rPr>
               <w:t>menuIndex</w:t>
             </w:r>
+            <w:proofErr w:type="spellEnd"/>
           </w:p>
         </w:tc>
         <w:tc>
@@ -2963,6 +4043,13 @@
                 <w:color w:val="24292E"/>
               </w:rPr>
             </w:pPr>
+            <w:r>
+              <w:rPr>
+                <w:rFonts w:ascii="Segoe UI" w:hAnsi="Segoe UI" w:cs="Segoe UI"/>
+                <w:color w:val="24292E"/>
+              </w:rPr>
+              <w:t>This changes the current menu that is being displayed</w:t>
+            </w:r>
           </w:p>
         </w:tc>
       </w:tr>
@@ -2980,6 +4067,7 @@
                 <w:color w:val="24292E"/>
               </w:rPr>
             </w:pPr>
+            <w:proofErr w:type="spellStart"/>
             <w:r>
               <w:rPr>
                 <w:rFonts w:ascii="Segoe UI" w:hAnsi="Segoe UI" w:cs="Segoe UI"/>
@@ -2994,6 +4082,7 @@
               </w:rPr>
               <w:t>ousePressed</w:t>
             </w:r>
+            <w:proofErr w:type="spellEnd"/>
           </w:p>
         </w:tc>
         <w:tc>
@@ -3055,6 +4144,7 @@
                 <w:color w:val="24292E"/>
               </w:rPr>
             </w:pPr>
+            <w:proofErr w:type="spellStart"/>
             <w:r>
               <w:rPr>
                 <w:rFonts w:ascii="Segoe UI" w:hAnsi="Segoe UI" w:cs="Segoe UI"/>
@@ -3062,6 +4152,7 @@
               </w:rPr>
               <w:t>mouseWheel</w:t>
             </w:r>
+            <w:proofErr w:type="spellEnd"/>
           </w:p>
         </w:tc>
         <w:tc>
@@ -3123,6 +4214,7 @@
                 <w:color w:val="24292E"/>
               </w:rPr>
             </w:pPr>
+            <w:proofErr w:type="spellStart"/>
             <w:r>
               <w:rPr>
                 <w:rFonts w:ascii="Segoe UI" w:hAnsi="Segoe UI" w:cs="Segoe UI"/>
@@ -3130,6 +4222,7 @@
               </w:rPr>
               <w:t>keyPressed</w:t>
             </w:r>
+            <w:proofErr w:type="spellEnd"/>
           </w:p>
         </w:tc>
         <w:tc>
@@ -3191,6 +4284,7 @@
                 <w:color w:val="24292E"/>
               </w:rPr>
             </w:pPr>
+            <w:proofErr w:type="spellStart"/>
             <w:r>
               <w:rPr>
                 <w:rFonts w:ascii="Segoe UI" w:hAnsi="Segoe UI" w:cs="Segoe UI"/>
@@ -3198,6 +4292,7 @@
               </w:rPr>
               <w:t>keyReleased</w:t>
             </w:r>
+            <w:proofErr w:type="spellEnd"/>
           </w:p>
         </w:tc>
         <w:tc>
@@ -3240,8 +4335,17 @@
                 <w:rFonts w:ascii="Segoe UI" w:hAnsi="Segoe UI" w:cs="Segoe UI"/>
                 <w:color w:val="24292E"/>
               </w:rPr>
-              <w:t>Senses when a key is released and resets the variables to false, that would have been changed by keyPressed</w:t>
-            </w:r>
+              <w:t xml:space="preserve">Senses when a key is released and resets the variables to false, that would have been changed by </w:t>
+            </w:r>
+            <w:proofErr w:type="spellStart"/>
+            <w:r>
+              <w:rPr>
+                <w:rFonts w:ascii="Segoe UI" w:hAnsi="Segoe UI" w:cs="Segoe UI"/>
+                <w:color w:val="24292E"/>
+              </w:rPr>
+              <w:t>keyPressed</w:t>
+            </w:r>
+            <w:proofErr w:type="spellEnd"/>
           </w:p>
         </w:tc>
       </w:tr>
@@ -3259,6 +4363,7 @@
                 <w:color w:val="24292E"/>
               </w:rPr>
             </w:pPr>
+            <w:proofErr w:type="spellStart"/>
             <w:r>
               <w:rPr>
                 <w:rFonts w:ascii="Segoe UI" w:hAnsi="Segoe UI" w:cs="Segoe UI"/>
@@ -3266,6 +4371,7 @@
               </w:rPr>
               <w:t>checkKeys</w:t>
             </w:r>
+            <w:proofErr w:type="spellEnd"/>
           </w:p>
         </w:tc>
         <w:tc>
@@ -3308,7 +4414,15 @@
                 <w:rFonts w:ascii="Segoe UI" w:hAnsi="Segoe UI" w:cs="Segoe UI"/>
                 <w:color w:val="24292E"/>
               </w:rPr>
-              <w:t>This checks if any keys have been pressed and, if any of the arrow keys have been pressed, move the screen location</w:t>
+              <w:t xml:space="preserve">This checks if any keys have been pressed and, if </w:t>
+            </w:r>
+            <w:r>
+              <w:rPr>
+                <w:rFonts w:ascii="Segoe UI" w:hAnsi="Segoe UI" w:cs="Segoe UI"/>
+                <w:color w:val="24292E"/>
+              </w:rPr>
+              <w:lastRenderedPageBreak/>
+              <w:t>any of the arrow keys have been pressed, move the screen location</w:t>
             </w:r>
           </w:p>
         </w:tc>
@@ -3327,13 +4441,16 @@
                 <w:color w:val="24292E"/>
               </w:rPr>
             </w:pPr>
-            <w:r>
-              <w:rPr>
-                <w:rFonts w:ascii="Segoe UI" w:hAnsi="Segoe UI" w:cs="Segoe UI"/>
-                <w:color w:val="24292E"/>
-              </w:rPr>
+            <w:proofErr w:type="spellStart"/>
+            <w:r>
+              <w:rPr>
+                <w:rFonts w:ascii="Segoe UI" w:hAnsi="Segoe UI" w:cs="Segoe UI"/>
+                <w:color w:val="24292E"/>
+              </w:rPr>
+              <w:lastRenderedPageBreak/>
               <w:t>readFromFile</w:t>
             </w:r>
+            <w:proofErr w:type="spellEnd"/>
           </w:p>
         </w:tc>
         <w:tc>
@@ -3395,6 +4512,7 @@
                 <w:color w:val="24292E"/>
               </w:rPr>
             </w:pPr>
+            <w:proofErr w:type="spellStart"/>
             <w:r>
               <w:rPr>
                 <w:rFonts w:ascii="Segoe UI" w:hAnsi="Segoe UI" w:cs="Segoe UI"/>
@@ -3402,6 +4520,7 @@
               </w:rPr>
               <w:t>saveToFile</w:t>
             </w:r>
+            <w:proofErr w:type="spellEnd"/>
           </w:p>
         </w:tc>
         <w:tc>
@@ -3463,6 +4582,7 @@
                 <w:color w:val="24292E"/>
               </w:rPr>
             </w:pPr>
+            <w:proofErr w:type="spellStart"/>
             <w:r>
               <w:rPr>
                 <w:rFonts w:ascii="Segoe UI" w:hAnsi="Segoe UI" w:cs="Segoe UI"/>
@@ -3470,6 +4590,7 @@
               </w:rPr>
               <w:t>openSavedGame</w:t>
             </w:r>
+            <w:proofErr w:type="spellEnd"/>
           </w:p>
         </w:tc>
         <w:tc>
@@ -3531,6 +4652,7 @@
                 <w:color w:val="24292E"/>
               </w:rPr>
             </w:pPr>
+            <w:proofErr w:type="spellStart"/>
             <w:r>
               <w:rPr>
                 <w:rFonts w:ascii="Segoe UI" w:hAnsi="Segoe UI" w:cs="Segoe UI"/>
@@ -3538,6 +4660,7 @@
               </w:rPr>
               <w:t>saveGame</w:t>
             </w:r>
+            <w:proofErr w:type="spellEnd"/>
           </w:p>
         </w:tc>
         <w:tc>
@@ -3599,14 +4722,15 @@
                 <w:color w:val="24292E"/>
               </w:rPr>
             </w:pPr>
-            <w:r>
-              <w:rPr>
-                <w:rFonts w:ascii="Segoe UI" w:hAnsi="Segoe UI" w:cs="Segoe UI"/>
-                <w:color w:val="24292E"/>
-              </w:rPr>
-              <w:lastRenderedPageBreak/>
+            <w:proofErr w:type="spellStart"/>
+            <w:r>
+              <w:rPr>
+                <w:rFonts w:ascii="Segoe UI" w:hAnsi="Segoe UI" w:cs="Segoe UI"/>
+                <w:color w:val="24292E"/>
+              </w:rPr>
               <w:t>readFromFile</w:t>
             </w:r>
+            <w:proofErr w:type="spellEnd"/>
           </w:p>
         </w:tc>
         <w:tc>
@@ -3668,6 +4792,7 @@
                 <w:color w:val="24292E"/>
               </w:rPr>
             </w:pPr>
+            <w:proofErr w:type="spellStart"/>
             <w:r>
               <w:rPr>
                 <w:rFonts w:ascii="Segoe UI" w:hAnsi="Segoe UI" w:cs="Segoe UI"/>
@@ -3675,6 +4800,7 @@
               </w:rPr>
               <w:t>clearBoard</w:t>
             </w:r>
+            <w:proofErr w:type="spellEnd"/>
           </w:p>
         </w:tc>
         <w:tc>
@@ -3717,7 +4843,21 @@
                 <w:rFonts w:ascii="Segoe UI" w:hAnsi="Segoe UI" w:cs="Segoe UI"/>
                 <w:color w:val="24292E"/>
               </w:rPr>
-              <w:t>This makes all the values of the board set to 0 (representing an empty cell location)</w:t>
+              <w:t xml:space="preserve">This makes all the values of the board set to </w:t>
+            </w:r>
+            <w:r>
+              <w:rPr>
+                <w:rFonts w:ascii="Segoe UI" w:hAnsi="Segoe UI" w:cs="Segoe UI"/>
+                <w:color w:val="24292E"/>
+              </w:rPr>
+              <w:t xml:space="preserve">false </w:t>
+            </w:r>
+            <w:r>
+              <w:rPr>
+                <w:rFonts w:ascii="Segoe UI" w:hAnsi="Segoe UI" w:cs="Segoe UI"/>
+                <w:color w:val="24292E"/>
+              </w:rPr>
+              <w:t>(representing an empty cell location)</w:t>
             </w:r>
           </w:p>
         </w:tc>
@@ -3736,6 +4876,7 @@
                 <w:color w:val="24292E"/>
               </w:rPr>
             </w:pPr>
+            <w:proofErr w:type="spellStart"/>
             <w:r>
               <w:rPr>
                 <w:rFonts w:ascii="Segoe UI" w:hAnsi="Segoe UI" w:cs="Segoe UI"/>
@@ -3750,6 +4891,7 @@
               </w:rPr>
               <w:t>Board</w:t>
             </w:r>
+            <w:proofErr w:type="spellEnd"/>
           </w:p>
         </w:tc>
         <w:tc>
@@ -3811,6 +4953,7 @@
                 <w:color w:val="24292E"/>
               </w:rPr>
             </w:pPr>
+            <w:proofErr w:type="spellStart"/>
             <w:r>
               <w:rPr>
                 <w:rFonts w:ascii="Segoe UI" w:hAnsi="Segoe UI" w:cs="Segoe UI"/>
@@ -3818,6 +4961,7 @@
               </w:rPr>
               <w:t>setBoardToStruct</w:t>
             </w:r>
+            <w:proofErr w:type="spellEnd"/>
           </w:p>
         </w:tc>
         <w:tc>
@@ -3879,6 +5023,7 @@
                 <w:color w:val="24292E"/>
               </w:rPr>
             </w:pPr>
+            <w:proofErr w:type="spellStart"/>
             <w:r>
               <w:rPr>
                 <w:rFonts w:ascii="Segoe UI" w:hAnsi="Segoe UI" w:cs="Segoe UI"/>
@@ -3893,6 +5038,7 @@
               </w:rPr>
               <w:t>Explore</w:t>
             </w:r>
+            <w:proofErr w:type="spellEnd"/>
           </w:p>
         </w:tc>
         <w:tc>
@@ -3935,7 +5081,23 @@
                 <w:rFonts w:ascii="Segoe UI" w:hAnsi="Segoe UI" w:cs="Segoe UI"/>
                 <w:color w:val="24292E"/>
               </w:rPr>
-              <w:t>This runs the randomBoard and starts the game</w:t>
+              <w:t xml:space="preserve">This runs the </w:t>
+            </w:r>
+            <w:proofErr w:type="spellStart"/>
+            <w:r>
+              <w:rPr>
+                <w:rFonts w:ascii="Segoe UI" w:hAnsi="Segoe UI" w:cs="Segoe UI"/>
+                <w:color w:val="24292E"/>
+              </w:rPr>
+              <w:t>randomBoard</w:t>
+            </w:r>
+            <w:proofErr w:type="spellEnd"/>
+            <w:r>
+              <w:rPr>
+                <w:rFonts w:ascii="Segoe UI" w:hAnsi="Segoe UI" w:cs="Segoe UI"/>
+                <w:color w:val="24292E"/>
+              </w:rPr>
+              <w:t xml:space="preserve"> and starts the game</w:t>
             </w:r>
           </w:p>
         </w:tc>
@@ -3954,6 +5116,7 @@
                 <w:color w:val="24292E"/>
               </w:rPr>
             </w:pPr>
+            <w:proofErr w:type="spellStart"/>
             <w:r>
               <w:rPr>
                 <w:rFonts w:ascii="Segoe UI" w:hAnsi="Segoe UI" w:cs="Segoe UI"/>
@@ -3968,6 +5131,7 @@
               </w:rPr>
               <w:t>sandbox</w:t>
             </w:r>
+            <w:proofErr w:type="spellEnd"/>
           </w:p>
         </w:tc>
         <w:tc>
@@ -4036,6 +5200,7 @@
                 <w:color w:val="24292E"/>
               </w:rPr>
             </w:pPr>
+            <w:proofErr w:type="spellStart"/>
             <w:r>
               <w:rPr>
                 <w:rFonts w:ascii="Segoe UI" w:hAnsi="Segoe UI" w:cs="Segoe UI"/>
@@ -4043,6 +5208,7 @@
               </w:rPr>
               <w:t>startGame_file</w:t>
             </w:r>
+            <w:proofErr w:type="spellEnd"/>
           </w:p>
         </w:tc>
         <w:tc>
@@ -4109,6 +5275,7 @@
                 <w:rFonts w:ascii="Segoe UI" w:hAnsi="Segoe UI" w:cs="Segoe UI"/>
                 <w:color w:val="24292E"/>
               </w:rPr>
+              <w:lastRenderedPageBreak/>
               <w:t>render</w:t>
             </w:r>
           </w:p>
@@ -4172,6 +5339,7 @@
                 <w:color w:val="24292E"/>
               </w:rPr>
             </w:pPr>
+            <w:proofErr w:type="spellStart"/>
             <w:r>
               <w:rPr>
                 <w:rFonts w:ascii="Segoe UI" w:hAnsi="Segoe UI" w:cs="Segoe UI"/>
@@ -4186,6 +5354,7 @@
               </w:rPr>
               <w:t>Board</w:t>
             </w:r>
+            <w:proofErr w:type="spellEnd"/>
           </w:p>
         </w:tc>
         <w:tc>
@@ -4247,6 +5416,7 @@
                 <w:color w:val="24292E"/>
               </w:rPr>
             </w:pPr>
+            <w:proofErr w:type="spellStart"/>
             <w:r>
               <w:rPr>
                 <w:rFonts w:ascii="Segoe UI" w:hAnsi="Segoe UI" w:cs="Segoe UI"/>
@@ -4254,6 +5424,7 @@
               </w:rPr>
               <w:t>mouseOverButton</w:t>
             </w:r>
+            <w:proofErr w:type="spellEnd"/>
           </w:p>
         </w:tc>
         <w:tc>
@@ -4315,6 +5486,7 @@
                 <w:color w:val="24292E"/>
               </w:rPr>
             </w:pPr>
+            <w:proofErr w:type="spellStart"/>
             <w:r>
               <w:rPr>
                 <w:rFonts w:ascii="Segoe UI" w:hAnsi="Segoe UI" w:cs="Segoe UI"/>
@@ -4322,6 +5494,7 @@
               </w:rPr>
               <w:t>mouseOverText</w:t>
             </w:r>
+            <w:proofErr w:type="spellEnd"/>
           </w:p>
         </w:tc>
         <w:tc>
@@ -4383,6 +5556,7 @@
                 <w:color w:val="24292E"/>
               </w:rPr>
             </w:pPr>
+            <w:proofErr w:type="spellStart"/>
             <w:r>
               <w:rPr>
                 <w:rFonts w:ascii="Segoe UI" w:hAnsi="Segoe UI" w:cs="Segoe UI"/>
@@ -4390,6 +5564,7 @@
               </w:rPr>
               <w:t>mousePlacing</w:t>
             </w:r>
+            <w:proofErr w:type="spellEnd"/>
           </w:p>
         </w:tc>
         <w:tc>
@@ -4451,6 +5626,7 @@
                 <w:color w:val="24292E"/>
               </w:rPr>
             </w:pPr>
+            <w:proofErr w:type="spellStart"/>
             <w:r>
               <w:rPr>
                 <w:rFonts w:ascii="Segoe UI" w:hAnsi="Segoe UI" w:cs="Segoe UI"/>
@@ -4458,6 +5634,7 @@
               </w:rPr>
               <w:t>mouseNormal</w:t>
             </w:r>
+            <w:proofErr w:type="spellEnd"/>
           </w:p>
         </w:tc>
         <w:tc>
@@ -4519,14 +5696,15 @@
                 <w:color w:val="24292E"/>
               </w:rPr>
             </w:pPr>
-            <w:r>
-              <w:rPr>
-                <w:rFonts w:ascii="Segoe UI" w:hAnsi="Segoe UI" w:cs="Segoe UI"/>
-                <w:color w:val="24292E"/>
-              </w:rPr>
-              <w:lastRenderedPageBreak/>
+            <w:proofErr w:type="spellStart"/>
+            <w:r>
+              <w:rPr>
+                <w:rFonts w:ascii="Segoe UI" w:hAnsi="Segoe UI" w:cs="Segoe UI"/>
+                <w:color w:val="24292E"/>
+              </w:rPr>
               <w:t>GraphicalObject.isMouseOver</w:t>
             </w:r>
+            <w:proofErr w:type="spellEnd"/>
           </w:p>
         </w:tc>
         <w:tc>
@@ -4588,6 +5766,7 @@
                 <w:color w:val="24292E"/>
               </w:rPr>
             </w:pPr>
+            <w:proofErr w:type="spellStart"/>
             <w:r>
               <w:rPr>
                 <w:rFonts w:ascii="Segoe UI" w:hAnsi="Segoe UI" w:cs="Segoe UI"/>
@@ -4595,6 +5774,7 @@
               </w:rPr>
               <w:t>GraphicalObject.render</w:t>
             </w:r>
+            <w:proofErr w:type="spellEnd"/>
           </w:p>
         </w:tc>
         <w:tc>
@@ -4656,23 +5836,33 @@
                 <w:color w:val="24292E"/>
               </w:rPr>
             </w:pPr>
-            <w:r>
-              <w:rPr>
-                <w:rFonts w:ascii="Segoe UI" w:hAnsi="Segoe UI" w:cs="Segoe UI"/>
-                <w:color w:val="24292E"/>
-              </w:rPr>
-              <w:t>GraphicalObject.</w:t>
-            </w:r>
-          </w:p>
-          <w:p>
-            <w:pPr>
-              <w:pStyle w:val="NormalWeb"/>
-              <w:spacing w:before="0" w:beforeAutospacing="0" w:after="240" w:afterAutospacing="0"/>
-              <w:rPr>
-                <w:rFonts w:ascii="Segoe UI" w:hAnsi="Segoe UI" w:cs="Segoe UI"/>
-                <w:color w:val="24292E"/>
-              </w:rPr>
-            </w:pPr>
+            <w:proofErr w:type="spellStart"/>
+            <w:r>
+              <w:rPr>
+                <w:rFonts w:ascii="Segoe UI" w:hAnsi="Segoe UI" w:cs="Segoe UI"/>
+                <w:color w:val="24292E"/>
+              </w:rPr>
+              <w:t>GraphicalObject</w:t>
+            </w:r>
+            <w:proofErr w:type="spellEnd"/>
+            <w:r>
+              <w:rPr>
+                <w:rFonts w:ascii="Segoe UI" w:hAnsi="Segoe UI" w:cs="Segoe UI"/>
+                <w:color w:val="24292E"/>
+              </w:rPr>
+              <w:t>.</w:t>
+            </w:r>
+          </w:p>
+          <w:p>
+            <w:pPr>
+              <w:pStyle w:val="NormalWeb"/>
+              <w:spacing w:before="0" w:beforeAutospacing="0" w:after="240" w:afterAutospacing="0"/>
+              <w:rPr>
+                <w:rFonts w:ascii="Segoe UI" w:hAnsi="Segoe UI" w:cs="Segoe UI"/>
+                <w:color w:val="24292E"/>
+              </w:rPr>
+            </w:pPr>
+            <w:proofErr w:type="spellStart"/>
             <w:r>
               <w:rPr>
                 <w:rFonts w:ascii="Segoe UI" w:hAnsi="Segoe UI" w:cs="Segoe UI"/>
@@ -4680,6 +5870,7 @@
               </w:rPr>
               <w:t>checkMousePressed</w:t>
             </w:r>
+            <w:proofErr w:type="spellEnd"/>
           </w:p>
         </w:tc>
         <w:tc>
@@ -4741,6 +5932,7 @@
                 <w:color w:val="24292E"/>
               </w:rPr>
             </w:pPr>
+            <w:proofErr w:type="spellStart"/>
             <w:r>
               <w:rPr>
                 <w:rFonts w:ascii="Segoe UI" w:hAnsi="Segoe UI" w:cs="Segoe UI"/>
@@ -4748,6 +5940,7 @@
               </w:rPr>
               <w:t>GraphicalObject.getType</w:t>
             </w:r>
+            <w:proofErr w:type="spellEnd"/>
           </w:p>
         </w:tc>
         <w:tc>
@@ -4809,6 +6002,7 @@
                 <w:color w:val="24292E"/>
               </w:rPr>
             </w:pPr>
+            <w:proofErr w:type="spellStart"/>
             <w:r>
               <w:rPr>
                 <w:rFonts w:ascii="Segoe UI" w:hAnsi="Segoe UI" w:cs="Segoe UI"/>
@@ -4816,6 +6010,7 @@
               </w:rPr>
               <w:t>Button.reset</w:t>
             </w:r>
+            <w:proofErr w:type="spellEnd"/>
           </w:p>
         </w:tc>
         <w:tc>
@@ -4877,6 +6072,7 @@
                 <w:color w:val="24292E"/>
               </w:rPr>
             </w:pPr>
+            <w:proofErr w:type="spellStart"/>
             <w:r>
               <w:rPr>
                 <w:rFonts w:ascii="Segoe UI" w:hAnsi="Segoe UI" w:cs="Segoe UI"/>
@@ -4884,6 +6080,7 @@
               </w:rPr>
               <w:t>Button.checkMousePressed</w:t>
             </w:r>
+            <w:proofErr w:type="spellEnd"/>
           </w:p>
         </w:tc>
         <w:tc>
@@ -4904,8 +6101,17 @@
                 <w:rFonts w:ascii="Segoe UI" w:hAnsi="Segoe UI" w:cs="Segoe UI"/>
                 <w:color w:val="24292E"/>
               </w:rPr>
-              <w:t>menu, a boolean</w:t>
-            </w:r>
+              <w:t xml:space="preserve">menu, a </w:t>
+            </w:r>
+            <w:proofErr w:type="spellStart"/>
+            <w:r>
+              <w:rPr>
+                <w:rFonts w:ascii="Segoe UI" w:hAnsi="Segoe UI" w:cs="Segoe UI"/>
+                <w:color w:val="24292E"/>
+              </w:rPr>
+              <w:t>boolean</w:t>
+            </w:r>
+            <w:proofErr w:type="spellEnd"/>
           </w:p>
         </w:tc>
         <w:tc>
@@ -4952,6 +6158,7 @@
                 <w:color w:val="24292E"/>
               </w:rPr>
             </w:pPr>
+            <w:proofErr w:type="spellStart"/>
             <w:r>
               <w:rPr>
                 <w:rFonts w:ascii="Segoe UI" w:hAnsi="Segoe UI" w:cs="Segoe UI"/>
@@ -4959,6 +6166,7 @@
               </w:rPr>
               <w:t>Structure.update</w:t>
             </w:r>
+            <w:proofErr w:type="spellEnd"/>
           </w:p>
         </w:tc>
         <w:tc>
@@ -5001,7 +6209,39 @@
                 <w:rFonts w:ascii="Segoe UI" w:hAnsi="Segoe UI" w:cs="Segoe UI"/>
                 <w:color w:val="24292E"/>
               </w:rPr>
-              <w:t>Updates the gridX and gridY position</w:t>
+              <w:t xml:space="preserve">Updates the </w:t>
+            </w:r>
+            <w:proofErr w:type="spellStart"/>
+            <w:r>
+              <w:rPr>
+                <w:rFonts w:ascii="Segoe UI" w:hAnsi="Segoe UI" w:cs="Segoe UI"/>
+                <w:color w:val="24292E"/>
+              </w:rPr>
+              <w:t>gridX</w:t>
+            </w:r>
+            <w:proofErr w:type="spellEnd"/>
+            <w:r>
+              <w:rPr>
+                <w:rFonts w:ascii="Segoe UI" w:hAnsi="Segoe UI" w:cs="Segoe UI"/>
+                <w:color w:val="24292E"/>
+              </w:rPr>
+              <w:t xml:space="preserve"> and </w:t>
+            </w:r>
+            <w:proofErr w:type="spellStart"/>
+            <w:r>
+              <w:rPr>
+                <w:rFonts w:ascii="Segoe UI" w:hAnsi="Segoe UI" w:cs="Segoe UI"/>
+                <w:color w:val="24292E"/>
+              </w:rPr>
+              <w:t>gridY</w:t>
+            </w:r>
+            <w:proofErr w:type="spellEnd"/>
+            <w:r>
+              <w:rPr>
+                <w:rFonts w:ascii="Segoe UI" w:hAnsi="Segoe UI" w:cs="Segoe UI"/>
+                <w:color w:val="24292E"/>
+              </w:rPr>
+              <w:t xml:space="preserve"> position</w:t>
             </w:r>
           </w:p>
         </w:tc>
@@ -5020,13 +6260,16 @@
                 <w:color w:val="24292E"/>
               </w:rPr>
             </w:pPr>
-            <w:r>
-              <w:rPr>
-                <w:rFonts w:ascii="Segoe UI" w:hAnsi="Segoe UI" w:cs="Segoe UI"/>
-                <w:color w:val="24292E"/>
-              </w:rPr>
+            <w:proofErr w:type="spellStart"/>
+            <w:r>
+              <w:rPr>
+                <w:rFonts w:ascii="Segoe UI" w:hAnsi="Segoe UI" w:cs="Segoe UI"/>
+                <w:color w:val="24292E"/>
+              </w:rPr>
+              <w:lastRenderedPageBreak/>
               <w:t>Structure.place</w:t>
             </w:r>
+            <w:proofErr w:type="spellEnd"/>
           </w:p>
         </w:tc>
         <w:tc>
@@ -5088,6 +6331,7 @@
                 <w:color w:val="24292E"/>
               </w:rPr>
             </w:pPr>
+            <w:proofErr w:type="spellStart"/>
             <w:r>
               <w:rPr>
                 <w:rFonts w:ascii="Segoe UI" w:hAnsi="Segoe UI" w:cs="Segoe UI"/>
@@ -5095,6 +6339,7 @@
               </w:rPr>
               <w:t>Structure.getWidth</w:t>
             </w:r>
+            <w:proofErr w:type="spellEnd"/>
           </w:p>
         </w:tc>
         <w:tc>
@@ -5156,6 +6401,7 @@
                 <w:color w:val="24292E"/>
               </w:rPr>
             </w:pPr>
+            <w:proofErr w:type="spellStart"/>
             <w:r>
               <w:rPr>
                 <w:rFonts w:ascii="Segoe UI" w:hAnsi="Segoe UI" w:cs="Segoe UI"/>
@@ -5163,6 +6409,7 @@
               </w:rPr>
               <w:t>Structure.getHeight</w:t>
             </w:r>
+            <w:proofErr w:type="spellEnd"/>
           </w:p>
         </w:tc>
         <w:tc>
@@ -5224,6 +6471,7 @@
                 <w:color w:val="24292E"/>
               </w:rPr>
             </w:pPr>
+            <w:proofErr w:type="spellStart"/>
             <w:r>
               <w:rPr>
                 <w:rFonts w:ascii="Segoe UI" w:hAnsi="Segoe UI" w:cs="Segoe UI"/>
@@ -5231,6 +6479,7 @@
               </w:rPr>
               <w:t>Structure.getX</w:t>
             </w:r>
+            <w:proofErr w:type="spellEnd"/>
           </w:p>
         </w:tc>
         <w:tc>
@@ -5273,8 +6522,17 @@
                 <w:rFonts w:ascii="Segoe UI" w:hAnsi="Segoe UI" w:cs="Segoe UI"/>
                 <w:color w:val="24292E"/>
               </w:rPr>
-              <w:t>Returns the gridX</w:t>
-            </w:r>
+              <w:t xml:space="preserve">Returns the </w:t>
+            </w:r>
+            <w:proofErr w:type="spellStart"/>
+            <w:r>
+              <w:rPr>
+                <w:rFonts w:ascii="Segoe UI" w:hAnsi="Segoe UI" w:cs="Segoe UI"/>
+                <w:color w:val="24292E"/>
+              </w:rPr>
+              <w:t>gridX</w:t>
+            </w:r>
+            <w:proofErr w:type="spellEnd"/>
           </w:p>
         </w:tc>
       </w:tr>
@@ -5292,6 +6550,7 @@
                 <w:color w:val="24292E"/>
               </w:rPr>
             </w:pPr>
+            <w:proofErr w:type="spellStart"/>
             <w:r>
               <w:rPr>
                 <w:rFonts w:ascii="Segoe UI" w:hAnsi="Segoe UI" w:cs="Segoe UI"/>
@@ -5299,6 +6558,7 @@
               </w:rPr>
               <w:t>Structure.getY</w:t>
             </w:r>
+            <w:proofErr w:type="spellEnd"/>
           </w:p>
         </w:tc>
         <w:tc>
@@ -5341,8 +6601,17 @@
                 <w:rFonts w:ascii="Segoe UI" w:hAnsi="Segoe UI" w:cs="Segoe UI"/>
                 <w:color w:val="24292E"/>
               </w:rPr>
-              <w:t>Returns the gridY</w:t>
-            </w:r>
+              <w:t xml:space="preserve">Returns the </w:t>
+            </w:r>
+            <w:proofErr w:type="spellStart"/>
+            <w:r>
+              <w:rPr>
+                <w:rFonts w:ascii="Segoe UI" w:hAnsi="Segoe UI" w:cs="Segoe UI"/>
+                <w:color w:val="24292E"/>
+              </w:rPr>
+              <w:t>gridY</w:t>
+            </w:r>
+            <w:proofErr w:type="spellEnd"/>
           </w:p>
         </w:tc>
       </w:tr>
@@ -5360,6 +6629,7 @@
                 <w:color w:val="24292E"/>
               </w:rPr>
             </w:pPr>
+            <w:proofErr w:type="spellStart"/>
             <w:r>
               <w:rPr>
                 <w:rFonts w:ascii="Segoe UI" w:hAnsi="Segoe UI" w:cs="Segoe UI"/>
@@ -5367,6 +6637,7 @@
               </w:rPr>
               <w:t>Structure.get</w:t>
             </w:r>
+            <w:proofErr w:type="spellEnd"/>
           </w:p>
         </w:tc>
         <w:tc>
@@ -5428,6 +6699,7 @@
                 <w:color w:val="24292E"/>
               </w:rPr>
             </w:pPr>
+            <w:proofErr w:type="spellStart"/>
             <w:r>
               <w:rPr>
                 <w:rFonts w:ascii="Segoe UI" w:hAnsi="Segoe UI" w:cs="Segoe UI"/>
@@ -5435,6 +6707,7 @@
               </w:rPr>
               <w:t>Structure.rotate</w:t>
             </w:r>
+            <w:proofErr w:type="spellEnd"/>
           </w:p>
         </w:tc>
         <w:tc>
@@ -5472,6 +6745,29 @@
                 <w:color w:val="24292E"/>
               </w:rPr>
             </w:pPr>
+            <w:r>
+              <w:rPr>
+                <w:rFonts w:ascii="Segoe UI" w:hAnsi="Segoe UI" w:cs="Segoe UI"/>
+                <w:color w:val="24292E"/>
+              </w:rPr>
+              <w:t xml:space="preserve">This updates the </w:t>
+            </w:r>
+            <w:proofErr w:type="spellStart"/>
+            <w:r>
+              <w:rPr>
+                <w:rFonts w:ascii="Segoe UI" w:hAnsi="Segoe UI" w:cs="Segoe UI"/>
+                <w:color w:val="24292E"/>
+              </w:rPr>
+              <w:t>rotatedStructure</w:t>
+            </w:r>
+            <w:proofErr w:type="spellEnd"/>
+            <w:r>
+              <w:rPr>
+                <w:rFonts w:ascii="Segoe UI" w:hAnsi="Segoe UI" w:cs="Segoe UI"/>
+                <w:color w:val="24292E"/>
+              </w:rPr>
+              <w:t xml:space="preserve"> variable and rotates the structure 90 degrees in a curtain direction</w:t>
+            </w:r>
           </w:p>
         </w:tc>
       </w:tr>
@@ -5489,14 +6785,15 @@
                 <w:color w:val="24292E"/>
               </w:rPr>
             </w:pPr>
-            <w:r>
-              <w:rPr>
-                <w:rFonts w:ascii="Segoe UI" w:hAnsi="Segoe UI" w:cs="Segoe UI"/>
-                <w:color w:val="24292E"/>
-              </w:rPr>
-              <w:lastRenderedPageBreak/>
+            <w:proofErr w:type="spellStart"/>
+            <w:r>
+              <w:rPr>
+                <w:rFonts w:ascii="Segoe UI" w:hAnsi="Segoe UI" w:cs="Segoe UI"/>
+                <w:color w:val="24292E"/>
+              </w:rPr>
               <w:t>Structure.resetRotated</w:t>
             </w:r>
+            <w:proofErr w:type="spellEnd"/>
           </w:p>
         </w:tc>
         <w:tc>
@@ -5534,6 +6831,13 @@
                 <w:color w:val="24292E"/>
               </w:rPr>
             </w:pPr>
+            <w:r>
+              <w:rPr>
+                <w:rFonts w:ascii="Segoe UI" w:hAnsi="Segoe UI" w:cs="Segoe UI"/>
+                <w:color w:val="24292E"/>
+              </w:rPr>
+              <w:t>This sets the rotation back to 0</w:t>
+            </w:r>
           </w:p>
         </w:tc>
       </w:tr>
@@ -5551,6 +6855,7 @@
                 <w:color w:val="24292E"/>
               </w:rPr>
             </w:pPr>
+            <w:proofErr w:type="spellStart"/>
             <w:r>
               <w:rPr>
                 <w:rFonts w:ascii="Segoe UI" w:hAnsi="Segoe UI" w:cs="Segoe UI"/>
@@ -5558,6 +6863,7 @@
               </w:rPr>
               <w:t>Structure.getName</w:t>
             </w:r>
+            <w:proofErr w:type="spellEnd"/>
           </w:p>
         </w:tc>
         <w:tc>
@@ -5595,6 +6901,13 @@
                 <w:color w:val="24292E"/>
               </w:rPr>
             </w:pPr>
+            <w:r>
+              <w:rPr>
+                <w:rFonts w:ascii="Segoe UI" w:hAnsi="Segoe UI" w:cs="Segoe UI"/>
+                <w:color w:val="24292E"/>
+              </w:rPr>
+              <w:t>This returns the name of the structure</w:t>
+            </w:r>
           </w:p>
         </w:tc>
       </w:tr>
@@ -5612,6 +6925,7 @@
                 <w:color w:val="24292E"/>
               </w:rPr>
             </w:pPr>
+            <w:proofErr w:type="spellStart"/>
             <w:r>
               <w:rPr>
                 <w:rFonts w:ascii="Segoe UI" w:hAnsi="Segoe UI" w:cs="Segoe UI"/>
@@ -5619,6 +6933,7 @@
               </w:rPr>
               <w:t>Structure.placeInLocation</w:t>
             </w:r>
+            <w:proofErr w:type="spellEnd"/>
           </w:p>
         </w:tc>
         <w:tc>
@@ -5634,6 +6949,7 @@
                 <w:color w:val="24292E"/>
               </w:rPr>
             </w:pPr>
+            <w:proofErr w:type="spellStart"/>
             <w:r>
               <w:rPr>
                 <w:rFonts w:ascii="Segoe UI" w:hAnsi="Segoe UI" w:cs="Segoe UI"/>
@@ -5641,6 +6957,7 @@
               </w:rPr>
               <w:t>x,y</w:t>
             </w:r>
+            <w:proofErr w:type="spellEnd"/>
           </w:p>
         </w:tc>
         <w:tc>
@@ -5656,6 +6973,13 @@
                 <w:color w:val="24292E"/>
               </w:rPr>
             </w:pPr>
+            <w:r>
+              <w:rPr>
+                <w:rFonts w:ascii="Segoe UI" w:hAnsi="Segoe UI" w:cs="Segoe UI"/>
+                <w:color w:val="24292E"/>
+              </w:rPr>
+              <w:t>This places the structure in a given co-ordinate</w:t>
+            </w:r>
           </w:p>
         </w:tc>
       </w:tr>
@@ -5673,6 +6997,7 @@
                 <w:color w:val="24292E"/>
               </w:rPr>
             </w:pPr>
+            <w:proofErr w:type="spellStart"/>
             <w:r>
               <w:rPr>
                 <w:rFonts w:ascii="Segoe UI" w:hAnsi="Segoe UI" w:cs="Segoe UI"/>
@@ -5680,6 +7005,7 @@
               </w:rPr>
               <w:t>Menu.reset</w:t>
             </w:r>
+            <w:proofErr w:type="spellEnd"/>
           </w:p>
         </w:tc>
         <w:tc>
@@ -5717,6 +7043,13 @@
                 <w:color w:val="24292E"/>
               </w:rPr>
             </w:pPr>
+            <w:r>
+              <w:rPr>
+                <w:rFonts w:ascii="Segoe UI" w:hAnsi="Segoe UI" w:cs="Segoe UI"/>
+                <w:color w:val="24292E"/>
+              </w:rPr>
+              <w:t>This resets everything in the menu to its defaults</w:t>
+            </w:r>
           </w:p>
         </w:tc>
       </w:tr>
@@ -5734,6 +7067,7 @@
                 <w:color w:val="24292E"/>
               </w:rPr>
             </w:pPr>
+            <w:proofErr w:type="spellStart"/>
             <w:r>
               <w:rPr>
                 <w:rFonts w:ascii="Segoe UI" w:hAnsi="Segoe UI" w:cs="Segoe UI"/>
@@ -5741,6 +7075,7 @@
               </w:rPr>
               <w:t>Menu.isMouseOverElement</w:t>
             </w:r>
+            <w:proofErr w:type="spellEnd"/>
           </w:p>
         </w:tc>
         <w:tc>
@@ -5778,6 +7113,13 @@
                 <w:color w:val="24292E"/>
               </w:rPr>
             </w:pPr>
+            <w:r>
+              <w:rPr>
+                <w:rFonts w:ascii="Segoe UI" w:hAnsi="Segoe UI" w:cs="Segoe UI"/>
+                <w:color w:val="24292E"/>
+              </w:rPr>
+              <w:t>This returns true or false to say weather the mouse is over an element</w:t>
+            </w:r>
           </w:p>
         </w:tc>
       </w:tr>
@@ -5795,6 +7137,7 @@
                 <w:color w:val="24292E"/>
               </w:rPr>
             </w:pPr>
+            <w:proofErr w:type="spellStart"/>
             <w:r>
               <w:rPr>
                 <w:rFonts w:ascii="Segoe UI" w:hAnsi="Segoe UI" w:cs="Segoe UI"/>
@@ -5802,6 +7145,7 @@
               </w:rPr>
               <w:t>Menu.getInput</w:t>
             </w:r>
+            <w:proofErr w:type="spellEnd"/>
           </w:p>
         </w:tc>
         <w:tc>
@@ -5839,6 +7183,29 @@
                 <w:color w:val="24292E"/>
               </w:rPr>
             </w:pPr>
+            <w:r>
+              <w:rPr>
+                <w:rFonts w:ascii="Segoe UI" w:hAnsi="Segoe UI" w:cs="Segoe UI"/>
+                <w:color w:val="24292E"/>
+              </w:rPr>
+              <w:t xml:space="preserve">This gets the input from the </w:t>
+            </w:r>
+            <w:proofErr w:type="spellStart"/>
+            <w:r>
+              <w:rPr>
+                <w:rFonts w:ascii="Segoe UI" w:hAnsi="Segoe UI" w:cs="Segoe UI"/>
+                <w:color w:val="24292E"/>
+              </w:rPr>
+              <w:t>TextBox</w:t>
+            </w:r>
+            <w:proofErr w:type="spellEnd"/>
+            <w:r>
+              <w:rPr>
+                <w:rFonts w:ascii="Segoe UI" w:hAnsi="Segoe UI" w:cs="Segoe UI"/>
+                <w:color w:val="24292E"/>
+              </w:rPr>
+              <w:t xml:space="preserve"> – if  it has one</w:t>
+            </w:r>
           </w:p>
         </w:tc>
       </w:tr>
@@ -5856,6 +7223,7 @@
                 <w:color w:val="24292E"/>
               </w:rPr>
             </w:pPr>
+            <w:proofErr w:type="spellStart"/>
             <w:r>
               <w:rPr>
                 <w:rFonts w:ascii="Segoe UI" w:hAnsi="Segoe UI" w:cs="Segoe UI"/>
@@ -5863,6 +7231,7 @@
               </w:rPr>
               <w:t>Menu.setString</w:t>
             </w:r>
+            <w:proofErr w:type="spellEnd"/>
           </w:p>
         </w:tc>
         <w:tc>
@@ -5878,6 +7247,7 @@
                 <w:color w:val="24292E"/>
               </w:rPr>
             </w:pPr>
+            <w:proofErr w:type="spellStart"/>
             <w:r>
               <w:rPr>
                 <w:rFonts w:ascii="Segoe UI" w:hAnsi="Segoe UI" w:cs="Segoe UI"/>
@@ -5885,6 +7255,7 @@
               </w:rPr>
               <w:t>newString</w:t>
             </w:r>
+            <w:proofErr w:type="spellEnd"/>
           </w:p>
         </w:tc>
         <w:tc>
@@ -5900,6 +7271,13 @@
                 <w:color w:val="24292E"/>
               </w:rPr>
             </w:pPr>
+            <w:r>
+              <w:rPr>
+                <w:rFonts w:ascii="Segoe UI" w:hAnsi="Segoe UI" w:cs="Segoe UI"/>
+                <w:color w:val="24292E"/>
+              </w:rPr>
+              <w:t>This sets the string in the menu to a given one</w:t>
+            </w:r>
           </w:p>
         </w:tc>
       </w:tr>
@@ -5917,13 +7295,16 @@
                 <w:color w:val="24292E"/>
               </w:rPr>
             </w:pPr>
-            <w:r>
-              <w:rPr>
-                <w:rFonts w:ascii="Segoe UI" w:hAnsi="Segoe UI" w:cs="Segoe UI"/>
-                <w:color w:val="24292E"/>
-              </w:rPr>
+            <w:proofErr w:type="spellStart"/>
+            <w:r>
+              <w:rPr>
+                <w:rFonts w:ascii="Segoe UI" w:hAnsi="Segoe UI" w:cs="Segoe UI"/>
+                <w:color w:val="24292E"/>
+              </w:rPr>
+              <w:lastRenderedPageBreak/>
               <w:t>Menu.isTextBoxFocused</w:t>
             </w:r>
+            <w:proofErr w:type="spellEnd"/>
           </w:p>
         </w:tc>
         <w:tc>
@@ -5961,6 +7342,29 @@
                 <w:color w:val="24292E"/>
               </w:rPr>
             </w:pPr>
+            <w:r>
+              <w:rPr>
+                <w:rFonts w:ascii="Segoe UI" w:hAnsi="Segoe UI" w:cs="Segoe UI"/>
+                <w:color w:val="24292E"/>
+              </w:rPr>
+              <w:t xml:space="preserve">This returns if the </w:t>
+            </w:r>
+            <w:proofErr w:type="spellStart"/>
+            <w:r>
+              <w:rPr>
+                <w:rFonts w:ascii="Segoe UI" w:hAnsi="Segoe UI" w:cs="Segoe UI"/>
+                <w:color w:val="24292E"/>
+              </w:rPr>
+              <w:t>TextBox</w:t>
+            </w:r>
+            <w:proofErr w:type="spellEnd"/>
+            <w:r>
+              <w:rPr>
+                <w:rFonts w:ascii="Segoe UI" w:hAnsi="Segoe UI" w:cs="Segoe UI"/>
+                <w:color w:val="24292E"/>
+              </w:rPr>
+              <w:t xml:space="preserve"> is focused (and returns false if it doesn’t have a textbox.</w:t>
+            </w:r>
           </w:p>
         </w:tc>
       </w:tr>
@@ -5978,6 +7382,7 @@
                 <w:color w:val="24292E"/>
               </w:rPr>
             </w:pPr>
+            <w:proofErr w:type="spellStart"/>
             <w:r>
               <w:rPr>
                 <w:rFonts w:ascii="Segoe UI" w:hAnsi="Segoe UI" w:cs="Segoe UI"/>
@@ -5985,6 +7390,7 @@
               </w:rPr>
               <w:t>Menu.getTextBox</w:t>
             </w:r>
+            <w:proofErr w:type="spellEnd"/>
           </w:p>
         </w:tc>
         <w:tc>
@@ -6022,6 +7428,22 @@
                 <w:color w:val="24292E"/>
               </w:rPr>
             </w:pPr>
+            <w:r>
+              <w:rPr>
+                <w:rFonts w:ascii="Segoe UI" w:hAnsi="Segoe UI" w:cs="Segoe UI"/>
+                <w:color w:val="24292E"/>
+              </w:rPr>
+              <w:t xml:space="preserve">This returns the textbox, however it may be a </w:t>
+            </w:r>
+            <w:proofErr w:type="spellStart"/>
+            <w:r>
+              <w:rPr>
+                <w:rFonts w:ascii="Segoe UI" w:hAnsi="Segoe UI" w:cs="Segoe UI"/>
+                <w:color w:val="24292E"/>
+              </w:rPr>
+              <w:t>nullptr</w:t>
+            </w:r>
+            <w:proofErr w:type="spellEnd"/>
           </w:p>
         </w:tc>
       </w:tr>
@@ -6039,6 +7461,7 @@
                 <w:color w:val="24292E"/>
               </w:rPr>
             </w:pPr>
+            <w:proofErr w:type="spellStart"/>
             <w:r>
               <w:rPr>
                 <w:rFonts w:ascii="Segoe UI" w:hAnsi="Segoe UI" w:cs="Segoe UI"/>
@@ -6046,6 +7469,7 @@
               </w:rPr>
               <w:t>TextBox.update</w:t>
             </w:r>
+            <w:proofErr w:type="spellEnd"/>
           </w:p>
         </w:tc>
         <w:tc>
@@ -6083,6 +7507,13 @@
                 <w:color w:val="24292E"/>
               </w:rPr>
             </w:pPr>
+            <w:r>
+              <w:rPr>
+                <w:rFonts w:ascii="Segoe UI" w:hAnsi="Segoe UI" w:cs="Segoe UI"/>
+                <w:color w:val="24292E"/>
+              </w:rPr>
+              <w:t>This updates if the cursor should be shown – for the flashing effect.</w:t>
+            </w:r>
           </w:p>
         </w:tc>
       </w:tr>
@@ -6100,6 +7531,7 @@
                 <w:color w:val="24292E"/>
               </w:rPr>
             </w:pPr>
+            <w:proofErr w:type="spellStart"/>
             <w:r>
               <w:rPr>
                 <w:rFonts w:ascii="Segoe UI" w:hAnsi="Segoe UI" w:cs="Segoe UI"/>
@@ -6107,6 +7539,7 @@
               </w:rPr>
               <w:t>TextBox.clear</w:t>
             </w:r>
+            <w:proofErr w:type="spellEnd"/>
           </w:p>
         </w:tc>
         <w:tc>
@@ -6144,6 +7577,22 @@
                 <w:color w:val="24292E"/>
               </w:rPr>
             </w:pPr>
+            <w:r>
+              <w:rPr>
+                <w:rFonts w:ascii="Segoe UI" w:hAnsi="Segoe UI" w:cs="Segoe UI"/>
+                <w:color w:val="24292E"/>
+              </w:rPr>
+              <w:t xml:space="preserve">This clears the textbox </w:t>
+            </w:r>
+            <w:proofErr w:type="spellStart"/>
+            <w:r>
+              <w:rPr>
+                <w:rFonts w:ascii="Segoe UI" w:hAnsi="Segoe UI" w:cs="Segoe UI"/>
+                <w:color w:val="24292E"/>
+              </w:rPr>
+              <w:t>inputString</w:t>
+            </w:r>
+            <w:proofErr w:type="spellEnd"/>
           </w:p>
         </w:tc>
       </w:tr>
@@ -6161,6 +7610,7 @@
                 <w:color w:val="24292E"/>
               </w:rPr>
             </w:pPr>
+            <w:proofErr w:type="spellStart"/>
             <w:r>
               <w:rPr>
                 <w:rFonts w:ascii="Segoe UI" w:hAnsi="Segoe UI" w:cs="Segoe UI"/>
@@ -6168,6 +7618,7 @@
               </w:rPr>
               <w:t>TextBox.inputKey</w:t>
             </w:r>
+            <w:proofErr w:type="spellEnd"/>
           </w:p>
         </w:tc>
         <w:tc>
@@ -6183,6 +7634,7 @@
                 <w:color w:val="24292E"/>
               </w:rPr>
             </w:pPr>
+            <w:proofErr w:type="spellStart"/>
             <w:r>
               <w:rPr>
                 <w:rFonts w:ascii="Segoe UI" w:hAnsi="Segoe UI" w:cs="Segoe UI"/>
@@ -6190,6 +7642,7 @@
               </w:rPr>
               <w:t>inpKey</w:t>
             </w:r>
+            <w:proofErr w:type="spellEnd"/>
           </w:p>
         </w:tc>
         <w:tc>
@@ -6205,6 +7658,29 @@
                 <w:color w:val="24292E"/>
               </w:rPr>
             </w:pPr>
+            <w:r>
+              <w:rPr>
+                <w:rFonts w:ascii="Segoe UI" w:hAnsi="Segoe UI" w:cs="Segoe UI"/>
+                <w:color w:val="24292E"/>
+              </w:rPr>
+              <w:t xml:space="preserve">This </w:t>
+            </w:r>
+            <w:r>
+              <w:rPr>
+                <w:rFonts w:ascii="Segoe UI" w:hAnsi="Segoe UI" w:cs="Segoe UI"/>
+                <w:color w:val="24292E"/>
+              </w:rPr>
+              <w:t xml:space="preserve">takes in a character and adds it to the </w:t>
+            </w:r>
+            <w:proofErr w:type="spellStart"/>
+            <w:r>
+              <w:rPr>
+                <w:rFonts w:ascii="Segoe UI" w:hAnsi="Segoe UI" w:cs="Segoe UI"/>
+                <w:color w:val="24292E"/>
+              </w:rPr>
+              <w:t>inputText</w:t>
+            </w:r>
+            <w:proofErr w:type="spellEnd"/>
           </w:p>
         </w:tc>
       </w:tr>
@@ -6222,6 +7698,7 @@
                 <w:color w:val="24292E"/>
               </w:rPr>
             </w:pPr>
+            <w:proofErr w:type="spellStart"/>
             <w:r>
               <w:rPr>
                 <w:rFonts w:ascii="Segoe UI" w:hAnsi="Segoe UI" w:cs="Segoe UI"/>
@@ -6229,6 +7706,7 @@
               </w:rPr>
               <w:t>TextBox.setFocused</w:t>
             </w:r>
+            <w:proofErr w:type="spellEnd"/>
           </w:p>
         </w:tc>
         <w:tc>
@@ -6244,13 +7722,15 @@
                 <w:color w:val="24292E"/>
               </w:rPr>
             </w:pPr>
-            <w:r>
-              <w:rPr>
-                <w:rFonts w:ascii="Segoe UI" w:hAnsi="Segoe UI" w:cs="Segoe UI"/>
-                <w:color w:val="24292E"/>
-              </w:rPr>
-              <w:t>--------</w:t>
-            </w:r>
+            <w:proofErr w:type="spellStart"/>
+            <w:r>
+              <w:rPr>
+                <w:rFonts w:ascii="Segoe UI" w:hAnsi="Segoe UI" w:cs="Segoe UI"/>
+                <w:color w:val="24292E"/>
+              </w:rPr>
+              <w:t>newFocused</w:t>
+            </w:r>
+            <w:proofErr w:type="spellEnd"/>
           </w:p>
         </w:tc>
         <w:tc>
@@ -6266,6 +7746,29 @@
                 <w:color w:val="24292E"/>
               </w:rPr>
             </w:pPr>
+            <w:r>
+              <w:rPr>
+                <w:rFonts w:ascii="Segoe UI" w:hAnsi="Segoe UI" w:cs="Segoe UI"/>
+                <w:color w:val="24292E"/>
+              </w:rPr>
+              <w:t xml:space="preserve">This sets the </w:t>
+            </w:r>
+            <w:proofErr w:type="spellStart"/>
+            <w:r>
+              <w:rPr>
+                <w:rFonts w:ascii="Segoe UI" w:hAnsi="Segoe UI" w:cs="Segoe UI"/>
+                <w:color w:val="24292E"/>
+              </w:rPr>
+              <w:t>isFocused</w:t>
+            </w:r>
+            <w:proofErr w:type="spellEnd"/>
+            <w:r>
+              <w:rPr>
+                <w:rFonts w:ascii="Segoe UI" w:hAnsi="Segoe UI" w:cs="Segoe UI"/>
+                <w:color w:val="24292E"/>
+              </w:rPr>
+              <w:t xml:space="preserve"> variable</w:t>
+            </w:r>
           </w:p>
         </w:tc>
       </w:tr>
@@ -6283,6 +7786,7 @@
                 <w:color w:val="24292E"/>
               </w:rPr>
             </w:pPr>
+            <w:proofErr w:type="spellStart"/>
             <w:r>
               <w:rPr>
                 <w:rFonts w:ascii="Segoe UI" w:hAnsi="Segoe UI" w:cs="Segoe UI"/>
@@ -6290,6 +7794,7 @@
               </w:rPr>
               <w:t>TextBox.getInput</w:t>
             </w:r>
+            <w:proofErr w:type="spellEnd"/>
           </w:p>
         </w:tc>
         <w:tc>
@@ -6327,6 +7832,29 @@
                 <w:color w:val="24292E"/>
               </w:rPr>
             </w:pPr>
+            <w:r>
+              <w:rPr>
+                <w:rFonts w:ascii="Segoe UI" w:hAnsi="Segoe UI" w:cs="Segoe UI"/>
+                <w:color w:val="24292E"/>
+              </w:rPr>
+              <w:t xml:space="preserve">This returns the </w:t>
+            </w:r>
+            <w:proofErr w:type="spellStart"/>
+            <w:r>
+              <w:rPr>
+                <w:rFonts w:ascii="Segoe UI" w:hAnsi="Segoe UI" w:cs="Segoe UI"/>
+                <w:color w:val="24292E"/>
+              </w:rPr>
+              <w:t>inputText</w:t>
+            </w:r>
+            <w:proofErr w:type="spellEnd"/>
+            <w:r>
+              <w:rPr>
+                <w:rFonts w:ascii="Segoe UI" w:hAnsi="Segoe UI" w:cs="Segoe UI"/>
+                <w:color w:val="24292E"/>
+              </w:rPr>
+              <w:t xml:space="preserve"> variable</w:t>
+            </w:r>
           </w:p>
         </w:tc>
       </w:tr>
@@ -6344,6 +7872,7 @@
                 <w:color w:val="24292E"/>
               </w:rPr>
             </w:pPr>
+            <w:proofErr w:type="spellStart"/>
             <w:r>
               <w:rPr>
                 <w:rFonts w:ascii="Segoe UI" w:hAnsi="Segoe UI" w:cs="Segoe UI"/>
@@ -6351,6 +7880,7 @@
               </w:rPr>
               <w:t>TextBox.getIsFocused</w:t>
             </w:r>
+            <w:proofErr w:type="spellEnd"/>
           </w:p>
         </w:tc>
         <w:tc>
@@ -6388,6 +7918,13 @@
                 <w:color w:val="24292E"/>
               </w:rPr>
             </w:pPr>
+            <w:r>
+              <w:rPr>
+                <w:rFonts w:ascii="Segoe UI" w:hAnsi="Segoe UI" w:cs="Segoe UI"/>
+                <w:color w:val="24292E"/>
+              </w:rPr>
+              <w:t>This returns weather it is focused</w:t>
+            </w:r>
           </w:p>
         </w:tc>
       </w:tr>
@@ -6405,6 +7942,7 @@
                 <w:color w:val="24292E"/>
               </w:rPr>
             </w:pPr>
+            <w:proofErr w:type="spellStart"/>
             <w:r>
               <w:rPr>
                 <w:rFonts w:ascii="Segoe UI" w:hAnsi="Segoe UI" w:cs="Segoe UI"/>
@@ -6412,6 +7950,7 @@
               </w:rPr>
               <w:t>TextBox.reset</w:t>
             </w:r>
+            <w:proofErr w:type="spellEnd"/>
           </w:p>
         </w:tc>
         <w:tc>
@@ -6449,6 +7988,187 @@
                 <w:color w:val="24292E"/>
               </w:rPr>
             </w:pPr>
+            <w:r>
+              <w:rPr>
+                <w:rFonts w:ascii="Segoe UI" w:hAnsi="Segoe UI" w:cs="Segoe UI"/>
+                <w:color w:val="24292E"/>
+              </w:rPr>
+              <w:t xml:space="preserve">This resets the </w:t>
+            </w:r>
+            <w:proofErr w:type="spellStart"/>
+            <w:r>
+              <w:rPr>
+                <w:rFonts w:ascii="Segoe UI" w:hAnsi="Segoe UI" w:cs="Segoe UI"/>
+                <w:color w:val="24292E"/>
+              </w:rPr>
+              <w:t>TextBox</w:t>
+            </w:r>
+            <w:proofErr w:type="spellEnd"/>
+            <w:r>
+              <w:rPr>
+                <w:rFonts w:ascii="Segoe UI" w:hAnsi="Segoe UI" w:cs="Segoe UI"/>
+                <w:color w:val="24292E"/>
+              </w:rPr>
+              <w:t xml:space="preserve"> to the defaults</w:t>
+            </w:r>
+          </w:p>
+        </w:tc>
+      </w:tr>
+      <w:tr>
+        <w:tc>
+          <w:tcPr>
+            <w:tcW w:w="3539" w:type="dxa"/>
+          </w:tcPr>
+          <w:p>
+            <w:pPr>
+              <w:pStyle w:val="NormalWeb"/>
+              <w:spacing w:before="0" w:beforeAutospacing="0" w:after="240" w:afterAutospacing="0"/>
+              <w:rPr>
+                <w:rFonts w:ascii="Segoe UI" w:hAnsi="Segoe UI" w:cs="Segoe UI"/>
+                <w:color w:val="24292E"/>
+              </w:rPr>
+            </w:pPr>
+            <w:proofErr w:type="spellStart"/>
+            <w:r>
+              <w:rPr>
+                <w:rFonts w:ascii="Segoe UI" w:hAnsi="Segoe UI" w:cs="Segoe UI"/>
+                <w:color w:val="24292E"/>
+              </w:rPr>
+              <w:t>TextBox.changeTextStartPos</w:t>
+            </w:r>
+            <w:proofErr w:type="spellEnd"/>
+          </w:p>
+        </w:tc>
+        <w:tc>
+          <w:tcPr>
+            <w:tcW w:w="2432" w:type="dxa"/>
+          </w:tcPr>
+          <w:p>
+            <w:pPr>
+              <w:pStyle w:val="NormalWeb"/>
+              <w:spacing w:before="0" w:beforeAutospacing="0" w:after="240" w:afterAutospacing="0"/>
+              <w:rPr>
+                <w:rFonts w:ascii="Segoe UI" w:hAnsi="Segoe UI" w:cs="Segoe UI"/>
+                <w:color w:val="24292E"/>
+              </w:rPr>
+            </w:pPr>
+            <w:proofErr w:type="spellStart"/>
+            <w:r>
+              <w:rPr>
+                <w:rFonts w:ascii="Segoe UI" w:hAnsi="Segoe UI" w:cs="Segoe UI"/>
+                <w:color w:val="24292E"/>
+              </w:rPr>
+              <w:t>changeBy</w:t>
+            </w:r>
+            <w:proofErr w:type="spellEnd"/>
+          </w:p>
+        </w:tc>
+        <w:tc>
+          <w:tcPr>
+            <w:tcW w:w="3045" w:type="dxa"/>
+          </w:tcPr>
+          <w:p>
+            <w:pPr>
+              <w:pStyle w:val="NormalWeb"/>
+              <w:spacing w:before="0" w:beforeAutospacing="0" w:after="240" w:afterAutospacing="0"/>
+              <w:rPr>
+                <w:rFonts w:ascii="Segoe UI" w:hAnsi="Segoe UI" w:cs="Segoe UI"/>
+                <w:color w:val="24292E"/>
+              </w:rPr>
+            </w:pPr>
+            <w:r>
+              <w:rPr>
+                <w:rFonts w:ascii="Segoe UI" w:hAnsi="Segoe UI" w:cs="Segoe UI"/>
+                <w:color w:val="24292E"/>
+              </w:rPr>
+              <w:t>This changes the start position of the visible text, making sure it take up the whole textbox</w:t>
+            </w:r>
+          </w:p>
+        </w:tc>
+      </w:tr>
+      <w:tr>
+        <w:tc>
+          <w:tcPr>
+            <w:tcW w:w="3539" w:type="dxa"/>
+          </w:tcPr>
+          <w:p>
+            <w:pPr>
+              <w:pStyle w:val="NormalWeb"/>
+              <w:spacing w:before="0" w:beforeAutospacing="0" w:after="240" w:afterAutospacing="0"/>
+              <w:rPr>
+                <w:rFonts w:ascii="Segoe UI" w:hAnsi="Segoe UI" w:cs="Segoe UI"/>
+                <w:color w:val="24292E"/>
+              </w:rPr>
+            </w:pPr>
+            <w:proofErr w:type="spellStart"/>
+            <w:r>
+              <w:rPr>
+                <w:rFonts w:ascii="Segoe UI" w:hAnsi="Segoe UI" w:cs="Segoe UI"/>
+                <w:color w:val="24292E"/>
+              </w:rPr>
+              <w:t>TextBox.updateVisibleText</w:t>
+            </w:r>
+            <w:proofErr w:type="spellEnd"/>
+          </w:p>
+        </w:tc>
+        <w:tc>
+          <w:tcPr>
+            <w:tcW w:w="2432" w:type="dxa"/>
+          </w:tcPr>
+          <w:p>
+            <w:pPr>
+              <w:pStyle w:val="NormalWeb"/>
+              <w:spacing w:before="0" w:beforeAutospacing="0" w:after="240" w:afterAutospacing="0"/>
+              <w:rPr>
+                <w:rFonts w:ascii="Segoe UI" w:hAnsi="Segoe UI" w:cs="Segoe UI"/>
+                <w:color w:val="24292E"/>
+              </w:rPr>
+            </w:pPr>
+            <w:r>
+              <w:rPr>
+                <w:rFonts w:ascii="Segoe UI" w:hAnsi="Segoe UI" w:cs="Segoe UI"/>
+                <w:color w:val="24292E"/>
+              </w:rPr>
+              <w:t>--------</w:t>
+            </w:r>
+          </w:p>
+        </w:tc>
+        <w:tc>
+          <w:tcPr>
+            <w:tcW w:w="3045" w:type="dxa"/>
+          </w:tcPr>
+          <w:p>
+            <w:pPr>
+              <w:pStyle w:val="NormalWeb"/>
+              <w:spacing w:before="0" w:beforeAutospacing="0" w:after="240" w:afterAutospacing="0"/>
+              <w:rPr>
+                <w:rFonts w:ascii="Segoe UI" w:hAnsi="Segoe UI" w:cs="Segoe UI"/>
+                <w:color w:val="24292E"/>
+              </w:rPr>
+            </w:pPr>
+            <w:r>
+              <w:rPr>
+                <w:rFonts w:ascii="Segoe UI" w:hAnsi="Segoe UI" w:cs="Segoe UI"/>
+                <w:color w:val="24292E"/>
+              </w:rPr>
+              <w:t xml:space="preserve">This updates the </w:t>
+            </w:r>
+            <w:proofErr w:type="spellStart"/>
+            <w:r>
+              <w:rPr>
+                <w:rFonts w:ascii="Segoe UI" w:hAnsi="Segoe UI" w:cs="Segoe UI"/>
+                <w:color w:val="24292E"/>
+              </w:rPr>
+              <w:t>visibleText</w:t>
+            </w:r>
+            <w:proofErr w:type="spellEnd"/>
+            <w:r>
+              <w:rPr>
+                <w:rFonts w:ascii="Segoe UI" w:hAnsi="Segoe UI" w:cs="Segoe UI"/>
+                <w:color w:val="24292E"/>
+              </w:rPr>
+              <w:t xml:space="preserve"> variable.</w:t>
+            </w:r>
           </w:p>
         </w:tc>
       </w:tr>
@@ -6507,6 +8227,7 @@
           <w:color w:val="24292E"/>
           <w:u w:val="single"/>
         </w:rPr>
+        <w:lastRenderedPageBreak/>
         <w:t>Full outline of the global variables</w:t>
       </w:r>
     </w:p>
@@ -6602,6 +8323,13 @@
                 <w:color w:val="24292E"/>
               </w:rPr>
             </w:pPr>
+            <w:r>
+              <w:rPr>
+                <w:rFonts w:ascii="Segoe UI" w:hAnsi="Segoe UI" w:cs="Segoe UI"/>
+                <w:color w:val="24292E"/>
+              </w:rPr>
+              <w:t>Stores the screen height</w:t>
+            </w:r>
           </w:p>
         </w:tc>
       </w:tr>
@@ -6641,6 +8369,13 @@
                 <w:color w:val="24292E"/>
               </w:rPr>
             </w:pPr>
+            <w:r>
+              <w:rPr>
+                <w:rFonts w:ascii="Segoe UI" w:hAnsi="Segoe UI" w:cs="Segoe UI"/>
+                <w:color w:val="24292E"/>
+              </w:rPr>
+              <w:t>Stores the screen width</w:t>
+            </w:r>
           </w:p>
         </w:tc>
       </w:tr>
@@ -6658,6 +8393,7 @@
                 <w:color w:val="24292E"/>
               </w:rPr>
             </w:pPr>
+            <w:proofErr w:type="spellStart"/>
             <w:r>
               <w:rPr>
                 <w:rFonts w:ascii="Segoe UI" w:hAnsi="Segoe UI" w:cs="Segoe UI"/>
@@ -6665,6 +8401,7 @@
               </w:rPr>
               <w:t>screenSpeed</w:t>
             </w:r>
+            <w:proofErr w:type="spellEnd"/>
           </w:p>
         </w:tc>
         <w:tc>
@@ -6680,6 +8417,13 @@
                 <w:color w:val="24292E"/>
               </w:rPr>
             </w:pPr>
+            <w:r>
+              <w:rPr>
+                <w:rFonts w:ascii="Segoe UI" w:hAnsi="Segoe UI" w:cs="Segoe UI"/>
+                <w:color w:val="24292E"/>
+              </w:rPr>
+              <w:t>Controls how fast the screen moves</w:t>
+            </w:r>
           </w:p>
         </w:tc>
       </w:tr>
@@ -6697,6 +8441,7 @@
                 <w:color w:val="24292E"/>
               </w:rPr>
             </w:pPr>
+            <w:proofErr w:type="spellStart"/>
             <w:r>
               <w:rPr>
                 <w:rFonts w:ascii="Segoe UI" w:hAnsi="Segoe UI" w:cs="Segoe UI"/>
@@ -6704,6 +8449,7 @@
               </w:rPr>
               <w:t>backgroundColour</w:t>
             </w:r>
+            <w:proofErr w:type="spellEnd"/>
           </w:p>
         </w:tc>
         <w:tc>
@@ -6719,6 +8465,13 @@
                 <w:color w:val="24292E"/>
               </w:rPr>
             </w:pPr>
+            <w:r>
+              <w:rPr>
+                <w:rFonts w:ascii="Segoe UI" w:hAnsi="Segoe UI" w:cs="Segoe UI"/>
+                <w:color w:val="24292E"/>
+              </w:rPr>
+              <w:t>Stores the background colour</w:t>
+            </w:r>
           </w:p>
         </w:tc>
       </w:tr>
@@ -6736,6 +8489,7 @@
                 <w:color w:val="24292E"/>
               </w:rPr>
             </w:pPr>
+            <w:proofErr w:type="spellStart"/>
             <w:r>
               <w:rPr>
                 <w:rFonts w:ascii="Segoe UI" w:hAnsi="Segoe UI" w:cs="Segoe UI"/>
@@ -6743,6 +8497,7 @@
               </w:rPr>
               <w:t>currentMenu</w:t>
             </w:r>
+            <w:proofErr w:type="spellEnd"/>
           </w:p>
         </w:tc>
         <w:tc>
@@ -6758,6 +8513,13 @@
                 <w:color w:val="24292E"/>
               </w:rPr>
             </w:pPr>
+            <w:r>
+              <w:rPr>
+                <w:rFonts w:ascii="Segoe UI" w:hAnsi="Segoe UI" w:cs="Segoe UI"/>
+                <w:color w:val="24292E"/>
+              </w:rPr>
+              <w:t>Stores the current menu</w:t>
+            </w:r>
           </w:p>
         </w:tc>
       </w:tr>
@@ -6797,6 +8559,13 @@
                 <w:color w:val="24292E"/>
               </w:rPr>
             </w:pPr>
+            <w:r>
+              <w:rPr>
+                <w:rFonts w:ascii="Segoe UI" w:hAnsi="Segoe UI" w:cs="Segoe UI"/>
+                <w:color w:val="24292E"/>
+              </w:rPr>
+              <w:t>Stores the board height</w:t>
+            </w:r>
           </w:p>
         </w:tc>
       </w:tr>
@@ -6819,7 +8588,6 @@
                 <w:rFonts w:ascii="Segoe UI" w:hAnsi="Segoe UI" w:cs="Segoe UI"/>
                 <w:color w:val="24292E"/>
               </w:rPr>
-              <w:lastRenderedPageBreak/>
               <w:t>BOARD_WIDTH</w:t>
             </w:r>
           </w:p>
@@ -6837,6 +8605,13 @@
                 <w:color w:val="24292E"/>
               </w:rPr>
             </w:pPr>
+            <w:r>
+              <w:rPr>
+                <w:rFonts w:ascii="Segoe UI" w:hAnsi="Segoe UI" w:cs="Segoe UI"/>
+                <w:color w:val="24292E"/>
+              </w:rPr>
+              <w:t>Stores the board width</w:t>
+            </w:r>
           </w:p>
         </w:tc>
       </w:tr>
@@ -6876,6 +8651,13 @@
                 <w:color w:val="24292E"/>
               </w:rPr>
             </w:pPr>
+            <w:r>
+              <w:rPr>
+                <w:rFonts w:ascii="Segoe UI" w:hAnsi="Segoe UI" w:cs="Segoe UI"/>
+                <w:color w:val="24292E"/>
+              </w:rPr>
+              <w:t>Stores the default number of cells that fit in the height</w:t>
+            </w:r>
           </w:p>
         </w:tc>
       </w:tr>
@@ -6915,6 +8697,13 @@
                 <w:color w:val="24292E"/>
               </w:rPr>
             </w:pPr>
+            <w:r>
+              <w:rPr>
+                <w:rFonts w:ascii="Segoe UI" w:hAnsi="Segoe UI" w:cs="Segoe UI"/>
+                <w:color w:val="24292E"/>
+              </w:rPr>
+              <w:t>Stores the default number of cells that fit in the width</w:t>
+            </w:r>
           </w:p>
         </w:tc>
       </w:tr>
@@ -6954,6 +8743,13 @@
                 <w:color w:val="24292E"/>
               </w:rPr>
             </w:pPr>
+            <w:r>
+              <w:rPr>
+                <w:rFonts w:ascii="Segoe UI" w:hAnsi="Segoe UI" w:cs="Segoe UI"/>
+                <w:color w:val="24292E"/>
+              </w:rPr>
+              <w:t>Stores the starting x position of the grid</w:t>
+            </w:r>
           </w:p>
         </w:tc>
       </w:tr>
@@ -6993,6 +8789,13 @@
                 <w:color w:val="24292E"/>
               </w:rPr>
             </w:pPr>
+            <w:r>
+              <w:rPr>
+                <w:rFonts w:ascii="Segoe UI" w:hAnsi="Segoe UI" w:cs="Segoe UI"/>
+                <w:color w:val="24292E"/>
+              </w:rPr>
+              <w:t>Stores the starting y position of the grid</w:t>
+            </w:r>
           </w:p>
         </w:tc>
       </w:tr>
@@ -7010,6 +8813,7 @@
                 <w:color w:val="24292E"/>
               </w:rPr>
             </w:pPr>
+            <w:proofErr w:type="spellStart"/>
             <w:r>
               <w:rPr>
                 <w:rFonts w:ascii="Segoe UI" w:hAnsi="Segoe UI" w:cs="Segoe UI"/>
@@ -7017,6 +8821,7 @@
               </w:rPr>
               <w:t>cellSize</w:t>
             </w:r>
+            <w:proofErr w:type="spellEnd"/>
           </w:p>
         </w:tc>
         <w:tc>
@@ -7032,6 +8837,13 @@
                 <w:color w:val="24292E"/>
               </w:rPr>
             </w:pPr>
+            <w:r>
+              <w:rPr>
+                <w:rFonts w:ascii="Segoe UI" w:hAnsi="Segoe UI" w:cs="Segoe UI"/>
+                <w:color w:val="24292E"/>
+              </w:rPr>
+              <w:t>Stores the cell width/height in pixels</w:t>
+            </w:r>
           </w:p>
         </w:tc>
       </w:tr>
@@ -7049,6 +8861,7 @@
                 <w:color w:val="24292E"/>
               </w:rPr>
             </w:pPr>
+            <w:proofErr w:type="spellStart"/>
             <w:r>
               <w:rPr>
                 <w:rFonts w:ascii="Segoe UI" w:hAnsi="Segoe UI" w:cs="Segoe UI"/>
@@ -7056,6 +8869,7 @@
               </w:rPr>
               <w:t>screenXPos</w:t>
             </w:r>
+            <w:proofErr w:type="spellEnd"/>
           </w:p>
         </w:tc>
         <w:tc>
@@ -7071,6 +8885,13 @@
                 <w:color w:val="24292E"/>
               </w:rPr>
             </w:pPr>
+            <w:r>
+              <w:rPr>
+                <w:rFonts w:ascii="Segoe UI" w:hAnsi="Segoe UI" w:cs="Segoe UI"/>
+                <w:color w:val="24292E"/>
+              </w:rPr>
+              <w:t>Stores the screen X position</w:t>
+            </w:r>
           </w:p>
         </w:tc>
       </w:tr>
@@ -7088,6 +8909,7 @@
                 <w:color w:val="24292E"/>
               </w:rPr>
             </w:pPr>
+            <w:proofErr w:type="spellStart"/>
             <w:r>
               <w:rPr>
                 <w:rFonts w:ascii="Segoe UI" w:hAnsi="Segoe UI" w:cs="Segoe UI"/>
@@ -7095,6 +8917,7 @@
               </w:rPr>
               <w:t>screenYPos</w:t>
             </w:r>
+            <w:proofErr w:type="spellEnd"/>
           </w:p>
         </w:tc>
         <w:tc>
@@ -7110,6 +8933,13 @@
                 <w:color w:val="24292E"/>
               </w:rPr>
             </w:pPr>
+            <w:r>
+              <w:rPr>
+                <w:rFonts w:ascii="Segoe UI" w:hAnsi="Segoe UI" w:cs="Segoe UI"/>
+                <w:color w:val="24292E"/>
+              </w:rPr>
+              <w:t>Stores the screen Y position</w:t>
+            </w:r>
           </w:p>
         </w:tc>
       </w:tr>
@@ -7127,6 +8957,7 @@
                 <w:color w:val="24292E"/>
               </w:rPr>
             </w:pPr>
+            <w:proofErr w:type="spellStart"/>
             <w:r>
               <w:rPr>
                 <w:rFonts w:ascii="Segoe UI" w:hAnsi="Segoe UI" w:cs="Segoe UI"/>
@@ -7134,6 +8965,7 @@
               </w:rPr>
               <w:t>screenGridHeight</w:t>
             </w:r>
+            <w:proofErr w:type="spellEnd"/>
           </w:p>
         </w:tc>
         <w:tc>
@@ -7149,6 +8981,13 @@
                 <w:color w:val="24292E"/>
               </w:rPr>
             </w:pPr>
+            <w:r>
+              <w:rPr>
+                <w:rFonts w:ascii="Segoe UI" w:hAnsi="Segoe UI" w:cs="Segoe UI"/>
+                <w:color w:val="24292E"/>
+              </w:rPr>
+              <w:t>Stores the current number of cells that fit in the height</w:t>
+            </w:r>
           </w:p>
         </w:tc>
       </w:tr>
@@ -7166,6 +9005,7 @@
                 <w:color w:val="24292E"/>
               </w:rPr>
             </w:pPr>
+            <w:proofErr w:type="spellStart"/>
             <w:r>
               <w:rPr>
                 <w:rFonts w:ascii="Segoe UI" w:hAnsi="Segoe UI" w:cs="Segoe UI"/>
@@ -7173,6 +9013,7 @@
               </w:rPr>
               <w:t>screenGridWidth</w:t>
             </w:r>
+            <w:proofErr w:type="spellEnd"/>
           </w:p>
         </w:tc>
         <w:tc>
@@ -7188,6 +9029,13 @@
                 <w:color w:val="24292E"/>
               </w:rPr>
             </w:pPr>
+            <w:r>
+              <w:rPr>
+                <w:rFonts w:ascii="Segoe UI" w:hAnsi="Segoe UI" w:cs="Segoe UI"/>
+                <w:color w:val="24292E"/>
+              </w:rPr>
+              <w:t>Stores the current number of cells that fit in the width</w:t>
+            </w:r>
           </w:p>
         </w:tc>
       </w:tr>
@@ -7227,6 +9075,13 @@
                 <w:color w:val="24292E"/>
               </w:rPr>
             </w:pPr>
+            <w:r>
+              <w:rPr>
+                <w:rFonts w:ascii="Segoe UI" w:hAnsi="Segoe UI" w:cs="Segoe UI"/>
+                <w:color w:val="24292E"/>
+              </w:rPr>
+              <w:t>Stores an integer representing the mode the game is in</w:t>
+            </w:r>
           </w:p>
         </w:tc>
       </w:tr>
@@ -7266,6 +9121,13 @@
                 <w:color w:val="24292E"/>
               </w:rPr>
             </w:pPr>
+            <w:r>
+              <w:rPr>
+                <w:rFonts w:ascii="Segoe UI" w:hAnsi="Segoe UI" w:cs="Segoe UI"/>
+                <w:color w:val="24292E"/>
+              </w:rPr>
+              <w:t>Stores a Boolean controlling if the game is paused</w:t>
+            </w:r>
           </w:p>
         </w:tc>
       </w:tr>
@@ -7305,6 +9167,13 @@
                 <w:color w:val="24292E"/>
               </w:rPr>
             </w:pPr>
+            <w:r>
+              <w:rPr>
+                <w:rFonts w:ascii="Segoe UI" w:hAnsi="Segoe UI" w:cs="Segoe UI"/>
+                <w:color w:val="24292E"/>
+              </w:rPr>
+              <w:t>Stores the board as a Boolean[][]</w:t>
+            </w:r>
           </w:p>
         </w:tc>
       </w:tr>
@@ -7322,6 +9191,7 @@
                 <w:color w:val="24292E"/>
               </w:rPr>
             </w:pPr>
+            <w:proofErr w:type="spellStart"/>
             <w:r>
               <w:rPr>
                 <w:rFonts w:ascii="Segoe UI" w:hAnsi="Segoe UI" w:cs="Segoe UI"/>
@@ -7329,6 +9199,7 @@
               </w:rPr>
               <w:t>boardcopy</w:t>
             </w:r>
+            <w:proofErr w:type="spellEnd"/>
           </w:p>
         </w:tc>
         <w:tc>
@@ -7344,6 +9215,13 @@
                 <w:color w:val="24292E"/>
               </w:rPr>
             </w:pPr>
+            <w:r>
+              <w:rPr>
+                <w:rFonts w:ascii="Segoe UI" w:hAnsi="Segoe UI" w:cs="Segoe UI"/>
+                <w:color w:val="24292E"/>
+              </w:rPr>
+              <w:t>Stores a copy of the board, for the god function</w:t>
+            </w:r>
           </w:p>
         </w:tc>
       </w:tr>
@@ -7361,6 +9239,7 @@
                 <w:color w:val="24292E"/>
               </w:rPr>
             </w:pPr>
+            <w:proofErr w:type="spellStart"/>
             <w:r>
               <w:rPr>
                 <w:rFonts w:ascii="Segoe UI" w:hAnsi="Segoe UI" w:cs="Segoe UI"/>
@@ -7368,6 +9247,7 @@
               </w:rPr>
               <w:t>timeControl</w:t>
             </w:r>
+            <w:proofErr w:type="spellEnd"/>
           </w:p>
         </w:tc>
         <w:tc>
@@ -7383,6 +9263,13 @@
                 <w:color w:val="24292E"/>
               </w:rPr>
             </w:pPr>
+            <w:r>
+              <w:rPr>
+                <w:rFonts w:ascii="Segoe UI" w:hAnsi="Segoe UI" w:cs="Segoe UI"/>
+                <w:color w:val="24292E"/>
+              </w:rPr>
+              <w:t>This controls how often the game is updated</w:t>
+            </w:r>
           </w:p>
         </w:tc>
       </w:tr>
@@ -7422,6 +9309,13 @@
                 <w:color w:val="24292E"/>
               </w:rPr>
             </w:pPr>
+            <w:r>
+              <w:rPr>
+                <w:rFonts w:ascii="Segoe UI" w:hAnsi="Segoe UI" w:cs="Segoe UI"/>
+                <w:color w:val="24292E"/>
+              </w:rPr>
+              <w:t>This stores all the menus that can be used</w:t>
+            </w:r>
           </w:p>
         </w:tc>
       </w:tr>
@@ -7444,7 +9338,7 @@
                 <w:rFonts w:ascii="Segoe UI" w:hAnsi="Segoe UI" w:cs="Segoe UI"/>
                 <w:color w:val="24292E"/>
               </w:rPr>
-              <w:t>inStructureMenu</w:t>
+              <w:t>structures</w:t>
             </w:r>
           </w:p>
         </w:tc>
@@ -7461,6 +9355,13 @@
                 <w:color w:val="24292E"/>
               </w:rPr>
             </w:pPr>
+            <w:r>
+              <w:rPr>
+                <w:rFonts w:ascii="Segoe UI" w:hAnsi="Segoe UI" w:cs="Segoe UI"/>
+                <w:color w:val="24292E"/>
+              </w:rPr>
+              <w:t>This stores all the structures</w:t>
+            </w:r>
           </w:p>
         </w:tc>
       </w:tr>
@@ -7478,13 +9379,15 @@
                 <w:color w:val="24292E"/>
               </w:rPr>
             </w:pPr>
-            <w:r>
-              <w:rPr>
-                <w:rFonts w:ascii="Segoe UI" w:hAnsi="Segoe UI" w:cs="Segoe UI"/>
-                <w:color w:val="24292E"/>
-              </w:rPr>
-              <w:t>structures</w:t>
-            </w:r>
+            <w:proofErr w:type="spellStart"/>
+            <w:r>
+              <w:rPr>
+                <w:rFonts w:ascii="Segoe UI" w:hAnsi="Segoe UI" w:cs="Segoe UI"/>
+                <w:color w:val="24292E"/>
+              </w:rPr>
+              <w:t>currentStructureActive</w:t>
+            </w:r>
+            <w:proofErr w:type="spellEnd"/>
           </w:p>
         </w:tc>
         <w:tc>
@@ -7500,6 +9403,13 @@
                 <w:color w:val="24292E"/>
               </w:rPr>
             </w:pPr>
+            <w:r>
+              <w:rPr>
+                <w:rFonts w:ascii="Segoe UI" w:hAnsi="Segoe UI" w:cs="Segoe UI"/>
+                <w:color w:val="24292E"/>
+              </w:rPr>
+              <w:t>This stores the current structure that is being placed</w:t>
+            </w:r>
           </w:p>
         </w:tc>
       </w:tr>
@@ -7517,13 +9427,15 @@
                 <w:color w:val="24292E"/>
               </w:rPr>
             </w:pPr>
-            <w:r>
-              <w:rPr>
-                <w:rFonts w:ascii="Segoe UI" w:hAnsi="Segoe UI" w:cs="Segoe UI"/>
-                <w:color w:val="24292E"/>
-              </w:rPr>
-              <w:t>currentStructureActive</w:t>
-            </w:r>
+            <w:proofErr w:type="spellStart"/>
+            <w:r>
+              <w:rPr>
+                <w:rFonts w:ascii="Segoe UI" w:hAnsi="Segoe UI" w:cs="Segoe UI"/>
+                <w:color w:val="24292E"/>
+              </w:rPr>
+              <w:t>renderStructure</w:t>
+            </w:r>
+            <w:proofErr w:type="spellEnd"/>
           </w:p>
         </w:tc>
         <w:tc>
@@ -7539,6 +9451,22 @@
                 <w:color w:val="24292E"/>
               </w:rPr>
             </w:pPr>
+            <w:r>
+              <w:rPr>
+                <w:rFonts w:ascii="Segoe UI" w:hAnsi="Segoe UI" w:cs="Segoe UI"/>
+                <w:color w:val="24292E"/>
+              </w:rPr>
+              <w:t xml:space="preserve">This stores all the </w:t>
+            </w:r>
+            <w:proofErr w:type="spellStart"/>
+            <w:r>
+              <w:rPr>
+                <w:rFonts w:ascii="Segoe UI" w:hAnsi="Segoe UI" w:cs="Segoe UI"/>
+                <w:color w:val="24292E"/>
+              </w:rPr>
+              <w:t>GraphicalStructures</w:t>
+            </w:r>
+            <w:proofErr w:type="spellEnd"/>
           </w:p>
         </w:tc>
       </w:tr>
@@ -7556,13 +9484,15 @@
                 <w:color w:val="24292E"/>
               </w:rPr>
             </w:pPr>
-            <w:r>
-              <w:rPr>
-                <w:rFonts w:ascii="Segoe UI" w:hAnsi="Segoe UI" w:cs="Segoe UI"/>
-                <w:color w:val="24292E"/>
-              </w:rPr>
-              <w:t>renderStructure</w:t>
-            </w:r>
+            <w:proofErr w:type="spellStart"/>
+            <w:r>
+              <w:rPr>
+                <w:rFonts w:ascii="Segoe UI" w:hAnsi="Segoe UI" w:cs="Segoe UI"/>
+                <w:color w:val="24292E"/>
+              </w:rPr>
+              <w:t>upPressed</w:t>
+            </w:r>
+            <w:proofErr w:type="spellEnd"/>
           </w:p>
         </w:tc>
         <w:tc>
@@ -7578,6 +9508,13 @@
                 <w:color w:val="24292E"/>
               </w:rPr>
             </w:pPr>
+            <w:r>
+              <w:rPr>
+                <w:rFonts w:ascii="Segoe UI" w:hAnsi="Segoe UI" w:cs="Segoe UI"/>
+                <w:color w:val="24292E"/>
+              </w:rPr>
+              <w:t>This stores whether up arrow key is pressed</w:t>
+            </w:r>
           </w:p>
         </w:tc>
       </w:tr>
@@ -7595,13 +9532,15 @@
                 <w:color w:val="24292E"/>
               </w:rPr>
             </w:pPr>
-            <w:r>
-              <w:rPr>
-                <w:rFonts w:ascii="Segoe UI" w:hAnsi="Segoe UI" w:cs="Segoe UI"/>
-                <w:color w:val="24292E"/>
-              </w:rPr>
-              <w:t>upPressed</w:t>
-            </w:r>
+            <w:proofErr w:type="spellStart"/>
+            <w:r>
+              <w:rPr>
+                <w:rFonts w:ascii="Segoe UI" w:hAnsi="Segoe UI" w:cs="Segoe UI"/>
+                <w:color w:val="24292E"/>
+              </w:rPr>
+              <w:t>downPressed</w:t>
+            </w:r>
+            <w:proofErr w:type="spellEnd"/>
           </w:p>
         </w:tc>
         <w:tc>
@@ -7617,6 +9556,27 @@
                 <w:color w:val="24292E"/>
               </w:rPr>
             </w:pPr>
+            <w:r>
+              <w:rPr>
+                <w:rFonts w:ascii="Segoe UI" w:hAnsi="Segoe UI" w:cs="Segoe UI"/>
+                <w:color w:val="24292E"/>
+              </w:rPr>
+              <w:t>This stores whether down</w:t>
+            </w:r>
+            <w:r>
+              <w:rPr>
+                <w:rFonts w:ascii="Segoe UI" w:hAnsi="Segoe UI" w:cs="Segoe UI"/>
+                <w:color w:val="24292E"/>
+              </w:rPr>
+              <w:t xml:space="preserve"> arrow key</w:t>
+            </w:r>
+            <w:r>
+              <w:rPr>
+                <w:rFonts w:ascii="Segoe UI" w:hAnsi="Segoe UI" w:cs="Segoe UI"/>
+                <w:color w:val="24292E"/>
+              </w:rPr>
+              <w:t xml:space="preserve"> is pressed</w:t>
+            </w:r>
           </w:p>
         </w:tc>
       </w:tr>
@@ -7634,13 +9594,15 @@
                 <w:color w:val="24292E"/>
               </w:rPr>
             </w:pPr>
-            <w:r>
-              <w:rPr>
-                <w:rFonts w:ascii="Segoe UI" w:hAnsi="Segoe UI" w:cs="Segoe UI"/>
-                <w:color w:val="24292E"/>
-              </w:rPr>
-              <w:t>downPressed</w:t>
-            </w:r>
+            <w:proofErr w:type="spellStart"/>
+            <w:r>
+              <w:rPr>
+                <w:rFonts w:ascii="Segoe UI" w:hAnsi="Segoe UI" w:cs="Segoe UI"/>
+                <w:color w:val="24292E"/>
+              </w:rPr>
+              <w:t>rightPressed</w:t>
+            </w:r>
+            <w:proofErr w:type="spellEnd"/>
           </w:p>
         </w:tc>
         <w:tc>
@@ -7656,6 +9618,27 @@
                 <w:color w:val="24292E"/>
               </w:rPr>
             </w:pPr>
+            <w:r>
+              <w:rPr>
+                <w:rFonts w:ascii="Segoe UI" w:hAnsi="Segoe UI" w:cs="Segoe UI"/>
+                <w:color w:val="24292E"/>
+              </w:rPr>
+              <w:t>This stores whether right</w:t>
+            </w:r>
+            <w:r>
+              <w:rPr>
+                <w:rFonts w:ascii="Segoe UI" w:hAnsi="Segoe UI" w:cs="Segoe UI"/>
+                <w:color w:val="24292E"/>
+              </w:rPr>
+              <w:t xml:space="preserve"> arrow key</w:t>
+            </w:r>
+            <w:r>
+              <w:rPr>
+                <w:rFonts w:ascii="Segoe UI" w:hAnsi="Segoe UI" w:cs="Segoe UI"/>
+                <w:color w:val="24292E"/>
+              </w:rPr>
+              <w:t xml:space="preserve"> is pressed</w:t>
+            </w:r>
           </w:p>
         </w:tc>
       </w:tr>
@@ -7673,13 +9656,15 @@
                 <w:color w:val="24292E"/>
               </w:rPr>
             </w:pPr>
-            <w:r>
-              <w:rPr>
-                <w:rFonts w:ascii="Segoe UI" w:hAnsi="Segoe UI" w:cs="Segoe UI"/>
-                <w:color w:val="24292E"/>
-              </w:rPr>
-              <w:t>rightPressed</w:t>
-            </w:r>
+            <w:proofErr w:type="spellStart"/>
+            <w:r>
+              <w:rPr>
+                <w:rFonts w:ascii="Segoe UI" w:hAnsi="Segoe UI" w:cs="Segoe UI"/>
+                <w:color w:val="24292E"/>
+              </w:rPr>
+              <w:t>leftPressed</w:t>
+            </w:r>
+            <w:proofErr w:type="spellEnd"/>
           </w:p>
         </w:tc>
         <w:tc>
@@ -7695,6 +9680,36 @@
                 <w:color w:val="24292E"/>
               </w:rPr>
             </w:pPr>
+            <w:r>
+              <w:rPr>
+                <w:rFonts w:ascii="Segoe UI" w:hAnsi="Segoe UI" w:cs="Segoe UI"/>
+                <w:color w:val="24292E"/>
+              </w:rPr>
+              <w:t>This stores wheth</w:t>
+            </w:r>
+            <w:bookmarkStart w:id="0" w:name="_GoBack"/>
+            <w:bookmarkEnd w:id="0"/>
+            <w:r>
+              <w:rPr>
+                <w:rFonts w:ascii="Segoe UI" w:hAnsi="Segoe UI" w:cs="Segoe UI"/>
+                <w:color w:val="24292E"/>
+              </w:rPr>
+              <w:t xml:space="preserve">er </w:t>
+            </w:r>
+            <w:r>
+              <w:rPr>
+                <w:rFonts w:ascii="Segoe UI" w:hAnsi="Segoe UI" w:cs="Segoe UI"/>
+                <w:color w:val="24292E"/>
+              </w:rPr>
+              <w:t>left</w:t>
+            </w:r>
+            <w:r>
+              <w:rPr>
+                <w:rFonts w:ascii="Segoe UI" w:hAnsi="Segoe UI" w:cs="Segoe UI"/>
+                <w:color w:val="24292E"/>
+              </w:rPr>
+              <w:t xml:space="preserve"> arrow key is pressed</w:t>
+            </w:r>
           </w:p>
         </w:tc>
       </w:tr>
@@ -7712,6 +9727,7 @@
                 <w:color w:val="24292E"/>
               </w:rPr>
             </w:pPr>
+            <w:proofErr w:type="spellStart"/>
             <w:r>
               <w:rPr>
                 <w:rFonts w:ascii="Segoe UI" w:hAnsi="Segoe UI" w:cs="Segoe UI"/>
@@ -7719,6 +9735,7 @@
               </w:rPr>
               <w:t>shiftPressed</w:t>
             </w:r>
+            <w:proofErr w:type="spellEnd"/>
           </w:p>
         </w:tc>
         <w:tc>
@@ -7734,6 +9751,13 @@
                 <w:color w:val="24292E"/>
               </w:rPr>
             </w:pPr>
+            <w:r>
+              <w:rPr>
+                <w:rFonts w:ascii="Segoe UI" w:hAnsi="Segoe UI" w:cs="Segoe UI"/>
+                <w:color w:val="24292E"/>
+              </w:rPr>
+              <w:t>This stores whether shift key is pressed</w:t>
+            </w:r>
           </w:p>
         </w:tc>
       </w:tr>
@@ -7751,13 +9775,16 @@
                 <w:color w:val="24292E"/>
               </w:rPr>
             </w:pPr>
-            <w:r>
-              <w:rPr>
-                <w:rFonts w:ascii="Segoe UI" w:hAnsi="Segoe UI" w:cs="Segoe UI"/>
-                <w:color w:val="24292E"/>
-              </w:rPr>
+            <w:proofErr w:type="spellStart"/>
+            <w:r>
+              <w:rPr>
+                <w:rFonts w:ascii="Segoe UI" w:hAnsi="Segoe UI" w:cs="Segoe UI"/>
+                <w:color w:val="24292E"/>
+              </w:rPr>
+              <w:lastRenderedPageBreak/>
               <w:t>mousePressedDelay</w:t>
             </w:r>
+            <w:proofErr w:type="spellEnd"/>
           </w:p>
         </w:tc>
         <w:tc>
@@ -7773,6 +9800,13 @@
                 <w:color w:val="24292E"/>
               </w:rPr>
             </w:pPr>
+            <w:r>
+              <w:rPr>
+                <w:rFonts w:ascii="Segoe UI" w:hAnsi="Segoe UI" w:cs="Segoe UI"/>
+                <w:color w:val="24292E"/>
+              </w:rPr>
+              <w:t>This stores an integer to control the delay on the mouse clicks</w:t>
+            </w:r>
           </w:p>
         </w:tc>
       </w:tr>
@@ -7844,16 +9878,16 @@
         <w:tblLook w:val="04A0" w:firstRow="1" w:lastRow="0" w:firstColumn="1" w:lastColumn="0" w:noHBand="0" w:noVBand="1"/>
       </w:tblPr>
       <w:tblGrid>
-        <w:gridCol w:w="901"/>
-        <w:gridCol w:w="901"/>
-        <w:gridCol w:w="901"/>
-        <w:gridCol w:w="901"/>
-        <w:gridCol w:w="902"/>
-        <w:gridCol w:w="902"/>
-        <w:gridCol w:w="902"/>
-        <w:gridCol w:w="902"/>
-        <w:gridCol w:w="902"/>
-        <w:gridCol w:w="902"/>
+        <w:gridCol w:w="1156"/>
+        <w:gridCol w:w="870"/>
+        <w:gridCol w:w="870"/>
+        <w:gridCol w:w="870"/>
+        <w:gridCol w:w="871"/>
+        <w:gridCol w:w="871"/>
+        <w:gridCol w:w="871"/>
+        <w:gridCol w:w="871"/>
+        <w:gridCol w:w="871"/>
+        <w:gridCol w:w="895"/>
       </w:tblGrid>
       <w:tr>
         <w:trPr>
@@ -7871,7 +9905,7 @@
           </w:tcPr>
           <w:p>
             <w:r>
-              <w:t>Glider</w:t>
+              <w:t>Structures</w:t>
             </w:r>
           </w:p>
           <w:p/>
@@ -8021,11 +10055,7 @@
             </w:tcBorders>
             <w:shd w:val="clear" w:color="auto" w:fill="FFFFFF" w:themeFill="background1"/>
           </w:tcPr>
-          <w:p>
-            <w:r>
-              <w:t>Glider Gun</w:t>
-            </w:r>
-          </w:p>
+          <w:p/>
         </w:tc>
         <w:tc>
           <w:tcPr>

</xml_diff>